<commit_message>
Instructions for work meeting note 2021.6.11
</commit_message>
<xml_diff>
--- a/docs/meeting2021.6.11.docx
+++ b/docs/meeting2021.6.11.docx
@@ -2,6 +2,17 @@
 <file path=word/document.xml><?xml version="1.0" encoding="utf-8"?>
 <w:document xmlns:wpc="http://schemas.microsoft.com/office/word/2010/wordprocessingCanvas" xmlns:cx="http://schemas.microsoft.com/office/drawing/2014/chartex" xmlns:cx1="http://schemas.microsoft.com/office/drawing/2015/9/8/chartex" xmlns:cx2="http://schemas.microsoft.com/office/drawing/2015/10/21/chartex" xmlns:cx3="http://schemas.microsoft.com/office/drawing/2016/5/9/chartex" xmlns:cx4="http://schemas.microsoft.com/office/drawing/2016/5/10/chartex" xmlns:cx5="http://schemas.microsoft.com/office/drawing/2016/5/11/chartex" xmlns:cx6="http://schemas.microsoft.com/office/drawing/2016/5/12/chartex" xmlns:cx7="http://schemas.microsoft.com/office/drawing/2016/5/13/chartex" xmlns:cx8="http://schemas.microsoft.com/office/drawing/2016/5/14/chartex" xmlns:mc="http://schemas.openxmlformats.org/markup-compatibility/2006" xmlns:aink="http://schemas.microsoft.com/office/drawing/2016/ink" xmlns:am3d="http://schemas.microsoft.com/office/drawing/2017/model3d" xmlns:o="urn:schemas-microsoft-com:office:office" xmlns:r="http://schemas.openxmlformats.org/officeDocument/2006/relationships" xmlns:m="http://schemas.openxmlformats.org/officeDocument/2006/math" xmlns:v="urn:schemas-microsoft-com:vml" xmlns:wp14="http://schemas.microsoft.com/office/word/2010/wordprocessingDrawing" xmlns:wp="http://schemas.openxmlformats.org/drawingml/2006/wordprocessingDrawing" xmlns:w10="urn:schemas-microsoft-com:office:word" xmlns:w="http://schemas.openxmlformats.org/wordprocessingml/2006/main" xmlns:w14="http://schemas.microsoft.com/office/word/2010/wordml" xmlns:w15="http://schemas.microsoft.com/office/word/2012/wordml" xmlns:w16cex="http://schemas.microsoft.com/office/word/2018/wordml/cex" xmlns:w16cid="http://schemas.microsoft.com/office/word/2016/wordml/cid" xmlns:w16="http://schemas.microsoft.com/office/word/2018/wordml" xmlns:w16se="http://schemas.microsoft.com/office/word/2015/wordml/symex" xmlns:wpg="http://schemas.microsoft.com/office/word/2010/wordprocessingGroup" xmlns:wpi="http://schemas.microsoft.com/office/word/2010/wordprocessingInk" xmlns:wne="http://schemas.microsoft.com/office/word/2006/wordml" xmlns:wps="http://schemas.microsoft.com/office/word/2010/wordprocessingShape" mc:Ignorable="w14 w15 w16se w16cid w16 w16cex wp14">
   <w:body>
+    <w:p>
+      <w:pPr>
+        <w:rPr>
+          <w:ins w:id="0" w:author="Jiang, Xia" w:date="2021-06-11T14:23:00Z"/>
+          <w:b/>
+          <w:bCs/>
+          <w:sz w:val="28"/>
+          <w:szCs w:val="28"/>
+        </w:rPr>
+      </w:pPr>
+    </w:p>
     <w:p>
       <w:pPr>
         <w:rPr>
@@ -40,18 +51,30 @@
           <w:numId w:val="2"/>
         </w:numPr>
         <w:rPr>
-          <w:b/>
-          <w:bCs/>
-          <w:sz w:val="28"/>
-          <w:szCs w:val="28"/>
-        </w:rPr>
-      </w:pPr>
-      <w:r>
-        <w:rPr>
-          <w:b/>
-          <w:bCs/>
-          <w:sz w:val="28"/>
-          <w:szCs w:val="28"/>
+          <w:sz w:val="28"/>
+          <w:szCs w:val="28"/>
+          <w:rPrChange w:id="1" w:author="Jiang, Xia" w:date="2021-06-11T13:29:00Z">
+            <w:rPr>
+              <w:b/>
+              <w:bCs/>
+              <w:sz w:val="28"/>
+              <w:szCs w:val="28"/>
+            </w:rPr>
+          </w:rPrChange>
+        </w:rPr>
+      </w:pPr>
+      <w:r>
+        <w:rPr>
+          <w:sz w:val="28"/>
+          <w:szCs w:val="28"/>
+          <w:rPrChange w:id="2" w:author="Jiang, Xia" w:date="2021-06-11T13:29:00Z">
+            <w:rPr>
+              <w:b/>
+              <w:bCs/>
+              <w:sz w:val="28"/>
+              <w:szCs w:val="28"/>
+            </w:rPr>
+          </w:rPrChange>
         </w:rPr>
         <w:t>Input and organize the references and literature that you previously found. Need to have this done ASAP. I have already added a bunch of references in the collaborative groups, which can serve as examples.</w:t>
       </w:r>
@@ -60,20 +83,34 @@
       <w:pPr>
         <w:pStyle w:val="ListParagraph"/>
         <w:rPr>
-          <w:b/>
-          <w:bCs/>
           <w:color w:val="FF0000"/>
           <w:sz w:val="28"/>
           <w:szCs w:val="28"/>
-        </w:rPr>
-      </w:pPr>
-      <w:r>
-        <w:rPr>
-          <w:b/>
-          <w:bCs/>
+          <w:rPrChange w:id="3" w:author="Jiang, Xia" w:date="2021-06-11T13:29:00Z">
+            <w:rPr>
+              <w:b/>
+              <w:bCs/>
+              <w:color w:val="FF0000"/>
+              <w:sz w:val="28"/>
+              <w:szCs w:val="28"/>
+            </w:rPr>
+          </w:rPrChange>
+        </w:rPr>
+      </w:pPr>
+      <w:r>
+        <w:rPr>
           <w:color w:val="FF0000"/>
           <w:sz w:val="28"/>
           <w:szCs w:val="28"/>
+          <w:rPrChange w:id="4" w:author="Jiang, Xia" w:date="2021-06-11T13:29:00Z">
+            <w:rPr>
+              <w:b/>
+              <w:bCs/>
+              <w:color w:val="FF0000"/>
+              <w:sz w:val="28"/>
+              <w:szCs w:val="28"/>
+            </w:rPr>
+          </w:rPrChange>
         </w:rPr>
         <w:t>Done</w:t>
       </w:r>
@@ -86,18 +123,30 @@
           <w:numId w:val="2"/>
         </w:numPr>
         <w:rPr>
-          <w:b/>
-          <w:bCs/>
-          <w:sz w:val="28"/>
-          <w:szCs w:val="28"/>
-        </w:rPr>
-      </w:pPr>
-      <w:r>
-        <w:rPr>
-          <w:b/>
-          <w:bCs/>
-          <w:sz w:val="28"/>
-          <w:szCs w:val="28"/>
+          <w:sz w:val="28"/>
+          <w:szCs w:val="28"/>
+          <w:rPrChange w:id="5" w:author="Jiang, Xia" w:date="2021-06-11T13:29:00Z">
+            <w:rPr>
+              <w:b/>
+              <w:bCs/>
+              <w:sz w:val="28"/>
+              <w:szCs w:val="28"/>
+            </w:rPr>
+          </w:rPrChange>
+        </w:rPr>
+      </w:pPr>
+      <w:r>
+        <w:rPr>
+          <w:sz w:val="28"/>
+          <w:szCs w:val="28"/>
+          <w:rPrChange w:id="6" w:author="Jiang, Xia" w:date="2021-06-11T13:29:00Z">
+            <w:rPr>
+              <w:b/>
+              <w:bCs/>
+              <w:sz w:val="28"/>
+              <w:szCs w:val="28"/>
+            </w:rPr>
+          </w:rPrChange>
         </w:rPr>
         <w:t>Added more voice conversations to make chatbot become clever</w:t>
       </w:r>
@@ -106,20 +155,34 @@
       <w:pPr>
         <w:pStyle w:val="ListParagraph"/>
         <w:rPr>
-          <w:b/>
-          <w:bCs/>
           <w:color w:val="FF0000"/>
           <w:sz w:val="28"/>
           <w:szCs w:val="28"/>
-        </w:rPr>
-      </w:pPr>
-      <w:r>
-        <w:rPr>
-          <w:b/>
-          <w:bCs/>
+          <w:rPrChange w:id="7" w:author="Jiang, Xia" w:date="2021-06-11T13:29:00Z">
+            <w:rPr>
+              <w:b/>
+              <w:bCs/>
+              <w:color w:val="FF0000"/>
+              <w:sz w:val="28"/>
+              <w:szCs w:val="28"/>
+            </w:rPr>
+          </w:rPrChange>
+        </w:rPr>
+      </w:pPr>
+      <w:r>
+        <w:rPr>
           <w:color w:val="FF0000"/>
           <w:sz w:val="28"/>
           <w:szCs w:val="28"/>
+          <w:rPrChange w:id="8" w:author="Jiang, Xia" w:date="2021-06-11T13:29:00Z">
+            <w:rPr>
+              <w:b/>
+              <w:bCs/>
+              <w:color w:val="FF0000"/>
+              <w:sz w:val="28"/>
+              <w:szCs w:val="28"/>
+            </w:rPr>
+          </w:rPrChange>
         </w:rPr>
         <w:t>I added some conversations according to this website</w:t>
       </w:r>
@@ -128,35 +191,91 @@
       <w:pPr>
         <w:pStyle w:val="ListParagraph"/>
         <w:rPr>
-          <w:b/>
-          <w:bCs/>
           <w:color w:val="FF0000"/>
           <w:sz w:val="28"/>
           <w:szCs w:val="28"/>
-        </w:rPr>
-      </w:pPr>
-      <w:hyperlink r:id="rId5" w:history="1">
-        <w:r>
-          <w:rPr>
-            <w:rStyle w:val="Hyperlink"/>
-            <w:b/>
-            <w:bCs/>
-            <w:sz w:val="28"/>
-            <w:szCs w:val="28"/>
-          </w:rPr>
-          <w:t>https://www.cancer.org/cancer/breast-cancer/understanding-a-breast-cancer-diagnosis/questions-to-ask-your-doctor-about-breast-cancer.html</w:t>
-        </w:r>
-      </w:hyperlink>
+          <w:rPrChange w:id="9" w:author="Jiang, Xia" w:date="2021-06-11T13:29:00Z">
+            <w:rPr>
+              <w:b/>
+              <w:bCs/>
+              <w:color w:val="FF0000"/>
+              <w:sz w:val="28"/>
+              <w:szCs w:val="28"/>
+            </w:rPr>
+          </w:rPrChange>
+        </w:rPr>
+      </w:pPr>
+      <w:r>
+        <w:fldChar w:fldCharType="begin"/>
+      </w:r>
+      <w:r>
+        <w:instrText xml:space="preserve"> HYPERLINK "https://www.cancer.org/cancer/breast-cancer/understanding-a-breast-cancer-diagnosis/questions-to-ask-your-doctor-about-breast-cancer.html" </w:instrText>
+      </w:r>
+      <w:r>
+        <w:rPr>
+          <w:rPrChange w:id="10" w:author="Jiang, Xia" w:date="2021-06-11T13:29:00Z">
+            <w:rPr>
+              <w:rStyle w:val="Hyperlink"/>
+              <w:b/>
+              <w:bCs/>
+              <w:sz w:val="28"/>
+              <w:szCs w:val="28"/>
+            </w:rPr>
+          </w:rPrChange>
+        </w:rPr>
+        <w:fldChar w:fldCharType="separate"/>
+      </w:r>
+      <w:r>
+        <w:rPr>
+          <w:rStyle w:val="Hyperlink"/>
+          <w:sz w:val="28"/>
+          <w:szCs w:val="28"/>
+          <w:rPrChange w:id="11" w:author="Jiang, Xia" w:date="2021-06-11T13:29:00Z">
+            <w:rPr>
+              <w:rStyle w:val="Hyperlink"/>
+              <w:b/>
+              <w:bCs/>
+              <w:sz w:val="28"/>
+              <w:szCs w:val="28"/>
+            </w:rPr>
+          </w:rPrChange>
+        </w:rPr>
+        <w:t>https://www.cancer.org/cancer/breast-cancer/understanding-a-breast-cancer-diagnosis/questions-to-ask-your-doctor-about-breast-cancer.html</w:t>
+      </w:r>
+      <w:r>
+        <w:rPr>
+          <w:rStyle w:val="Hyperlink"/>
+          <w:sz w:val="28"/>
+          <w:szCs w:val="28"/>
+          <w:rPrChange w:id="12" w:author="Jiang, Xia" w:date="2021-06-11T13:29:00Z">
+            <w:rPr>
+              <w:rStyle w:val="Hyperlink"/>
+              <w:b/>
+              <w:bCs/>
+              <w:sz w:val="28"/>
+              <w:szCs w:val="28"/>
+            </w:rPr>
+          </w:rPrChange>
+        </w:rPr>
+        <w:fldChar w:fldCharType="end"/>
+      </w:r>
     </w:p>
     <w:p>
       <w:pPr>
         <w:pStyle w:val="ListParagraph"/>
         <w:rPr>
-          <w:b/>
-          <w:bCs/>
           <w:color w:val="FF0000"/>
           <w:sz w:val="28"/>
           <w:szCs w:val="28"/>
+          <w:rPrChange w:id="13" w:author="Jiang, Xia" w:date="2021-06-11T13:29:00Z">
+            <w:rPr>
+              <w:b/>
+              <w:bCs/>
+              <w:color w:val="FF0000"/>
+              <w:sz w:val="28"/>
+              <w:szCs w:val="28"/>
+            </w:rPr>
+          </w:rPrChange>
         </w:rPr>
       </w:pPr>
     </w:p>
@@ -168,18 +287,30 @@
           <w:numId w:val="2"/>
         </w:numPr>
         <w:rPr>
-          <w:b/>
-          <w:bCs/>
-          <w:sz w:val="28"/>
-          <w:szCs w:val="28"/>
-        </w:rPr>
-      </w:pPr>
-      <w:r>
-        <w:rPr>
-          <w:b/>
-          <w:bCs/>
-          <w:sz w:val="28"/>
-          <w:szCs w:val="28"/>
+          <w:sz w:val="28"/>
+          <w:szCs w:val="28"/>
+          <w:rPrChange w:id="14" w:author="Jiang, Xia" w:date="2021-06-11T13:29:00Z">
+            <w:rPr>
+              <w:b/>
+              <w:bCs/>
+              <w:sz w:val="28"/>
+              <w:szCs w:val="28"/>
+            </w:rPr>
+          </w:rPrChange>
+        </w:rPr>
+      </w:pPr>
+      <w:r>
+        <w:rPr>
+          <w:sz w:val="28"/>
+          <w:szCs w:val="28"/>
+          <w:rPrChange w:id="15" w:author="Jiang, Xia" w:date="2021-06-11T13:29:00Z">
+            <w:rPr>
+              <w:b/>
+              <w:bCs/>
+              <w:sz w:val="28"/>
+              <w:szCs w:val="28"/>
+            </w:rPr>
+          </w:rPrChange>
         </w:rPr>
         <w:t xml:space="preserve">Optimize the performance of the texting conversation, which currently can’t even carry on more than a couple of sensible message exchanges. (See my comments above).  </w:t>
       </w:r>
@@ -188,52 +319,72 @@
       <w:pPr>
         <w:pStyle w:val="ListParagraph"/>
         <w:rPr>
-          <w:b/>
-          <w:bCs/>
           <w:color w:val="FF0000"/>
           <w:sz w:val="28"/>
           <w:szCs w:val="28"/>
-        </w:rPr>
-      </w:pPr>
-      <w:r>
-        <w:rPr>
-          <w:b/>
-          <w:bCs/>
+          <w:rPrChange w:id="16" w:author="Jiang, Xia" w:date="2021-06-11T13:29:00Z">
+            <w:rPr>
+              <w:b/>
+              <w:bCs/>
+              <w:color w:val="FF0000"/>
+              <w:sz w:val="28"/>
+              <w:szCs w:val="28"/>
+            </w:rPr>
+          </w:rPrChange>
+        </w:rPr>
+      </w:pPr>
+      <w:r>
+        <w:rPr>
           <w:color w:val="FF0000"/>
           <w:sz w:val="28"/>
           <w:szCs w:val="28"/>
-        </w:rPr>
-        <w:t>I tried to achieve two ways, click the button or text answer, but if I just text 5 year, the robot will use their own package to analyze it and give related answers</w:t>
-      </w:r>
-      <w:r>
-        <w:rPr>
-          <w:b/>
-          <w:bCs/>
+          <w:rPrChange w:id="17" w:author="Jiang, Xia" w:date="2021-06-11T13:29:00Z">
+            <w:rPr>
+              <w:b/>
+              <w:bCs/>
+              <w:color w:val="FF0000"/>
+              <w:sz w:val="28"/>
+              <w:szCs w:val="28"/>
+            </w:rPr>
+          </w:rPrChange>
+        </w:rPr>
+        <w:t xml:space="preserve">I tried to achieve two ways, click the button or text answer, but if I just text 5 year, the robot will use their own package to analyze it and give related answers according to the input. </w:t>
+      </w:r>
+      <w:proofErr w:type="gramStart"/>
+      <w:r>
+        <w:rPr>
           <w:color w:val="FF0000"/>
           <w:sz w:val="28"/>
           <w:szCs w:val="28"/>
-        </w:rPr>
-        <w:t xml:space="preserve"> according to the input</w:t>
-      </w:r>
-      <w:r>
-        <w:rPr>
-          <w:b/>
-          <w:bCs/>
+          <w:rPrChange w:id="18" w:author="Jiang, Xia" w:date="2021-06-11T13:29:00Z">
+            <w:rPr>
+              <w:b/>
+              <w:bCs/>
+              <w:color w:val="FF0000"/>
+              <w:sz w:val="28"/>
+              <w:szCs w:val="28"/>
+            </w:rPr>
+          </w:rPrChange>
+        </w:rPr>
+        <w:t>So</w:t>
+      </w:r>
+      <w:proofErr w:type="gramEnd"/>
+      <w:r>
+        <w:rPr>
           <w:color w:val="FF0000"/>
           <w:sz w:val="28"/>
           <w:szCs w:val="28"/>
-        </w:rPr>
-        <w:t>. So I added (please click the button) for every button conversation to remind users to click instead of texting</w:t>
-      </w:r>
-      <w:r>
-        <w:rPr>
-          <w:b/>
-          <w:bCs/>
-          <w:color w:val="FF0000"/>
-          <w:sz w:val="28"/>
-          <w:szCs w:val="28"/>
-        </w:rPr>
-        <w:t>.</w:t>
+          <w:rPrChange w:id="19" w:author="Jiang, Xia" w:date="2021-06-11T13:29:00Z">
+            <w:rPr>
+              <w:b/>
+              <w:bCs/>
+              <w:color w:val="FF0000"/>
+              <w:sz w:val="28"/>
+              <w:szCs w:val="28"/>
+            </w:rPr>
+          </w:rPrChange>
+        </w:rPr>
+        <w:t xml:space="preserve"> I added (please click the button) for every button conversation to remind users to click instead of texting.</w:t>
       </w:r>
     </w:p>
     <w:p>
@@ -267,7 +418,7 @@
                     <pic:cNvPicPr/>
                   </pic:nvPicPr>
                   <pic:blipFill>
-                    <a:blip r:embed="rId6"/>
+                    <a:blip r:embed="rId5"/>
                     <a:stretch>
                       <a:fillRect/>
                     </a:stretch>
@@ -296,41 +447,99 @@
           <w:numId w:val="2"/>
         </w:numPr>
         <w:rPr>
-          <w:b/>
-          <w:bCs/>
-          <w:sz w:val="28"/>
-          <w:szCs w:val="28"/>
-        </w:rPr>
-      </w:pPr>
-      <w:r>
-        <w:rPr>
-          <w:b/>
-          <w:bCs/>
-          <w:sz w:val="28"/>
-          <w:szCs w:val="28"/>
+          <w:sz w:val="28"/>
+          <w:szCs w:val="28"/>
+          <w:rPrChange w:id="20" w:author="Jiang, Xia" w:date="2021-06-11T13:29:00Z">
+            <w:rPr>
+              <w:b/>
+              <w:bCs/>
+              <w:sz w:val="28"/>
+              <w:szCs w:val="28"/>
+            </w:rPr>
+          </w:rPrChange>
+        </w:rPr>
+      </w:pPr>
+      <w:r>
+        <w:rPr>
+          <w:sz w:val="28"/>
+          <w:szCs w:val="28"/>
+          <w:rPrChange w:id="21" w:author="Jiang, Xia" w:date="2021-06-11T13:29:00Z">
+            <w:rPr>
+              <w:b/>
+              <w:bCs/>
+              <w:sz w:val="28"/>
+              <w:szCs w:val="28"/>
+            </w:rPr>
+          </w:rPrChange>
         </w:rPr>
         <w:lastRenderedPageBreak/>
-        <w:t>Method for deploying the tool. Meaning, how would we let  common user to start and run the tool. We can’t expect that a user knows how to install and run python packages.</w:t>
+        <w:t xml:space="preserve">Method for deploying the tool. Meaning, how would we </w:t>
+      </w:r>
+      <w:proofErr w:type="gramStart"/>
+      <w:r>
+        <w:rPr>
+          <w:sz w:val="28"/>
+          <w:szCs w:val="28"/>
+          <w:rPrChange w:id="22" w:author="Jiang, Xia" w:date="2021-06-11T13:29:00Z">
+            <w:rPr>
+              <w:b/>
+              <w:bCs/>
+              <w:sz w:val="28"/>
+              <w:szCs w:val="28"/>
+            </w:rPr>
+          </w:rPrChange>
+        </w:rPr>
+        <w:t>let  common</w:t>
+      </w:r>
+      <w:proofErr w:type="gramEnd"/>
+      <w:r>
+        <w:rPr>
+          <w:sz w:val="28"/>
+          <w:szCs w:val="28"/>
+          <w:rPrChange w:id="23" w:author="Jiang, Xia" w:date="2021-06-11T13:29:00Z">
+            <w:rPr>
+              <w:b/>
+              <w:bCs/>
+              <w:sz w:val="28"/>
+              <w:szCs w:val="28"/>
+            </w:rPr>
+          </w:rPrChange>
+        </w:rPr>
+        <w:t xml:space="preserve"> user to start and run the tool. We can’t expect that a user knows how to install and run python packages.</w:t>
       </w:r>
     </w:p>
     <w:p>
       <w:pPr>
         <w:pStyle w:val="ListParagraph"/>
         <w:rPr>
-          <w:b/>
-          <w:bCs/>
           <w:color w:val="FF0000"/>
           <w:sz w:val="28"/>
           <w:szCs w:val="28"/>
-        </w:rPr>
-      </w:pPr>
-      <w:r>
-        <w:rPr>
-          <w:b/>
-          <w:bCs/>
+          <w:rPrChange w:id="24" w:author="Jiang, Xia" w:date="2021-06-11T13:29:00Z">
+            <w:rPr>
+              <w:b/>
+              <w:bCs/>
+              <w:color w:val="FF0000"/>
+              <w:sz w:val="28"/>
+              <w:szCs w:val="28"/>
+            </w:rPr>
+          </w:rPrChange>
+        </w:rPr>
+      </w:pPr>
+      <w:r>
+        <w:rPr>
           <w:color w:val="FF0000"/>
           <w:sz w:val="28"/>
           <w:szCs w:val="28"/>
+          <w:rPrChange w:id="25" w:author="Jiang, Xia" w:date="2021-06-11T13:29:00Z">
+            <w:rPr>
+              <w:b/>
+              <w:bCs/>
+              <w:color w:val="FF0000"/>
+              <w:sz w:val="28"/>
+              <w:szCs w:val="28"/>
+            </w:rPr>
+          </w:rPrChange>
         </w:rPr>
         <w:t>We can deploy our project to our server then buy a domain, so the users can get access to our project buy specific link.</w:t>
       </w:r>
@@ -339,64 +548,36 @@
       <w:pPr>
         <w:pStyle w:val="ListParagraph"/>
         <w:rPr>
-          <w:b/>
-          <w:bCs/>
           <w:color w:val="FF0000"/>
           <w:sz w:val="28"/>
           <w:szCs w:val="28"/>
-        </w:rPr>
-      </w:pPr>
-      <w:r>
-        <w:rPr>
-          <w:b/>
-          <w:bCs/>
+          <w:rPrChange w:id="26" w:author="Jiang, Xia" w:date="2021-06-11T13:29:00Z">
+            <w:rPr>
+              <w:b/>
+              <w:bCs/>
+              <w:color w:val="FF0000"/>
+              <w:sz w:val="28"/>
+              <w:szCs w:val="28"/>
+            </w:rPr>
+          </w:rPrChange>
+        </w:rPr>
+      </w:pPr>
+      <w:r>
+        <w:rPr>
           <w:color w:val="FF0000"/>
           <w:sz w:val="28"/>
           <w:szCs w:val="28"/>
-        </w:rPr>
-        <w:t>T</w:t>
-      </w:r>
-      <w:r>
-        <w:rPr>
-          <w:rFonts w:hint="eastAsia"/>
-          <w:b/>
-          <w:bCs/>
-          <w:color w:val="FF0000"/>
-          <w:sz w:val="28"/>
-          <w:szCs w:val="28"/>
-        </w:rPr>
-        <w:t>he</w:t>
-      </w:r>
-      <w:r>
-        <w:rPr>
-          <w:b/>
-          <w:bCs/>
-          <w:color w:val="FF0000"/>
-          <w:sz w:val="28"/>
-          <w:szCs w:val="28"/>
-        </w:rPr>
-        <w:t xml:space="preserve"> </w:t>
-      </w:r>
-      <w:r>
-        <w:rPr>
-          <w:rFonts w:hint="eastAsia"/>
-          <w:b/>
-          <w:bCs/>
-          <w:color w:val="FF0000"/>
-          <w:sz w:val="28"/>
-          <w:szCs w:val="28"/>
-        </w:rPr>
-        <w:t>cha</w:t>
-      </w:r>
-      <w:r>
-        <w:rPr>
-          <w:b/>
-          <w:bCs/>
-          <w:color w:val="FF0000"/>
-          <w:sz w:val="28"/>
-          <w:szCs w:val="28"/>
-        </w:rPr>
-        <w:t>tbot has been deployed to 45.79.177.166 server, but the voice function can’t work so far, still debugging</w:t>
+          <w:rPrChange w:id="27" w:author="Jiang, Xia" w:date="2021-06-11T13:29:00Z">
+            <w:rPr>
+              <w:b/>
+              <w:bCs/>
+              <w:color w:val="FF0000"/>
+              <w:sz w:val="28"/>
+              <w:szCs w:val="28"/>
+            </w:rPr>
+          </w:rPrChange>
+        </w:rPr>
+        <w:t>The chatbot has been deployed to 45.79.177.166 server, but the voice function can’t work so far, still debugging</w:t>
       </w:r>
     </w:p>
     <w:p>
@@ -407,29 +588,194 @@
           <w:numId w:val="2"/>
         </w:numPr>
         <w:rPr>
+          <w:ins w:id="28" w:author="Jiang, Xia" w:date="2021-06-11T13:28:00Z"/>
+          <w:sz w:val="28"/>
+          <w:szCs w:val="28"/>
+          <w:rPrChange w:id="29" w:author="Jiang, Xia" w:date="2021-06-11T13:29:00Z">
+            <w:rPr>
+              <w:ins w:id="30" w:author="Jiang, Xia" w:date="2021-06-11T13:28:00Z"/>
+              <w:b/>
+              <w:bCs/>
+              <w:sz w:val="28"/>
+              <w:szCs w:val="28"/>
+            </w:rPr>
+          </w:rPrChange>
+        </w:rPr>
+      </w:pPr>
+      <w:r>
+        <w:rPr>
+          <w:sz w:val="28"/>
+          <w:szCs w:val="28"/>
+          <w:rPrChange w:id="31" w:author="Jiang, Xia" w:date="2021-06-11T13:29:00Z">
+            <w:rPr>
+              <w:b/>
+              <w:bCs/>
+              <w:sz w:val="28"/>
+              <w:szCs w:val="28"/>
+            </w:rPr>
+          </w:rPrChange>
+        </w:rPr>
+        <w:t>Server update. You can start by sending IT tickets for accessing the two servers (see ongoing tasks). Keep records of your IT tickets and copy me for all email communications with relevant personnel such as IT regarding this issue.</w:t>
+      </w:r>
+    </w:p>
+    <w:p>
+      <w:pPr>
+        <w:pStyle w:val="ListParagraph"/>
+        <w:rPr>
+          <w:sz w:val="28"/>
+          <w:szCs w:val="28"/>
+          <w:rPrChange w:id="32" w:author="Jiang, Xia" w:date="2021-06-11T13:29:00Z">
+            <w:rPr>
+              <w:b/>
+              <w:bCs/>
+              <w:sz w:val="28"/>
+              <w:szCs w:val="28"/>
+            </w:rPr>
+          </w:rPrChange>
+        </w:rPr>
+        <w:pPrChange w:id="33" w:author="Jiang, Xia" w:date="2021-06-11T13:28:00Z">
+          <w:pPr>
+            <w:pStyle w:val="ListParagraph"/>
+            <w:numPr>
+              <w:numId w:val="2"/>
+            </w:numPr>
+            <w:ind w:hanging="360"/>
+          </w:pPr>
+        </w:pPrChange>
+      </w:pPr>
+      <w:ins w:id="34" w:author="Jiang, Xia" w:date="2021-06-11T13:28:00Z">
+        <w:r>
+          <w:rPr>
+            <w:sz w:val="28"/>
+            <w:szCs w:val="28"/>
+            <w:rPrChange w:id="35" w:author="Jiang, Xia" w:date="2021-06-11T13:29:00Z">
+              <w:rPr>
+                <w:b/>
+                <w:bCs/>
+                <w:sz w:val="28"/>
+                <w:szCs w:val="28"/>
+              </w:rPr>
+            </w:rPrChange>
+          </w:rPr>
+          <w:t xml:space="preserve">IT ticked was submitted on Monday (June </w:t>
+        </w:r>
+      </w:ins>
+      <w:ins w:id="36" w:author="Jiang, Xia" w:date="2021-06-11T13:29:00Z">
+        <w:r>
+          <w:rPr>
+            <w:sz w:val="28"/>
+            <w:szCs w:val="28"/>
+            <w:rPrChange w:id="37" w:author="Jiang, Xia" w:date="2021-06-11T13:29:00Z">
+              <w:rPr>
+                <w:b/>
+                <w:bCs/>
+                <w:sz w:val="28"/>
+                <w:szCs w:val="28"/>
+              </w:rPr>
+            </w:rPrChange>
+          </w:rPr>
+          <w:t>7</w:t>
+        </w:r>
+      </w:ins>
+      <w:ins w:id="38" w:author="Jiang, Xia" w:date="2021-06-11T13:28:00Z">
+        <w:r>
+          <w:rPr>
+            <w:sz w:val="28"/>
+            <w:szCs w:val="28"/>
+            <w:rPrChange w:id="39" w:author="Jiang, Xia" w:date="2021-06-11T13:29:00Z">
+              <w:rPr>
+                <w:b/>
+                <w:bCs/>
+                <w:sz w:val="28"/>
+                <w:szCs w:val="28"/>
+              </w:rPr>
+            </w:rPrChange>
+          </w:rPr>
+          <w:t>, 2021</w:t>
+        </w:r>
+      </w:ins>
+      <w:ins w:id="40" w:author="Jiang, Xia" w:date="2021-06-11T13:29:00Z">
+        <w:r>
+          <w:rPr>
+            <w:sz w:val="28"/>
+            <w:szCs w:val="28"/>
+            <w:rPrChange w:id="41" w:author="Jiang, Xia" w:date="2021-06-11T13:29:00Z">
+              <w:rPr>
+                <w:b/>
+                <w:bCs/>
+                <w:sz w:val="28"/>
+                <w:szCs w:val="28"/>
+              </w:rPr>
+            </w:rPrChange>
+          </w:rPr>
+          <w:t>)</w:t>
+        </w:r>
+      </w:ins>
+    </w:p>
+    <w:p>
+      <w:pPr>
+        <w:pStyle w:val="ListParagraph"/>
+        <w:rPr>
+          <w:color w:val="FF0000"/>
+          <w:sz w:val="28"/>
+          <w:szCs w:val="28"/>
+          <w:rPrChange w:id="42" w:author="Jiang, Xia" w:date="2021-06-11T13:29:00Z">
+            <w:rPr>
+              <w:b/>
+              <w:bCs/>
+              <w:color w:val="FF0000"/>
+              <w:sz w:val="28"/>
+              <w:szCs w:val="28"/>
+            </w:rPr>
+          </w:rPrChange>
+        </w:rPr>
+      </w:pPr>
+      <w:r>
+        <w:rPr>
+          <w:color w:val="FF0000"/>
+          <w:sz w:val="28"/>
+          <w:szCs w:val="28"/>
+          <w:rPrChange w:id="43" w:author="Jiang, Xia" w:date="2021-06-11T13:29:00Z">
+            <w:rPr>
+              <w:b/>
+              <w:bCs/>
+              <w:color w:val="FF0000"/>
+              <w:sz w:val="28"/>
+              <w:szCs w:val="28"/>
+            </w:rPr>
+          </w:rPrChange>
+        </w:rPr>
+        <w:t xml:space="preserve">No reply has been received. </w:t>
+      </w:r>
+    </w:p>
+    <w:p>
+      <w:pPr>
+        <w:ind w:left="720" w:hanging="360"/>
+        <w:rPr>
           <w:b/>
           <w:bCs/>
           <w:sz w:val="28"/>
           <w:szCs w:val="28"/>
         </w:rPr>
       </w:pPr>
-      <w:r>
+    </w:p>
+    <w:p>
+      <w:pPr>
+        <w:ind w:left="720" w:hanging="360"/>
         <w:rPr>
           <w:b/>
           <w:bCs/>
           <w:sz w:val="28"/>
           <w:szCs w:val="28"/>
         </w:rPr>
-        <w:t>Server update. You can start by sending IT tickets for accessing the two servers (see ongoing tasks). Keep records of your IT tickets and copy me for all email communications with relevant personnel such as IT regarding this issue.</w:t>
-      </w:r>
-    </w:p>
-    <w:p>
-      <w:pPr>
-        <w:pStyle w:val="ListParagraph"/>
+      </w:pPr>
+    </w:p>
+    <w:p>
+      <w:pPr>
+        <w:ind w:left="720" w:hanging="360"/>
         <w:rPr>
           <w:b/>
           <w:bCs/>
-          <w:color w:val="FF0000"/>
           <w:sz w:val="28"/>
           <w:szCs w:val="28"/>
         </w:rPr>
@@ -438,276 +784,347 @@
         <w:rPr>
           <w:b/>
           <w:bCs/>
-          <w:color w:val="FF0000"/>
-          <w:sz w:val="28"/>
-          <w:szCs w:val="28"/>
-        </w:rPr>
-        <w:t>N</w:t>
-      </w:r>
-      <w:r>
-        <w:rPr>
-          <w:rFonts w:hint="eastAsia"/>
+          <w:sz w:val="28"/>
+          <w:szCs w:val="28"/>
+        </w:rPr>
+        <w:t>Issues/Questions</w:t>
+      </w:r>
+      <w:r>
+        <w:rPr>
           <w:b/>
           <w:bCs/>
-          <w:color w:val="FF0000"/>
-          <w:sz w:val="28"/>
-          <w:szCs w:val="28"/>
-        </w:rPr>
-        <w:t>o</w:t>
-      </w:r>
-      <w:r>
+          <w:sz w:val="28"/>
+          <w:szCs w:val="28"/>
+        </w:rPr>
+        <w:t>/Comments</w:t>
+      </w:r>
+    </w:p>
+    <w:p>
+      <w:pPr>
+        <w:ind w:left="720" w:hanging="360"/>
         <w:rPr>
           <w:b/>
           <w:bCs/>
-          <w:color w:val="FF0000"/>
-          <w:sz w:val="28"/>
-          <w:szCs w:val="28"/>
-        </w:rPr>
-        <w:t xml:space="preserve"> </w:t>
-      </w:r>
-      <w:r>
-        <w:rPr>
-          <w:rFonts w:hint="eastAsia"/>
+          <w:sz w:val="28"/>
+          <w:szCs w:val="28"/>
+        </w:rPr>
+      </w:pPr>
+    </w:p>
+    <w:p>
+      <w:pPr>
+        <w:ind w:left="720" w:hanging="360"/>
+        <w:rPr>
           <w:b/>
           <w:bCs/>
-          <w:color w:val="FF0000"/>
-          <w:sz w:val="28"/>
-          <w:szCs w:val="28"/>
-        </w:rPr>
-        <w:t>reply</w:t>
-      </w:r>
-      <w:r>
-        <w:rPr>
+          <w:sz w:val="28"/>
+          <w:szCs w:val="28"/>
+        </w:rPr>
+      </w:pPr>
+    </w:p>
+    <w:p>
+      <w:pPr>
+        <w:ind w:left="720" w:hanging="360"/>
+        <w:rPr>
+          <w:ins w:id="44" w:author="Jiang, Xia" w:date="2021-06-11T13:34:00Z"/>
           <w:b/>
           <w:bCs/>
-          <w:color w:val="FF0000"/>
-          <w:sz w:val="28"/>
-          <w:szCs w:val="28"/>
-        </w:rPr>
-        <w:t xml:space="preserve"> </w:t>
-      </w:r>
-      <w:r>
-        <w:rPr>
-          <w:rFonts w:hint="eastAsia"/>
+          <w:sz w:val="28"/>
+          <w:szCs w:val="28"/>
+        </w:rPr>
+      </w:pPr>
+      <w:r>
+        <w:rPr>
           <w:b/>
           <w:bCs/>
-          <w:color w:val="FF0000"/>
-          <w:sz w:val="28"/>
-          <w:szCs w:val="28"/>
-        </w:rPr>
-        <w:t>h</w:t>
-      </w:r>
-      <w:r>
-        <w:rPr>
-          <w:rFonts w:hint="eastAsia"/>
+          <w:sz w:val="28"/>
+          <w:szCs w:val="28"/>
+        </w:rPr>
+        <w:t>Ongoing tasks that cover more than a week</w:t>
+      </w:r>
+    </w:p>
+    <w:p>
+      <w:pPr>
+        <w:pStyle w:val="ListParagraph"/>
+        <w:numPr>
+          <w:ilvl w:val="0"/>
+          <w:numId w:val="5"/>
+        </w:numPr>
+        <w:rPr>
+          <w:del w:id="45" w:author="Jiang, Xia" w:date="2021-06-11T13:34:00Z"/>
+          <w:sz w:val="24"/>
+          <w:szCs w:val="24"/>
+          <w:rPrChange w:id="46" w:author="Jiang, Xia" w:date="2021-06-11T13:36:00Z">
+            <w:rPr>
+              <w:del w:id="47" w:author="Jiang, Xia" w:date="2021-06-11T13:34:00Z"/>
+              <w:sz w:val="28"/>
+              <w:szCs w:val="28"/>
+            </w:rPr>
+          </w:rPrChange>
+        </w:rPr>
+      </w:pPr>
+      <w:ins w:id="48" w:author="Jiang, Xia" w:date="2021-06-11T13:34:00Z">
+        <w:r>
+          <w:rPr>
+            <w:sz w:val="24"/>
+            <w:szCs w:val="24"/>
+            <w:rPrChange w:id="49" w:author="Jiang, Xia" w:date="2021-06-11T13:36:00Z">
+              <w:rPr>
+                <w:sz w:val="28"/>
+                <w:szCs w:val="28"/>
+              </w:rPr>
+            </w:rPrChange>
+          </w:rPr>
+          <w:t>Machine learning with MBC</w:t>
+        </w:r>
+      </w:ins>
+    </w:p>
+    <w:p>
+      <w:pPr>
+        <w:pStyle w:val="ListParagraph"/>
+        <w:numPr>
+          <w:ilvl w:val="0"/>
+          <w:numId w:val="5"/>
+        </w:numPr>
+        <w:rPr>
+          <w:ins w:id="50" w:author="Jiang, Xia" w:date="2021-06-11T13:35:00Z"/>
+          <w:sz w:val="24"/>
+          <w:szCs w:val="24"/>
+          <w:rPrChange w:id="51" w:author="Jiang, Xia" w:date="2021-06-11T13:36:00Z">
+            <w:rPr>
+              <w:ins w:id="52" w:author="Jiang, Xia" w:date="2021-06-11T13:35:00Z"/>
+              <w:sz w:val="28"/>
+              <w:szCs w:val="28"/>
+            </w:rPr>
+          </w:rPrChange>
+        </w:rPr>
+      </w:pPr>
+    </w:p>
+    <w:p>
+      <w:pPr>
+        <w:pStyle w:val="ListParagraph"/>
+        <w:numPr>
+          <w:ilvl w:val="0"/>
+          <w:numId w:val="5"/>
+        </w:numPr>
+        <w:rPr>
+          <w:ins w:id="53" w:author="Jiang, Xia" w:date="2021-06-11T13:35:00Z"/>
+          <w:sz w:val="24"/>
+          <w:szCs w:val="24"/>
+          <w:rPrChange w:id="54" w:author="Jiang, Xia" w:date="2021-06-11T13:36:00Z">
+            <w:rPr>
+              <w:ins w:id="55" w:author="Jiang, Xia" w:date="2021-06-11T13:35:00Z"/>
+            </w:rPr>
+          </w:rPrChange>
+        </w:rPr>
+        <w:pPrChange w:id="56" w:author="Jiang, Xia" w:date="2021-06-11T13:34:00Z">
+          <w:pPr>
+            <w:ind w:left="720" w:hanging="360"/>
+          </w:pPr>
+        </w:pPrChange>
+      </w:pPr>
+      <w:ins w:id="57" w:author="Jiang, Xia" w:date="2021-06-11T13:35:00Z">
+        <w:r>
+          <w:rPr>
+            <w:sz w:val="24"/>
+            <w:szCs w:val="24"/>
+            <w:rPrChange w:id="58" w:author="Jiang, Xia" w:date="2021-06-11T13:36:00Z">
+              <w:rPr>
+                <w:sz w:val="28"/>
+                <w:szCs w:val="28"/>
+              </w:rPr>
+            </w:rPrChange>
+          </w:rPr>
+          <w:t>Literature search</w:t>
+        </w:r>
+      </w:ins>
+    </w:p>
+    <w:p>
+      <w:pPr>
+        <w:pStyle w:val="ListParagraph"/>
+        <w:numPr>
+          <w:ilvl w:val="0"/>
+          <w:numId w:val="5"/>
+        </w:numPr>
+        <w:rPr>
+          <w:ins w:id="59" w:author="Jiang, Xia" w:date="2021-06-11T13:35:00Z"/>
+          <w:sz w:val="24"/>
+          <w:szCs w:val="24"/>
+          <w:rPrChange w:id="60" w:author="Jiang, Xia" w:date="2021-06-11T13:36:00Z">
+            <w:rPr>
+              <w:ins w:id="61" w:author="Jiang, Xia" w:date="2021-06-11T13:35:00Z"/>
+              <w:sz w:val="28"/>
+              <w:szCs w:val="28"/>
+            </w:rPr>
+          </w:rPrChange>
+        </w:rPr>
+      </w:pPr>
+      <w:ins w:id="62" w:author="Jiang, Xia" w:date="2021-06-11T13:32:00Z">
+        <w:r>
+          <w:rPr>
+            <w:sz w:val="24"/>
+            <w:szCs w:val="24"/>
+            <w:rPrChange w:id="63" w:author="Jiang, Xia" w:date="2021-06-11T13:36:00Z">
+              <w:rPr>
+                <w:b/>
+                <w:bCs/>
+                <w:sz w:val="28"/>
+                <w:szCs w:val="28"/>
+              </w:rPr>
+            </w:rPrChange>
+          </w:rPr>
+          <w:t xml:space="preserve">Improving </w:t>
+        </w:r>
+        <w:proofErr w:type="spellStart"/>
+        <w:r>
+          <w:rPr>
+            <w:sz w:val="24"/>
+            <w:szCs w:val="24"/>
+            <w:rPrChange w:id="64" w:author="Jiang, Xia" w:date="2021-06-11T13:36:00Z">
+              <w:rPr>
+                <w:b/>
+                <w:bCs/>
+                <w:sz w:val="28"/>
+                <w:szCs w:val="28"/>
+              </w:rPr>
+            </w:rPrChange>
+          </w:rPr>
+          <w:t>iMedBot</w:t>
+        </w:r>
+      </w:ins>
+      <w:proofErr w:type="spellEnd"/>
+    </w:p>
+    <w:p>
+      <w:pPr>
+        <w:pStyle w:val="ListParagraph"/>
+        <w:numPr>
+          <w:ilvl w:val="0"/>
+          <w:numId w:val="5"/>
+        </w:numPr>
+        <w:rPr>
+          <w:del w:id="65" w:author="Jiang, Xia" w:date="2021-06-11T13:36:00Z"/>
+          <w:sz w:val="24"/>
+          <w:szCs w:val="24"/>
+          <w:rPrChange w:id="66" w:author="Jiang, Xia" w:date="2021-06-11T13:36:00Z">
+            <w:rPr>
+              <w:del w:id="67" w:author="Jiang, Xia" w:date="2021-06-11T13:36:00Z"/>
+            </w:rPr>
+          </w:rPrChange>
+        </w:rPr>
+        <w:pPrChange w:id="68" w:author="Jiang, Xia" w:date="2021-06-11T13:36:00Z">
+          <w:pPr>
+            <w:ind w:left="720" w:hanging="360"/>
+          </w:pPr>
+        </w:pPrChange>
+      </w:pPr>
+      <w:ins w:id="69" w:author="Jiang, Xia" w:date="2021-06-11T13:32:00Z">
+        <w:r>
+          <w:rPr>
+            <w:sz w:val="24"/>
+            <w:szCs w:val="24"/>
+            <w:rPrChange w:id="70" w:author="Jiang, Xia" w:date="2021-06-11T13:36:00Z">
+              <w:rPr>
+                <w:b/>
+                <w:bCs/>
+                <w:sz w:val="28"/>
+                <w:szCs w:val="28"/>
+              </w:rPr>
+            </w:rPrChange>
+          </w:rPr>
+          <w:t>Upgrade two servers (</w:t>
+        </w:r>
+        <w:bookmarkStart w:id="71" w:name="OLE_LINK1"/>
+        <w:proofErr w:type="spellStart"/>
+        <w:r>
+          <w:rPr>
+            <w:sz w:val="24"/>
+            <w:szCs w:val="24"/>
+            <w:rPrChange w:id="72" w:author="Jiang, Xia" w:date="2021-06-11T13:36:00Z">
+              <w:rPr>
+                <w:b/>
+                <w:bCs/>
+                <w:sz w:val="28"/>
+                <w:szCs w:val="28"/>
+              </w:rPr>
+            </w:rPrChange>
+          </w:rPr>
+          <w:t>dbgap</w:t>
+        </w:r>
+        <w:proofErr w:type="spellEnd"/>
+        <w:r>
+          <w:rPr>
+            <w:sz w:val="24"/>
+            <w:szCs w:val="24"/>
+            <w:rPrChange w:id="73" w:author="Jiang, Xia" w:date="2021-06-11T13:36:00Z">
+              <w:rPr>
+                <w:b/>
+                <w:bCs/>
+                <w:sz w:val="28"/>
+                <w:szCs w:val="28"/>
+              </w:rPr>
+            </w:rPrChange>
+          </w:rPr>
+          <w:t xml:space="preserve"> and dbgap2</w:t>
+        </w:r>
+        <w:bookmarkEnd w:id="71"/>
+        <w:r>
+          <w:rPr>
+            <w:sz w:val="24"/>
+            <w:szCs w:val="24"/>
+            <w:rPrChange w:id="74" w:author="Jiang, Xia" w:date="2021-06-11T13:36:00Z">
+              <w:rPr>
+                <w:b/>
+                <w:bCs/>
+                <w:sz w:val="28"/>
+                <w:szCs w:val="28"/>
+              </w:rPr>
+            </w:rPrChange>
+          </w:rPr>
+          <w:t>)</w:t>
+        </w:r>
+      </w:ins>
+    </w:p>
+    <w:p>
+      <w:pPr>
+        <w:pStyle w:val="ListParagraph"/>
+        <w:pPrChange w:id="75" w:author="Jiang, Xia" w:date="2021-06-11T13:36:00Z">
+          <w:pPr>
+            <w:ind w:left="720" w:hanging="360"/>
+          </w:pPr>
+        </w:pPrChange>
+      </w:pPr>
+    </w:p>
+    <w:p>
+      <w:pPr>
+        <w:ind w:left="720" w:hanging="360"/>
+        <w:rPr>
           <w:b/>
           <w:bCs/>
-          <w:color w:val="FF0000"/>
-          <w:sz w:val="28"/>
-          <w:szCs w:val="28"/>
-        </w:rPr>
-        <w:t>as</w:t>
-      </w:r>
+          <w:sz w:val="28"/>
+          <w:szCs w:val="28"/>
+        </w:rPr>
+      </w:pPr>
       <w:r>
         <w:rPr>
           <w:b/>
           <w:bCs/>
-          <w:color w:val="FF0000"/>
-          <w:sz w:val="28"/>
-          <w:szCs w:val="28"/>
-        </w:rPr>
-        <w:t xml:space="preserve"> </w:t>
-      </w:r>
-      <w:r>
-        <w:rPr>
-          <w:rFonts w:hint="eastAsia"/>
+          <w:sz w:val="28"/>
+          <w:szCs w:val="28"/>
+        </w:rPr>
+        <w:t>Specific</w:t>
+      </w:r>
+      <w:r>
+        <w:rPr>
           <w:b/>
           <w:bCs/>
-          <w:color w:val="FF0000"/>
-          <w:sz w:val="28"/>
-          <w:szCs w:val="28"/>
-        </w:rPr>
-        <w:t>been</w:t>
+          <w:sz w:val="28"/>
+          <w:szCs w:val="28"/>
+        </w:rPr>
+        <w:t xml:space="preserve"> tasks</w:t>
       </w:r>
       <w:r>
         <w:rPr>
           <w:b/>
           <w:bCs/>
-          <w:color w:val="FF0000"/>
-          <w:sz w:val="28"/>
-          <w:szCs w:val="28"/>
-        </w:rPr>
-        <w:t xml:space="preserve"> </w:t>
-      </w:r>
-      <w:r>
-        <w:rPr>
-          <w:rFonts w:hint="eastAsia"/>
-          <w:b/>
-          <w:bCs/>
-          <w:color w:val="FF0000"/>
-          <w:sz w:val="28"/>
-          <w:szCs w:val="28"/>
-        </w:rPr>
-        <w:t>received</w:t>
-      </w:r>
-      <w:r>
-        <w:rPr>
-          <w:b/>
-          <w:bCs/>
-          <w:color w:val="FF0000"/>
-          <w:sz w:val="28"/>
-          <w:szCs w:val="28"/>
-        </w:rPr>
-        <w:t xml:space="preserve">. </w:t>
-      </w:r>
-    </w:p>
-    <w:p>
-      <w:pPr>
-        <w:ind w:left="720" w:hanging="360"/>
-        <w:rPr>
-          <w:b/>
-          <w:bCs/>
-          <w:sz w:val="28"/>
-          <w:szCs w:val="28"/>
-        </w:rPr>
-      </w:pPr>
-    </w:p>
-    <w:p>
-      <w:pPr>
-        <w:ind w:left="720" w:hanging="360"/>
-        <w:rPr>
-          <w:b/>
-          <w:bCs/>
-          <w:sz w:val="28"/>
-          <w:szCs w:val="28"/>
-        </w:rPr>
-      </w:pPr>
-    </w:p>
-    <w:p>
-      <w:pPr>
-        <w:ind w:left="720" w:hanging="360"/>
-        <w:rPr>
-          <w:b/>
-          <w:bCs/>
-          <w:sz w:val="28"/>
-          <w:szCs w:val="28"/>
-        </w:rPr>
-      </w:pPr>
-      <w:r>
-        <w:rPr>
-          <w:b/>
-          <w:bCs/>
-          <w:sz w:val="28"/>
-          <w:szCs w:val="28"/>
-        </w:rPr>
-        <w:t>Issues/Questions</w:t>
-      </w:r>
-      <w:r>
-        <w:rPr>
-          <w:b/>
-          <w:bCs/>
-          <w:sz w:val="28"/>
-          <w:szCs w:val="28"/>
-        </w:rPr>
-        <w:t>/Comments</w:t>
-      </w:r>
-    </w:p>
-    <w:p>
-      <w:pPr>
-        <w:ind w:left="720" w:hanging="360"/>
-        <w:rPr>
-          <w:b/>
-          <w:bCs/>
-          <w:sz w:val="28"/>
-          <w:szCs w:val="28"/>
-        </w:rPr>
-      </w:pPr>
-    </w:p>
-    <w:p>
-      <w:pPr>
-        <w:ind w:left="720" w:hanging="360"/>
-        <w:rPr>
-          <w:b/>
-          <w:bCs/>
-          <w:sz w:val="28"/>
-          <w:szCs w:val="28"/>
-        </w:rPr>
-      </w:pPr>
-    </w:p>
-    <w:p>
-      <w:pPr>
-        <w:ind w:left="720" w:hanging="360"/>
-        <w:rPr>
-          <w:b/>
-          <w:bCs/>
-          <w:sz w:val="28"/>
-          <w:szCs w:val="28"/>
-        </w:rPr>
-      </w:pPr>
-      <w:r>
-        <w:rPr>
-          <w:b/>
-          <w:bCs/>
-          <w:sz w:val="28"/>
-          <w:szCs w:val="28"/>
-        </w:rPr>
-        <w:t>Ongoing tasks that cover more than a week</w:t>
-      </w:r>
-    </w:p>
-    <w:p>
-      <w:pPr>
-        <w:ind w:left="720" w:hanging="360"/>
-        <w:rPr>
-          <w:b/>
-          <w:bCs/>
-          <w:sz w:val="28"/>
-          <w:szCs w:val="28"/>
-        </w:rPr>
-      </w:pPr>
-    </w:p>
-    <w:p>
-      <w:pPr>
-        <w:ind w:left="720" w:hanging="360"/>
-        <w:rPr>
-          <w:b/>
-          <w:bCs/>
-          <w:sz w:val="28"/>
-          <w:szCs w:val="28"/>
-        </w:rPr>
-      </w:pPr>
-    </w:p>
-    <w:p>
-      <w:pPr>
-        <w:ind w:left="720" w:hanging="360"/>
-        <w:rPr>
-          <w:b/>
-          <w:bCs/>
-          <w:sz w:val="28"/>
-          <w:szCs w:val="28"/>
-        </w:rPr>
-      </w:pPr>
-      <w:r>
-        <w:rPr>
-          <w:b/>
-          <w:bCs/>
-          <w:sz w:val="28"/>
-          <w:szCs w:val="28"/>
-        </w:rPr>
-        <w:t>Specific</w:t>
-      </w:r>
-      <w:r>
-        <w:rPr>
-          <w:b/>
-          <w:bCs/>
-          <w:sz w:val="28"/>
-          <w:szCs w:val="28"/>
-        </w:rPr>
-        <w:t xml:space="preserve"> tasks</w:t>
-      </w:r>
-      <w:r>
-        <w:rPr>
-          <w:b/>
-          <w:bCs/>
           <w:sz w:val="28"/>
           <w:szCs w:val="28"/>
         </w:rPr>
@@ -717,13 +1134,538 @@
     <w:p>
       <w:pPr>
         <w:pStyle w:val="ListParagraph"/>
-        <w:rPr>
-          <w:b/>
-          <w:bCs/>
-          <w:sz w:val="28"/>
-          <w:szCs w:val="28"/>
-        </w:rPr>
-      </w:pPr>
+        <w:numPr>
+          <w:ilvl w:val="0"/>
+          <w:numId w:val="6"/>
+        </w:numPr>
+        <w:rPr>
+          <w:ins w:id="76" w:author="Jiang, Xia" w:date="2021-06-11T13:57:00Z"/>
+          <w:rFonts w:cstheme="minorHAnsi"/>
+          <w:sz w:val="24"/>
+          <w:szCs w:val="24"/>
+        </w:rPr>
+      </w:pPr>
+      <w:ins w:id="77" w:author="Jiang, Xia" w:date="2021-06-11T13:57:00Z">
+        <w:r>
+          <w:rPr>
+            <w:rFonts w:cstheme="minorHAnsi"/>
+            <w:sz w:val="24"/>
+            <w:szCs w:val="24"/>
+          </w:rPr>
+          <w:t xml:space="preserve">Find out how the </w:t>
+        </w:r>
+      </w:ins>
+      <w:ins w:id="78" w:author="Jiang, Xia" w:date="2021-06-11T13:58:00Z">
+        <w:r>
+          <w:rPr>
+            <w:rFonts w:cstheme="minorHAnsi"/>
+            <w:sz w:val="24"/>
+            <w:szCs w:val="24"/>
+          </w:rPr>
+          <w:t xml:space="preserve">previous machine learning </w:t>
+        </w:r>
+        <w:r>
+          <w:rPr>
+            <w:rFonts w:cstheme="minorHAnsi"/>
+            <w:sz w:val="24"/>
+            <w:szCs w:val="24"/>
+          </w:rPr>
+          <w:t>experiments (except deep learning) were done: with or without 80-20 spl</w:t>
+        </w:r>
+      </w:ins>
+      <w:ins w:id="79" w:author="Jiang, Xia" w:date="2021-06-11T13:59:00Z">
+        <w:r>
+          <w:rPr>
+            <w:rFonts w:cstheme="minorHAnsi"/>
+            <w:sz w:val="24"/>
+            <w:szCs w:val="24"/>
+          </w:rPr>
+          <w:t xml:space="preserve">it (level 1 validation)? If yes, then we are good. If no, then we need </w:t>
+        </w:r>
+      </w:ins>
+      <w:ins w:id="80" w:author="Jiang, Xia" w:date="2021-06-11T14:00:00Z">
+        <w:r>
+          <w:rPr>
+            <w:rFonts w:cstheme="minorHAnsi"/>
+            <w:sz w:val="24"/>
+            <w:szCs w:val="24"/>
+          </w:rPr>
+          <w:t xml:space="preserve">to </w:t>
+        </w:r>
+      </w:ins>
+      <w:ins w:id="81" w:author="Jiang, Xia" w:date="2021-06-11T13:59:00Z">
+        <w:r>
+          <w:rPr>
+            <w:rFonts w:cstheme="minorHAnsi"/>
+            <w:sz w:val="24"/>
+            <w:szCs w:val="24"/>
+          </w:rPr>
+          <w:t xml:space="preserve">rerun them by adding 80-20 </w:t>
+        </w:r>
+      </w:ins>
+      <w:ins w:id="82" w:author="Jiang, Xia" w:date="2021-06-11T14:00:00Z">
+        <w:r>
+          <w:rPr>
+            <w:rFonts w:cstheme="minorHAnsi"/>
+            <w:sz w:val="24"/>
+            <w:szCs w:val="24"/>
+          </w:rPr>
+          <w:t xml:space="preserve">split, then 5-fold CV with the 80%. Don’t delete the current functions. </w:t>
+        </w:r>
+      </w:ins>
+    </w:p>
+    <w:p>
+      <w:pPr>
+        <w:pStyle w:val="ListParagraph"/>
+        <w:numPr>
+          <w:ilvl w:val="0"/>
+          <w:numId w:val="6"/>
+        </w:numPr>
+        <w:rPr>
+          <w:ins w:id="83" w:author="Jiang, Xia" w:date="2021-06-11T13:44:00Z"/>
+          <w:rFonts w:cstheme="minorHAnsi"/>
+          <w:sz w:val="24"/>
+          <w:szCs w:val="24"/>
+        </w:rPr>
+      </w:pPr>
+      <w:ins w:id="84" w:author="Jiang, Xia" w:date="2021-06-11T13:36:00Z">
+        <w:r>
+          <w:rPr>
+            <w:rFonts w:cstheme="minorHAnsi"/>
+            <w:sz w:val="24"/>
+            <w:szCs w:val="24"/>
+            <w:rPrChange w:id="85" w:author="Jiang, Xia" w:date="2021-06-11T13:43:00Z">
+              <w:rPr>
+                <w:b/>
+                <w:bCs/>
+                <w:sz w:val="28"/>
+                <w:szCs w:val="28"/>
+              </w:rPr>
+            </w:rPrChange>
+          </w:rPr>
+          <w:t xml:space="preserve">I will provide new datasets that you </w:t>
+        </w:r>
+      </w:ins>
+      <w:ins w:id="86" w:author="Jiang, Xia" w:date="2021-06-11T13:37:00Z">
+        <w:r>
+          <w:rPr>
+            <w:rFonts w:cstheme="minorHAnsi"/>
+            <w:sz w:val="24"/>
+            <w:szCs w:val="24"/>
+            <w:rPrChange w:id="87" w:author="Jiang, Xia" w:date="2021-06-11T13:43:00Z">
+              <w:rPr>
+                <w:b/>
+                <w:bCs/>
+                <w:sz w:val="28"/>
+                <w:szCs w:val="28"/>
+              </w:rPr>
+            </w:rPrChange>
+          </w:rPr>
+          <w:t>can use to do experiments, similarly to what you did with other MBC dataset</w:t>
+        </w:r>
+        <w:r>
+          <w:rPr>
+            <w:rFonts w:cstheme="minorHAnsi"/>
+            <w:sz w:val="24"/>
+            <w:szCs w:val="24"/>
+            <w:rPrChange w:id="88" w:author="Jiang, Xia" w:date="2021-06-11T13:43:00Z">
+              <w:rPr>
+                <w:b/>
+                <w:bCs/>
+                <w:sz w:val="28"/>
+                <w:szCs w:val="28"/>
+              </w:rPr>
+            </w:rPrChange>
+          </w:rPr>
+          <w:t>: 1) running s</w:t>
+        </w:r>
+      </w:ins>
+      <w:ins w:id="89" w:author="Jiang, Xia" w:date="2021-06-11T13:38:00Z">
+        <w:r>
+          <w:rPr>
+            <w:rFonts w:cstheme="minorHAnsi"/>
+            <w:sz w:val="24"/>
+            <w:szCs w:val="24"/>
+            <w:rPrChange w:id="90" w:author="Jiang, Xia" w:date="2021-06-11T13:43:00Z">
+              <w:rPr>
+                <w:b/>
+                <w:bCs/>
+                <w:sz w:val="28"/>
+                <w:szCs w:val="28"/>
+              </w:rPr>
+            </w:rPrChange>
+          </w:rPr>
+          <w:t>tage-1 tests that focus on finding the range of good hyperparameter values for each of the hyperparameters</w:t>
+        </w:r>
+      </w:ins>
+      <w:ins w:id="91" w:author="Jiang, Xia" w:date="2021-06-11T13:41:00Z">
+        <w:r>
+          <w:rPr>
+            <w:rFonts w:cstheme="minorHAnsi"/>
+            <w:sz w:val="24"/>
+            <w:szCs w:val="24"/>
+            <w:rPrChange w:id="92" w:author="Jiang, Xia" w:date="2021-06-11T13:43:00Z">
+              <w:rPr>
+                <w:b/>
+                <w:bCs/>
+                <w:sz w:val="28"/>
+                <w:szCs w:val="28"/>
+              </w:rPr>
+            </w:rPrChange>
+          </w:rPr>
+          <w:t xml:space="preserve"> while fixing the values of other hyperparameters. 2) running stage-2 tests</w:t>
+        </w:r>
+      </w:ins>
+      <w:ins w:id="93" w:author="Jiang, Xia" w:date="2021-06-11T13:49:00Z">
+        <w:r>
+          <w:rPr>
+            <w:rFonts w:cstheme="minorHAnsi"/>
+            <w:sz w:val="24"/>
+            <w:szCs w:val="24"/>
+          </w:rPr>
+          <w:t xml:space="preserve"> (grid search)</w:t>
+        </w:r>
+      </w:ins>
+      <w:ins w:id="94" w:author="Jiang, Xia" w:date="2021-06-11T13:41:00Z">
+        <w:r>
+          <w:rPr>
+            <w:rFonts w:cstheme="minorHAnsi"/>
+            <w:sz w:val="24"/>
+            <w:szCs w:val="24"/>
+            <w:rPrChange w:id="95" w:author="Jiang, Xia" w:date="2021-06-11T13:43:00Z">
+              <w:rPr>
+                <w:b/>
+                <w:bCs/>
+                <w:sz w:val="28"/>
+                <w:szCs w:val="28"/>
+              </w:rPr>
+            </w:rPrChange>
+          </w:rPr>
+          <w:t xml:space="preserve"> based upon</w:t>
+        </w:r>
+      </w:ins>
+      <w:ins w:id="96" w:author="Jiang, Xia" w:date="2021-06-11T14:01:00Z">
+        <w:r>
+          <w:rPr>
+            <w:rFonts w:cstheme="minorHAnsi"/>
+            <w:sz w:val="24"/>
+            <w:szCs w:val="24"/>
+          </w:rPr>
+          <w:t xml:space="preserve">. </w:t>
+        </w:r>
+      </w:ins>
+      <w:ins w:id="97" w:author="Jiang, Xia" w:date="2021-06-11T13:41:00Z">
+        <w:r>
+          <w:rPr>
+            <w:rFonts w:cstheme="minorHAnsi"/>
+            <w:sz w:val="24"/>
+            <w:szCs w:val="24"/>
+            <w:rPrChange w:id="98" w:author="Jiang, Xia" w:date="2021-06-11T13:43:00Z">
+              <w:rPr>
+                <w:b/>
+                <w:bCs/>
+                <w:sz w:val="28"/>
+                <w:szCs w:val="28"/>
+              </w:rPr>
+            </w:rPrChange>
+          </w:rPr>
+          <w:t xml:space="preserve"> </w:t>
+        </w:r>
+        <w:r>
+          <w:rPr>
+            <w:rFonts w:cstheme="minorHAnsi"/>
+            <w:sz w:val="24"/>
+            <w:szCs w:val="24"/>
+            <w:rPrChange w:id="99" w:author="Jiang, Xia" w:date="2021-06-11T13:43:00Z">
+              <w:rPr>
+                <w:b/>
+                <w:bCs/>
+                <w:sz w:val="28"/>
+                <w:szCs w:val="28"/>
+              </w:rPr>
+            </w:rPrChange>
+          </w:rPr>
+          <w:lastRenderedPageBreak/>
+          <w:t>results from 1)</w:t>
+        </w:r>
+      </w:ins>
+      <w:ins w:id="100" w:author="Jiang, Xia" w:date="2021-06-11T13:43:00Z">
+        <w:r>
+          <w:rPr>
+            <w:rFonts w:cstheme="minorHAnsi"/>
+            <w:sz w:val="24"/>
+            <w:szCs w:val="24"/>
+          </w:rPr>
+          <w:t xml:space="preserve">. 3) Starting out with machine </w:t>
+        </w:r>
+      </w:ins>
+      <w:ins w:id="101" w:author="Jiang, Xia" w:date="2021-06-11T13:44:00Z">
+        <w:r>
+          <w:rPr>
+            <w:rFonts w:cstheme="minorHAnsi"/>
+            <w:sz w:val="24"/>
+            <w:szCs w:val="24"/>
+          </w:rPr>
+          <w:t>learning methods we used except for deep learning.</w:t>
+        </w:r>
+      </w:ins>
+      <w:ins w:id="102" w:author="Jiang, Xia" w:date="2021-06-11T14:02:00Z">
+        <w:r>
+          <w:rPr>
+            <w:rFonts w:cstheme="minorHAnsi"/>
+            <w:sz w:val="24"/>
+            <w:szCs w:val="24"/>
+          </w:rPr>
+          <w:t xml:space="preserve"> In these experiments, don’t do 80-20 split.</w:t>
+        </w:r>
+      </w:ins>
+    </w:p>
+    <w:p>
+      <w:pPr>
+        <w:pStyle w:val="ListParagraph"/>
+        <w:numPr>
+          <w:ilvl w:val="0"/>
+          <w:numId w:val="6"/>
+        </w:numPr>
+        <w:rPr>
+          <w:ins w:id="103" w:author="Jiang, Xia" w:date="2021-06-11T13:48:00Z"/>
+          <w:rFonts w:cstheme="minorHAnsi"/>
+          <w:sz w:val="24"/>
+          <w:szCs w:val="24"/>
+        </w:rPr>
+      </w:pPr>
+      <w:ins w:id="104" w:author="Jiang, Xia" w:date="2021-06-11T13:45:00Z">
+        <w:r>
+          <w:rPr>
+            <w:rFonts w:cstheme="minorHAnsi"/>
+            <w:sz w:val="24"/>
+            <w:szCs w:val="24"/>
+          </w:rPr>
+          <w:t>Search for more papers pertaining to applicatio</w:t>
+        </w:r>
+      </w:ins>
+      <w:ins w:id="105" w:author="Jiang, Xia" w:date="2021-06-11T13:46:00Z">
+        <w:r>
+          <w:rPr>
+            <w:rFonts w:cstheme="minorHAnsi"/>
+            <w:sz w:val="24"/>
+            <w:szCs w:val="24"/>
+          </w:rPr>
+          <w:t>ns of machine learning/deep</w:t>
+        </w:r>
+      </w:ins>
+      <w:ins w:id="106" w:author="Jiang, Xia" w:date="2021-06-11T13:47:00Z">
+        <w:r>
+          <w:rPr>
+            <w:rFonts w:cstheme="minorHAnsi"/>
+            <w:sz w:val="24"/>
+            <w:szCs w:val="24"/>
+          </w:rPr>
+          <w:t xml:space="preserve"> </w:t>
+        </w:r>
+      </w:ins>
+      <w:ins w:id="107" w:author="Jiang, Xia" w:date="2021-06-11T13:46:00Z">
+        <w:r>
+          <w:rPr>
+            <w:rFonts w:cstheme="minorHAnsi"/>
+            <w:sz w:val="24"/>
+            <w:szCs w:val="24"/>
+          </w:rPr>
+          <w:t>learning. If you already have some this ty</w:t>
+        </w:r>
+      </w:ins>
+      <w:ins w:id="108" w:author="Jiang, Xia" w:date="2021-06-11T13:47:00Z">
+        <w:r>
+          <w:rPr>
+            <w:rFonts w:cstheme="minorHAnsi"/>
+            <w:sz w:val="24"/>
+            <w:szCs w:val="24"/>
+          </w:rPr>
+          <w:t>pe, please re-organize using the new private group that I created.</w:t>
+        </w:r>
+      </w:ins>
+    </w:p>
+    <w:p>
+      <w:pPr>
+        <w:pStyle w:val="ListParagraph"/>
+        <w:numPr>
+          <w:ilvl w:val="0"/>
+          <w:numId w:val="6"/>
+        </w:numPr>
+        <w:rPr>
+          <w:ins w:id="109" w:author="Jiang, Xia" w:date="2021-06-11T14:03:00Z"/>
+          <w:rFonts w:cstheme="minorHAnsi"/>
+          <w:sz w:val="24"/>
+          <w:szCs w:val="24"/>
+        </w:rPr>
+      </w:pPr>
+      <w:ins w:id="110" w:author="Jiang, Xia" w:date="2021-06-11T13:48:00Z">
+        <w:r>
+          <w:rPr>
+            <w:rFonts w:cstheme="minorHAnsi"/>
+            <w:sz w:val="24"/>
+            <w:szCs w:val="24"/>
+          </w:rPr>
+          <w:t xml:space="preserve">Improve </w:t>
+        </w:r>
+        <w:proofErr w:type="spellStart"/>
+        <w:r>
+          <w:rPr>
+            <w:rFonts w:cstheme="minorHAnsi"/>
+            <w:sz w:val="24"/>
+            <w:szCs w:val="24"/>
+          </w:rPr>
+          <w:t>iMedBot</w:t>
+        </w:r>
+      </w:ins>
+      <w:proofErr w:type="spellEnd"/>
+      <w:ins w:id="111" w:author="Jiang, Xia" w:date="2021-06-11T13:49:00Z">
+        <w:r>
+          <w:rPr>
+            <w:rFonts w:cstheme="minorHAnsi"/>
+            <w:sz w:val="24"/>
+            <w:szCs w:val="24"/>
+          </w:rPr>
+          <w:t xml:space="preserve"> based what we discussed today at meeting. </w:t>
+        </w:r>
+      </w:ins>
+    </w:p>
+    <w:p>
+      <w:pPr>
+        <w:pStyle w:val="ListParagraph"/>
+        <w:numPr>
+          <w:ilvl w:val="0"/>
+          <w:numId w:val="6"/>
+        </w:numPr>
+        <w:rPr>
+          <w:rFonts w:cstheme="minorHAnsi"/>
+          <w:sz w:val="24"/>
+          <w:szCs w:val="24"/>
+          <w:rPrChange w:id="112" w:author="Jiang, Xia" w:date="2021-06-11T13:43:00Z">
+            <w:rPr>
+              <w:b/>
+              <w:bCs/>
+              <w:sz w:val="28"/>
+              <w:szCs w:val="28"/>
+            </w:rPr>
+          </w:rPrChange>
+        </w:rPr>
+        <w:pPrChange w:id="113" w:author="Jiang, Xia" w:date="2021-06-11T13:36:00Z">
+          <w:pPr>
+            <w:pStyle w:val="ListParagraph"/>
+          </w:pPr>
+        </w:pPrChange>
+      </w:pPr>
+      <w:ins w:id="114" w:author="Jiang, Xia" w:date="2021-06-11T14:04:00Z">
+        <w:r>
+          <w:rPr>
+            <w:rFonts w:cstheme="minorHAnsi"/>
+            <w:sz w:val="24"/>
+            <w:szCs w:val="24"/>
+          </w:rPr>
+          <w:t>The current task for s</w:t>
+        </w:r>
+      </w:ins>
+      <w:ins w:id="115" w:author="Jiang, Xia" w:date="2021-06-11T14:03:00Z">
+        <w:r>
+          <w:rPr>
+            <w:rFonts w:cstheme="minorHAnsi"/>
+            <w:sz w:val="24"/>
+            <w:szCs w:val="24"/>
+          </w:rPr>
+          <w:t>erver</w:t>
+        </w:r>
+      </w:ins>
+      <w:ins w:id="116" w:author="Jiang, Xia" w:date="2021-06-11T14:04:00Z">
+        <w:r>
+          <w:rPr>
+            <w:rFonts w:cstheme="minorHAnsi"/>
+            <w:sz w:val="24"/>
+            <w:szCs w:val="24"/>
+          </w:rPr>
+          <w:t xml:space="preserve">s is </w:t>
+        </w:r>
+      </w:ins>
+      <w:ins w:id="117" w:author="Jiang, Xia" w:date="2021-06-11T14:03:00Z">
+        <w:r>
+          <w:rPr>
+            <w:rFonts w:cstheme="minorHAnsi"/>
+            <w:sz w:val="24"/>
+            <w:szCs w:val="24"/>
+          </w:rPr>
+          <w:t xml:space="preserve">to </w:t>
+        </w:r>
+      </w:ins>
+      <w:ins w:id="118" w:author="Jiang, Xia" w:date="2021-06-11T14:04:00Z">
+        <w:r>
+          <w:rPr>
+            <w:rFonts w:cstheme="minorHAnsi"/>
+            <w:sz w:val="24"/>
+            <w:szCs w:val="24"/>
+          </w:rPr>
+          <w:t>up</w:t>
+        </w:r>
+      </w:ins>
+      <w:ins w:id="119" w:author="Jiang, Xia" w:date="2021-06-11T14:05:00Z">
+        <w:r>
+          <w:rPr>
+            <w:rFonts w:cstheme="minorHAnsi"/>
+            <w:sz w:val="24"/>
+            <w:szCs w:val="24"/>
+          </w:rPr>
+          <w:t xml:space="preserve">grade the OS to </w:t>
+        </w:r>
+      </w:ins>
+      <w:ins w:id="120" w:author="Jiang, Xia" w:date="2021-06-11T14:03:00Z">
+        <w:r>
+          <w:rPr>
+            <w:rFonts w:cstheme="minorHAnsi"/>
+            <w:sz w:val="24"/>
+            <w:szCs w:val="24"/>
+          </w:rPr>
+          <w:t xml:space="preserve">the newest version because the current </w:t>
+        </w:r>
+      </w:ins>
+      <w:ins w:id="121" w:author="Jiang, Xia" w:date="2021-06-11T14:04:00Z">
+        <w:r>
+          <w:rPr>
+            <w:rFonts w:cstheme="minorHAnsi"/>
+            <w:sz w:val="24"/>
+            <w:szCs w:val="24"/>
+          </w:rPr>
+          <w:t xml:space="preserve">Windows NT server </w:t>
+        </w:r>
+      </w:ins>
+      <w:ins w:id="122" w:author="Jiang, Xia" w:date="2021-06-11T14:03:00Z">
+        <w:r>
+          <w:rPr>
+            <w:rFonts w:cstheme="minorHAnsi"/>
+            <w:sz w:val="24"/>
+            <w:szCs w:val="24"/>
+          </w:rPr>
+          <w:t>2008r is no longer supported by Mi</w:t>
+        </w:r>
+      </w:ins>
+      <w:ins w:id="123" w:author="Jiang, Xia" w:date="2021-06-11T14:04:00Z">
+        <w:r>
+          <w:rPr>
+            <w:rFonts w:cstheme="minorHAnsi"/>
+            <w:sz w:val="24"/>
+            <w:szCs w:val="24"/>
+          </w:rPr>
+          <w:t xml:space="preserve">crosoft. </w:t>
+        </w:r>
+      </w:ins>
+      <w:ins w:id="124" w:author="Jiang, Xia" w:date="2021-06-11T14:05:00Z">
+        <w:r>
+          <w:rPr>
+            <w:rFonts w:cstheme="minorHAnsi"/>
+            <w:sz w:val="24"/>
+            <w:szCs w:val="24"/>
+          </w:rPr>
+          <w:t xml:space="preserve">Please consistently follow up with John (IT) for the work. </w:t>
+        </w:r>
+      </w:ins>
     </w:p>
     <w:p>
       <w:pPr>
@@ -815,6 +1757,184 @@
 <file path=word/numbering.xml><?xml version="1.0" encoding="utf-8"?>
 <w:numbering xmlns:wpc="http://schemas.microsoft.com/office/word/2010/wordprocessingCanvas" xmlns:cx="http://schemas.microsoft.com/office/drawing/2014/chartex" xmlns:cx1="http://schemas.microsoft.com/office/drawing/2015/9/8/chartex" xmlns:cx2="http://schemas.microsoft.com/office/drawing/2015/10/21/chartex" xmlns:cx3="http://schemas.microsoft.com/office/drawing/2016/5/9/chartex" xmlns:cx4="http://schemas.microsoft.com/office/drawing/2016/5/10/chartex" xmlns:cx5="http://schemas.microsoft.com/office/drawing/2016/5/11/chartex" xmlns:cx6="http://schemas.microsoft.com/office/drawing/2016/5/12/chartex" xmlns:cx7="http://schemas.microsoft.com/office/drawing/2016/5/13/chartex" xmlns:cx8="http://schemas.microsoft.com/office/drawing/2016/5/14/chartex" xmlns:mc="http://schemas.openxmlformats.org/markup-compatibility/2006" xmlns:aink="http://schemas.microsoft.com/office/drawing/2016/ink" xmlns:am3d="http://schemas.microsoft.com/office/drawing/2017/model3d" xmlns:o="urn:schemas-microsoft-com:office:office" xmlns:r="http://schemas.openxmlformats.org/officeDocument/2006/relationships" xmlns:m="http://schemas.openxmlformats.org/officeDocument/2006/math" xmlns:v="urn:schemas-microsoft-com:vml" xmlns:wp14="http://schemas.microsoft.com/office/word/2010/wordprocessingDrawing" xmlns:wp="http://schemas.openxmlformats.org/drawingml/2006/wordprocessingDrawing" xmlns:w10="urn:schemas-microsoft-com:office:word" xmlns:w="http://schemas.openxmlformats.org/wordprocessingml/2006/main" xmlns:w14="http://schemas.microsoft.com/office/word/2010/wordml" xmlns:w15="http://schemas.microsoft.com/office/word/2012/wordml" xmlns:w16cex="http://schemas.microsoft.com/office/word/2018/wordml/cex" xmlns:w16cid="http://schemas.microsoft.com/office/word/2016/wordml/cid" xmlns:w16="http://schemas.microsoft.com/office/word/2018/wordml" xmlns:w16se="http://schemas.microsoft.com/office/word/2015/wordml/symex" xmlns:wpg="http://schemas.microsoft.com/office/word/2010/wordprocessingGroup" xmlns:wpi="http://schemas.microsoft.com/office/word/2010/wordprocessingInk" xmlns:wne="http://schemas.microsoft.com/office/word/2006/wordml" xmlns:wps="http://schemas.microsoft.com/office/word/2010/wordprocessingShape" mc:Ignorable="w14 w15 w16se w16cid w16 w16cex wp14">
   <w:abstractNum w:abstractNumId="0" w15:restartNumberingAfterBreak="0">
+    <w:nsid w:val="38137197"/>
+    <w:multiLevelType w:val="hybridMultilevel"/>
+    <w:tmpl w:val="AB7085E4"/>
+    <w:lvl w:ilvl="0" w:tplc="5CF8054C">
+      <w:start w:val="1"/>
+      <w:numFmt w:val="decimal"/>
+      <w:lvlText w:val="%1)"/>
+      <w:lvlJc w:val="left"/>
+      <w:pPr>
+        <w:ind w:left="1080" w:hanging="360"/>
+      </w:pPr>
+      <w:rPr>
+        <w:rFonts w:hint="default"/>
+      </w:rPr>
+    </w:lvl>
+    <w:lvl w:ilvl="1" w:tplc="04090019" w:tentative="1">
+      <w:start w:val="1"/>
+      <w:numFmt w:val="lowerLetter"/>
+      <w:lvlText w:val="%2."/>
+      <w:lvlJc w:val="left"/>
+      <w:pPr>
+        <w:ind w:left="1800" w:hanging="360"/>
+      </w:pPr>
+    </w:lvl>
+    <w:lvl w:ilvl="2" w:tplc="0409001B" w:tentative="1">
+      <w:start w:val="1"/>
+      <w:numFmt w:val="lowerRoman"/>
+      <w:lvlText w:val="%3."/>
+      <w:lvlJc w:val="right"/>
+      <w:pPr>
+        <w:ind w:left="2520" w:hanging="180"/>
+      </w:pPr>
+    </w:lvl>
+    <w:lvl w:ilvl="3" w:tplc="0409000F" w:tentative="1">
+      <w:start w:val="1"/>
+      <w:numFmt w:val="decimal"/>
+      <w:lvlText w:val="%4."/>
+      <w:lvlJc w:val="left"/>
+      <w:pPr>
+        <w:ind w:left="3240" w:hanging="360"/>
+      </w:pPr>
+    </w:lvl>
+    <w:lvl w:ilvl="4" w:tplc="04090019" w:tentative="1">
+      <w:start w:val="1"/>
+      <w:numFmt w:val="lowerLetter"/>
+      <w:lvlText w:val="%5."/>
+      <w:lvlJc w:val="left"/>
+      <w:pPr>
+        <w:ind w:left="3960" w:hanging="360"/>
+      </w:pPr>
+    </w:lvl>
+    <w:lvl w:ilvl="5" w:tplc="0409001B" w:tentative="1">
+      <w:start w:val="1"/>
+      <w:numFmt w:val="lowerRoman"/>
+      <w:lvlText w:val="%6."/>
+      <w:lvlJc w:val="right"/>
+      <w:pPr>
+        <w:ind w:left="4680" w:hanging="180"/>
+      </w:pPr>
+    </w:lvl>
+    <w:lvl w:ilvl="6" w:tplc="0409000F" w:tentative="1">
+      <w:start w:val="1"/>
+      <w:numFmt w:val="decimal"/>
+      <w:lvlText w:val="%7."/>
+      <w:lvlJc w:val="left"/>
+      <w:pPr>
+        <w:ind w:left="5400" w:hanging="360"/>
+      </w:pPr>
+    </w:lvl>
+    <w:lvl w:ilvl="7" w:tplc="04090019" w:tentative="1">
+      <w:start w:val="1"/>
+      <w:numFmt w:val="lowerLetter"/>
+      <w:lvlText w:val="%8."/>
+      <w:lvlJc w:val="left"/>
+      <w:pPr>
+        <w:ind w:left="6120" w:hanging="360"/>
+      </w:pPr>
+    </w:lvl>
+    <w:lvl w:ilvl="8" w:tplc="0409001B" w:tentative="1">
+      <w:start w:val="1"/>
+      <w:numFmt w:val="lowerRoman"/>
+      <w:lvlText w:val="%9."/>
+      <w:lvlJc w:val="right"/>
+      <w:pPr>
+        <w:ind w:left="6840" w:hanging="180"/>
+      </w:pPr>
+    </w:lvl>
+  </w:abstractNum>
+  <w:abstractNum w:abstractNumId="1" w15:restartNumberingAfterBreak="0">
+    <w:nsid w:val="3EF20A5F"/>
+    <w:multiLevelType w:val="hybridMultilevel"/>
+    <w:tmpl w:val="76E01180"/>
+    <w:lvl w:ilvl="0" w:tplc="BAC0E5B8">
+      <w:start w:val="1"/>
+      <w:numFmt w:val="decimal"/>
+      <w:lvlText w:val="%1)"/>
+      <w:lvlJc w:val="left"/>
+      <w:pPr>
+        <w:ind w:left="1080" w:hanging="360"/>
+      </w:pPr>
+      <w:rPr>
+        <w:rFonts w:hint="default"/>
+      </w:rPr>
+    </w:lvl>
+    <w:lvl w:ilvl="1" w:tplc="04090019" w:tentative="1">
+      <w:start w:val="1"/>
+      <w:numFmt w:val="lowerLetter"/>
+      <w:lvlText w:val="%2."/>
+      <w:lvlJc w:val="left"/>
+      <w:pPr>
+        <w:ind w:left="1800" w:hanging="360"/>
+      </w:pPr>
+    </w:lvl>
+    <w:lvl w:ilvl="2" w:tplc="0409001B" w:tentative="1">
+      <w:start w:val="1"/>
+      <w:numFmt w:val="lowerRoman"/>
+      <w:lvlText w:val="%3."/>
+      <w:lvlJc w:val="right"/>
+      <w:pPr>
+        <w:ind w:left="2520" w:hanging="180"/>
+      </w:pPr>
+    </w:lvl>
+    <w:lvl w:ilvl="3" w:tplc="0409000F" w:tentative="1">
+      <w:start w:val="1"/>
+      <w:numFmt w:val="decimal"/>
+      <w:lvlText w:val="%4."/>
+      <w:lvlJc w:val="left"/>
+      <w:pPr>
+        <w:ind w:left="3240" w:hanging="360"/>
+      </w:pPr>
+    </w:lvl>
+    <w:lvl w:ilvl="4" w:tplc="04090019" w:tentative="1">
+      <w:start w:val="1"/>
+      <w:numFmt w:val="lowerLetter"/>
+      <w:lvlText w:val="%5."/>
+      <w:lvlJc w:val="left"/>
+      <w:pPr>
+        <w:ind w:left="3960" w:hanging="360"/>
+      </w:pPr>
+    </w:lvl>
+    <w:lvl w:ilvl="5" w:tplc="0409001B" w:tentative="1">
+      <w:start w:val="1"/>
+      <w:numFmt w:val="lowerRoman"/>
+      <w:lvlText w:val="%6."/>
+      <w:lvlJc w:val="right"/>
+      <w:pPr>
+        <w:ind w:left="4680" w:hanging="180"/>
+      </w:pPr>
+    </w:lvl>
+    <w:lvl w:ilvl="6" w:tplc="0409000F" w:tentative="1">
+      <w:start w:val="1"/>
+      <w:numFmt w:val="decimal"/>
+      <w:lvlText w:val="%7."/>
+      <w:lvlJc w:val="left"/>
+      <w:pPr>
+        <w:ind w:left="5400" w:hanging="360"/>
+      </w:pPr>
+    </w:lvl>
+    <w:lvl w:ilvl="7" w:tplc="04090019" w:tentative="1">
+      <w:start w:val="1"/>
+      <w:numFmt w:val="lowerLetter"/>
+      <w:lvlText w:val="%8."/>
+      <w:lvlJc w:val="left"/>
+      <w:pPr>
+        <w:ind w:left="6120" w:hanging="360"/>
+      </w:pPr>
+    </w:lvl>
+    <w:lvl w:ilvl="8" w:tplc="0409001B" w:tentative="1">
+      <w:start w:val="1"/>
+      <w:numFmt w:val="lowerRoman"/>
+      <w:lvlText w:val="%9."/>
+      <w:lvlJc w:val="right"/>
+      <w:pPr>
+        <w:ind w:left="6840" w:hanging="180"/>
+      </w:pPr>
+    </w:lvl>
+  </w:abstractNum>
+  <w:abstractNum w:abstractNumId="2" w15:restartNumberingAfterBreak="0">
     <w:nsid w:val="3FE044A2"/>
     <w:multiLevelType w:val="hybridMultilevel"/>
     <w:tmpl w:val="2CCE382A"/>
@@ -903,7 +2023,96 @@
       </w:pPr>
     </w:lvl>
   </w:abstractNum>
-  <w:abstractNum w:abstractNumId="1" w15:restartNumberingAfterBreak="0">
+  <w:abstractNum w:abstractNumId="3" w15:restartNumberingAfterBreak="0">
+    <w:nsid w:val="435441B1"/>
+    <w:multiLevelType w:val="hybridMultilevel"/>
+    <w:tmpl w:val="604E1842"/>
+    <w:lvl w:ilvl="0" w:tplc="68726FE6">
+      <w:start w:val="1"/>
+      <w:numFmt w:val="decimal"/>
+      <w:lvlText w:val="%1)"/>
+      <w:lvlJc w:val="left"/>
+      <w:pPr>
+        <w:ind w:left="1100" w:hanging="360"/>
+      </w:pPr>
+      <w:rPr>
+        <w:rFonts w:hint="default"/>
+      </w:rPr>
+    </w:lvl>
+    <w:lvl w:ilvl="1" w:tplc="04090019" w:tentative="1">
+      <w:start w:val="1"/>
+      <w:numFmt w:val="lowerLetter"/>
+      <w:lvlText w:val="%2."/>
+      <w:lvlJc w:val="left"/>
+      <w:pPr>
+        <w:ind w:left="1820" w:hanging="360"/>
+      </w:pPr>
+    </w:lvl>
+    <w:lvl w:ilvl="2" w:tplc="0409001B" w:tentative="1">
+      <w:start w:val="1"/>
+      <w:numFmt w:val="lowerRoman"/>
+      <w:lvlText w:val="%3."/>
+      <w:lvlJc w:val="right"/>
+      <w:pPr>
+        <w:ind w:left="2540" w:hanging="180"/>
+      </w:pPr>
+    </w:lvl>
+    <w:lvl w:ilvl="3" w:tplc="0409000F" w:tentative="1">
+      <w:start w:val="1"/>
+      <w:numFmt w:val="decimal"/>
+      <w:lvlText w:val="%4."/>
+      <w:lvlJc w:val="left"/>
+      <w:pPr>
+        <w:ind w:left="3260" w:hanging="360"/>
+      </w:pPr>
+    </w:lvl>
+    <w:lvl w:ilvl="4" w:tplc="04090019" w:tentative="1">
+      <w:start w:val="1"/>
+      <w:numFmt w:val="lowerLetter"/>
+      <w:lvlText w:val="%5."/>
+      <w:lvlJc w:val="left"/>
+      <w:pPr>
+        <w:ind w:left="3980" w:hanging="360"/>
+      </w:pPr>
+    </w:lvl>
+    <w:lvl w:ilvl="5" w:tplc="0409001B" w:tentative="1">
+      <w:start w:val="1"/>
+      <w:numFmt w:val="lowerRoman"/>
+      <w:lvlText w:val="%6."/>
+      <w:lvlJc w:val="right"/>
+      <w:pPr>
+        <w:ind w:left="4700" w:hanging="180"/>
+      </w:pPr>
+    </w:lvl>
+    <w:lvl w:ilvl="6" w:tplc="0409000F" w:tentative="1">
+      <w:start w:val="1"/>
+      <w:numFmt w:val="decimal"/>
+      <w:lvlText w:val="%7."/>
+      <w:lvlJc w:val="left"/>
+      <w:pPr>
+        <w:ind w:left="5420" w:hanging="360"/>
+      </w:pPr>
+    </w:lvl>
+    <w:lvl w:ilvl="7" w:tplc="04090019" w:tentative="1">
+      <w:start w:val="1"/>
+      <w:numFmt w:val="lowerLetter"/>
+      <w:lvlText w:val="%8."/>
+      <w:lvlJc w:val="left"/>
+      <w:pPr>
+        <w:ind w:left="6140" w:hanging="360"/>
+      </w:pPr>
+    </w:lvl>
+    <w:lvl w:ilvl="8" w:tplc="0409001B" w:tentative="1">
+      <w:start w:val="1"/>
+      <w:numFmt w:val="lowerRoman"/>
+      <w:lvlText w:val="%9."/>
+      <w:lvlJc w:val="right"/>
+      <w:pPr>
+        <w:ind w:left="6860" w:hanging="180"/>
+      </w:pPr>
+    </w:lvl>
+  </w:abstractNum>
+  <w:abstractNum w:abstractNumId="4" w15:restartNumberingAfterBreak="0">
     <w:nsid w:val="4841289C"/>
     <w:multiLevelType w:val="hybridMultilevel"/>
     <w:tmpl w:val="90D4C1A8"/>
@@ -992,13 +2201,123 @@
       </w:pPr>
     </w:lvl>
   </w:abstractNum>
+  <w:abstractNum w:abstractNumId="5" w15:restartNumberingAfterBreak="0">
+    <w:nsid w:val="69343F96"/>
+    <w:multiLevelType w:val="hybridMultilevel"/>
+    <w:tmpl w:val="2A9E33C6"/>
+    <w:lvl w:ilvl="0" w:tplc="F7F2809A">
+      <w:start w:val="1"/>
+      <w:numFmt w:val="decimal"/>
+      <w:lvlText w:val="%1)"/>
+      <w:lvlJc w:val="left"/>
+      <w:pPr>
+        <w:ind w:left="740" w:hanging="360"/>
+      </w:pPr>
+      <w:rPr>
+        <w:rFonts w:hint="default"/>
+        <w:b/>
+      </w:rPr>
+    </w:lvl>
+    <w:lvl w:ilvl="1" w:tplc="04090019" w:tentative="1">
+      <w:start w:val="1"/>
+      <w:numFmt w:val="lowerLetter"/>
+      <w:lvlText w:val="%2."/>
+      <w:lvlJc w:val="left"/>
+      <w:pPr>
+        <w:ind w:left="1460" w:hanging="360"/>
+      </w:pPr>
+    </w:lvl>
+    <w:lvl w:ilvl="2" w:tplc="0409001B" w:tentative="1">
+      <w:start w:val="1"/>
+      <w:numFmt w:val="lowerRoman"/>
+      <w:lvlText w:val="%3."/>
+      <w:lvlJc w:val="right"/>
+      <w:pPr>
+        <w:ind w:left="2180" w:hanging="180"/>
+      </w:pPr>
+    </w:lvl>
+    <w:lvl w:ilvl="3" w:tplc="0409000F" w:tentative="1">
+      <w:start w:val="1"/>
+      <w:numFmt w:val="decimal"/>
+      <w:lvlText w:val="%4."/>
+      <w:lvlJc w:val="left"/>
+      <w:pPr>
+        <w:ind w:left="2900" w:hanging="360"/>
+      </w:pPr>
+    </w:lvl>
+    <w:lvl w:ilvl="4" w:tplc="04090019" w:tentative="1">
+      <w:start w:val="1"/>
+      <w:numFmt w:val="lowerLetter"/>
+      <w:lvlText w:val="%5."/>
+      <w:lvlJc w:val="left"/>
+      <w:pPr>
+        <w:ind w:left="3620" w:hanging="360"/>
+      </w:pPr>
+    </w:lvl>
+    <w:lvl w:ilvl="5" w:tplc="0409001B" w:tentative="1">
+      <w:start w:val="1"/>
+      <w:numFmt w:val="lowerRoman"/>
+      <w:lvlText w:val="%6."/>
+      <w:lvlJc w:val="right"/>
+      <w:pPr>
+        <w:ind w:left="4340" w:hanging="180"/>
+      </w:pPr>
+    </w:lvl>
+    <w:lvl w:ilvl="6" w:tplc="0409000F" w:tentative="1">
+      <w:start w:val="1"/>
+      <w:numFmt w:val="decimal"/>
+      <w:lvlText w:val="%7."/>
+      <w:lvlJc w:val="left"/>
+      <w:pPr>
+        <w:ind w:left="5060" w:hanging="360"/>
+      </w:pPr>
+    </w:lvl>
+    <w:lvl w:ilvl="7" w:tplc="04090019" w:tentative="1">
+      <w:start w:val="1"/>
+      <w:numFmt w:val="lowerLetter"/>
+      <w:lvlText w:val="%8."/>
+      <w:lvlJc w:val="left"/>
+      <w:pPr>
+        <w:ind w:left="5780" w:hanging="360"/>
+      </w:pPr>
+    </w:lvl>
+    <w:lvl w:ilvl="8" w:tplc="0409001B" w:tentative="1">
+      <w:start w:val="1"/>
+      <w:numFmt w:val="lowerRoman"/>
+      <w:lvlText w:val="%9."/>
+      <w:lvlJc w:val="right"/>
+      <w:pPr>
+        <w:ind w:left="6500" w:hanging="180"/>
+      </w:pPr>
+    </w:lvl>
+  </w:abstractNum>
   <w:num w:numId="1">
+    <w:abstractNumId w:val="2"/>
+  </w:num>
+  <w:num w:numId="2">
+    <w:abstractNumId w:val="4"/>
+  </w:num>
+  <w:num w:numId="3">
+    <w:abstractNumId w:val="1"/>
+  </w:num>
+  <w:num w:numId="4">
+    <w:abstractNumId w:val="5"/>
+  </w:num>
+  <w:num w:numId="5">
+    <w:abstractNumId w:val="3"/>
+  </w:num>
+  <w:num w:numId="6">
     <w:abstractNumId w:val="0"/>
   </w:num>
-  <w:num w:numId="2">
-    <w:abstractNumId w:val="1"/>
-  </w:num>
 </w:numbering>
+</file>
+
+<file path=word/people.xml><?xml version="1.0" encoding="utf-8"?>
+<w15:people xmlns:wpc="http://schemas.microsoft.com/office/word/2010/wordprocessingCanvas" xmlns:cx="http://schemas.microsoft.com/office/drawing/2014/chartex" xmlns:cx1="http://schemas.microsoft.com/office/drawing/2015/9/8/chartex" xmlns:cx2="http://schemas.microsoft.com/office/drawing/2015/10/21/chartex" xmlns:cx3="http://schemas.microsoft.com/office/drawing/2016/5/9/chartex" xmlns:cx4="http://schemas.microsoft.com/office/drawing/2016/5/10/chartex" xmlns:cx5="http://schemas.microsoft.com/office/drawing/2016/5/11/chartex" xmlns:cx6="http://schemas.microsoft.com/office/drawing/2016/5/12/chartex" xmlns:cx7="http://schemas.microsoft.com/office/drawing/2016/5/13/chartex" xmlns:cx8="http://schemas.microsoft.com/office/drawing/2016/5/14/chartex" xmlns:mc="http://schemas.openxmlformats.org/markup-compatibility/2006" xmlns:aink="http://schemas.microsoft.com/office/drawing/2016/ink" xmlns:am3d="http://schemas.microsoft.com/office/drawing/2017/model3d" xmlns:o="urn:schemas-microsoft-com:office:office" xmlns:r="http://schemas.openxmlformats.org/officeDocument/2006/relationships" xmlns:m="http://schemas.openxmlformats.org/officeDocument/2006/math" xmlns:v="urn:schemas-microsoft-com:vml" xmlns:wp14="http://schemas.microsoft.com/office/word/2010/wordprocessingDrawing" xmlns:wp="http://schemas.openxmlformats.org/drawingml/2006/wordprocessingDrawing" xmlns:w10="urn:schemas-microsoft-com:office:word" xmlns:w="http://schemas.openxmlformats.org/wordprocessingml/2006/main" xmlns:w14="http://schemas.microsoft.com/office/word/2010/wordml" xmlns:w15="http://schemas.microsoft.com/office/word/2012/wordml" xmlns:w16cex="http://schemas.microsoft.com/office/word/2018/wordml/cex" xmlns:w16cid="http://schemas.microsoft.com/office/word/2016/wordml/cid" xmlns:w16="http://schemas.microsoft.com/office/word/2018/wordml" xmlns:w16se="http://schemas.microsoft.com/office/word/2015/wordml/symex" xmlns:wpg="http://schemas.microsoft.com/office/word/2010/wordprocessingGroup" xmlns:wpi="http://schemas.microsoft.com/office/word/2010/wordprocessingInk" xmlns:wne="http://schemas.microsoft.com/office/word/2006/wordml" xmlns:wps="http://schemas.microsoft.com/office/word/2010/wordprocessingShape" mc:Ignorable="w14 w15 w16se w16cid w16 w16cex wp14">
+  <w15:person w15:author="Jiang, Xia">
+    <w15:presenceInfo w15:providerId="AD" w15:userId="S::xij6@pitt.edu::095ccee8-78a9-43d8-8d6c-ec8d13d294ea"/>
+  </w15:person>
+</w15:people>
 </file>
 
 <file path=word/styles.xml><?xml version="1.0" encoding="utf-8"?>

</xml_diff>

<commit_message>
Ideas for improving iMedBot
</commit_message>
<xml_diff>
--- a/docs/meeting2021.6.11.docx
+++ b/docs/meeting2021.6.11.docx
@@ -418,7 +418,7 @@
                     <pic:cNvPicPr/>
                   </pic:nvPicPr>
                   <pic:blipFill>
-                    <a:blip r:embed="rId5"/>
+                    <a:blip r:embed="rId7"/>
                     <a:stretch>
                       <a:fillRect/>
                     </a:stretch>
@@ -774,6 +774,7 @@
       <w:pPr>
         <w:ind w:left="720" w:hanging="360"/>
         <w:rPr>
+          <w:ins w:id="44" w:author="Jiang, Xia" w:date="2021-06-11T14:46:00Z"/>
           <w:b/>
           <w:bCs/>
           <w:sz w:val="28"/>
@@ -789,15 +790,18 @@
         </w:rPr>
         <w:t>Issues/Questions</w:t>
       </w:r>
-      <w:r>
-        <w:rPr>
+    </w:p>
+    <w:p>
+      <w:pPr>
+        <w:ind w:left="720" w:hanging="360"/>
+        <w:rPr>
+          <w:ins w:id="45" w:author="Jiang, Xia" w:date="2021-06-11T14:46:00Z"/>
           <w:b/>
           <w:bCs/>
           <w:sz w:val="28"/>
           <w:szCs w:val="28"/>
         </w:rPr>
-        <w:t>/Comments</w:t>
-      </w:r>
+      </w:pPr>
     </w:p>
     <w:p>
       <w:pPr>
@@ -809,739 +813,34 @@
           <w:szCs w:val="28"/>
         </w:rPr>
       </w:pPr>
-    </w:p>
-    <w:p>
-      <w:pPr>
-        <w:ind w:left="720" w:hanging="360"/>
+      <w:del w:id="46" w:author="Jiang, Xia" w:date="2021-06-11T14:46:00Z">
+        <w:r>
+          <w:rPr>
+            <w:b/>
+            <w:bCs/>
+            <w:sz w:val="28"/>
+            <w:szCs w:val="28"/>
+          </w:rPr>
+          <w:delText>/</w:delText>
+        </w:r>
+      </w:del>
+      <w:r>
         <w:rPr>
           <w:b/>
           <w:bCs/>
           <w:sz w:val="28"/>
           <w:szCs w:val="28"/>
         </w:rPr>
-      </w:pPr>
+        <w:t>Comments</w:t>
+      </w:r>
     </w:p>
     <w:p>
       <w:pPr>
         <w:ind w:left="720" w:hanging="360"/>
         <w:rPr>
-          <w:ins w:id="44" w:author="Jiang, Xia" w:date="2021-06-11T13:34:00Z"/>
-          <w:b/>
-          <w:bCs/>
-          <w:sz w:val="28"/>
-          <w:szCs w:val="28"/>
-        </w:rPr>
-      </w:pPr>
-      <w:r>
-        <w:rPr>
-          <w:b/>
-          <w:bCs/>
-          <w:sz w:val="28"/>
-          <w:szCs w:val="28"/>
-        </w:rPr>
-        <w:t>Ongoing tasks that cover more than a week</w:t>
-      </w:r>
-    </w:p>
-    <w:p>
-      <w:pPr>
-        <w:pStyle w:val="ListParagraph"/>
-        <w:numPr>
-          <w:ilvl w:val="0"/>
-          <w:numId w:val="5"/>
-        </w:numPr>
-        <w:rPr>
-          <w:del w:id="45" w:author="Jiang, Xia" w:date="2021-06-11T13:34:00Z"/>
           <w:sz w:val="24"/>
           <w:szCs w:val="24"/>
-          <w:rPrChange w:id="46" w:author="Jiang, Xia" w:date="2021-06-11T13:36:00Z">
-            <w:rPr>
-              <w:del w:id="47" w:author="Jiang, Xia" w:date="2021-06-11T13:34:00Z"/>
-              <w:sz w:val="28"/>
-              <w:szCs w:val="28"/>
-            </w:rPr>
-          </w:rPrChange>
-        </w:rPr>
-      </w:pPr>
-      <w:ins w:id="48" w:author="Jiang, Xia" w:date="2021-06-11T13:34:00Z">
-        <w:r>
-          <w:rPr>
-            <w:sz w:val="24"/>
-            <w:szCs w:val="24"/>
-            <w:rPrChange w:id="49" w:author="Jiang, Xia" w:date="2021-06-11T13:36:00Z">
-              <w:rPr>
-                <w:sz w:val="28"/>
-                <w:szCs w:val="28"/>
-              </w:rPr>
-            </w:rPrChange>
-          </w:rPr>
-          <w:t>Machine learning with MBC</w:t>
-        </w:r>
-      </w:ins>
-    </w:p>
-    <w:p>
-      <w:pPr>
-        <w:pStyle w:val="ListParagraph"/>
-        <w:numPr>
-          <w:ilvl w:val="0"/>
-          <w:numId w:val="5"/>
-        </w:numPr>
-        <w:rPr>
-          <w:ins w:id="50" w:author="Jiang, Xia" w:date="2021-06-11T13:35:00Z"/>
-          <w:sz w:val="24"/>
-          <w:szCs w:val="24"/>
-          <w:rPrChange w:id="51" w:author="Jiang, Xia" w:date="2021-06-11T13:36:00Z">
-            <w:rPr>
-              <w:ins w:id="52" w:author="Jiang, Xia" w:date="2021-06-11T13:35:00Z"/>
-              <w:sz w:val="28"/>
-              <w:szCs w:val="28"/>
-            </w:rPr>
-          </w:rPrChange>
-        </w:rPr>
-      </w:pPr>
-    </w:p>
-    <w:p>
-      <w:pPr>
-        <w:pStyle w:val="ListParagraph"/>
-        <w:numPr>
-          <w:ilvl w:val="0"/>
-          <w:numId w:val="5"/>
-        </w:numPr>
-        <w:rPr>
-          <w:ins w:id="53" w:author="Jiang, Xia" w:date="2021-06-11T13:35:00Z"/>
-          <w:sz w:val="24"/>
-          <w:szCs w:val="24"/>
-          <w:rPrChange w:id="54" w:author="Jiang, Xia" w:date="2021-06-11T13:36:00Z">
-            <w:rPr>
-              <w:ins w:id="55" w:author="Jiang, Xia" w:date="2021-06-11T13:35:00Z"/>
-            </w:rPr>
-          </w:rPrChange>
-        </w:rPr>
-        <w:pPrChange w:id="56" w:author="Jiang, Xia" w:date="2021-06-11T13:34:00Z">
-          <w:pPr>
-            <w:ind w:left="720" w:hanging="360"/>
-          </w:pPr>
-        </w:pPrChange>
-      </w:pPr>
-      <w:ins w:id="57" w:author="Jiang, Xia" w:date="2021-06-11T13:35:00Z">
-        <w:r>
-          <w:rPr>
-            <w:sz w:val="24"/>
-            <w:szCs w:val="24"/>
-            <w:rPrChange w:id="58" w:author="Jiang, Xia" w:date="2021-06-11T13:36:00Z">
-              <w:rPr>
-                <w:sz w:val="28"/>
-                <w:szCs w:val="28"/>
-              </w:rPr>
-            </w:rPrChange>
-          </w:rPr>
-          <w:t>Literature search</w:t>
-        </w:r>
-      </w:ins>
-    </w:p>
-    <w:p>
-      <w:pPr>
-        <w:pStyle w:val="ListParagraph"/>
-        <w:numPr>
-          <w:ilvl w:val="0"/>
-          <w:numId w:val="5"/>
-        </w:numPr>
-        <w:rPr>
-          <w:ins w:id="59" w:author="Jiang, Xia" w:date="2021-06-11T13:35:00Z"/>
-          <w:sz w:val="24"/>
-          <w:szCs w:val="24"/>
-          <w:rPrChange w:id="60" w:author="Jiang, Xia" w:date="2021-06-11T13:36:00Z">
-            <w:rPr>
-              <w:ins w:id="61" w:author="Jiang, Xia" w:date="2021-06-11T13:35:00Z"/>
-              <w:sz w:val="28"/>
-              <w:szCs w:val="28"/>
-            </w:rPr>
-          </w:rPrChange>
-        </w:rPr>
-      </w:pPr>
-      <w:ins w:id="62" w:author="Jiang, Xia" w:date="2021-06-11T13:32:00Z">
-        <w:r>
-          <w:rPr>
-            <w:sz w:val="24"/>
-            <w:szCs w:val="24"/>
-            <w:rPrChange w:id="63" w:author="Jiang, Xia" w:date="2021-06-11T13:36:00Z">
-              <w:rPr>
-                <w:b/>
-                <w:bCs/>
-                <w:sz w:val="28"/>
-                <w:szCs w:val="28"/>
-              </w:rPr>
-            </w:rPrChange>
-          </w:rPr>
-          <w:t xml:space="preserve">Improving </w:t>
-        </w:r>
-        <w:proofErr w:type="spellStart"/>
-        <w:r>
-          <w:rPr>
-            <w:sz w:val="24"/>
-            <w:szCs w:val="24"/>
-            <w:rPrChange w:id="64" w:author="Jiang, Xia" w:date="2021-06-11T13:36:00Z">
-              <w:rPr>
-                <w:b/>
-                <w:bCs/>
-                <w:sz w:val="28"/>
-                <w:szCs w:val="28"/>
-              </w:rPr>
-            </w:rPrChange>
-          </w:rPr>
-          <w:t>iMedBot</w:t>
-        </w:r>
-      </w:ins>
-      <w:proofErr w:type="spellEnd"/>
-    </w:p>
-    <w:p>
-      <w:pPr>
-        <w:pStyle w:val="ListParagraph"/>
-        <w:numPr>
-          <w:ilvl w:val="0"/>
-          <w:numId w:val="5"/>
-        </w:numPr>
-        <w:rPr>
-          <w:del w:id="65" w:author="Jiang, Xia" w:date="2021-06-11T13:36:00Z"/>
-          <w:sz w:val="24"/>
-          <w:szCs w:val="24"/>
-          <w:rPrChange w:id="66" w:author="Jiang, Xia" w:date="2021-06-11T13:36:00Z">
-            <w:rPr>
-              <w:del w:id="67" w:author="Jiang, Xia" w:date="2021-06-11T13:36:00Z"/>
-            </w:rPr>
-          </w:rPrChange>
-        </w:rPr>
-        <w:pPrChange w:id="68" w:author="Jiang, Xia" w:date="2021-06-11T13:36:00Z">
-          <w:pPr>
-            <w:ind w:left="720" w:hanging="360"/>
-          </w:pPr>
-        </w:pPrChange>
-      </w:pPr>
-      <w:ins w:id="69" w:author="Jiang, Xia" w:date="2021-06-11T13:32:00Z">
-        <w:r>
-          <w:rPr>
-            <w:sz w:val="24"/>
-            <w:szCs w:val="24"/>
-            <w:rPrChange w:id="70" w:author="Jiang, Xia" w:date="2021-06-11T13:36:00Z">
-              <w:rPr>
-                <w:b/>
-                <w:bCs/>
-                <w:sz w:val="28"/>
-                <w:szCs w:val="28"/>
-              </w:rPr>
-            </w:rPrChange>
-          </w:rPr>
-          <w:t>Upgrade two servers (</w:t>
-        </w:r>
-        <w:bookmarkStart w:id="71" w:name="OLE_LINK1"/>
-        <w:proofErr w:type="spellStart"/>
-        <w:r>
-          <w:rPr>
-            <w:sz w:val="24"/>
-            <w:szCs w:val="24"/>
-            <w:rPrChange w:id="72" w:author="Jiang, Xia" w:date="2021-06-11T13:36:00Z">
-              <w:rPr>
-                <w:b/>
-                <w:bCs/>
-                <w:sz w:val="28"/>
-                <w:szCs w:val="28"/>
-              </w:rPr>
-            </w:rPrChange>
-          </w:rPr>
-          <w:t>dbgap</w:t>
-        </w:r>
-        <w:proofErr w:type="spellEnd"/>
-        <w:r>
-          <w:rPr>
-            <w:sz w:val="24"/>
-            <w:szCs w:val="24"/>
-            <w:rPrChange w:id="73" w:author="Jiang, Xia" w:date="2021-06-11T13:36:00Z">
-              <w:rPr>
-                <w:b/>
-                <w:bCs/>
-                <w:sz w:val="28"/>
-                <w:szCs w:val="28"/>
-              </w:rPr>
-            </w:rPrChange>
-          </w:rPr>
-          <w:t xml:space="preserve"> and dbgap2</w:t>
-        </w:r>
-        <w:bookmarkEnd w:id="71"/>
-        <w:r>
-          <w:rPr>
-            <w:sz w:val="24"/>
-            <w:szCs w:val="24"/>
-            <w:rPrChange w:id="74" w:author="Jiang, Xia" w:date="2021-06-11T13:36:00Z">
-              <w:rPr>
-                <w:b/>
-                <w:bCs/>
-                <w:sz w:val="28"/>
-                <w:szCs w:val="28"/>
-              </w:rPr>
-            </w:rPrChange>
-          </w:rPr>
-          <w:t>)</w:t>
-        </w:r>
-      </w:ins>
-    </w:p>
-    <w:p>
-      <w:pPr>
-        <w:pStyle w:val="ListParagraph"/>
-        <w:pPrChange w:id="75" w:author="Jiang, Xia" w:date="2021-06-11T13:36:00Z">
-          <w:pPr>
-            <w:ind w:left="720" w:hanging="360"/>
-          </w:pPr>
-        </w:pPrChange>
-      </w:pPr>
-    </w:p>
-    <w:p>
-      <w:pPr>
-        <w:ind w:left="720" w:hanging="360"/>
-        <w:rPr>
-          <w:b/>
-          <w:bCs/>
-          <w:sz w:val="28"/>
-          <w:szCs w:val="28"/>
-        </w:rPr>
-      </w:pPr>
-      <w:r>
-        <w:rPr>
-          <w:b/>
-          <w:bCs/>
-          <w:sz w:val="28"/>
-          <w:szCs w:val="28"/>
-        </w:rPr>
-        <w:t>Specific</w:t>
-      </w:r>
-      <w:r>
-        <w:rPr>
-          <w:b/>
-          <w:bCs/>
-          <w:sz w:val="28"/>
-          <w:szCs w:val="28"/>
-        </w:rPr>
-        <w:t xml:space="preserve"> tasks</w:t>
-      </w:r>
-      <w:r>
-        <w:rPr>
-          <w:b/>
-          <w:bCs/>
-          <w:sz w:val="28"/>
-          <w:szCs w:val="28"/>
-        </w:rPr>
-        <w:t xml:space="preserve"> for the coming week</w:t>
-      </w:r>
-    </w:p>
-    <w:p>
-      <w:pPr>
-        <w:pStyle w:val="ListParagraph"/>
-        <w:numPr>
-          <w:ilvl w:val="0"/>
-          <w:numId w:val="6"/>
-        </w:numPr>
-        <w:rPr>
-          <w:ins w:id="76" w:author="Jiang, Xia" w:date="2021-06-11T13:57:00Z"/>
-          <w:rFonts w:cstheme="minorHAnsi"/>
-          <w:sz w:val="24"/>
-          <w:szCs w:val="24"/>
-        </w:rPr>
-      </w:pPr>
-      <w:ins w:id="77" w:author="Jiang, Xia" w:date="2021-06-11T13:57:00Z">
-        <w:r>
-          <w:rPr>
-            <w:rFonts w:cstheme="minorHAnsi"/>
-            <w:sz w:val="24"/>
-            <w:szCs w:val="24"/>
-          </w:rPr>
-          <w:t xml:space="preserve">Find out how the </w:t>
-        </w:r>
-      </w:ins>
-      <w:ins w:id="78" w:author="Jiang, Xia" w:date="2021-06-11T13:58:00Z">
-        <w:r>
-          <w:rPr>
-            <w:rFonts w:cstheme="minorHAnsi"/>
-            <w:sz w:val="24"/>
-            <w:szCs w:val="24"/>
-          </w:rPr>
-          <w:t xml:space="preserve">previous machine learning </w:t>
-        </w:r>
-        <w:r>
-          <w:rPr>
-            <w:rFonts w:cstheme="minorHAnsi"/>
-            <w:sz w:val="24"/>
-            <w:szCs w:val="24"/>
-          </w:rPr>
-          <w:t>experiments (except deep learning) were done: with or without 80-20 spl</w:t>
-        </w:r>
-      </w:ins>
-      <w:ins w:id="79" w:author="Jiang, Xia" w:date="2021-06-11T13:59:00Z">
-        <w:r>
-          <w:rPr>
-            <w:rFonts w:cstheme="minorHAnsi"/>
-            <w:sz w:val="24"/>
-            <w:szCs w:val="24"/>
-          </w:rPr>
-          <w:t xml:space="preserve">it (level 1 validation)? If yes, then we are good. If no, then we need </w:t>
-        </w:r>
-      </w:ins>
-      <w:ins w:id="80" w:author="Jiang, Xia" w:date="2021-06-11T14:00:00Z">
-        <w:r>
-          <w:rPr>
-            <w:rFonts w:cstheme="minorHAnsi"/>
-            <w:sz w:val="24"/>
-            <w:szCs w:val="24"/>
-          </w:rPr>
-          <w:t xml:space="preserve">to </w:t>
-        </w:r>
-      </w:ins>
-      <w:ins w:id="81" w:author="Jiang, Xia" w:date="2021-06-11T13:59:00Z">
-        <w:r>
-          <w:rPr>
-            <w:rFonts w:cstheme="minorHAnsi"/>
-            <w:sz w:val="24"/>
-            <w:szCs w:val="24"/>
-          </w:rPr>
-          <w:t xml:space="preserve">rerun them by adding 80-20 </w:t>
-        </w:r>
-      </w:ins>
-      <w:ins w:id="82" w:author="Jiang, Xia" w:date="2021-06-11T14:00:00Z">
-        <w:r>
-          <w:rPr>
-            <w:rFonts w:cstheme="minorHAnsi"/>
-            <w:sz w:val="24"/>
-            <w:szCs w:val="24"/>
-          </w:rPr>
-          <w:t xml:space="preserve">split, then 5-fold CV with the 80%. Don’t delete the current functions. </w:t>
-        </w:r>
-      </w:ins>
-    </w:p>
-    <w:p>
-      <w:pPr>
-        <w:pStyle w:val="ListParagraph"/>
-        <w:numPr>
-          <w:ilvl w:val="0"/>
-          <w:numId w:val="6"/>
-        </w:numPr>
-        <w:rPr>
-          <w:ins w:id="83" w:author="Jiang, Xia" w:date="2021-06-11T13:44:00Z"/>
-          <w:rFonts w:cstheme="minorHAnsi"/>
-          <w:sz w:val="24"/>
-          <w:szCs w:val="24"/>
-        </w:rPr>
-      </w:pPr>
-      <w:ins w:id="84" w:author="Jiang, Xia" w:date="2021-06-11T13:36:00Z">
-        <w:r>
-          <w:rPr>
-            <w:rFonts w:cstheme="minorHAnsi"/>
-            <w:sz w:val="24"/>
-            <w:szCs w:val="24"/>
-            <w:rPrChange w:id="85" w:author="Jiang, Xia" w:date="2021-06-11T13:43:00Z">
-              <w:rPr>
-                <w:b/>
-                <w:bCs/>
-                <w:sz w:val="28"/>
-                <w:szCs w:val="28"/>
-              </w:rPr>
-            </w:rPrChange>
-          </w:rPr>
-          <w:t xml:space="preserve">I will provide new datasets that you </w:t>
-        </w:r>
-      </w:ins>
-      <w:ins w:id="86" w:author="Jiang, Xia" w:date="2021-06-11T13:37:00Z">
-        <w:r>
-          <w:rPr>
-            <w:rFonts w:cstheme="minorHAnsi"/>
-            <w:sz w:val="24"/>
-            <w:szCs w:val="24"/>
-            <w:rPrChange w:id="87" w:author="Jiang, Xia" w:date="2021-06-11T13:43:00Z">
-              <w:rPr>
-                <w:b/>
-                <w:bCs/>
-                <w:sz w:val="28"/>
-                <w:szCs w:val="28"/>
-              </w:rPr>
-            </w:rPrChange>
-          </w:rPr>
-          <w:t>can use to do experiments, similarly to what you did with other MBC dataset</w:t>
-        </w:r>
-        <w:r>
-          <w:rPr>
-            <w:rFonts w:cstheme="minorHAnsi"/>
-            <w:sz w:val="24"/>
-            <w:szCs w:val="24"/>
-            <w:rPrChange w:id="88" w:author="Jiang, Xia" w:date="2021-06-11T13:43:00Z">
-              <w:rPr>
-                <w:b/>
-                <w:bCs/>
-                <w:sz w:val="28"/>
-                <w:szCs w:val="28"/>
-              </w:rPr>
-            </w:rPrChange>
-          </w:rPr>
-          <w:t>: 1) running s</w:t>
-        </w:r>
-      </w:ins>
-      <w:ins w:id="89" w:author="Jiang, Xia" w:date="2021-06-11T13:38:00Z">
-        <w:r>
-          <w:rPr>
-            <w:rFonts w:cstheme="minorHAnsi"/>
-            <w:sz w:val="24"/>
-            <w:szCs w:val="24"/>
-            <w:rPrChange w:id="90" w:author="Jiang, Xia" w:date="2021-06-11T13:43:00Z">
-              <w:rPr>
-                <w:b/>
-                <w:bCs/>
-                <w:sz w:val="28"/>
-                <w:szCs w:val="28"/>
-              </w:rPr>
-            </w:rPrChange>
-          </w:rPr>
-          <w:t>tage-1 tests that focus on finding the range of good hyperparameter values for each of the hyperparameters</w:t>
-        </w:r>
-      </w:ins>
-      <w:ins w:id="91" w:author="Jiang, Xia" w:date="2021-06-11T13:41:00Z">
-        <w:r>
-          <w:rPr>
-            <w:rFonts w:cstheme="minorHAnsi"/>
-            <w:sz w:val="24"/>
-            <w:szCs w:val="24"/>
-            <w:rPrChange w:id="92" w:author="Jiang, Xia" w:date="2021-06-11T13:43:00Z">
-              <w:rPr>
-                <w:b/>
-                <w:bCs/>
-                <w:sz w:val="28"/>
-                <w:szCs w:val="28"/>
-              </w:rPr>
-            </w:rPrChange>
-          </w:rPr>
-          <w:t xml:space="preserve"> while fixing the values of other hyperparameters. 2) running stage-2 tests</w:t>
-        </w:r>
-      </w:ins>
-      <w:ins w:id="93" w:author="Jiang, Xia" w:date="2021-06-11T13:49:00Z">
-        <w:r>
-          <w:rPr>
-            <w:rFonts w:cstheme="minorHAnsi"/>
-            <w:sz w:val="24"/>
-            <w:szCs w:val="24"/>
-          </w:rPr>
-          <w:t xml:space="preserve"> (grid search)</w:t>
-        </w:r>
-      </w:ins>
-      <w:ins w:id="94" w:author="Jiang, Xia" w:date="2021-06-11T13:41:00Z">
-        <w:r>
-          <w:rPr>
-            <w:rFonts w:cstheme="minorHAnsi"/>
-            <w:sz w:val="24"/>
-            <w:szCs w:val="24"/>
-            <w:rPrChange w:id="95" w:author="Jiang, Xia" w:date="2021-06-11T13:43:00Z">
-              <w:rPr>
-                <w:b/>
-                <w:bCs/>
-                <w:sz w:val="28"/>
-                <w:szCs w:val="28"/>
-              </w:rPr>
-            </w:rPrChange>
-          </w:rPr>
-          <w:t xml:space="preserve"> based upon</w:t>
-        </w:r>
-      </w:ins>
-      <w:ins w:id="96" w:author="Jiang, Xia" w:date="2021-06-11T14:01:00Z">
-        <w:r>
-          <w:rPr>
-            <w:rFonts w:cstheme="minorHAnsi"/>
-            <w:sz w:val="24"/>
-            <w:szCs w:val="24"/>
-          </w:rPr>
-          <w:t xml:space="preserve">. </w:t>
-        </w:r>
-      </w:ins>
-      <w:ins w:id="97" w:author="Jiang, Xia" w:date="2021-06-11T13:41:00Z">
-        <w:r>
-          <w:rPr>
-            <w:rFonts w:cstheme="minorHAnsi"/>
-            <w:sz w:val="24"/>
-            <w:szCs w:val="24"/>
-            <w:rPrChange w:id="98" w:author="Jiang, Xia" w:date="2021-06-11T13:43:00Z">
-              <w:rPr>
-                <w:b/>
-                <w:bCs/>
-                <w:sz w:val="28"/>
-                <w:szCs w:val="28"/>
-              </w:rPr>
-            </w:rPrChange>
-          </w:rPr>
-          <w:t xml:space="preserve"> </w:t>
-        </w:r>
-        <w:r>
-          <w:rPr>
-            <w:rFonts w:cstheme="minorHAnsi"/>
-            <w:sz w:val="24"/>
-            <w:szCs w:val="24"/>
-            <w:rPrChange w:id="99" w:author="Jiang, Xia" w:date="2021-06-11T13:43:00Z">
-              <w:rPr>
-                <w:b/>
-                <w:bCs/>
-                <w:sz w:val="28"/>
-                <w:szCs w:val="28"/>
-              </w:rPr>
-            </w:rPrChange>
-          </w:rPr>
-          <w:lastRenderedPageBreak/>
-          <w:t>results from 1)</w:t>
-        </w:r>
-      </w:ins>
-      <w:ins w:id="100" w:author="Jiang, Xia" w:date="2021-06-11T13:43:00Z">
-        <w:r>
-          <w:rPr>
-            <w:rFonts w:cstheme="minorHAnsi"/>
-            <w:sz w:val="24"/>
-            <w:szCs w:val="24"/>
-          </w:rPr>
-          <w:t xml:space="preserve">. 3) Starting out with machine </w:t>
-        </w:r>
-      </w:ins>
-      <w:ins w:id="101" w:author="Jiang, Xia" w:date="2021-06-11T13:44:00Z">
-        <w:r>
-          <w:rPr>
-            <w:rFonts w:cstheme="minorHAnsi"/>
-            <w:sz w:val="24"/>
-            <w:szCs w:val="24"/>
-          </w:rPr>
-          <w:t>learning methods we used except for deep learning.</w:t>
-        </w:r>
-      </w:ins>
-      <w:ins w:id="102" w:author="Jiang, Xia" w:date="2021-06-11T14:02:00Z">
-        <w:r>
-          <w:rPr>
-            <w:rFonts w:cstheme="minorHAnsi"/>
-            <w:sz w:val="24"/>
-            <w:szCs w:val="24"/>
-          </w:rPr>
-          <w:t xml:space="preserve"> In these experiments, don’t do 80-20 split.</w:t>
-        </w:r>
-      </w:ins>
-    </w:p>
-    <w:p>
-      <w:pPr>
-        <w:pStyle w:val="ListParagraph"/>
-        <w:numPr>
-          <w:ilvl w:val="0"/>
-          <w:numId w:val="6"/>
-        </w:numPr>
-        <w:rPr>
-          <w:ins w:id="103" w:author="Jiang, Xia" w:date="2021-06-11T13:48:00Z"/>
-          <w:rFonts w:cstheme="minorHAnsi"/>
-          <w:sz w:val="24"/>
-          <w:szCs w:val="24"/>
-        </w:rPr>
-      </w:pPr>
-      <w:ins w:id="104" w:author="Jiang, Xia" w:date="2021-06-11T13:45:00Z">
-        <w:r>
-          <w:rPr>
-            <w:rFonts w:cstheme="minorHAnsi"/>
-            <w:sz w:val="24"/>
-            <w:szCs w:val="24"/>
-          </w:rPr>
-          <w:t>Search for more papers pertaining to applicatio</w:t>
-        </w:r>
-      </w:ins>
-      <w:ins w:id="105" w:author="Jiang, Xia" w:date="2021-06-11T13:46:00Z">
-        <w:r>
-          <w:rPr>
-            <w:rFonts w:cstheme="minorHAnsi"/>
-            <w:sz w:val="24"/>
-            <w:szCs w:val="24"/>
-          </w:rPr>
-          <w:t>ns of machine learning/deep</w:t>
-        </w:r>
-      </w:ins>
-      <w:ins w:id="106" w:author="Jiang, Xia" w:date="2021-06-11T13:47:00Z">
-        <w:r>
-          <w:rPr>
-            <w:rFonts w:cstheme="minorHAnsi"/>
-            <w:sz w:val="24"/>
-            <w:szCs w:val="24"/>
-          </w:rPr>
-          <w:t xml:space="preserve"> </w:t>
-        </w:r>
-      </w:ins>
-      <w:ins w:id="107" w:author="Jiang, Xia" w:date="2021-06-11T13:46:00Z">
-        <w:r>
-          <w:rPr>
-            <w:rFonts w:cstheme="minorHAnsi"/>
-            <w:sz w:val="24"/>
-            <w:szCs w:val="24"/>
-          </w:rPr>
-          <w:t>learning. If you already have some this ty</w:t>
-        </w:r>
-      </w:ins>
-      <w:ins w:id="108" w:author="Jiang, Xia" w:date="2021-06-11T13:47:00Z">
-        <w:r>
-          <w:rPr>
-            <w:rFonts w:cstheme="minorHAnsi"/>
-            <w:sz w:val="24"/>
-            <w:szCs w:val="24"/>
-          </w:rPr>
-          <w:t>pe, please re-organize using the new private group that I created.</w:t>
-        </w:r>
-      </w:ins>
-    </w:p>
-    <w:p>
-      <w:pPr>
-        <w:pStyle w:val="ListParagraph"/>
-        <w:numPr>
-          <w:ilvl w:val="0"/>
-          <w:numId w:val="6"/>
-        </w:numPr>
-        <w:rPr>
-          <w:ins w:id="109" w:author="Jiang, Xia" w:date="2021-06-11T14:03:00Z"/>
-          <w:rFonts w:cstheme="minorHAnsi"/>
-          <w:sz w:val="24"/>
-          <w:szCs w:val="24"/>
-        </w:rPr>
-      </w:pPr>
-      <w:ins w:id="110" w:author="Jiang, Xia" w:date="2021-06-11T13:48:00Z">
-        <w:r>
-          <w:rPr>
-            <w:rFonts w:cstheme="minorHAnsi"/>
-            <w:sz w:val="24"/>
-            <w:szCs w:val="24"/>
-          </w:rPr>
-          <w:t xml:space="preserve">Improve </w:t>
-        </w:r>
-        <w:proofErr w:type="spellStart"/>
-        <w:r>
-          <w:rPr>
-            <w:rFonts w:cstheme="minorHAnsi"/>
-            <w:sz w:val="24"/>
-            <w:szCs w:val="24"/>
-          </w:rPr>
-          <w:t>iMedBot</w:t>
-        </w:r>
-      </w:ins>
-      <w:proofErr w:type="spellEnd"/>
-      <w:ins w:id="111" w:author="Jiang, Xia" w:date="2021-06-11T13:49:00Z">
-        <w:r>
-          <w:rPr>
-            <w:rFonts w:cstheme="minorHAnsi"/>
-            <w:sz w:val="24"/>
-            <w:szCs w:val="24"/>
-          </w:rPr>
-          <w:t xml:space="preserve"> based what we discussed today at meeting. </w:t>
-        </w:r>
-      </w:ins>
-    </w:p>
-    <w:p>
-      <w:pPr>
-        <w:pStyle w:val="ListParagraph"/>
-        <w:numPr>
-          <w:ilvl w:val="0"/>
-          <w:numId w:val="6"/>
-        </w:numPr>
-        <w:rPr>
-          <w:rFonts w:cstheme="minorHAnsi"/>
-          <w:sz w:val="24"/>
-          <w:szCs w:val="24"/>
-          <w:rPrChange w:id="112" w:author="Jiang, Xia" w:date="2021-06-11T13:43:00Z">
+          <w:rPrChange w:id="47" w:author="Jiang, Xia" w:date="2021-06-11T14:40:00Z">
             <w:rPr>
               <w:b/>
               <w:bCs/>
@@ -1550,13 +849,1369 @@
             </w:rPr>
           </w:rPrChange>
         </w:rPr>
-        <w:pPrChange w:id="113" w:author="Jiang, Xia" w:date="2021-06-11T13:36:00Z">
+      </w:pPr>
+      <w:ins w:id="48" w:author="Jiang, Xia" w:date="2021-06-11T14:32:00Z">
+        <w:r>
+          <w:rPr>
+            <w:sz w:val="24"/>
+            <w:szCs w:val="24"/>
+            <w:rPrChange w:id="49" w:author="Jiang, Xia" w:date="2021-06-11T14:40:00Z">
+              <w:rPr>
+                <w:b/>
+                <w:bCs/>
+                <w:sz w:val="28"/>
+                <w:szCs w:val="28"/>
+              </w:rPr>
+            </w:rPrChange>
+          </w:rPr>
+          <w:t xml:space="preserve">Regarding the </w:t>
+        </w:r>
+      </w:ins>
+      <w:ins w:id="50" w:author="Jiang, Xia" w:date="2021-06-11T14:34:00Z">
+        <w:r>
+          <w:rPr>
+            <w:sz w:val="24"/>
+            <w:szCs w:val="24"/>
+            <w:rPrChange w:id="51" w:author="Jiang, Xia" w:date="2021-06-11T14:40:00Z">
+              <w:rPr>
+                <w:b/>
+                <w:bCs/>
+                <w:sz w:val="28"/>
+                <w:szCs w:val="28"/>
+              </w:rPr>
+            </w:rPrChange>
+          </w:rPr>
+          <w:t>issue</w:t>
+        </w:r>
+      </w:ins>
+      <w:ins w:id="52" w:author="Jiang, Xia" w:date="2021-06-11T14:33:00Z">
+        <w:r>
+          <w:rPr>
+            <w:sz w:val="24"/>
+            <w:szCs w:val="24"/>
+            <w:rPrChange w:id="53" w:author="Jiang, Xia" w:date="2021-06-11T14:40:00Z">
+              <w:rPr>
+                <w:b/>
+                <w:bCs/>
+                <w:sz w:val="28"/>
+                <w:szCs w:val="28"/>
+              </w:rPr>
+            </w:rPrChange>
+          </w:rPr>
+          <w:t xml:space="preserve"> in </w:t>
+        </w:r>
+      </w:ins>
+      <w:ins w:id="54" w:author="Jiang, Xia" w:date="2021-06-11T14:32:00Z">
+        <w:r>
+          <w:rPr>
+            <w:sz w:val="24"/>
+            <w:szCs w:val="24"/>
+            <w:rPrChange w:id="55" w:author="Jiang, Xia" w:date="2021-06-11T14:40:00Z">
+              <w:rPr>
+                <w:b/>
+                <w:bCs/>
+                <w:sz w:val="28"/>
+                <w:szCs w:val="28"/>
+              </w:rPr>
+            </w:rPrChange>
+          </w:rPr>
+          <w:t xml:space="preserve">Progress 3, I suggest that </w:t>
+        </w:r>
+      </w:ins>
+      <w:ins w:id="56" w:author="Jiang, Xia" w:date="2021-06-11T14:34:00Z">
+        <w:r>
+          <w:rPr>
+            <w:sz w:val="24"/>
+            <w:szCs w:val="24"/>
+            <w:rPrChange w:id="57" w:author="Jiang, Xia" w:date="2021-06-11T14:40:00Z">
+              <w:rPr>
+                <w:b/>
+                <w:bCs/>
+                <w:sz w:val="28"/>
+                <w:szCs w:val="28"/>
+              </w:rPr>
+            </w:rPrChange>
+          </w:rPr>
+          <w:t xml:space="preserve">you take either of the following two approaches: 1) </w:t>
+        </w:r>
+      </w:ins>
+      <w:ins w:id="58" w:author="Jiang, Xia" w:date="2021-06-11T14:35:00Z">
+        <w:r>
+          <w:rPr>
+            <w:sz w:val="24"/>
+            <w:szCs w:val="24"/>
+            <w:rPrChange w:id="59" w:author="Jiang, Xia" w:date="2021-06-11T14:40:00Z">
+              <w:rPr>
+                <w:b/>
+                <w:bCs/>
+                <w:sz w:val="28"/>
+                <w:szCs w:val="28"/>
+              </w:rPr>
+            </w:rPrChange>
+          </w:rPr>
+          <w:t>In case</w:t>
+        </w:r>
+      </w:ins>
+      <w:ins w:id="60" w:author="Jiang, Xia" w:date="2021-06-11T14:34:00Z">
+        <w:r>
+          <w:rPr>
+            <w:sz w:val="24"/>
+            <w:szCs w:val="24"/>
+            <w:rPrChange w:id="61" w:author="Jiang, Xia" w:date="2021-06-11T14:40:00Z">
+              <w:rPr>
+                <w:b/>
+                <w:bCs/>
+                <w:sz w:val="28"/>
+                <w:szCs w:val="28"/>
+              </w:rPr>
+            </w:rPrChange>
+          </w:rPr>
+          <w:t xml:space="preserve"> </w:t>
+        </w:r>
+      </w:ins>
+      <w:ins w:id="62" w:author="Jiang, Xia" w:date="2021-06-11T14:41:00Z">
+        <w:r>
+          <w:rPr>
+            <w:sz w:val="24"/>
+            <w:szCs w:val="24"/>
+          </w:rPr>
+          <w:t xml:space="preserve">the </w:t>
+        </w:r>
+        <w:proofErr w:type="spellStart"/>
+        <w:r>
+          <w:rPr>
+            <w:sz w:val="24"/>
+            <w:szCs w:val="24"/>
+          </w:rPr>
+          <w:t>iMedbot</w:t>
+        </w:r>
+        <w:proofErr w:type="spellEnd"/>
+        <w:r>
+          <w:rPr>
+            <w:sz w:val="24"/>
+            <w:szCs w:val="24"/>
+          </w:rPr>
+          <w:t xml:space="preserve"> </w:t>
+        </w:r>
+      </w:ins>
+      <w:ins w:id="63" w:author="Jiang, Xia" w:date="2021-06-11T14:34:00Z">
+        <w:r>
+          <w:rPr>
+            <w:sz w:val="24"/>
+            <w:szCs w:val="24"/>
+            <w:rPrChange w:id="64" w:author="Jiang, Xia" w:date="2021-06-11T14:40:00Z">
+              <w:rPr>
+                <w:b/>
+                <w:bCs/>
+                <w:sz w:val="28"/>
+                <w:szCs w:val="28"/>
+              </w:rPr>
+            </w:rPrChange>
+          </w:rPr>
+          <w:t>ha</w:t>
+        </w:r>
+      </w:ins>
+      <w:ins w:id="65" w:author="Jiang, Xia" w:date="2021-06-11T14:41:00Z">
+        <w:r>
+          <w:rPr>
+            <w:sz w:val="24"/>
+            <w:szCs w:val="24"/>
+          </w:rPr>
+          <w:t>s provided</w:t>
+        </w:r>
+      </w:ins>
+      <w:ins w:id="66" w:author="Jiang, Xia" w:date="2021-06-11T14:34:00Z">
+        <w:r>
+          <w:rPr>
+            <w:sz w:val="24"/>
+            <w:szCs w:val="24"/>
+            <w:rPrChange w:id="67" w:author="Jiang, Xia" w:date="2021-06-11T14:40:00Z">
+              <w:rPr>
+                <w:b/>
+                <w:bCs/>
+                <w:sz w:val="28"/>
+                <w:szCs w:val="28"/>
+              </w:rPr>
+            </w:rPrChange>
+          </w:rPr>
+          <w:t xml:space="preserve"> selection buttons (such as </w:t>
+        </w:r>
+        <w:proofErr w:type="gramStart"/>
+        <w:r>
+          <w:rPr>
+            <w:sz w:val="24"/>
+            <w:szCs w:val="24"/>
+            <w:rPrChange w:id="68" w:author="Jiang, Xia" w:date="2021-06-11T14:40:00Z">
+              <w:rPr>
+                <w:b/>
+                <w:bCs/>
+                <w:sz w:val="28"/>
+                <w:szCs w:val="28"/>
+              </w:rPr>
+            </w:rPrChange>
+          </w:rPr>
+          <w:t>5 year</w:t>
+        </w:r>
+        <w:proofErr w:type="gramEnd"/>
+        <w:r>
+          <w:rPr>
+            <w:sz w:val="24"/>
+            <w:szCs w:val="24"/>
+            <w:rPrChange w:id="69" w:author="Jiang, Xia" w:date="2021-06-11T14:40:00Z">
+              <w:rPr>
+                <w:b/>
+                <w:bCs/>
+                <w:sz w:val="28"/>
+                <w:szCs w:val="28"/>
+              </w:rPr>
+            </w:rPrChange>
+          </w:rPr>
+          <w:t xml:space="preserve">, 10 </w:t>
+        </w:r>
+      </w:ins>
+      <w:ins w:id="70" w:author="Jiang, Xia" w:date="2021-06-11T14:35:00Z">
+        <w:r>
+          <w:rPr>
+            <w:sz w:val="24"/>
+            <w:szCs w:val="24"/>
+            <w:rPrChange w:id="71" w:author="Jiang, Xia" w:date="2021-06-11T14:40:00Z">
+              <w:rPr>
+                <w:b/>
+                <w:bCs/>
+                <w:sz w:val="28"/>
+                <w:szCs w:val="28"/>
+              </w:rPr>
+            </w:rPrChange>
+          </w:rPr>
+          <w:t xml:space="preserve">year, and 15 year) for user to click, then </w:t>
+        </w:r>
+      </w:ins>
+      <w:ins w:id="72" w:author="Jiang, Xia" w:date="2021-06-11T14:36:00Z">
+        <w:r>
+          <w:rPr>
+            <w:sz w:val="24"/>
+            <w:szCs w:val="24"/>
+            <w:rPrChange w:id="73" w:author="Jiang, Xia" w:date="2021-06-11T14:40:00Z">
+              <w:rPr>
+                <w:b/>
+                <w:bCs/>
+                <w:sz w:val="28"/>
+                <w:szCs w:val="28"/>
+              </w:rPr>
+            </w:rPrChange>
+          </w:rPr>
+          <w:t>dis</w:t>
+        </w:r>
+      </w:ins>
+      <w:ins w:id="74" w:author="Jiang, Xia" w:date="2021-06-11T14:35:00Z">
+        <w:r>
+          <w:rPr>
+            <w:sz w:val="24"/>
+            <w:szCs w:val="24"/>
+            <w:rPrChange w:id="75" w:author="Jiang, Xia" w:date="2021-06-11T14:40:00Z">
+              <w:rPr>
+                <w:b/>
+                <w:bCs/>
+                <w:sz w:val="28"/>
+                <w:szCs w:val="28"/>
+              </w:rPr>
+            </w:rPrChange>
+          </w:rPr>
+          <w:t>able</w:t>
+        </w:r>
+      </w:ins>
+      <w:ins w:id="76" w:author="Jiang, Xia" w:date="2021-06-11T14:36:00Z">
+        <w:r>
+          <w:rPr>
+            <w:sz w:val="24"/>
+            <w:szCs w:val="24"/>
+            <w:rPrChange w:id="77" w:author="Jiang, Xia" w:date="2021-06-11T14:40:00Z">
+              <w:rPr>
+                <w:b/>
+                <w:bCs/>
+                <w:sz w:val="28"/>
+                <w:szCs w:val="28"/>
+              </w:rPr>
+            </w:rPrChange>
+          </w:rPr>
+          <w:t xml:space="preserve"> (grey)</w:t>
+        </w:r>
+      </w:ins>
+      <w:ins w:id="78" w:author="Jiang, Xia" w:date="2021-06-11T14:35:00Z">
+        <w:r>
+          <w:rPr>
+            <w:sz w:val="24"/>
+            <w:szCs w:val="24"/>
+            <w:rPrChange w:id="79" w:author="Jiang, Xia" w:date="2021-06-11T14:40:00Z">
+              <w:rPr>
+                <w:b/>
+                <w:bCs/>
+                <w:sz w:val="28"/>
+                <w:szCs w:val="28"/>
+              </w:rPr>
+            </w:rPrChange>
+          </w:rPr>
+          <w:t xml:space="preserve"> the text input</w:t>
+        </w:r>
+      </w:ins>
+      <w:ins w:id="80" w:author="Jiang, Xia" w:date="2021-06-11T14:36:00Z">
+        <w:r>
+          <w:rPr>
+            <w:sz w:val="24"/>
+            <w:szCs w:val="24"/>
+            <w:rPrChange w:id="81" w:author="Jiang, Xia" w:date="2021-06-11T14:40:00Z">
+              <w:rPr>
+                <w:b/>
+                <w:bCs/>
+                <w:sz w:val="28"/>
+                <w:szCs w:val="28"/>
+              </w:rPr>
+            </w:rPrChange>
+          </w:rPr>
+          <w:t xml:space="preserve"> for that </w:t>
+        </w:r>
+      </w:ins>
+      <w:ins w:id="82" w:author="Jiang, Xia" w:date="2021-06-11T14:42:00Z">
+        <w:r>
+          <w:rPr>
+            <w:sz w:val="24"/>
+            <w:szCs w:val="24"/>
+          </w:rPr>
+          <w:t xml:space="preserve">particular </w:t>
+        </w:r>
+      </w:ins>
+      <w:ins w:id="83" w:author="Jiang, Xia" w:date="2021-06-11T14:36:00Z">
+        <w:r>
+          <w:rPr>
+            <w:sz w:val="24"/>
+            <w:szCs w:val="24"/>
+            <w:rPrChange w:id="84" w:author="Jiang, Xia" w:date="2021-06-11T14:40:00Z">
+              <w:rPr>
+                <w:b/>
+                <w:bCs/>
+                <w:sz w:val="28"/>
+                <w:szCs w:val="28"/>
+              </w:rPr>
+            </w:rPrChange>
+          </w:rPr>
+          <w:t>interaction</w:t>
+        </w:r>
+      </w:ins>
+      <w:ins w:id="85" w:author="Jiang, Xia" w:date="2021-06-11T14:35:00Z">
+        <w:r>
+          <w:rPr>
+            <w:sz w:val="24"/>
+            <w:szCs w:val="24"/>
+            <w:rPrChange w:id="86" w:author="Jiang, Xia" w:date="2021-06-11T14:40:00Z">
+              <w:rPr>
+                <w:b/>
+                <w:bCs/>
+                <w:sz w:val="28"/>
+                <w:szCs w:val="28"/>
+              </w:rPr>
+            </w:rPrChange>
+          </w:rPr>
+          <w:t xml:space="preserve">. 2) If </w:t>
+        </w:r>
+      </w:ins>
+      <w:ins w:id="87" w:author="Jiang, Xia" w:date="2021-06-11T14:42:00Z">
+        <w:r>
+          <w:rPr>
+            <w:sz w:val="24"/>
+            <w:szCs w:val="24"/>
+          </w:rPr>
+          <w:t>we choose not</w:t>
+        </w:r>
+      </w:ins>
+      <w:ins w:id="88" w:author="Jiang, Xia" w:date="2021-06-11T14:36:00Z">
+        <w:r>
+          <w:rPr>
+            <w:sz w:val="24"/>
+            <w:szCs w:val="24"/>
+            <w:rPrChange w:id="89" w:author="Jiang, Xia" w:date="2021-06-11T14:40:00Z">
+              <w:rPr>
+                <w:b/>
+                <w:bCs/>
+                <w:sz w:val="28"/>
+                <w:szCs w:val="28"/>
+              </w:rPr>
+            </w:rPrChange>
+          </w:rPr>
+          <w:t xml:space="preserve"> to disable the text input</w:t>
+        </w:r>
+      </w:ins>
+      <w:ins w:id="90" w:author="Jiang, Xia" w:date="2021-06-11T14:42:00Z">
+        <w:r>
+          <w:rPr>
+            <w:sz w:val="24"/>
+            <w:szCs w:val="24"/>
+          </w:rPr>
+          <w:t xml:space="preserve"> in that case</w:t>
+        </w:r>
+      </w:ins>
+      <w:ins w:id="91" w:author="Jiang, Xia" w:date="2021-06-11T14:36:00Z">
+        <w:r>
+          <w:rPr>
+            <w:sz w:val="24"/>
+            <w:szCs w:val="24"/>
+            <w:rPrChange w:id="92" w:author="Jiang, Xia" w:date="2021-06-11T14:40:00Z">
+              <w:rPr>
+                <w:b/>
+                <w:bCs/>
+                <w:sz w:val="28"/>
+                <w:szCs w:val="28"/>
+              </w:rPr>
+            </w:rPrChange>
+          </w:rPr>
+          <w:t>, then</w:t>
+        </w:r>
+      </w:ins>
+      <w:ins w:id="93" w:author="Jiang, Xia" w:date="2021-06-11T14:37:00Z">
+        <w:r>
+          <w:rPr>
+            <w:sz w:val="24"/>
+            <w:szCs w:val="24"/>
+            <w:rPrChange w:id="94" w:author="Jiang, Xia" w:date="2021-06-11T14:40:00Z">
+              <w:rPr>
+                <w:b/>
+                <w:bCs/>
+                <w:sz w:val="28"/>
+                <w:szCs w:val="28"/>
+              </w:rPr>
+            </w:rPrChange>
+          </w:rPr>
+          <w:t xml:space="preserve"> </w:t>
+        </w:r>
+      </w:ins>
+      <w:ins w:id="95" w:author="Jiang, Xia" w:date="2021-06-11T14:42:00Z">
+        <w:r>
+          <w:rPr>
+            <w:sz w:val="24"/>
+            <w:szCs w:val="24"/>
+          </w:rPr>
+          <w:t xml:space="preserve">we can </w:t>
+        </w:r>
+      </w:ins>
+      <w:ins w:id="96" w:author="Jiang, Xia" w:date="2021-06-11T14:37:00Z">
+        <w:r>
+          <w:rPr>
+            <w:sz w:val="24"/>
+            <w:szCs w:val="24"/>
+            <w:rPrChange w:id="97" w:author="Jiang, Xia" w:date="2021-06-11T14:40:00Z">
+              <w:rPr>
+                <w:b/>
+                <w:bCs/>
+                <w:sz w:val="28"/>
+                <w:szCs w:val="28"/>
+              </w:rPr>
+            </w:rPrChange>
+          </w:rPr>
+          <w:t xml:space="preserve">change the logic/algorithm at the backend, so </w:t>
+        </w:r>
+      </w:ins>
+      <w:ins w:id="98" w:author="Jiang, Xia" w:date="2021-06-11T14:38:00Z">
+        <w:r>
+          <w:rPr>
+            <w:sz w:val="24"/>
+            <w:szCs w:val="24"/>
+            <w:rPrChange w:id="99" w:author="Jiang, Xia" w:date="2021-06-11T14:40:00Z">
+              <w:rPr>
+                <w:b/>
+                <w:bCs/>
+                <w:sz w:val="28"/>
+                <w:szCs w:val="28"/>
+              </w:rPr>
+            </w:rPrChange>
+          </w:rPr>
+          <w:t xml:space="preserve">user </w:t>
+        </w:r>
+      </w:ins>
+      <w:ins w:id="100" w:author="Jiang, Xia" w:date="2021-06-11T14:37:00Z">
+        <w:r>
+          <w:rPr>
+            <w:sz w:val="24"/>
+            <w:szCs w:val="24"/>
+            <w:rPrChange w:id="101" w:author="Jiang, Xia" w:date="2021-06-11T14:40:00Z">
+              <w:rPr>
+                <w:b/>
+                <w:bCs/>
+                <w:sz w:val="28"/>
+                <w:szCs w:val="28"/>
+              </w:rPr>
+            </w:rPrChange>
+          </w:rPr>
+          <w:t>text input be compared</w:t>
+        </w:r>
+      </w:ins>
+      <w:ins w:id="102" w:author="Jiang, Xia" w:date="2021-06-11T14:38:00Z">
+        <w:r>
+          <w:rPr>
+            <w:sz w:val="24"/>
+            <w:szCs w:val="24"/>
+            <w:rPrChange w:id="103" w:author="Jiang, Xia" w:date="2021-06-11T14:40:00Z">
+              <w:rPr>
+                <w:b/>
+                <w:bCs/>
+                <w:sz w:val="28"/>
+                <w:szCs w:val="28"/>
+              </w:rPr>
+            </w:rPrChange>
+          </w:rPr>
+          <w:t xml:space="preserve"> with one of the choices (</w:t>
+        </w:r>
+      </w:ins>
+      <w:ins w:id="104" w:author="Jiang, Xia" w:date="2021-06-11T14:39:00Z">
+        <w:r>
+          <w:rPr>
+            <w:sz w:val="24"/>
+            <w:szCs w:val="24"/>
+            <w:rPrChange w:id="105" w:author="Jiang, Xia" w:date="2021-06-11T14:40:00Z">
+              <w:rPr>
+                <w:b/>
+                <w:bCs/>
+                <w:sz w:val="28"/>
+                <w:szCs w:val="28"/>
+              </w:rPr>
+            </w:rPrChange>
+          </w:rPr>
+          <w:t xml:space="preserve">such as </w:t>
+        </w:r>
+      </w:ins>
+      <w:ins w:id="106" w:author="Jiang, Xia" w:date="2021-06-11T14:38:00Z">
+        <w:r>
+          <w:rPr>
+            <w:sz w:val="24"/>
+            <w:szCs w:val="24"/>
+            <w:rPrChange w:id="107" w:author="Jiang, Xia" w:date="2021-06-11T14:40:00Z">
+              <w:rPr>
+                <w:b/>
+                <w:bCs/>
+                <w:sz w:val="28"/>
+                <w:szCs w:val="28"/>
+              </w:rPr>
+            </w:rPrChange>
+          </w:rPr>
+          <w:t xml:space="preserve">5 year, 10 year, and </w:t>
+        </w:r>
+      </w:ins>
+      <w:ins w:id="108" w:author="Jiang, Xia" w:date="2021-06-11T14:39:00Z">
+        <w:r>
+          <w:rPr>
+            <w:sz w:val="24"/>
+            <w:szCs w:val="24"/>
+            <w:rPrChange w:id="109" w:author="Jiang, Xia" w:date="2021-06-11T14:40:00Z">
+              <w:rPr>
+                <w:b/>
+                <w:bCs/>
+                <w:sz w:val="28"/>
+                <w:szCs w:val="28"/>
+              </w:rPr>
+            </w:rPrChange>
+          </w:rPr>
+          <w:t>15 year)</w:t>
+        </w:r>
+      </w:ins>
+      <w:ins w:id="110" w:author="Jiang, Xia" w:date="2021-06-11T14:42:00Z">
+        <w:r>
+          <w:rPr>
+            <w:sz w:val="24"/>
+            <w:szCs w:val="24"/>
+          </w:rPr>
+          <w:t>,</w:t>
+        </w:r>
+      </w:ins>
+      <w:ins w:id="111" w:author="Jiang, Xia" w:date="2021-06-11T14:39:00Z">
+        <w:r>
+          <w:rPr>
+            <w:sz w:val="24"/>
+            <w:szCs w:val="24"/>
+            <w:rPrChange w:id="112" w:author="Jiang, Xia" w:date="2021-06-11T14:40:00Z">
+              <w:rPr>
+                <w:b/>
+                <w:bCs/>
+                <w:sz w:val="28"/>
+                <w:szCs w:val="28"/>
+              </w:rPr>
+            </w:rPrChange>
+          </w:rPr>
+          <w:t xml:space="preserve"> if there is a match, then respond in the same way as a button being </w:t>
+        </w:r>
+      </w:ins>
+      <w:ins w:id="113" w:author="Jiang, Xia" w:date="2021-06-11T14:40:00Z">
+        <w:r>
+          <w:rPr>
+            <w:sz w:val="24"/>
+            <w:szCs w:val="24"/>
+            <w:rPrChange w:id="114" w:author="Jiang, Xia" w:date="2021-06-11T14:40:00Z">
+              <w:rPr>
+                <w:b/>
+                <w:bCs/>
+                <w:sz w:val="28"/>
+                <w:szCs w:val="28"/>
+              </w:rPr>
+            </w:rPrChange>
+          </w:rPr>
+          <w:t xml:space="preserve">clicked, </w:t>
+        </w:r>
+      </w:ins>
+      <w:ins w:id="115" w:author="Jiang, Xia" w:date="2021-06-11T14:43:00Z">
+        <w:r>
+          <w:rPr>
+            <w:sz w:val="24"/>
+            <w:szCs w:val="24"/>
+          </w:rPr>
+          <w:t xml:space="preserve">and </w:t>
+        </w:r>
+      </w:ins>
+      <w:ins w:id="116" w:author="Jiang, Xia" w:date="2021-06-11T14:40:00Z">
+        <w:r>
+          <w:rPr>
+            <w:sz w:val="24"/>
+            <w:szCs w:val="24"/>
+            <w:rPrChange w:id="117" w:author="Jiang, Xia" w:date="2021-06-11T14:40:00Z">
+              <w:rPr>
+                <w:b/>
+                <w:bCs/>
+                <w:sz w:val="28"/>
+                <w:szCs w:val="28"/>
+              </w:rPr>
+            </w:rPrChange>
+          </w:rPr>
+          <w:t xml:space="preserve">if there is no match, then go to the database for a answer. </w:t>
+        </w:r>
+      </w:ins>
+    </w:p>
+    <w:p>
+      <w:pPr>
+        <w:ind w:left="720" w:hanging="360"/>
+        <w:rPr>
+          <w:b/>
+          <w:bCs/>
+          <w:sz w:val="28"/>
+          <w:szCs w:val="28"/>
+        </w:rPr>
+      </w:pPr>
+    </w:p>
+    <w:p>
+      <w:pPr>
+        <w:ind w:left="720" w:hanging="360"/>
+        <w:rPr>
+          <w:ins w:id="118" w:author="Jiang, Xia" w:date="2021-06-11T13:34:00Z"/>
+          <w:b/>
+          <w:bCs/>
+          <w:sz w:val="28"/>
+          <w:szCs w:val="28"/>
+        </w:rPr>
+      </w:pPr>
+      <w:r>
+        <w:rPr>
+          <w:b/>
+          <w:bCs/>
+          <w:sz w:val="28"/>
+          <w:szCs w:val="28"/>
+        </w:rPr>
+        <w:t>Ongoing tasks that cover more than a week</w:t>
+      </w:r>
+    </w:p>
+    <w:p>
+      <w:pPr>
+        <w:pStyle w:val="ListParagraph"/>
+        <w:numPr>
+          <w:ilvl w:val="0"/>
+          <w:numId w:val="5"/>
+        </w:numPr>
+        <w:rPr>
+          <w:del w:id="119" w:author="Jiang, Xia" w:date="2021-06-11T13:34:00Z"/>
+          <w:sz w:val="24"/>
+          <w:szCs w:val="24"/>
+          <w:rPrChange w:id="120" w:author="Jiang, Xia" w:date="2021-06-11T13:36:00Z">
+            <w:rPr>
+              <w:del w:id="121" w:author="Jiang, Xia" w:date="2021-06-11T13:34:00Z"/>
+              <w:sz w:val="28"/>
+              <w:szCs w:val="28"/>
+            </w:rPr>
+          </w:rPrChange>
+        </w:rPr>
+      </w:pPr>
+      <w:ins w:id="122" w:author="Jiang, Xia" w:date="2021-06-11T13:34:00Z">
+        <w:r>
+          <w:rPr>
+            <w:sz w:val="24"/>
+            <w:szCs w:val="24"/>
+            <w:rPrChange w:id="123" w:author="Jiang, Xia" w:date="2021-06-11T13:36:00Z">
+              <w:rPr>
+                <w:sz w:val="28"/>
+                <w:szCs w:val="28"/>
+              </w:rPr>
+            </w:rPrChange>
+          </w:rPr>
+          <w:t>Machine learning with MBC</w:t>
+        </w:r>
+      </w:ins>
+    </w:p>
+    <w:p>
+      <w:pPr>
+        <w:pStyle w:val="ListParagraph"/>
+        <w:numPr>
+          <w:ilvl w:val="0"/>
+          <w:numId w:val="5"/>
+        </w:numPr>
+        <w:rPr>
+          <w:ins w:id="124" w:author="Jiang, Xia" w:date="2021-06-11T13:35:00Z"/>
+          <w:sz w:val="24"/>
+          <w:szCs w:val="24"/>
+          <w:rPrChange w:id="125" w:author="Jiang, Xia" w:date="2021-06-11T13:36:00Z">
+            <w:rPr>
+              <w:ins w:id="126" w:author="Jiang, Xia" w:date="2021-06-11T13:35:00Z"/>
+              <w:sz w:val="28"/>
+              <w:szCs w:val="28"/>
+            </w:rPr>
+          </w:rPrChange>
+        </w:rPr>
+      </w:pPr>
+    </w:p>
+    <w:p>
+      <w:pPr>
+        <w:pStyle w:val="ListParagraph"/>
+        <w:numPr>
+          <w:ilvl w:val="0"/>
+          <w:numId w:val="5"/>
+        </w:numPr>
+        <w:rPr>
+          <w:ins w:id="127" w:author="Jiang, Xia" w:date="2021-06-11T13:35:00Z"/>
+          <w:sz w:val="24"/>
+          <w:szCs w:val="24"/>
+          <w:rPrChange w:id="128" w:author="Jiang, Xia" w:date="2021-06-11T13:36:00Z">
+            <w:rPr>
+              <w:ins w:id="129" w:author="Jiang, Xia" w:date="2021-06-11T13:35:00Z"/>
+            </w:rPr>
+          </w:rPrChange>
+        </w:rPr>
+        <w:pPrChange w:id="130" w:author="Jiang, Xia" w:date="2021-06-11T13:34:00Z">
+          <w:pPr>
+            <w:ind w:left="720" w:hanging="360"/>
+          </w:pPr>
+        </w:pPrChange>
+      </w:pPr>
+      <w:ins w:id="131" w:author="Jiang, Xia" w:date="2021-06-11T13:35:00Z">
+        <w:r>
+          <w:rPr>
+            <w:sz w:val="24"/>
+            <w:szCs w:val="24"/>
+            <w:rPrChange w:id="132" w:author="Jiang, Xia" w:date="2021-06-11T13:36:00Z">
+              <w:rPr>
+                <w:sz w:val="28"/>
+                <w:szCs w:val="28"/>
+              </w:rPr>
+            </w:rPrChange>
+          </w:rPr>
+          <w:t>Literature search</w:t>
+        </w:r>
+      </w:ins>
+    </w:p>
+    <w:p>
+      <w:pPr>
+        <w:pStyle w:val="ListParagraph"/>
+        <w:numPr>
+          <w:ilvl w:val="0"/>
+          <w:numId w:val="5"/>
+        </w:numPr>
+        <w:rPr>
+          <w:ins w:id="133" w:author="Jiang, Xia" w:date="2021-06-11T13:35:00Z"/>
+          <w:sz w:val="24"/>
+          <w:szCs w:val="24"/>
+          <w:rPrChange w:id="134" w:author="Jiang, Xia" w:date="2021-06-11T13:36:00Z">
+            <w:rPr>
+              <w:ins w:id="135" w:author="Jiang, Xia" w:date="2021-06-11T13:35:00Z"/>
+              <w:sz w:val="28"/>
+              <w:szCs w:val="28"/>
+            </w:rPr>
+          </w:rPrChange>
+        </w:rPr>
+      </w:pPr>
+      <w:ins w:id="136" w:author="Jiang, Xia" w:date="2021-06-11T13:32:00Z">
+        <w:r>
+          <w:rPr>
+            <w:sz w:val="24"/>
+            <w:szCs w:val="24"/>
+            <w:rPrChange w:id="137" w:author="Jiang, Xia" w:date="2021-06-11T13:36:00Z">
+              <w:rPr>
+                <w:b/>
+                <w:bCs/>
+                <w:sz w:val="28"/>
+                <w:szCs w:val="28"/>
+              </w:rPr>
+            </w:rPrChange>
+          </w:rPr>
+          <w:t xml:space="preserve">Improving </w:t>
+        </w:r>
+        <w:proofErr w:type="spellStart"/>
+        <w:r>
+          <w:rPr>
+            <w:sz w:val="24"/>
+            <w:szCs w:val="24"/>
+            <w:rPrChange w:id="138" w:author="Jiang, Xia" w:date="2021-06-11T13:36:00Z">
+              <w:rPr>
+                <w:b/>
+                <w:bCs/>
+                <w:sz w:val="28"/>
+                <w:szCs w:val="28"/>
+              </w:rPr>
+            </w:rPrChange>
+          </w:rPr>
+          <w:t>iMedBot</w:t>
+        </w:r>
+      </w:ins>
+      <w:proofErr w:type="spellEnd"/>
+    </w:p>
+    <w:p>
+      <w:pPr>
+        <w:pStyle w:val="ListParagraph"/>
+        <w:numPr>
+          <w:ilvl w:val="0"/>
+          <w:numId w:val="5"/>
+        </w:numPr>
+        <w:rPr>
+          <w:del w:id="139" w:author="Jiang, Xia" w:date="2021-06-11T13:36:00Z"/>
+          <w:sz w:val="24"/>
+          <w:szCs w:val="24"/>
+          <w:rPrChange w:id="140" w:author="Jiang, Xia" w:date="2021-06-11T13:36:00Z">
+            <w:rPr>
+              <w:del w:id="141" w:author="Jiang, Xia" w:date="2021-06-11T13:36:00Z"/>
+            </w:rPr>
+          </w:rPrChange>
+        </w:rPr>
+        <w:pPrChange w:id="142" w:author="Jiang, Xia" w:date="2021-06-11T13:36:00Z">
+          <w:pPr>
+            <w:ind w:left="720" w:hanging="360"/>
+          </w:pPr>
+        </w:pPrChange>
+      </w:pPr>
+      <w:ins w:id="143" w:author="Jiang, Xia" w:date="2021-06-11T13:32:00Z">
+        <w:r>
+          <w:rPr>
+            <w:sz w:val="24"/>
+            <w:szCs w:val="24"/>
+            <w:rPrChange w:id="144" w:author="Jiang, Xia" w:date="2021-06-11T13:36:00Z">
+              <w:rPr>
+                <w:b/>
+                <w:bCs/>
+                <w:sz w:val="28"/>
+                <w:szCs w:val="28"/>
+              </w:rPr>
+            </w:rPrChange>
+          </w:rPr>
+          <w:t>Upgrade two servers (</w:t>
+        </w:r>
+        <w:bookmarkStart w:id="145" w:name="OLE_LINK1"/>
+        <w:proofErr w:type="spellStart"/>
+        <w:r>
+          <w:rPr>
+            <w:sz w:val="24"/>
+            <w:szCs w:val="24"/>
+            <w:rPrChange w:id="146" w:author="Jiang, Xia" w:date="2021-06-11T13:36:00Z">
+              <w:rPr>
+                <w:b/>
+                <w:bCs/>
+                <w:sz w:val="28"/>
+                <w:szCs w:val="28"/>
+              </w:rPr>
+            </w:rPrChange>
+          </w:rPr>
+          <w:t>dbgap</w:t>
+        </w:r>
+        <w:proofErr w:type="spellEnd"/>
+        <w:r>
+          <w:rPr>
+            <w:sz w:val="24"/>
+            <w:szCs w:val="24"/>
+            <w:rPrChange w:id="147" w:author="Jiang, Xia" w:date="2021-06-11T13:36:00Z">
+              <w:rPr>
+                <w:b/>
+                <w:bCs/>
+                <w:sz w:val="28"/>
+                <w:szCs w:val="28"/>
+              </w:rPr>
+            </w:rPrChange>
+          </w:rPr>
+          <w:t xml:space="preserve"> and dbgap2</w:t>
+        </w:r>
+        <w:bookmarkEnd w:id="145"/>
+        <w:r>
+          <w:rPr>
+            <w:sz w:val="24"/>
+            <w:szCs w:val="24"/>
+            <w:rPrChange w:id="148" w:author="Jiang, Xia" w:date="2021-06-11T13:36:00Z">
+              <w:rPr>
+                <w:b/>
+                <w:bCs/>
+                <w:sz w:val="28"/>
+                <w:szCs w:val="28"/>
+              </w:rPr>
+            </w:rPrChange>
+          </w:rPr>
+          <w:t>)</w:t>
+        </w:r>
+      </w:ins>
+    </w:p>
+    <w:p>
+      <w:pPr>
+        <w:pStyle w:val="ListParagraph"/>
+        <w:pPrChange w:id="149" w:author="Jiang, Xia" w:date="2021-06-11T13:36:00Z">
+          <w:pPr>
+            <w:ind w:left="720" w:hanging="360"/>
+          </w:pPr>
+        </w:pPrChange>
+      </w:pPr>
+    </w:p>
+    <w:p>
+      <w:pPr>
+        <w:ind w:left="720" w:hanging="360"/>
+        <w:rPr>
+          <w:b/>
+          <w:bCs/>
+          <w:sz w:val="28"/>
+          <w:szCs w:val="28"/>
+        </w:rPr>
+      </w:pPr>
+      <w:r>
+        <w:rPr>
+          <w:b/>
+          <w:bCs/>
+          <w:sz w:val="28"/>
+          <w:szCs w:val="28"/>
+        </w:rPr>
+        <w:lastRenderedPageBreak/>
+        <w:t>Specific</w:t>
+      </w:r>
+      <w:r>
+        <w:rPr>
+          <w:b/>
+          <w:bCs/>
+          <w:sz w:val="28"/>
+          <w:szCs w:val="28"/>
+        </w:rPr>
+        <w:t xml:space="preserve"> tasks</w:t>
+      </w:r>
+      <w:r>
+        <w:rPr>
+          <w:b/>
+          <w:bCs/>
+          <w:sz w:val="28"/>
+          <w:szCs w:val="28"/>
+        </w:rPr>
+        <w:t xml:space="preserve"> for the coming week</w:t>
+      </w:r>
+    </w:p>
+    <w:p>
+      <w:pPr>
+        <w:pStyle w:val="ListParagraph"/>
+        <w:numPr>
+          <w:ilvl w:val="0"/>
+          <w:numId w:val="6"/>
+        </w:numPr>
+        <w:rPr>
+          <w:ins w:id="150" w:author="Jiang, Xia" w:date="2021-06-11T13:57:00Z"/>
+          <w:rFonts w:cstheme="minorHAnsi"/>
+          <w:sz w:val="24"/>
+          <w:szCs w:val="24"/>
+        </w:rPr>
+      </w:pPr>
+      <w:ins w:id="151" w:author="Jiang, Xia" w:date="2021-06-11T13:57:00Z">
+        <w:r>
+          <w:rPr>
+            <w:rFonts w:cstheme="minorHAnsi"/>
+            <w:sz w:val="24"/>
+            <w:szCs w:val="24"/>
+          </w:rPr>
+          <w:t xml:space="preserve">Find out how the </w:t>
+        </w:r>
+      </w:ins>
+      <w:ins w:id="152" w:author="Jiang, Xia" w:date="2021-06-11T13:58:00Z">
+        <w:r>
+          <w:rPr>
+            <w:rFonts w:cstheme="minorHAnsi"/>
+            <w:sz w:val="24"/>
+            <w:szCs w:val="24"/>
+          </w:rPr>
+          <w:t xml:space="preserve">previous machine learning </w:t>
+        </w:r>
+        <w:r>
+          <w:rPr>
+            <w:rFonts w:cstheme="minorHAnsi"/>
+            <w:sz w:val="24"/>
+            <w:szCs w:val="24"/>
+          </w:rPr>
+          <w:t>experiments (except deep learning) were done: with or without 80-20 spl</w:t>
+        </w:r>
+      </w:ins>
+      <w:ins w:id="153" w:author="Jiang, Xia" w:date="2021-06-11T13:59:00Z">
+        <w:r>
+          <w:rPr>
+            <w:rFonts w:cstheme="minorHAnsi"/>
+            <w:sz w:val="24"/>
+            <w:szCs w:val="24"/>
+          </w:rPr>
+          <w:t xml:space="preserve">it (level 1 validation)? If yes, then we are good. If no, then we need </w:t>
+        </w:r>
+      </w:ins>
+      <w:ins w:id="154" w:author="Jiang, Xia" w:date="2021-06-11T14:00:00Z">
+        <w:r>
+          <w:rPr>
+            <w:rFonts w:cstheme="minorHAnsi"/>
+            <w:sz w:val="24"/>
+            <w:szCs w:val="24"/>
+          </w:rPr>
+          <w:t xml:space="preserve">to </w:t>
+        </w:r>
+      </w:ins>
+      <w:ins w:id="155" w:author="Jiang, Xia" w:date="2021-06-11T13:59:00Z">
+        <w:r>
+          <w:rPr>
+            <w:rFonts w:cstheme="minorHAnsi"/>
+            <w:sz w:val="24"/>
+            <w:szCs w:val="24"/>
+          </w:rPr>
+          <w:t xml:space="preserve">rerun them by adding 80-20 </w:t>
+        </w:r>
+      </w:ins>
+      <w:ins w:id="156" w:author="Jiang, Xia" w:date="2021-06-11T14:00:00Z">
+        <w:r>
+          <w:rPr>
+            <w:rFonts w:cstheme="minorHAnsi"/>
+            <w:sz w:val="24"/>
+            <w:szCs w:val="24"/>
+          </w:rPr>
+          <w:t xml:space="preserve">split, then 5-fold CV with the 80%. Don’t delete the current functions. </w:t>
+        </w:r>
+      </w:ins>
+    </w:p>
+    <w:p>
+      <w:pPr>
+        <w:pStyle w:val="ListParagraph"/>
+        <w:numPr>
+          <w:ilvl w:val="0"/>
+          <w:numId w:val="6"/>
+        </w:numPr>
+        <w:rPr>
+          <w:ins w:id="157" w:author="Jiang, Xia" w:date="2021-06-11T13:44:00Z"/>
+          <w:rFonts w:cstheme="minorHAnsi"/>
+          <w:sz w:val="24"/>
+          <w:szCs w:val="24"/>
+        </w:rPr>
+      </w:pPr>
+      <w:ins w:id="158" w:author="Jiang, Xia" w:date="2021-06-11T13:36:00Z">
+        <w:r>
+          <w:rPr>
+            <w:rFonts w:cstheme="minorHAnsi"/>
+            <w:sz w:val="24"/>
+            <w:szCs w:val="24"/>
+            <w:rPrChange w:id="159" w:author="Jiang, Xia" w:date="2021-06-11T13:43:00Z">
+              <w:rPr>
+                <w:b/>
+                <w:bCs/>
+                <w:sz w:val="28"/>
+                <w:szCs w:val="28"/>
+              </w:rPr>
+            </w:rPrChange>
+          </w:rPr>
+          <w:t xml:space="preserve">I will provide new datasets that you </w:t>
+        </w:r>
+      </w:ins>
+      <w:ins w:id="160" w:author="Jiang, Xia" w:date="2021-06-11T13:37:00Z">
+        <w:r>
+          <w:rPr>
+            <w:rFonts w:cstheme="minorHAnsi"/>
+            <w:sz w:val="24"/>
+            <w:szCs w:val="24"/>
+            <w:rPrChange w:id="161" w:author="Jiang, Xia" w:date="2021-06-11T13:43:00Z">
+              <w:rPr>
+                <w:b/>
+                <w:bCs/>
+                <w:sz w:val="28"/>
+                <w:szCs w:val="28"/>
+              </w:rPr>
+            </w:rPrChange>
+          </w:rPr>
+          <w:t>can use to do experiments, similarly to what you did with other MBC dataset</w:t>
+        </w:r>
+        <w:r>
+          <w:rPr>
+            <w:rFonts w:cstheme="minorHAnsi"/>
+            <w:sz w:val="24"/>
+            <w:szCs w:val="24"/>
+            <w:rPrChange w:id="162" w:author="Jiang, Xia" w:date="2021-06-11T13:43:00Z">
+              <w:rPr>
+                <w:b/>
+                <w:bCs/>
+                <w:sz w:val="28"/>
+                <w:szCs w:val="28"/>
+              </w:rPr>
+            </w:rPrChange>
+          </w:rPr>
+          <w:t>: 1) running s</w:t>
+        </w:r>
+      </w:ins>
+      <w:ins w:id="163" w:author="Jiang, Xia" w:date="2021-06-11T13:38:00Z">
+        <w:r>
+          <w:rPr>
+            <w:rFonts w:cstheme="minorHAnsi"/>
+            <w:sz w:val="24"/>
+            <w:szCs w:val="24"/>
+            <w:rPrChange w:id="164" w:author="Jiang, Xia" w:date="2021-06-11T13:43:00Z">
+              <w:rPr>
+                <w:b/>
+                <w:bCs/>
+                <w:sz w:val="28"/>
+                <w:szCs w:val="28"/>
+              </w:rPr>
+            </w:rPrChange>
+          </w:rPr>
+          <w:t>tage-1 tests that focus on finding the range of good hyperparameter values for each of the hyperparameters</w:t>
+        </w:r>
+      </w:ins>
+      <w:ins w:id="165" w:author="Jiang, Xia" w:date="2021-06-11T13:41:00Z">
+        <w:r>
+          <w:rPr>
+            <w:rFonts w:cstheme="minorHAnsi"/>
+            <w:sz w:val="24"/>
+            <w:szCs w:val="24"/>
+            <w:rPrChange w:id="166" w:author="Jiang, Xia" w:date="2021-06-11T13:43:00Z">
+              <w:rPr>
+                <w:b/>
+                <w:bCs/>
+                <w:sz w:val="28"/>
+                <w:szCs w:val="28"/>
+              </w:rPr>
+            </w:rPrChange>
+          </w:rPr>
+          <w:t xml:space="preserve"> while fixing the values of other hyperparameters. 2) running stage-2 tests</w:t>
+        </w:r>
+      </w:ins>
+      <w:ins w:id="167" w:author="Jiang, Xia" w:date="2021-06-11T13:49:00Z">
+        <w:r>
+          <w:rPr>
+            <w:rFonts w:cstheme="minorHAnsi"/>
+            <w:sz w:val="24"/>
+            <w:szCs w:val="24"/>
+          </w:rPr>
+          <w:t xml:space="preserve"> (grid search)</w:t>
+        </w:r>
+      </w:ins>
+      <w:ins w:id="168" w:author="Jiang, Xia" w:date="2021-06-11T13:41:00Z">
+        <w:r>
+          <w:rPr>
+            <w:rFonts w:cstheme="minorHAnsi"/>
+            <w:sz w:val="24"/>
+            <w:szCs w:val="24"/>
+            <w:rPrChange w:id="169" w:author="Jiang, Xia" w:date="2021-06-11T13:43:00Z">
+              <w:rPr>
+                <w:b/>
+                <w:bCs/>
+                <w:sz w:val="28"/>
+                <w:szCs w:val="28"/>
+              </w:rPr>
+            </w:rPrChange>
+          </w:rPr>
+          <w:t xml:space="preserve"> based upon</w:t>
+        </w:r>
+      </w:ins>
+      <w:ins w:id="170" w:author="Jiang, Xia" w:date="2021-06-11T14:01:00Z">
+        <w:r>
+          <w:rPr>
+            <w:rFonts w:cstheme="minorHAnsi"/>
+            <w:sz w:val="24"/>
+            <w:szCs w:val="24"/>
+          </w:rPr>
+          <w:t xml:space="preserve">. </w:t>
+        </w:r>
+      </w:ins>
+      <w:ins w:id="171" w:author="Jiang, Xia" w:date="2021-06-11T13:41:00Z">
+        <w:r>
+          <w:rPr>
+            <w:rFonts w:cstheme="minorHAnsi"/>
+            <w:sz w:val="24"/>
+            <w:szCs w:val="24"/>
+            <w:rPrChange w:id="172" w:author="Jiang, Xia" w:date="2021-06-11T13:43:00Z">
+              <w:rPr>
+                <w:b/>
+                <w:bCs/>
+                <w:sz w:val="28"/>
+                <w:szCs w:val="28"/>
+              </w:rPr>
+            </w:rPrChange>
+          </w:rPr>
+          <w:t xml:space="preserve"> results from 1)</w:t>
+        </w:r>
+      </w:ins>
+      <w:ins w:id="173" w:author="Jiang, Xia" w:date="2021-06-11T13:43:00Z">
+        <w:r>
+          <w:rPr>
+            <w:rFonts w:cstheme="minorHAnsi"/>
+            <w:sz w:val="24"/>
+            <w:szCs w:val="24"/>
+          </w:rPr>
+          <w:t xml:space="preserve">. 3) Starting out with machine </w:t>
+        </w:r>
+      </w:ins>
+      <w:ins w:id="174" w:author="Jiang, Xia" w:date="2021-06-11T13:44:00Z">
+        <w:r>
+          <w:rPr>
+            <w:rFonts w:cstheme="minorHAnsi"/>
+            <w:sz w:val="24"/>
+            <w:szCs w:val="24"/>
+          </w:rPr>
+          <w:t>learning methods we used except for deep learning.</w:t>
+        </w:r>
+      </w:ins>
+      <w:ins w:id="175" w:author="Jiang, Xia" w:date="2021-06-11T14:02:00Z">
+        <w:r>
+          <w:rPr>
+            <w:rFonts w:cstheme="minorHAnsi"/>
+            <w:sz w:val="24"/>
+            <w:szCs w:val="24"/>
+          </w:rPr>
+          <w:t xml:space="preserve"> In these experiments, don’t do 80-20 split.</w:t>
+        </w:r>
+      </w:ins>
+    </w:p>
+    <w:p>
+      <w:pPr>
+        <w:pStyle w:val="ListParagraph"/>
+        <w:numPr>
+          <w:ilvl w:val="0"/>
+          <w:numId w:val="6"/>
+        </w:numPr>
+        <w:rPr>
+          <w:ins w:id="176" w:author="Jiang, Xia" w:date="2021-06-11T13:48:00Z"/>
+          <w:rFonts w:cstheme="minorHAnsi"/>
+          <w:sz w:val="24"/>
+          <w:szCs w:val="24"/>
+        </w:rPr>
+      </w:pPr>
+      <w:ins w:id="177" w:author="Jiang, Xia" w:date="2021-06-11T13:45:00Z">
+        <w:r>
+          <w:rPr>
+            <w:rFonts w:cstheme="minorHAnsi"/>
+            <w:sz w:val="24"/>
+            <w:szCs w:val="24"/>
+          </w:rPr>
+          <w:t>Search for more papers pertaining to applicatio</w:t>
+        </w:r>
+      </w:ins>
+      <w:ins w:id="178" w:author="Jiang, Xia" w:date="2021-06-11T13:46:00Z">
+        <w:r>
+          <w:rPr>
+            <w:rFonts w:cstheme="minorHAnsi"/>
+            <w:sz w:val="24"/>
+            <w:szCs w:val="24"/>
+          </w:rPr>
+          <w:t>ns of machine learning/deep</w:t>
+        </w:r>
+      </w:ins>
+      <w:ins w:id="179" w:author="Jiang, Xia" w:date="2021-06-11T13:47:00Z">
+        <w:r>
+          <w:rPr>
+            <w:rFonts w:cstheme="minorHAnsi"/>
+            <w:sz w:val="24"/>
+            <w:szCs w:val="24"/>
+          </w:rPr>
+          <w:t xml:space="preserve"> </w:t>
+        </w:r>
+      </w:ins>
+      <w:ins w:id="180" w:author="Jiang, Xia" w:date="2021-06-11T13:46:00Z">
+        <w:r>
+          <w:rPr>
+            <w:rFonts w:cstheme="minorHAnsi"/>
+            <w:sz w:val="24"/>
+            <w:szCs w:val="24"/>
+          </w:rPr>
+          <w:t>learning. If you already have some this ty</w:t>
+        </w:r>
+      </w:ins>
+      <w:ins w:id="181" w:author="Jiang, Xia" w:date="2021-06-11T13:47:00Z">
+        <w:r>
+          <w:rPr>
+            <w:rFonts w:cstheme="minorHAnsi"/>
+            <w:sz w:val="24"/>
+            <w:szCs w:val="24"/>
+          </w:rPr>
+          <w:t>pe, please re-organize using the new private group that I created.</w:t>
+        </w:r>
+      </w:ins>
+    </w:p>
+    <w:p>
+      <w:pPr>
+        <w:pStyle w:val="ListParagraph"/>
+        <w:numPr>
+          <w:ilvl w:val="0"/>
+          <w:numId w:val="6"/>
+        </w:numPr>
+        <w:rPr>
+          <w:ins w:id="182" w:author="Jiang, Xia" w:date="2021-06-11T14:03:00Z"/>
+          <w:rFonts w:cstheme="minorHAnsi"/>
+          <w:sz w:val="24"/>
+          <w:szCs w:val="24"/>
+        </w:rPr>
+      </w:pPr>
+      <w:ins w:id="183" w:author="Jiang, Xia" w:date="2021-06-11T13:48:00Z">
+        <w:r>
+          <w:rPr>
+            <w:rFonts w:cstheme="minorHAnsi"/>
+            <w:sz w:val="24"/>
+            <w:szCs w:val="24"/>
+          </w:rPr>
+          <w:t xml:space="preserve">Improve </w:t>
+        </w:r>
+        <w:proofErr w:type="spellStart"/>
+        <w:r>
+          <w:rPr>
+            <w:rFonts w:cstheme="minorHAnsi"/>
+            <w:sz w:val="24"/>
+            <w:szCs w:val="24"/>
+          </w:rPr>
+          <w:t>iMedBot</w:t>
+        </w:r>
+      </w:ins>
+      <w:proofErr w:type="spellEnd"/>
+      <w:ins w:id="184" w:author="Jiang, Xia" w:date="2021-06-11T13:49:00Z">
+        <w:r>
+          <w:rPr>
+            <w:rFonts w:cstheme="minorHAnsi"/>
+            <w:sz w:val="24"/>
+            <w:szCs w:val="24"/>
+          </w:rPr>
+          <w:t xml:space="preserve"> based what we discussed today at meeting. </w:t>
+        </w:r>
+      </w:ins>
+    </w:p>
+    <w:p>
+      <w:pPr>
+        <w:pStyle w:val="ListParagraph"/>
+        <w:numPr>
+          <w:ilvl w:val="0"/>
+          <w:numId w:val="6"/>
+        </w:numPr>
+        <w:rPr>
+          <w:rFonts w:cstheme="minorHAnsi"/>
+          <w:sz w:val="24"/>
+          <w:szCs w:val="24"/>
+          <w:rPrChange w:id="185" w:author="Jiang, Xia" w:date="2021-06-11T13:43:00Z">
+            <w:rPr>
+              <w:b/>
+              <w:bCs/>
+              <w:sz w:val="28"/>
+              <w:szCs w:val="28"/>
+            </w:rPr>
+          </w:rPrChange>
+        </w:rPr>
+        <w:pPrChange w:id="186" w:author="Jiang, Xia" w:date="2021-06-11T13:36:00Z">
           <w:pPr>
             <w:pStyle w:val="ListParagraph"/>
           </w:pPr>
         </w:pPrChange>
       </w:pPr>
-      <w:ins w:id="114" w:author="Jiang, Xia" w:date="2021-06-11T14:04:00Z">
+      <w:ins w:id="187" w:author="Jiang, Xia" w:date="2021-06-11T14:04:00Z">
         <w:r>
           <w:rPr>
             <w:rFonts w:cstheme="minorHAnsi"/>
@@ -1566,7 +2221,7 @@
           <w:t>The current task for s</w:t>
         </w:r>
       </w:ins>
-      <w:ins w:id="115" w:author="Jiang, Xia" w:date="2021-06-11T14:03:00Z">
+      <w:ins w:id="188" w:author="Jiang, Xia" w:date="2021-06-11T14:03:00Z">
         <w:r>
           <w:rPr>
             <w:rFonts w:cstheme="minorHAnsi"/>
@@ -1576,7 +2231,7 @@
           <w:t>erver</w:t>
         </w:r>
       </w:ins>
-      <w:ins w:id="116" w:author="Jiang, Xia" w:date="2021-06-11T14:04:00Z">
+      <w:ins w:id="189" w:author="Jiang, Xia" w:date="2021-06-11T14:04:00Z">
         <w:r>
           <w:rPr>
             <w:rFonts w:cstheme="minorHAnsi"/>
@@ -1586,7 +2241,7 @@
           <w:t xml:space="preserve">s is </w:t>
         </w:r>
       </w:ins>
-      <w:ins w:id="117" w:author="Jiang, Xia" w:date="2021-06-11T14:03:00Z">
+      <w:ins w:id="190" w:author="Jiang, Xia" w:date="2021-06-11T14:03:00Z">
         <w:r>
           <w:rPr>
             <w:rFonts w:cstheme="minorHAnsi"/>
@@ -1596,7 +2251,7 @@
           <w:t xml:space="preserve">to </w:t>
         </w:r>
       </w:ins>
-      <w:ins w:id="118" w:author="Jiang, Xia" w:date="2021-06-11T14:04:00Z">
+      <w:ins w:id="191" w:author="Jiang, Xia" w:date="2021-06-11T14:04:00Z">
         <w:r>
           <w:rPr>
             <w:rFonts w:cstheme="minorHAnsi"/>
@@ -1606,7 +2261,7 @@
           <w:t>up</w:t>
         </w:r>
       </w:ins>
-      <w:ins w:id="119" w:author="Jiang, Xia" w:date="2021-06-11T14:05:00Z">
+      <w:ins w:id="192" w:author="Jiang, Xia" w:date="2021-06-11T14:05:00Z">
         <w:r>
           <w:rPr>
             <w:rFonts w:cstheme="minorHAnsi"/>
@@ -1616,7 +2271,7 @@
           <w:t xml:space="preserve">grade the OS to </w:t>
         </w:r>
       </w:ins>
-      <w:ins w:id="120" w:author="Jiang, Xia" w:date="2021-06-11T14:03:00Z">
+      <w:ins w:id="193" w:author="Jiang, Xia" w:date="2021-06-11T14:03:00Z">
         <w:r>
           <w:rPr>
             <w:rFonts w:cstheme="minorHAnsi"/>
@@ -1626,7 +2281,7 @@
           <w:t xml:space="preserve">the newest version because the current </w:t>
         </w:r>
       </w:ins>
-      <w:ins w:id="121" w:author="Jiang, Xia" w:date="2021-06-11T14:04:00Z">
+      <w:ins w:id="194" w:author="Jiang, Xia" w:date="2021-06-11T14:04:00Z">
         <w:r>
           <w:rPr>
             <w:rFonts w:cstheme="minorHAnsi"/>
@@ -1636,7 +2291,7 @@
           <w:t xml:space="preserve">Windows NT server </w:t>
         </w:r>
       </w:ins>
-      <w:ins w:id="122" w:author="Jiang, Xia" w:date="2021-06-11T14:03:00Z">
+      <w:ins w:id="195" w:author="Jiang, Xia" w:date="2021-06-11T14:03:00Z">
         <w:r>
           <w:rPr>
             <w:rFonts w:cstheme="minorHAnsi"/>
@@ -1646,7 +2301,7 @@
           <w:t>2008r is no longer supported by Mi</w:t>
         </w:r>
       </w:ins>
-      <w:ins w:id="123" w:author="Jiang, Xia" w:date="2021-06-11T14:04:00Z">
+      <w:ins w:id="196" w:author="Jiang, Xia" w:date="2021-06-11T14:04:00Z">
         <w:r>
           <w:rPr>
             <w:rFonts w:cstheme="minorHAnsi"/>
@@ -1656,7 +2311,7 @@
           <w:t xml:space="preserve">crosoft. </w:t>
         </w:r>
       </w:ins>
-      <w:ins w:id="124" w:author="Jiang, Xia" w:date="2021-06-11T14:05:00Z">
+      <w:ins w:id="197" w:author="Jiang, Xia" w:date="2021-06-11T14:05:00Z">
         <w:r>
           <w:rPr>
             <w:rFonts w:cstheme="minorHAnsi"/>
@@ -1752,6 +2407,56 @@
     </w:sectPr>
   </w:body>
 </w:document>
+</file>
+
+<file path=word/endnotes.xml><?xml version="1.0" encoding="utf-8"?>
+<w:endnotes xmlns:wpc="http://schemas.microsoft.com/office/word/2010/wordprocessingCanvas" xmlns:cx="http://schemas.microsoft.com/office/drawing/2014/chartex" xmlns:cx1="http://schemas.microsoft.com/office/drawing/2015/9/8/chartex" xmlns:cx2="http://schemas.microsoft.com/office/drawing/2015/10/21/chartex" xmlns:cx3="http://schemas.microsoft.com/office/drawing/2016/5/9/chartex" xmlns:cx4="http://schemas.microsoft.com/office/drawing/2016/5/10/chartex" xmlns:cx5="http://schemas.microsoft.com/office/drawing/2016/5/11/chartex" xmlns:cx6="http://schemas.microsoft.com/office/drawing/2016/5/12/chartex" xmlns:cx7="http://schemas.microsoft.com/office/drawing/2016/5/13/chartex" xmlns:cx8="http://schemas.microsoft.com/office/drawing/2016/5/14/chartex" xmlns:mc="http://schemas.openxmlformats.org/markup-compatibility/2006" xmlns:aink="http://schemas.microsoft.com/office/drawing/2016/ink" xmlns:am3d="http://schemas.microsoft.com/office/drawing/2017/model3d" xmlns:o="urn:schemas-microsoft-com:office:office" xmlns:r="http://schemas.openxmlformats.org/officeDocument/2006/relationships" xmlns:m="http://schemas.openxmlformats.org/officeDocument/2006/math" xmlns:v="urn:schemas-microsoft-com:vml" xmlns:wp14="http://schemas.microsoft.com/office/word/2010/wordprocessingDrawing" xmlns:wp="http://schemas.openxmlformats.org/drawingml/2006/wordprocessingDrawing" xmlns:w10="urn:schemas-microsoft-com:office:word" xmlns:w="http://schemas.openxmlformats.org/wordprocessingml/2006/main" xmlns:w14="http://schemas.microsoft.com/office/word/2010/wordml" xmlns:w15="http://schemas.microsoft.com/office/word/2012/wordml" xmlns:w16cex="http://schemas.microsoft.com/office/word/2018/wordml/cex" xmlns:w16cid="http://schemas.microsoft.com/office/word/2016/wordml/cid" xmlns:w16="http://schemas.microsoft.com/office/word/2018/wordml" xmlns:w16se="http://schemas.microsoft.com/office/word/2015/wordml/symex" xmlns:wpg="http://schemas.microsoft.com/office/word/2010/wordprocessingGroup" xmlns:wpi="http://schemas.microsoft.com/office/word/2010/wordprocessingInk" xmlns:wne="http://schemas.microsoft.com/office/word/2006/wordml" xmlns:wps="http://schemas.microsoft.com/office/word/2010/wordprocessingShape" mc:Ignorable="w14 w15 w16se w16cid w16 w16cex wp14">
+  <w:endnote w:type="separator" w:id="-1">
+    <w:p>
+      <w:pPr>
+        <w:spacing w:after="0" w:line="240" w:lineRule="auto"/>
+      </w:pPr>
+      <w:r>
+        <w:separator/>
+      </w:r>
+    </w:p>
+  </w:endnote>
+  <w:endnote w:type="continuationSeparator" w:id="0">
+    <w:p>
+      <w:pPr>
+        <w:spacing w:after="0" w:line="240" w:lineRule="auto"/>
+      </w:pPr>
+      <w:r>
+        <w:continuationSeparator/>
+      </w:r>
+    </w:p>
+  </w:endnote>
+</w:endnotes>
+</file>
+
+<file path=word/footnotes.xml><?xml version="1.0" encoding="utf-8"?>
+<w:footnotes xmlns:wpc="http://schemas.microsoft.com/office/word/2010/wordprocessingCanvas" xmlns:cx="http://schemas.microsoft.com/office/drawing/2014/chartex" xmlns:cx1="http://schemas.microsoft.com/office/drawing/2015/9/8/chartex" xmlns:cx2="http://schemas.microsoft.com/office/drawing/2015/10/21/chartex" xmlns:cx3="http://schemas.microsoft.com/office/drawing/2016/5/9/chartex" xmlns:cx4="http://schemas.microsoft.com/office/drawing/2016/5/10/chartex" xmlns:cx5="http://schemas.microsoft.com/office/drawing/2016/5/11/chartex" xmlns:cx6="http://schemas.microsoft.com/office/drawing/2016/5/12/chartex" xmlns:cx7="http://schemas.microsoft.com/office/drawing/2016/5/13/chartex" xmlns:cx8="http://schemas.microsoft.com/office/drawing/2016/5/14/chartex" xmlns:mc="http://schemas.openxmlformats.org/markup-compatibility/2006" xmlns:aink="http://schemas.microsoft.com/office/drawing/2016/ink" xmlns:am3d="http://schemas.microsoft.com/office/drawing/2017/model3d" xmlns:o="urn:schemas-microsoft-com:office:office" xmlns:r="http://schemas.openxmlformats.org/officeDocument/2006/relationships" xmlns:m="http://schemas.openxmlformats.org/officeDocument/2006/math" xmlns:v="urn:schemas-microsoft-com:vml" xmlns:wp14="http://schemas.microsoft.com/office/word/2010/wordprocessingDrawing" xmlns:wp="http://schemas.openxmlformats.org/drawingml/2006/wordprocessingDrawing" xmlns:w10="urn:schemas-microsoft-com:office:word" xmlns:w="http://schemas.openxmlformats.org/wordprocessingml/2006/main" xmlns:w14="http://schemas.microsoft.com/office/word/2010/wordml" xmlns:w15="http://schemas.microsoft.com/office/word/2012/wordml" xmlns:w16cex="http://schemas.microsoft.com/office/word/2018/wordml/cex" xmlns:w16cid="http://schemas.microsoft.com/office/word/2016/wordml/cid" xmlns:w16="http://schemas.microsoft.com/office/word/2018/wordml" xmlns:w16se="http://schemas.microsoft.com/office/word/2015/wordml/symex" xmlns:wpg="http://schemas.microsoft.com/office/word/2010/wordprocessingGroup" xmlns:wpi="http://schemas.microsoft.com/office/word/2010/wordprocessingInk" xmlns:wne="http://schemas.microsoft.com/office/word/2006/wordml" xmlns:wps="http://schemas.microsoft.com/office/word/2010/wordprocessingShape" mc:Ignorable="w14 w15 w16se w16cid w16 w16cex wp14">
+  <w:footnote w:type="separator" w:id="-1">
+    <w:p>
+      <w:pPr>
+        <w:spacing w:after="0" w:line="240" w:lineRule="auto"/>
+      </w:pPr>
+      <w:r>
+        <w:separator/>
+      </w:r>
+    </w:p>
+  </w:footnote>
+  <w:footnote w:type="continuationSeparator" w:id="0">
+    <w:p>
+      <w:pPr>
+        <w:spacing w:after="0" w:line="240" w:lineRule="auto"/>
+      </w:pPr>
+      <w:r>
+        <w:continuationSeparator/>
+      </w:r>
+    </w:p>
+  </w:footnote>
+</w:footnotes>
 </file>
 
 <file path=word/numbering.xml><?xml version="1.0" encoding="utf-8"?>
@@ -2796,6 +3501,50 @@
       <w:u w:val="single"/>
     </w:rPr>
   </w:style>
+  <w:style w:type="paragraph" w:styleId="Header">
+    <w:name w:val="header"/>
+    <w:basedOn w:val="Normal"/>
+    <w:link w:val="HeaderChar"/>
+    <w:uiPriority w:val="99"/>
+    <w:unhideWhenUsed/>
+    <w:rsid w:val="004B1631"/>
+    <w:pPr>
+      <w:tabs>
+        <w:tab w:val="center" w:pos="4680"/>
+        <w:tab w:val="right" w:pos="9360"/>
+      </w:tabs>
+      <w:spacing w:after="0" w:line="240" w:lineRule="auto"/>
+    </w:pPr>
+  </w:style>
+  <w:style w:type="character" w:customStyle="1" w:styleId="HeaderChar">
+    <w:name w:val="Header Char"/>
+    <w:basedOn w:val="DefaultParagraphFont"/>
+    <w:link w:val="Header"/>
+    <w:uiPriority w:val="99"/>
+    <w:rsid w:val="004B1631"/>
+  </w:style>
+  <w:style w:type="paragraph" w:styleId="Footer">
+    <w:name w:val="footer"/>
+    <w:basedOn w:val="Normal"/>
+    <w:link w:val="FooterChar"/>
+    <w:uiPriority w:val="99"/>
+    <w:unhideWhenUsed/>
+    <w:rsid w:val="004B1631"/>
+    <w:pPr>
+      <w:tabs>
+        <w:tab w:val="center" w:pos="4680"/>
+        <w:tab w:val="right" w:pos="9360"/>
+      </w:tabs>
+      <w:spacing w:after="0" w:line="240" w:lineRule="auto"/>
+    </w:pPr>
+  </w:style>
+  <w:style w:type="character" w:customStyle="1" w:styleId="FooterChar">
+    <w:name w:val="Footer Char"/>
+    <w:basedOn w:val="DefaultParagraphFont"/>
+    <w:link w:val="Footer"/>
+    <w:uiPriority w:val="99"/>
+    <w:rsid w:val="004B1631"/>
+  </w:style>
 </w:styles>
 </file>
 

</xml_diff>

<commit_message>
Updated 6.11 meeting notes
</commit_message>
<xml_diff>
--- a/docs/meeting2021.6.11.docx
+++ b/docs/meeting2021.6.11.docx
@@ -348,43 +348,7 @@
             </w:rPr>
           </w:rPrChange>
         </w:rPr>
-        <w:t xml:space="preserve">I tried to achieve two ways, click the button or text answer, but if I just text 5 year, the robot will use their own package to analyze it and give related answers according to the input. </w:t>
-      </w:r>
-      <w:proofErr w:type="gramStart"/>
-      <w:r>
-        <w:rPr>
-          <w:color w:val="FF0000"/>
-          <w:sz w:val="28"/>
-          <w:szCs w:val="28"/>
-          <w:rPrChange w:id="18" w:author="Jiang, Xia" w:date="2021-06-11T13:29:00Z">
-            <w:rPr>
-              <w:b/>
-              <w:bCs/>
-              <w:color w:val="FF0000"/>
-              <w:sz w:val="28"/>
-              <w:szCs w:val="28"/>
-            </w:rPr>
-          </w:rPrChange>
-        </w:rPr>
-        <w:t>So</w:t>
-      </w:r>
-      <w:proofErr w:type="gramEnd"/>
-      <w:r>
-        <w:rPr>
-          <w:color w:val="FF0000"/>
-          <w:sz w:val="28"/>
-          <w:szCs w:val="28"/>
-          <w:rPrChange w:id="19" w:author="Jiang, Xia" w:date="2021-06-11T13:29:00Z">
-            <w:rPr>
-              <w:b/>
-              <w:bCs/>
-              <w:color w:val="FF0000"/>
-              <w:sz w:val="28"/>
-              <w:szCs w:val="28"/>
-            </w:rPr>
-          </w:rPrChange>
-        </w:rPr>
-        <w:t xml:space="preserve"> I added (please click the button) for every button conversation to remind users to click instead of texting.</w:t>
+        <w:t>I tried to achieve two ways, click the button or text answer, but if I just text 5 year, the robot will use their own package to analyze it and give related answers according to the input. So I added (please click the button) for every button conversation to remind users to click instead of texting.</w:t>
       </w:r>
     </w:p>
     <w:p>
@@ -449,7 +413,7 @@
         <w:rPr>
           <w:sz w:val="28"/>
           <w:szCs w:val="28"/>
-          <w:rPrChange w:id="20" w:author="Jiang, Xia" w:date="2021-06-11T13:29:00Z">
+          <w:rPrChange w:id="18" w:author="Jiang, Xia" w:date="2021-06-11T13:29:00Z">
             <w:rPr>
               <w:b/>
               <w:bCs/>
@@ -463,7 +427,7 @@
         <w:rPr>
           <w:sz w:val="28"/>
           <w:szCs w:val="28"/>
-          <w:rPrChange w:id="21" w:author="Jiang, Xia" w:date="2021-06-11T13:29:00Z">
+          <w:rPrChange w:id="19" w:author="Jiang, Xia" w:date="2021-06-11T13:29:00Z">
             <w:rPr>
               <w:b/>
               <w:bCs/>
@@ -473,40 +437,8 @@
           </w:rPrChange>
         </w:rPr>
         <w:lastRenderedPageBreak/>
-        <w:t xml:space="preserve">Method for deploying the tool. Meaning, how would we </w:t>
+        <w:t>Method for deploying the tool. Meaning, how would we let  common user to start and run the tool. We can’t expect that a user knows how to install and run python packages.</w:t>
       </w:r>
-      <w:proofErr w:type="gramStart"/>
-      <w:r>
-        <w:rPr>
-          <w:sz w:val="28"/>
-          <w:szCs w:val="28"/>
-          <w:rPrChange w:id="22" w:author="Jiang, Xia" w:date="2021-06-11T13:29:00Z">
-            <w:rPr>
-              <w:b/>
-              <w:bCs/>
-              <w:sz w:val="28"/>
-              <w:szCs w:val="28"/>
-            </w:rPr>
-          </w:rPrChange>
-        </w:rPr>
-        <w:t>let  common</w:t>
-      </w:r>
-      <w:proofErr w:type="gramEnd"/>
-      <w:r>
-        <w:rPr>
-          <w:sz w:val="28"/>
-          <w:szCs w:val="28"/>
-          <w:rPrChange w:id="23" w:author="Jiang, Xia" w:date="2021-06-11T13:29:00Z">
-            <w:rPr>
-              <w:b/>
-              <w:bCs/>
-              <w:sz w:val="28"/>
-              <w:szCs w:val="28"/>
-            </w:rPr>
-          </w:rPrChange>
-        </w:rPr>
-        <w:t xml:space="preserve"> user to start and run the tool. We can’t expect that a user knows how to install and run python packages.</w:t>
-      </w:r>
     </w:p>
     <w:p>
       <w:pPr>
@@ -515,7 +447,7 @@
           <w:color w:val="FF0000"/>
           <w:sz w:val="28"/>
           <w:szCs w:val="28"/>
-          <w:rPrChange w:id="24" w:author="Jiang, Xia" w:date="2021-06-11T13:29:00Z">
+          <w:rPrChange w:id="20" w:author="Jiang, Xia" w:date="2021-06-11T13:29:00Z">
             <w:rPr>
               <w:b/>
               <w:bCs/>
@@ -531,7 +463,7 @@
           <w:color w:val="FF0000"/>
           <w:sz w:val="28"/>
           <w:szCs w:val="28"/>
-          <w:rPrChange w:id="25" w:author="Jiang, Xia" w:date="2021-06-11T13:29:00Z">
+          <w:rPrChange w:id="21" w:author="Jiang, Xia" w:date="2021-06-11T13:29:00Z">
             <w:rPr>
               <w:b/>
               <w:bCs/>
@@ -551,7 +483,7 @@
           <w:color w:val="FF0000"/>
           <w:sz w:val="28"/>
           <w:szCs w:val="28"/>
-          <w:rPrChange w:id="26" w:author="Jiang, Xia" w:date="2021-06-11T13:29:00Z">
+          <w:rPrChange w:id="22" w:author="Jiang, Xia" w:date="2021-06-11T13:29:00Z">
             <w:rPr>
               <w:b/>
               <w:bCs/>
@@ -567,7 +499,7 @@
           <w:color w:val="FF0000"/>
           <w:sz w:val="28"/>
           <w:szCs w:val="28"/>
-          <w:rPrChange w:id="27" w:author="Jiang, Xia" w:date="2021-06-11T13:29:00Z">
+          <w:rPrChange w:id="23" w:author="Jiang, Xia" w:date="2021-06-11T13:29:00Z">
             <w:rPr>
               <w:b/>
               <w:bCs/>
@@ -588,12 +520,12 @@
           <w:numId w:val="2"/>
         </w:numPr>
         <w:rPr>
-          <w:ins w:id="28" w:author="Jiang, Xia" w:date="2021-06-11T13:28:00Z"/>
-          <w:sz w:val="28"/>
-          <w:szCs w:val="28"/>
-          <w:rPrChange w:id="29" w:author="Jiang, Xia" w:date="2021-06-11T13:29:00Z">
+          <w:ins w:id="24" w:author="Jiang, Xia" w:date="2021-06-11T13:28:00Z"/>
+          <w:sz w:val="28"/>
+          <w:szCs w:val="28"/>
+          <w:rPrChange w:id="25" w:author="Jiang, Xia" w:date="2021-06-11T13:29:00Z">
             <w:rPr>
-              <w:ins w:id="30" w:author="Jiang, Xia" w:date="2021-06-11T13:28:00Z"/>
+              <w:ins w:id="26" w:author="Jiang, Xia" w:date="2021-06-11T13:28:00Z"/>
               <w:b/>
               <w:bCs/>
               <w:sz w:val="28"/>
@@ -606,7 +538,7 @@
         <w:rPr>
           <w:sz w:val="28"/>
           <w:szCs w:val="28"/>
-          <w:rPrChange w:id="31" w:author="Jiang, Xia" w:date="2021-06-11T13:29:00Z">
+          <w:rPrChange w:id="27" w:author="Jiang, Xia" w:date="2021-06-11T13:29:00Z">
             <w:rPr>
               <w:b/>
               <w:bCs/>
@@ -624,7 +556,7 @@
         <w:rPr>
           <w:sz w:val="28"/>
           <w:szCs w:val="28"/>
-          <w:rPrChange w:id="32" w:author="Jiang, Xia" w:date="2021-06-11T13:29:00Z">
+          <w:rPrChange w:id="28" w:author="Jiang, Xia" w:date="2021-06-11T13:29:00Z">
             <w:rPr>
               <w:b/>
               <w:bCs/>
@@ -633,7 +565,7 @@
             </w:rPr>
           </w:rPrChange>
         </w:rPr>
-        <w:pPrChange w:id="33" w:author="Jiang, Xia" w:date="2021-06-11T13:28:00Z">
+        <w:pPrChange w:id="29" w:author="Jiang, Xia" w:date="2021-06-11T13:28:00Z">
           <w:pPr>
             <w:pStyle w:val="ListParagraph"/>
             <w:numPr>
@@ -643,6 +575,40 @@
           </w:pPr>
         </w:pPrChange>
       </w:pPr>
+      <w:ins w:id="30" w:author="Jiang, Xia" w:date="2021-06-11T13:28:00Z">
+        <w:r>
+          <w:rPr>
+            <w:sz w:val="28"/>
+            <w:szCs w:val="28"/>
+            <w:rPrChange w:id="31" w:author="Jiang, Xia" w:date="2021-06-11T13:29:00Z">
+              <w:rPr>
+                <w:b/>
+                <w:bCs/>
+                <w:sz w:val="28"/>
+                <w:szCs w:val="28"/>
+              </w:rPr>
+            </w:rPrChange>
+          </w:rPr>
+          <w:t xml:space="preserve">IT ticked was submitted on Monday (June </w:t>
+        </w:r>
+      </w:ins>
+      <w:ins w:id="32" w:author="Jiang, Xia" w:date="2021-06-11T13:29:00Z">
+        <w:r>
+          <w:rPr>
+            <w:sz w:val="28"/>
+            <w:szCs w:val="28"/>
+            <w:rPrChange w:id="33" w:author="Jiang, Xia" w:date="2021-06-11T13:29:00Z">
+              <w:rPr>
+                <w:b/>
+                <w:bCs/>
+                <w:sz w:val="28"/>
+                <w:szCs w:val="28"/>
+              </w:rPr>
+            </w:rPrChange>
+          </w:rPr>
+          <w:t>7</w:t>
+        </w:r>
+      </w:ins>
       <w:ins w:id="34" w:author="Jiang, Xia" w:date="2021-06-11T13:28:00Z">
         <w:r>
           <w:rPr>
@@ -657,7 +623,7 @@
               </w:rPr>
             </w:rPrChange>
           </w:rPr>
-          <w:t xml:space="preserve">IT ticked was submitted on Monday (June </w:t>
+          <w:t>, 2021</w:t>
         </w:r>
       </w:ins>
       <w:ins w:id="36" w:author="Jiang, Xia" w:date="2021-06-11T13:29:00Z">
@@ -674,40 +640,6 @@
               </w:rPr>
             </w:rPrChange>
           </w:rPr>
-          <w:t>7</w:t>
-        </w:r>
-      </w:ins>
-      <w:ins w:id="38" w:author="Jiang, Xia" w:date="2021-06-11T13:28:00Z">
-        <w:r>
-          <w:rPr>
-            <w:sz w:val="28"/>
-            <w:szCs w:val="28"/>
-            <w:rPrChange w:id="39" w:author="Jiang, Xia" w:date="2021-06-11T13:29:00Z">
-              <w:rPr>
-                <w:b/>
-                <w:bCs/>
-                <w:sz w:val="28"/>
-                <w:szCs w:val="28"/>
-              </w:rPr>
-            </w:rPrChange>
-          </w:rPr>
-          <w:t>, 2021</w:t>
-        </w:r>
-      </w:ins>
-      <w:ins w:id="40" w:author="Jiang, Xia" w:date="2021-06-11T13:29:00Z">
-        <w:r>
-          <w:rPr>
-            <w:sz w:val="28"/>
-            <w:szCs w:val="28"/>
-            <w:rPrChange w:id="41" w:author="Jiang, Xia" w:date="2021-06-11T13:29:00Z">
-              <w:rPr>
-                <w:b/>
-                <w:bCs/>
-                <w:sz w:val="28"/>
-                <w:szCs w:val="28"/>
-              </w:rPr>
-            </w:rPrChange>
-          </w:rPr>
           <w:t>)</w:t>
         </w:r>
       </w:ins>
@@ -719,7 +651,7 @@
           <w:color w:val="FF0000"/>
           <w:sz w:val="28"/>
           <w:szCs w:val="28"/>
-          <w:rPrChange w:id="42" w:author="Jiang, Xia" w:date="2021-06-11T13:29:00Z">
+          <w:rPrChange w:id="38" w:author="Jiang, Xia" w:date="2021-06-11T13:29:00Z">
             <w:rPr>
               <w:b/>
               <w:bCs/>
@@ -735,7 +667,7 @@
           <w:color w:val="FF0000"/>
           <w:sz w:val="28"/>
           <w:szCs w:val="28"/>
-          <w:rPrChange w:id="43" w:author="Jiang, Xia" w:date="2021-06-11T13:29:00Z">
+          <w:rPrChange w:id="39" w:author="Jiang, Xia" w:date="2021-06-11T13:29:00Z">
             <w:rPr>
               <w:b/>
               <w:bCs/>
@@ -774,7 +706,7 @@
       <w:pPr>
         <w:ind w:left="720" w:hanging="360"/>
         <w:rPr>
-          <w:ins w:id="44" w:author="Jiang, Xia" w:date="2021-06-11T14:46:00Z"/>
+          <w:ins w:id="40" w:author="Jiang, Xia" w:date="2021-06-11T14:46:00Z"/>
           <w:b/>
           <w:bCs/>
           <w:sz w:val="28"/>
@@ -795,7 +727,7 @@
       <w:pPr>
         <w:ind w:left="720" w:hanging="360"/>
         <w:rPr>
-          <w:ins w:id="45" w:author="Jiang, Xia" w:date="2021-06-11T14:46:00Z"/>
+          <w:ins w:id="41" w:author="Jiang, Xia" w:date="2021-06-11T14:46:00Z"/>
           <w:b/>
           <w:bCs/>
           <w:sz w:val="28"/>
@@ -813,7 +745,7 @@
           <w:szCs w:val="28"/>
         </w:rPr>
       </w:pPr>
-      <w:del w:id="46" w:author="Jiang, Xia" w:date="2021-06-11T14:46:00Z">
+      <w:del w:id="42" w:author="Jiang, Xia" w:date="2021-06-11T14:46:00Z">
         <w:r>
           <w:rPr>
             <w:b/>
@@ -840,7 +772,7 @@
         <w:rPr>
           <w:sz w:val="24"/>
           <w:szCs w:val="24"/>
-          <w:rPrChange w:id="47" w:author="Jiang, Xia" w:date="2021-06-11T14:40:00Z">
+          <w:rPrChange w:id="43" w:author="Jiang, Xia" w:date="2021-06-11T14:40:00Z">
             <w:rPr>
               <w:b/>
               <w:bCs/>
@@ -850,7 +782,41 @@
           </w:rPrChange>
         </w:rPr>
       </w:pPr>
-      <w:ins w:id="48" w:author="Jiang, Xia" w:date="2021-06-11T14:32:00Z">
+      <w:ins w:id="44" w:author="Jiang, Xia" w:date="2021-06-11T14:32:00Z">
+        <w:r>
+          <w:rPr>
+            <w:sz w:val="24"/>
+            <w:szCs w:val="24"/>
+            <w:rPrChange w:id="45" w:author="Jiang, Xia" w:date="2021-06-11T14:40:00Z">
+              <w:rPr>
+                <w:b/>
+                <w:bCs/>
+                <w:sz w:val="28"/>
+                <w:szCs w:val="28"/>
+              </w:rPr>
+            </w:rPrChange>
+          </w:rPr>
+          <w:t xml:space="preserve">Regarding the </w:t>
+        </w:r>
+      </w:ins>
+      <w:ins w:id="46" w:author="Jiang, Xia" w:date="2021-06-11T14:34:00Z">
+        <w:r>
+          <w:rPr>
+            <w:sz w:val="24"/>
+            <w:szCs w:val="24"/>
+            <w:rPrChange w:id="47" w:author="Jiang, Xia" w:date="2021-06-11T14:40:00Z">
+              <w:rPr>
+                <w:b/>
+                <w:bCs/>
+                <w:sz w:val="28"/>
+                <w:szCs w:val="28"/>
+              </w:rPr>
+            </w:rPrChange>
+          </w:rPr>
+          <w:t>issue</w:t>
+        </w:r>
+      </w:ins>
+      <w:ins w:id="48" w:author="Jiang, Xia" w:date="2021-06-11T14:33:00Z">
         <w:r>
           <w:rPr>
             <w:sz w:val="24"/>
@@ -864,10 +830,10 @@
               </w:rPr>
             </w:rPrChange>
           </w:rPr>
-          <w:t xml:space="preserve">Regarding the </w:t>
-        </w:r>
-      </w:ins>
-      <w:ins w:id="50" w:author="Jiang, Xia" w:date="2021-06-11T14:34:00Z">
+          <w:t xml:space="preserve"> in </w:t>
+        </w:r>
+      </w:ins>
+      <w:ins w:id="50" w:author="Jiang, Xia" w:date="2021-06-11T14:32:00Z">
         <w:r>
           <w:rPr>
             <w:sz w:val="24"/>
@@ -881,10 +847,10 @@
               </w:rPr>
             </w:rPrChange>
           </w:rPr>
-          <w:t>issue</w:t>
-        </w:r>
-      </w:ins>
-      <w:ins w:id="52" w:author="Jiang, Xia" w:date="2021-06-11T14:33:00Z">
+          <w:t xml:space="preserve">Progress 3, I suggest that </w:t>
+        </w:r>
+      </w:ins>
+      <w:ins w:id="52" w:author="Jiang, Xia" w:date="2021-06-11T14:34:00Z">
         <w:r>
           <w:rPr>
             <w:sz w:val="24"/>
@@ -898,10 +864,10 @@
               </w:rPr>
             </w:rPrChange>
           </w:rPr>
-          <w:t xml:space="preserve"> in </w:t>
-        </w:r>
-      </w:ins>
-      <w:ins w:id="54" w:author="Jiang, Xia" w:date="2021-06-11T14:32:00Z">
+          <w:t xml:space="preserve">you take either of the following two approaches: 1) </w:t>
+        </w:r>
+      </w:ins>
+      <w:ins w:id="54" w:author="Jiang, Xia" w:date="2021-06-11T14:35:00Z">
         <w:r>
           <w:rPr>
             <w:sz w:val="24"/>
@@ -915,7 +881,7 @@
               </w:rPr>
             </w:rPrChange>
           </w:rPr>
-          <w:t xml:space="preserve">Progress 3, I suggest that </w:t>
+          <w:t>In case</w:t>
         </w:r>
       </w:ins>
       <w:ins w:id="56" w:author="Jiang, Xia" w:date="2021-06-11T14:34:00Z">
@@ -932,358 +898,276 @@
               </w:rPr>
             </w:rPrChange>
           </w:rPr>
-          <w:t xml:space="preserve">you take either of the following two approaches: 1) </w:t>
-        </w:r>
-      </w:ins>
-      <w:ins w:id="58" w:author="Jiang, Xia" w:date="2021-06-11T14:35:00Z">
-        <w:r>
-          <w:rPr>
-            <w:sz w:val="24"/>
-            <w:szCs w:val="24"/>
-            <w:rPrChange w:id="59" w:author="Jiang, Xia" w:date="2021-06-11T14:40:00Z">
-              <w:rPr>
-                <w:b/>
-                <w:bCs/>
-                <w:sz w:val="28"/>
-                <w:szCs w:val="28"/>
-              </w:rPr>
-            </w:rPrChange>
-          </w:rPr>
-          <w:t>In case</w:t>
-        </w:r>
-      </w:ins>
-      <w:ins w:id="60" w:author="Jiang, Xia" w:date="2021-06-11T14:34:00Z">
-        <w:r>
-          <w:rPr>
-            <w:sz w:val="24"/>
-            <w:szCs w:val="24"/>
-            <w:rPrChange w:id="61" w:author="Jiang, Xia" w:date="2021-06-11T14:40:00Z">
-              <w:rPr>
-                <w:b/>
-                <w:bCs/>
-                <w:sz w:val="28"/>
-                <w:szCs w:val="28"/>
-              </w:rPr>
-            </w:rPrChange>
-          </w:rPr>
           <w:t xml:space="preserve"> </w:t>
         </w:r>
       </w:ins>
-      <w:ins w:id="62" w:author="Jiang, Xia" w:date="2021-06-11T14:41:00Z">
-        <w:r>
-          <w:rPr>
-            <w:sz w:val="24"/>
-            <w:szCs w:val="24"/>
-          </w:rPr>
-          <w:t xml:space="preserve">the </w:t>
-        </w:r>
-        <w:proofErr w:type="spellStart"/>
-        <w:r>
-          <w:rPr>
-            <w:sz w:val="24"/>
-            <w:szCs w:val="24"/>
-          </w:rPr>
-          <w:t>iMedbot</w:t>
-        </w:r>
-        <w:proofErr w:type="spellEnd"/>
-        <w:r>
-          <w:rPr>
-            <w:sz w:val="24"/>
-            <w:szCs w:val="24"/>
+      <w:ins w:id="58" w:author="Jiang, Xia" w:date="2021-06-11T14:41:00Z">
+        <w:r>
+          <w:rPr>
+            <w:sz w:val="24"/>
+            <w:szCs w:val="24"/>
+          </w:rPr>
+          <w:t xml:space="preserve">the iMedbot </w:t>
+        </w:r>
+      </w:ins>
+      <w:ins w:id="59" w:author="Jiang, Xia" w:date="2021-06-11T14:34:00Z">
+        <w:r>
+          <w:rPr>
+            <w:sz w:val="24"/>
+            <w:szCs w:val="24"/>
+            <w:rPrChange w:id="60" w:author="Jiang, Xia" w:date="2021-06-11T14:40:00Z">
+              <w:rPr>
+                <w:b/>
+                <w:bCs/>
+                <w:sz w:val="28"/>
+                <w:szCs w:val="28"/>
+              </w:rPr>
+            </w:rPrChange>
+          </w:rPr>
+          <w:t>ha</w:t>
+        </w:r>
+      </w:ins>
+      <w:ins w:id="61" w:author="Jiang, Xia" w:date="2021-06-11T14:41:00Z">
+        <w:r>
+          <w:rPr>
+            <w:sz w:val="24"/>
+            <w:szCs w:val="24"/>
+          </w:rPr>
+          <w:t>s provided</w:t>
+        </w:r>
+      </w:ins>
+      <w:ins w:id="62" w:author="Jiang, Xia" w:date="2021-06-11T14:34:00Z">
+        <w:r>
+          <w:rPr>
+            <w:sz w:val="24"/>
+            <w:szCs w:val="24"/>
+            <w:rPrChange w:id="63" w:author="Jiang, Xia" w:date="2021-06-11T14:40:00Z">
+              <w:rPr>
+                <w:b/>
+                <w:bCs/>
+                <w:sz w:val="28"/>
+                <w:szCs w:val="28"/>
+              </w:rPr>
+            </w:rPrChange>
+          </w:rPr>
+          <w:t xml:space="preserve"> selection buttons (such as 5 year, 10 </w:t>
+        </w:r>
+      </w:ins>
+      <w:ins w:id="64" w:author="Jiang, Xia" w:date="2021-06-11T14:35:00Z">
+        <w:r>
+          <w:rPr>
+            <w:sz w:val="24"/>
+            <w:szCs w:val="24"/>
+            <w:rPrChange w:id="65" w:author="Jiang, Xia" w:date="2021-06-11T14:40:00Z">
+              <w:rPr>
+                <w:b/>
+                <w:bCs/>
+                <w:sz w:val="28"/>
+                <w:szCs w:val="28"/>
+              </w:rPr>
+            </w:rPrChange>
+          </w:rPr>
+          <w:t xml:space="preserve">year, and 15 year) for user to click, then </w:t>
+        </w:r>
+      </w:ins>
+      <w:ins w:id="66" w:author="Jiang, Xia" w:date="2021-06-11T14:36:00Z">
+        <w:r>
+          <w:rPr>
+            <w:sz w:val="24"/>
+            <w:szCs w:val="24"/>
+            <w:rPrChange w:id="67" w:author="Jiang, Xia" w:date="2021-06-11T14:40:00Z">
+              <w:rPr>
+                <w:b/>
+                <w:bCs/>
+                <w:sz w:val="28"/>
+                <w:szCs w:val="28"/>
+              </w:rPr>
+            </w:rPrChange>
+          </w:rPr>
+          <w:t>dis</w:t>
+        </w:r>
+      </w:ins>
+      <w:ins w:id="68" w:author="Jiang, Xia" w:date="2021-06-11T14:35:00Z">
+        <w:r>
+          <w:rPr>
+            <w:sz w:val="24"/>
+            <w:szCs w:val="24"/>
+            <w:rPrChange w:id="69" w:author="Jiang, Xia" w:date="2021-06-11T14:40:00Z">
+              <w:rPr>
+                <w:b/>
+                <w:bCs/>
+                <w:sz w:val="28"/>
+                <w:szCs w:val="28"/>
+              </w:rPr>
+            </w:rPrChange>
+          </w:rPr>
+          <w:t>able</w:t>
+        </w:r>
+      </w:ins>
+      <w:ins w:id="70" w:author="Jiang, Xia" w:date="2021-06-11T14:36:00Z">
+        <w:r>
+          <w:rPr>
+            <w:sz w:val="24"/>
+            <w:szCs w:val="24"/>
+            <w:rPrChange w:id="71" w:author="Jiang, Xia" w:date="2021-06-11T14:40:00Z">
+              <w:rPr>
+                <w:b/>
+                <w:bCs/>
+                <w:sz w:val="28"/>
+                <w:szCs w:val="28"/>
+              </w:rPr>
+            </w:rPrChange>
+          </w:rPr>
+          <w:t xml:space="preserve"> (grey)</w:t>
+        </w:r>
+      </w:ins>
+      <w:ins w:id="72" w:author="Jiang, Xia" w:date="2021-06-11T14:35:00Z">
+        <w:r>
+          <w:rPr>
+            <w:sz w:val="24"/>
+            <w:szCs w:val="24"/>
+            <w:rPrChange w:id="73" w:author="Jiang, Xia" w:date="2021-06-11T14:40:00Z">
+              <w:rPr>
+                <w:b/>
+                <w:bCs/>
+                <w:sz w:val="28"/>
+                <w:szCs w:val="28"/>
+              </w:rPr>
+            </w:rPrChange>
+          </w:rPr>
+          <w:t xml:space="preserve"> the text input</w:t>
+        </w:r>
+      </w:ins>
+      <w:ins w:id="74" w:author="Jiang, Xia" w:date="2021-06-11T14:36:00Z">
+        <w:r>
+          <w:rPr>
+            <w:sz w:val="24"/>
+            <w:szCs w:val="24"/>
+            <w:rPrChange w:id="75" w:author="Jiang, Xia" w:date="2021-06-11T14:40:00Z">
+              <w:rPr>
+                <w:b/>
+                <w:bCs/>
+                <w:sz w:val="28"/>
+                <w:szCs w:val="28"/>
+              </w:rPr>
+            </w:rPrChange>
+          </w:rPr>
+          <w:t xml:space="preserve"> for that </w:t>
+        </w:r>
+      </w:ins>
+      <w:ins w:id="76" w:author="Jiang, Xia" w:date="2021-06-11T14:42:00Z">
+        <w:r>
+          <w:rPr>
+            <w:sz w:val="24"/>
+            <w:szCs w:val="24"/>
+          </w:rPr>
+          <w:t xml:space="preserve">particular </w:t>
+        </w:r>
+      </w:ins>
+      <w:ins w:id="77" w:author="Jiang, Xia" w:date="2021-06-11T14:36:00Z">
+        <w:r>
+          <w:rPr>
+            <w:sz w:val="24"/>
+            <w:szCs w:val="24"/>
+            <w:rPrChange w:id="78" w:author="Jiang, Xia" w:date="2021-06-11T14:40:00Z">
+              <w:rPr>
+                <w:b/>
+                <w:bCs/>
+                <w:sz w:val="28"/>
+                <w:szCs w:val="28"/>
+              </w:rPr>
+            </w:rPrChange>
+          </w:rPr>
+          <w:t>interaction</w:t>
+        </w:r>
+      </w:ins>
+      <w:ins w:id="79" w:author="Jiang, Xia" w:date="2021-06-11T14:35:00Z">
+        <w:r>
+          <w:rPr>
+            <w:sz w:val="24"/>
+            <w:szCs w:val="24"/>
+            <w:rPrChange w:id="80" w:author="Jiang, Xia" w:date="2021-06-11T14:40:00Z">
+              <w:rPr>
+                <w:b/>
+                <w:bCs/>
+                <w:sz w:val="28"/>
+                <w:szCs w:val="28"/>
+              </w:rPr>
+            </w:rPrChange>
+          </w:rPr>
+          <w:t xml:space="preserve">. 2) If </w:t>
+        </w:r>
+      </w:ins>
+      <w:ins w:id="81" w:author="Jiang, Xia" w:date="2021-06-11T14:42:00Z">
+        <w:r>
+          <w:rPr>
+            <w:sz w:val="24"/>
+            <w:szCs w:val="24"/>
+          </w:rPr>
+          <w:t>we choose not</w:t>
+        </w:r>
+      </w:ins>
+      <w:ins w:id="82" w:author="Jiang, Xia" w:date="2021-06-11T14:36:00Z">
+        <w:r>
+          <w:rPr>
+            <w:sz w:val="24"/>
+            <w:szCs w:val="24"/>
+            <w:rPrChange w:id="83" w:author="Jiang, Xia" w:date="2021-06-11T14:40:00Z">
+              <w:rPr>
+                <w:b/>
+                <w:bCs/>
+                <w:sz w:val="28"/>
+                <w:szCs w:val="28"/>
+              </w:rPr>
+            </w:rPrChange>
+          </w:rPr>
+          <w:t xml:space="preserve"> to disable the text input</w:t>
+        </w:r>
+      </w:ins>
+      <w:ins w:id="84" w:author="Jiang, Xia" w:date="2021-06-11T14:42:00Z">
+        <w:r>
+          <w:rPr>
+            <w:sz w:val="24"/>
+            <w:szCs w:val="24"/>
+          </w:rPr>
+          <w:t xml:space="preserve"> in that case</w:t>
+        </w:r>
+      </w:ins>
+      <w:ins w:id="85" w:author="Jiang, Xia" w:date="2021-06-11T14:36:00Z">
+        <w:r>
+          <w:rPr>
+            <w:sz w:val="24"/>
+            <w:szCs w:val="24"/>
+            <w:rPrChange w:id="86" w:author="Jiang, Xia" w:date="2021-06-11T14:40:00Z">
+              <w:rPr>
+                <w:b/>
+                <w:bCs/>
+                <w:sz w:val="28"/>
+                <w:szCs w:val="28"/>
+              </w:rPr>
+            </w:rPrChange>
+          </w:rPr>
+          <w:t>, then</w:t>
+        </w:r>
+      </w:ins>
+      <w:ins w:id="87" w:author="Jiang, Xia" w:date="2021-06-11T14:37:00Z">
+        <w:r>
+          <w:rPr>
+            <w:sz w:val="24"/>
+            <w:szCs w:val="24"/>
+            <w:rPrChange w:id="88" w:author="Jiang, Xia" w:date="2021-06-11T14:40:00Z">
+              <w:rPr>
+                <w:b/>
+                <w:bCs/>
+                <w:sz w:val="28"/>
+                <w:szCs w:val="28"/>
+              </w:rPr>
+            </w:rPrChange>
           </w:rPr>
           <w:t xml:space="preserve"> </w:t>
         </w:r>
       </w:ins>
-      <w:ins w:id="63" w:author="Jiang, Xia" w:date="2021-06-11T14:34:00Z">
-        <w:r>
-          <w:rPr>
-            <w:sz w:val="24"/>
-            <w:szCs w:val="24"/>
-            <w:rPrChange w:id="64" w:author="Jiang, Xia" w:date="2021-06-11T14:40:00Z">
-              <w:rPr>
-                <w:b/>
-                <w:bCs/>
-                <w:sz w:val="28"/>
-                <w:szCs w:val="28"/>
-              </w:rPr>
-            </w:rPrChange>
-          </w:rPr>
-          <w:t>ha</w:t>
-        </w:r>
-      </w:ins>
-      <w:ins w:id="65" w:author="Jiang, Xia" w:date="2021-06-11T14:41:00Z">
-        <w:r>
-          <w:rPr>
-            <w:sz w:val="24"/>
-            <w:szCs w:val="24"/>
-          </w:rPr>
-          <w:t>s provided</w:t>
-        </w:r>
-      </w:ins>
-      <w:ins w:id="66" w:author="Jiang, Xia" w:date="2021-06-11T14:34:00Z">
-        <w:r>
-          <w:rPr>
-            <w:sz w:val="24"/>
-            <w:szCs w:val="24"/>
-            <w:rPrChange w:id="67" w:author="Jiang, Xia" w:date="2021-06-11T14:40:00Z">
-              <w:rPr>
-                <w:b/>
-                <w:bCs/>
-                <w:sz w:val="28"/>
-                <w:szCs w:val="28"/>
-              </w:rPr>
-            </w:rPrChange>
-          </w:rPr>
-          <w:t xml:space="preserve"> selection buttons (such as </w:t>
-        </w:r>
-        <w:proofErr w:type="gramStart"/>
-        <w:r>
-          <w:rPr>
-            <w:sz w:val="24"/>
-            <w:szCs w:val="24"/>
-            <w:rPrChange w:id="68" w:author="Jiang, Xia" w:date="2021-06-11T14:40:00Z">
-              <w:rPr>
-                <w:b/>
-                <w:bCs/>
-                <w:sz w:val="28"/>
-                <w:szCs w:val="28"/>
-              </w:rPr>
-            </w:rPrChange>
-          </w:rPr>
-          <w:t>5 year</w:t>
-        </w:r>
-        <w:proofErr w:type="gramEnd"/>
-        <w:r>
-          <w:rPr>
-            <w:sz w:val="24"/>
-            <w:szCs w:val="24"/>
-            <w:rPrChange w:id="69" w:author="Jiang, Xia" w:date="2021-06-11T14:40:00Z">
-              <w:rPr>
-                <w:b/>
-                <w:bCs/>
-                <w:sz w:val="28"/>
-                <w:szCs w:val="28"/>
-              </w:rPr>
-            </w:rPrChange>
-          </w:rPr>
-          <w:t xml:space="preserve">, 10 </w:t>
-        </w:r>
-      </w:ins>
-      <w:ins w:id="70" w:author="Jiang, Xia" w:date="2021-06-11T14:35:00Z">
-        <w:r>
-          <w:rPr>
-            <w:sz w:val="24"/>
-            <w:szCs w:val="24"/>
-            <w:rPrChange w:id="71" w:author="Jiang, Xia" w:date="2021-06-11T14:40:00Z">
-              <w:rPr>
-                <w:b/>
-                <w:bCs/>
-                <w:sz w:val="28"/>
-                <w:szCs w:val="28"/>
-              </w:rPr>
-            </w:rPrChange>
-          </w:rPr>
-          <w:t xml:space="preserve">year, and 15 year) for user to click, then </w:t>
-        </w:r>
-      </w:ins>
-      <w:ins w:id="72" w:author="Jiang, Xia" w:date="2021-06-11T14:36:00Z">
-        <w:r>
-          <w:rPr>
-            <w:sz w:val="24"/>
-            <w:szCs w:val="24"/>
-            <w:rPrChange w:id="73" w:author="Jiang, Xia" w:date="2021-06-11T14:40:00Z">
-              <w:rPr>
-                <w:b/>
-                <w:bCs/>
-                <w:sz w:val="28"/>
-                <w:szCs w:val="28"/>
-              </w:rPr>
-            </w:rPrChange>
-          </w:rPr>
-          <w:t>dis</w:t>
-        </w:r>
-      </w:ins>
-      <w:ins w:id="74" w:author="Jiang, Xia" w:date="2021-06-11T14:35:00Z">
-        <w:r>
-          <w:rPr>
-            <w:sz w:val="24"/>
-            <w:szCs w:val="24"/>
-            <w:rPrChange w:id="75" w:author="Jiang, Xia" w:date="2021-06-11T14:40:00Z">
-              <w:rPr>
-                <w:b/>
-                <w:bCs/>
-                <w:sz w:val="28"/>
-                <w:szCs w:val="28"/>
-              </w:rPr>
-            </w:rPrChange>
-          </w:rPr>
-          <w:t>able</w:t>
-        </w:r>
-      </w:ins>
-      <w:ins w:id="76" w:author="Jiang, Xia" w:date="2021-06-11T14:36:00Z">
-        <w:r>
-          <w:rPr>
-            <w:sz w:val="24"/>
-            <w:szCs w:val="24"/>
-            <w:rPrChange w:id="77" w:author="Jiang, Xia" w:date="2021-06-11T14:40:00Z">
-              <w:rPr>
-                <w:b/>
-                <w:bCs/>
-                <w:sz w:val="28"/>
-                <w:szCs w:val="28"/>
-              </w:rPr>
-            </w:rPrChange>
-          </w:rPr>
-          <w:t xml:space="preserve"> (grey)</w:t>
-        </w:r>
-      </w:ins>
-      <w:ins w:id="78" w:author="Jiang, Xia" w:date="2021-06-11T14:35:00Z">
-        <w:r>
-          <w:rPr>
-            <w:sz w:val="24"/>
-            <w:szCs w:val="24"/>
-            <w:rPrChange w:id="79" w:author="Jiang, Xia" w:date="2021-06-11T14:40:00Z">
-              <w:rPr>
-                <w:b/>
-                <w:bCs/>
-                <w:sz w:val="28"/>
-                <w:szCs w:val="28"/>
-              </w:rPr>
-            </w:rPrChange>
-          </w:rPr>
-          <w:t xml:space="preserve"> the text input</w:t>
-        </w:r>
-      </w:ins>
-      <w:ins w:id="80" w:author="Jiang, Xia" w:date="2021-06-11T14:36:00Z">
-        <w:r>
-          <w:rPr>
-            <w:sz w:val="24"/>
-            <w:szCs w:val="24"/>
-            <w:rPrChange w:id="81" w:author="Jiang, Xia" w:date="2021-06-11T14:40:00Z">
-              <w:rPr>
-                <w:b/>
-                <w:bCs/>
-                <w:sz w:val="28"/>
-                <w:szCs w:val="28"/>
-              </w:rPr>
-            </w:rPrChange>
-          </w:rPr>
-          <w:t xml:space="preserve"> for that </w:t>
-        </w:r>
-      </w:ins>
-      <w:ins w:id="82" w:author="Jiang, Xia" w:date="2021-06-11T14:42:00Z">
-        <w:r>
-          <w:rPr>
-            <w:sz w:val="24"/>
-            <w:szCs w:val="24"/>
-          </w:rPr>
-          <w:t xml:space="preserve">particular </w:t>
-        </w:r>
-      </w:ins>
-      <w:ins w:id="83" w:author="Jiang, Xia" w:date="2021-06-11T14:36:00Z">
-        <w:r>
-          <w:rPr>
-            <w:sz w:val="24"/>
-            <w:szCs w:val="24"/>
-            <w:rPrChange w:id="84" w:author="Jiang, Xia" w:date="2021-06-11T14:40:00Z">
-              <w:rPr>
-                <w:b/>
-                <w:bCs/>
-                <w:sz w:val="28"/>
-                <w:szCs w:val="28"/>
-              </w:rPr>
-            </w:rPrChange>
-          </w:rPr>
-          <w:t>interaction</w:t>
-        </w:r>
-      </w:ins>
-      <w:ins w:id="85" w:author="Jiang, Xia" w:date="2021-06-11T14:35:00Z">
-        <w:r>
-          <w:rPr>
-            <w:sz w:val="24"/>
-            <w:szCs w:val="24"/>
-            <w:rPrChange w:id="86" w:author="Jiang, Xia" w:date="2021-06-11T14:40:00Z">
-              <w:rPr>
-                <w:b/>
-                <w:bCs/>
-                <w:sz w:val="28"/>
-                <w:szCs w:val="28"/>
-              </w:rPr>
-            </w:rPrChange>
-          </w:rPr>
-          <w:t xml:space="preserve">. 2) If </w:t>
-        </w:r>
-      </w:ins>
-      <w:ins w:id="87" w:author="Jiang, Xia" w:date="2021-06-11T14:42:00Z">
-        <w:r>
-          <w:rPr>
-            <w:sz w:val="24"/>
-            <w:szCs w:val="24"/>
-          </w:rPr>
-          <w:t>we choose not</w:t>
-        </w:r>
-      </w:ins>
-      <w:ins w:id="88" w:author="Jiang, Xia" w:date="2021-06-11T14:36:00Z">
-        <w:r>
-          <w:rPr>
-            <w:sz w:val="24"/>
-            <w:szCs w:val="24"/>
-            <w:rPrChange w:id="89" w:author="Jiang, Xia" w:date="2021-06-11T14:40:00Z">
-              <w:rPr>
-                <w:b/>
-                <w:bCs/>
-                <w:sz w:val="28"/>
-                <w:szCs w:val="28"/>
-              </w:rPr>
-            </w:rPrChange>
-          </w:rPr>
-          <w:t xml:space="preserve"> to disable the text input</w:t>
-        </w:r>
-      </w:ins>
-      <w:ins w:id="90" w:author="Jiang, Xia" w:date="2021-06-11T14:42:00Z">
-        <w:r>
-          <w:rPr>
-            <w:sz w:val="24"/>
-            <w:szCs w:val="24"/>
-          </w:rPr>
-          <w:t xml:space="preserve"> in that case</w:t>
-        </w:r>
-      </w:ins>
-      <w:ins w:id="91" w:author="Jiang, Xia" w:date="2021-06-11T14:36:00Z">
-        <w:r>
-          <w:rPr>
-            <w:sz w:val="24"/>
-            <w:szCs w:val="24"/>
-            <w:rPrChange w:id="92" w:author="Jiang, Xia" w:date="2021-06-11T14:40:00Z">
-              <w:rPr>
-                <w:b/>
-                <w:bCs/>
-                <w:sz w:val="28"/>
-                <w:szCs w:val="28"/>
-              </w:rPr>
-            </w:rPrChange>
-          </w:rPr>
-          <w:t>, then</w:t>
-        </w:r>
-      </w:ins>
-      <w:ins w:id="93" w:author="Jiang, Xia" w:date="2021-06-11T14:37:00Z">
-        <w:r>
-          <w:rPr>
-            <w:sz w:val="24"/>
-            <w:szCs w:val="24"/>
-            <w:rPrChange w:id="94" w:author="Jiang, Xia" w:date="2021-06-11T14:40:00Z">
-              <w:rPr>
-                <w:b/>
-                <w:bCs/>
-                <w:sz w:val="28"/>
-                <w:szCs w:val="28"/>
-              </w:rPr>
-            </w:rPrChange>
-          </w:rPr>
-          <w:t xml:space="preserve"> </w:t>
-        </w:r>
-      </w:ins>
-      <w:ins w:id="95" w:author="Jiang, Xia" w:date="2021-06-11T14:42:00Z">
+      <w:ins w:id="89" w:author="Jiang, Xia" w:date="2021-06-11T14:42:00Z">
         <w:r>
           <w:rPr>
             <w:sz w:val="24"/>
@@ -1292,7 +1176,58 @@
           <w:t xml:space="preserve">we can </w:t>
         </w:r>
       </w:ins>
-      <w:ins w:id="96" w:author="Jiang, Xia" w:date="2021-06-11T14:37:00Z">
+      <w:ins w:id="90" w:author="Jiang, Xia" w:date="2021-06-11T14:37:00Z">
+        <w:r>
+          <w:rPr>
+            <w:sz w:val="24"/>
+            <w:szCs w:val="24"/>
+            <w:rPrChange w:id="91" w:author="Jiang, Xia" w:date="2021-06-11T14:40:00Z">
+              <w:rPr>
+                <w:b/>
+                <w:bCs/>
+                <w:sz w:val="28"/>
+                <w:szCs w:val="28"/>
+              </w:rPr>
+            </w:rPrChange>
+          </w:rPr>
+          <w:t xml:space="preserve">change the logic/algorithm at the backend, so </w:t>
+        </w:r>
+      </w:ins>
+      <w:ins w:id="92" w:author="Jiang, Xia" w:date="2021-06-11T14:38:00Z">
+        <w:r>
+          <w:rPr>
+            <w:sz w:val="24"/>
+            <w:szCs w:val="24"/>
+            <w:rPrChange w:id="93" w:author="Jiang, Xia" w:date="2021-06-11T14:40:00Z">
+              <w:rPr>
+                <w:b/>
+                <w:bCs/>
+                <w:sz w:val="28"/>
+                <w:szCs w:val="28"/>
+              </w:rPr>
+            </w:rPrChange>
+          </w:rPr>
+          <w:t xml:space="preserve">user </w:t>
+        </w:r>
+      </w:ins>
+      <w:ins w:id="94" w:author="Jiang, Xia" w:date="2021-06-11T14:37:00Z">
+        <w:r>
+          <w:rPr>
+            <w:sz w:val="24"/>
+            <w:szCs w:val="24"/>
+            <w:rPrChange w:id="95" w:author="Jiang, Xia" w:date="2021-06-11T14:40:00Z">
+              <w:rPr>
+                <w:b/>
+                <w:bCs/>
+                <w:sz w:val="28"/>
+                <w:szCs w:val="28"/>
+              </w:rPr>
+            </w:rPrChange>
+          </w:rPr>
+          <w:t>text input be compared</w:t>
+        </w:r>
+      </w:ins>
+      <w:ins w:id="96" w:author="Jiang, Xia" w:date="2021-06-11T14:38:00Z">
         <w:r>
           <w:rPr>
             <w:sz w:val="24"/>
@@ -1306,10 +1241,10 @@
               </w:rPr>
             </w:rPrChange>
           </w:rPr>
-          <w:t xml:space="preserve">change the logic/algorithm at the backend, so </w:t>
-        </w:r>
-      </w:ins>
-      <w:ins w:id="98" w:author="Jiang, Xia" w:date="2021-06-11T14:38:00Z">
+          <w:t xml:space="preserve"> with one of the choices (</w:t>
+        </w:r>
+      </w:ins>
+      <w:ins w:id="98" w:author="Jiang, Xia" w:date="2021-06-11T14:39:00Z">
         <w:r>
           <w:rPr>
             <w:sz w:val="24"/>
@@ -1323,10 +1258,10 @@
               </w:rPr>
             </w:rPrChange>
           </w:rPr>
-          <w:t xml:space="preserve">user </w:t>
-        </w:r>
-      </w:ins>
-      <w:ins w:id="100" w:author="Jiang, Xia" w:date="2021-06-11T14:37:00Z">
+          <w:t xml:space="preserve">such as </w:t>
+        </w:r>
+      </w:ins>
+      <w:ins w:id="100" w:author="Jiang, Xia" w:date="2021-06-11T14:38:00Z">
         <w:r>
           <w:rPr>
             <w:sz w:val="24"/>
@@ -1340,10 +1275,10 @@
               </w:rPr>
             </w:rPrChange>
           </w:rPr>
-          <w:t>text input be compared</w:t>
-        </w:r>
-      </w:ins>
-      <w:ins w:id="102" w:author="Jiang, Xia" w:date="2021-06-11T14:38:00Z">
+          <w:t xml:space="preserve">5 year, 10 year, and </w:t>
+        </w:r>
+      </w:ins>
+      <w:ins w:id="102" w:author="Jiang, Xia" w:date="2021-06-11T14:39:00Z">
         <w:r>
           <w:rPr>
             <w:sz w:val="24"/>
@@ -1357,61 +1292,10 @@
               </w:rPr>
             </w:rPrChange>
           </w:rPr>
-          <w:t xml:space="preserve"> with one of the choices (</w:t>
-        </w:r>
-      </w:ins>
-      <w:ins w:id="104" w:author="Jiang, Xia" w:date="2021-06-11T14:39:00Z">
-        <w:r>
-          <w:rPr>
-            <w:sz w:val="24"/>
-            <w:szCs w:val="24"/>
-            <w:rPrChange w:id="105" w:author="Jiang, Xia" w:date="2021-06-11T14:40:00Z">
-              <w:rPr>
-                <w:b/>
-                <w:bCs/>
-                <w:sz w:val="28"/>
-                <w:szCs w:val="28"/>
-              </w:rPr>
-            </w:rPrChange>
-          </w:rPr>
-          <w:t xml:space="preserve">such as </w:t>
-        </w:r>
-      </w:ins>
-      <w:ins w:id="106" w:author="Jiang, Xia" w:date="2021-06-11T14:38:00Z">
-        <w:r>
-          <w:rPr>
-            <w:sz w:val="24"/>
-            <w:szCs w:val="24"/>
-            <w:rPrChange w:id="107" w:author="Jiang, Xia" w:date="2021-06-11T14:40:00Z">
-              <w:rPr>
-                <w:b/>
-                <w:bCs/>
-                <w:sz w:val="28"/>
-                <w:szCs w:val="28"/>
-              </w:rPr>
-            </w:rPrChange>
-          </w:rPr>
-          <w:t xml:space="preserve">5 year, 10 year, and </w:t>
-        </w:r>
-      </w:ins>
-      <w:ins w:id="108" w:author="Jiang, Xia" w:date="2021-06-11T14:39:00Z">
-        <w:r>
-          <w:rPr>
-            <w:sz w:val="24"/>
-            <w:szCs w:val="24"/>
-            <w:rPrChange w:id="109" w:author="Jiang, Xia" w:date="2021-06-11T14:40:00Z">
-              <w:rPr>
-                <w:b/>
-                <w:bCs/>
-                <w:sz w:val="28"/>
-                <w:szCs w:val="28"/>
-              </w:rPr>
-            </w:rPrChange>
-          </w:rPr>
           <w:t>15 year)</w:t>
         </w:r>
       </w:ins>
-      <w:ins w:id="110" w:author="Jiang, Xia" w:date="2021-06-11T14:42:00Z">
+      <w:ins w:id="104" w:author="Jiang, Xia" w:date="2021-06-11T14:42:00Z">
         <w:r>
           <w:rPr>
             <w:sz w:val="24"/>
@@ -1420,12 +1304,12 @@
           <w:t>,</w:t>
         </w:r>
       </w:ins>
-      <w:ins w:id="111" w:author="Jiang, Xia" w:date="2021-06-11T14:39:00Z">
-        <w:r>
-          <w:rPr>
-            <w:sz w:val="24"/>
-            <w:szCs w:val="24"/>
-            <w:rPrChange w:id="112" w:author="Jiang, Xia" w:date="2021-06-11T14:40:00Z">
+      <w:ins w:id="105" w:author="Jiang, Xia" w:date="2021-06-11T14:39:00Z">
+        <w:r>
+          <w:rPr>
+            <w:sz w:val="24"/>
+            <w:szCs w:val="24"/>
+            <w:rPrChange w:id="106" w:author="Jiang, Xia" w:date="2021-06-11T14:40:00Z">
               <w:rPr>
                 <w:b/>
                 <w:bCs/>
@@ -1437,12 +1321,12 @@
           <w:t xml:space="preserve"> if there is a match, then respond in the same way as a button being </w:t>
         </w:r>
       </w:ins>
-      <w:ins w:id="113" w:author="Jiang, Xia" w:date="2021-06-11T14:40:00Z">
-        <w:r>
-          <w:rPr>
-            <w:sz w:val="24"/>
-            <w:szCs w:val="24"/>
-            <w:rPrChange w:id="114" w:author="Jiang, Xia" w:date="2021-06-11T14:40:00Z">
+      <w:ins w:id="107" w:author="Jiang, Xia" w:date="2021-06-11T14:40:00Z">
+        <w:r>
+          <w:rPr>
+            <w:sz w:val="24"/>
+            <w:szCs w:val="24"/>
+            <w:rPrChange w:id="108" w:author="Jiang, Xia" w:date="2021-06-11T14:40:00Z">
               <w:rPr>
                 <w:b/>
                 <w:bCs/>
@@ -1454,7 +1338,7 @@
           <w:t xml:space="preserve">clicked, </w:t>
         </w:r>
       </w:ins>
-      <w:ins w:id="115" w:author="Jiang, Xia" w:date="2021-06-11T14:43:00Z">
+      <w:ins w:id="109" w:author="Jiang, Xia" w:date="2021-06-11T14:43:00Z">
         <w:r>
           <w:rPr>
             <w:sz w:val="24"/>
@@ -1463,12 +1347,12 @@
           <w:t xml:space="preserve">and </w:t>
         </w:r>
       </w:ins>
-      <w:ins w:id="116" w:author="Jiang, Xia" w:date="2021-06-11T14:40:00Z">
-        <w:r>
-          <w:rPr>
-            <w:sz w:val="24"/>
-            <w:szCs w:val="24"/>
-            <w:rPrChange w:id="117" w:author="Jiang, Xia" w:date="2021-06-11T14:40:00Z">
+      <w:ins w:id="110" w:author="Jiang, Xia" w:date="2021-06-11T14:40:00Z">
+        <w:r>
+          <w:rPr>
+            <w:sz w:val="24"/>
+            <w:szCs w:val="24"/>
+            <w:rPrChange w:id="111" w:author="Jiang, Xia" w:date="2021-06-11T14:40:00Z">
               <w:rPr>
                 <w:b/>
                 <w:bCs/>
@@ -1496,7 +1380,7 @@
       <w:pPr>
         <w:ind w:left="720" w:hanging="360"/>
         <w:rPr>
-          <w:ins w:id="118" w:author="Jiang, Xia" w:date="2021-06-11T13:34:00Z"/>
+          <w:ins w:id="112" w:author="Jiang, Xia" w:date="2021-06-11T13:34:00Z"/>
           <w:b/>
           <w:bCs/>
           <w:sz w:val="28"/>
@@ -1521,24 +1405,24 @@
           <w:numId w:val="5"/>
         </w:numPr>
         <w:rPr>
-          <w:del w:id="119" w:author="Jiang, Xia" w:date="2021-06-11T13:34:00Z"/>
+          <w:del w:id="113" w:author="Jiang, Xia" w:date="2021-06-11T13:34:00Z"/>
           <w:sz w:val="24"/>
           <w:szCs w:val="24"/>
-          <w:rPrChange w:id="120" w:author="Jiang, Xia" w:date="2021-06-11T13:36:00Z">
+          <w:rPrChange w:id="114" w:author="Jiang, Xia" w:date="2021-06-11T13:36:00Z">
             <w:rPr>
-              <w:del w:id="121" w:author="Jiang, Xia" w:date="2021-06-11T13:34:00Z"/>
+              <w:del w:id="115" w:author="Jiang, Xia" w:date="2021-06-11T13:34:00Z"/>
               <w:sz w:val="28"/>
               <w:szCs w:val="28"/>
             </w:rPr>
           </w:rPrChange>
         </w:rPr>
       </w:pPr>
-      <w:ins w:id="122" w:author="Jiang, Xia" w:date="2021-06-11T13:34:00Z">
-        <w:r>
-          <w:rPr>
-            <w:sz w:val="24"/>
-            <w:szCs w:val="24"/>
-            <w:rPrChange w:id="123" w:author="Jiang, Xia" w:date="2021-06-11T13:36:00Z">
+      <w:ins w:id="116" w:author="Jiang, Xia" w:date="2021-06-11T13:34:00Z">
+        <w:r>
+          <w:rPr>
+            <w:sz w:val="24"/>
+            <w:szCs w:val="24"/>
+            <w:rPrChange w:id="117" w:author="Jiang, Xia" w:date="2021-06-11T13:36:00Z">
               <w:rPr>
                 <w:sz w:val="28"/>
                 <w:szCs w:val="28"/>
@@ -1557,18 +1441,57 @@
           <w:numId w:val="5"/>
         </w:numPr>
         <w:rPr>
-          <w:ins w:id="124" w:author="Jiang, Xia" w:date="2021-06-11T13:35:00Z"/>
+          <w:ins w:id="118" w:author="Jiang, Xia" w:date="2021-06-11T13:35:00Z"/>
           <w:sz w:val="24"/>
           <w:szCs w:val="24"/>
-          <w:rPrChange w:id="125" w:author="Jiang, Xia" w:date="2021-06-11T13:36:00Z">
+          <w:rPrChange w:id="119" w:author="Jiang, Xia" w:date="2021-06-11T13:36:00Z">
             <w:rPr>
-              <w:ins w:id="126" w:author="Jiang, Xia" w:date="2021-06-11T13:35:00Z"/>
+              <w:ins w:id="120" w:author="Jiang, Xia" w:date="2021-06-11T13:35:00Z"/>
               <w:sz w:val="28"/>
               <w:szCs w:val="28"/>
             </w:rPr>
           </w:rPrChange>
         </w:rPr>
       </w:pPr>
+    </w:p>
+    <w:p>
+      <w:pPr>
+        <w:pStyle w:val="ListParagraph"/>
+        <w:numPr>
+          <w:ilvl w:val="0"/>
+          <w:numId w:val="5"/>
+        </w:numPr>
+        <w:rPr>
+          <w:ins w:id="121" w:author="Jiang, Xia" w:date="2021-06-11T13:35:00Z"/>
+          <w:sz w:val="24"/>
+          <w:szCs w:val="24"/>
+          <w:rPrChange w:id="122" w:author="Jiang, Xia" w:date="2021-06-11T13:36:00Z">
+            <w:rPr>
+              <w:ins w:id="123" w:author="Jiang, Xia" w:date="2021-06-11T13:35:00Z"/>
+            </w:rPr>
+          </w:rPrChange>
+        </w:rPr>
+        <w:pPrChange w:id="124" w:author="Jiang, Xia" w:date="2021-06-11T13:34:00Z">
+          <w:pPr>
+            <w:ind w:left="720" w:hanging="360"/>
+          </w:pPr>
+        </w:pPrChange>
+      </w:pPr>
+      <w:ins w:id="125" w:author="Jiang, Xia" w:date="2021-06-11T13:35:00Z">
+        <w:r>
+          <w:rPr>
+            <w:sz w:val="24"/>
+            <w:szCs w:val="24"/>
+            <w:rPrChange w:id="126" w:author="Jiang, Xia" w:date="2021-06-11T13:36:00Z">
+              <w:rPr>
+                <w:sz w:val="28"/>
+                <w:szCs w:val="28"/>
+              </w:rPr>
+            </w:rPrChange>
+          </w:rPr>
+          <w:t>Literature search</w:t>
+        </w:r>
+      </w:ins>
     </w:p>
     <w:p>
       <w:pPr>
@@ -1584,28 +1507,27 @@
           <w:rPrChange w:id="128" w:author="Jiang, Xia" w:date="2021-06-11T13:36:00Z">
             <w:rPr>
               <w:ins w:id="129" w:author="Jiang, Xia" w:date="2021-06-11T13:35:00Z"/>
+              <w:sz w:val="28"/>
+              <w:szCs w:val="28"/>
             </w:rPr>
           </w:rPrChange>
         </w:rPr>
-        <w:pPrChange w:id="130" w:author="Jiang, Xia" w:date="2021-06-11T13:34:00Z">
-          <w:pPr>
-            <w:ind w:left="720" w:hanging="360"/>
-          </w:pPr>
-        </w:pPrChange>
-      </w:pPr>
-      <w:ins w:id="131" w:author="Jiang, Xia" w:date="2021-06-11T13:35:00Z">
-        <w:r>
-          <w:rPr>
-            <w:sz w:val="24"/>
-            <w:szCs w:val="24"/>
-            <w:rPrChange w:id="132" w:author="Jiang, Xia" w:date="2021-06-11T13:36:00Z">
-              <w:rPr>
-                <w:sz w:val="28"/>
-                <w:szCs w:val="28"/>
-              </w:rPr>
-            </w:rPrChange>
-          </w:rPr>
-          <w:t>Literature search</w:t>
+      </w:pPr>
+      <w:ins w:id="130" w:author="Jiang, Xia" w:date="2021-06-11T13:32:00Z">
+        <w:r>
+          <w:rPr>
+            <w:sz w:val="24"/>
+            <w:szCs w:val="24"/>
+            <w:rPrChange w:id="131" w:author="Jiang, Xia" w:date="2021-06-11T13:36:00Z">
+              <w:rPr>
+                <w:b/>
+                <w:bCs/>
+                <w:sz w:val="28"/>
+                <w:szCs w:val="28"/>
+              </w:rPr>
+            </w:rPrChange>
+          </w:rPr>
+          <w:t>Improving iMedBot</w:t>
         </w:r>
       </w:ins>
     </w:p>
@@ -1617,82 +1539,27 @@
           <w:numId w:val="5"/>
         </w:numPr>
         <w:rPr>
-          <w:ins w:id="133" w:author="Jiang, Xia" w:date="2021-06-11T13:35:00Z"/>
+          <w:del w:id="132" w:author="Jiang, Xia" w:date="2021-06-11T13:36:00Z"/>
           <w:sz w:val="24"/>
           <w:szCs w:val="24"/>
-          <w:rPrChange w:id="134" w:author="Jiang, Xia" w:date="2021-06-11T13:36:00Z">
+          <w:rPrChange w:id="133" w:author="Jiang, Xia" w:date="2021-06-11T13:36:00Z">
             <w:rPr>
-              <w:ins w:id="135" w:author="Jiang, Xia" w:date="2021-06-11T13:35:00Z"/>
-              <w:sz w:val="28"/>
-              <w:szCs w:val="28"/>
+              <w:del w:id="134" w:author="Jiang, Xia" w:date="2021-06-11T13:36:00Z"/>
             </w:rPr>
           </w:rPrChange>
         </w:rPr>
-      </w:pPr>
-      <w:ins w:id="136" w:author="Jiang, Xia" w:date="2021-06-11T13:32:00Z">
-        <w:r>
-          <w:rPr>
-            <w:sz w:val="24"/>
-            <w:szCs w:val="24"/>
-            <w:rPrChange w:id="137" w:author="Jiang, Xia" w:date="2021-06-11T13:36:00Z">
-              <w:rPr>
-                <w:b/>
-                <w:bCs/>
-                <w:sz w:val="28"/>
-                <w:szCs w:val="28"/>
-              </w:rPr>
-            </w:rPrChange>
-          </w:rPr>
-          <w:t xml:space="preserve">Improving </w:t>
-        </w:r>
-        <w:proofErr w:type="spellStart"/>
-        <w:r>
-          <w:rPr>
-            <w:sz w:val="24"/>
-            <w:szCs w:val="24"/>
-            <w:rPrChange w:id="138" w:author="Jiang, Xia" w:date="2021-06-11T13:36:00Z">
-              <w:rPr>
-                <w:b/>
-                <w:bCs/>
-                <w:sz w:val="28"/>
-                <w:szCs w:val="28"/>
-              </w:rPr>
-            </w:rPrChange>
-          </w:rPr>
-          <w:t>iMedBot</w:t>
-        </w:r>
-      </w:ins>
-      <w:proofErr w:type="spellEnd"/>
-    </w:p>
-    <w:p>
-      <w:pPr>
-        <w:pStyle w:val="ListParagraph"/>
-        <w:numPr>
-          <w:ilvl w:val="0"/>
-          <w:numId w:val="5"/>
-        </w:numPr>
-        <w:rPr>
-          <w:del w:id="139" w:author="Jiang, Xia" w:date="2021-06-11T13:36:00Z"/>
-          <w:sz w:val="24"/>
-          <w:szCs w:val="24"/>
-          <w:rPrChange w:id="140" w:author="Jiang, Xia" w:date="2021-06-11T13:36:00Z">
-            <w:rPr>
-              <w:del w:id="141" w:author="Jiang, Xia" w:date="2021-06-11T13:36:00Z"/>
-            </w:rPr>
-          </w:rPrChange>
-        </w:rPr>
-        <w:pPrChange w:id="142" w:author="Jiang, Xia" w:date="2021-06-11T13:36:00Z">
+        <w:pPrChange w:id="135" w:author="Jiang, Xia" w:date="2021-06-11T13:36:00Z">
           <w:pPr>
             <w:ind w:left="720" w:hanging="360"/>
           </w:pPr>
         </w:pPrChange>
       </w:pPr>
-      <w:ins w:id="143" w:author="Jiang, Xia" w:date="2021-06-11T13:32:00Z">
-        <w:r>
-          <w:rPr>
-            <w:sz w:val="24"/>
-            <w:szCs w:val="24"/>
-            <w:rPrChange w:id="144" w:author="Jiang, Xia" w:date="2021-06-11T13:36:00Z">
+      <w:ins w:id="136" w:author="Jiang, Xia" w:date="2021-06-11T13:32:00Z">
+        <w:r>
+          <w:rPr>
+            <w:sz w:val="24"/>
+            <w:szCs w:val="24"/>
+            <w:rPrChange w:id="137" w:author="Jiang, Xia" w:date="2021-06-11T13:36:00Z">
               <w:rPr>
                 <w:b/>
                 <w:bCs/>
@@ -1703,45 +1570,28 @@
           </w:rPr>
           <w:t>Upgrade two servers (</w:t>
         </w:r>
-        <w:bookmarkStart w:id="145" w:name="OLE_LINK1"/>
-        <w:proofErr w:type="spellStart"/>
-        <w:r>
-          <w:rPr>
-            <w:sz w:val="24"/>
-            <w:szCs w:val="24"/>
-            <w:rPrChange w:id="146" w:author="Jiang, Xia" w:date="2021-06-11T13:36:00Z">
-              <w:rPr>
-                <w:b/>
-                <w:bCs/>
-                <w:sz w:val="28"/>
-                <w:szCs w:val="28"/>
-              </w:rPr>
-            </w:rPrChange>
-          </w:rPr>
-          <w:t>dbgap</w:t>
-        </w:r>
-        <w:proofErr w:type="spellEnd"/>
-        <w:r>
-          <w:rPr>
-            <w:sz w:val="24"/>
-            <w:szCs w:val="24"/>
-            <w:rPrChange w:id="147" w:author="Jiang, Xia" w:date="2021-06-11T13:36:00Z">
-              <w:rPr>
-                <w:b/>
-                <w:bCs/>
-                <w:sz w:val="28"/>
-                <w:szCs w:val="28"/>
-              </w:rPr>
-            </w:rPrChange>
-          </w:rPr>
-          <w:t xml:space="preserve"> and dbgap2</w:t>
-        </w:r>
-        <w:bookmarkEnd w:id="145"/>
-        <w:r>
-          <w:rPr>
-            <w:sz w:val="24"/>
-            <w:szCs w:val="24"/>
-            <w:rPrChange w:id="148" w:author="Jiang, Xia" w:date="2021-06-11T13:36:00Z">
+        <w:bookmarkStart w:id="138" w:name="OLE_LINK1"/>
+        <w:r>
+          <w:rPr>
+            <w:sz w:val="24"/>
+            <w:szCs w:val="24"/>
+            <w:rPrChange w:id="139" w:author="Jiang, Xia" w:date="2021-06-11T13:36:00Z">
+              <w:rPr>
+                <w:b/>
+                <w:bCs/>
+                <w:sz w:val="28"/>
+                <w:szCs w:val="28"/>
+              </w:rPr>
+            </w:rPrChange>
+          </w:rPr>
+          <w:t>dbgap and dbgap2</w:t>
+        </w:r>
+        <w:bookmarkEnd w:id="138"/>
+        <w:r>
+          <w:rPr>
+            <w:sz w:val="24"/>
+            <w:szCs w:val="24"/>
+            <w:rPrChange w:id="140" w:author="Jiang, Xia" w:date="2021-06-11T13:36:00Z">
               <w:rPr>
                 <w:b/>
                 <w:bCs/>
@@ -1757,7 +1607,7 @@
     <w:p>
       <w:pPr>
         <w:pStyle w:val="ListParagraph"/>
-        <w:pPrChange w:id="149" w:author="Jiang, Xia" w:date="2021-06-11T13:36:00Z">
+        <w:pPrChange w:id="141" w:author="Jiang, Xia" w:date="2021-06-11T13:36:00Z">
           <w:pPr>
             <w:ind w:left="720" w:hanging="360"/>
           </w:pPr>
@@ -1811,13 +1661,13 @@
           <w:numId w:val="6"/>
         </w:numPr>
         <w:rPr>
-          <w:ins w:id="150" w:author="Jiang, Xia" w:date="2021-06-11T13:57:00Z"/>
+          <w:ins w:id="142" w:author="Xu, Chuhan" w:date="2021-06-14T10:47:00Z"/>
           <w:rFonts w:cstheme="minorHAnsi"/>
           <w:sz w:val="24"/>
           <w:szCs w:val="24"/>
         </w:rPr>
       </w:pPr>
-      <w:ins w:id="151" w:author="Jiang, Xia" w:date="2021-06-11T13:57:00Z">
+      <w:ins w:id="143" w:author="Jiang, Xia" w:date="2021-06-11T13:57:00Z">
         <w:r>
           <w:rPr>
             <w:rFonts w:cstheme="minorHAnsi"/>
@@ -1827,7 +1677,7 @@
           <w:t xml:space="preserve">Find out how the </w:t>
         </w:r>
       </w:ins>
-      <w:ins w:id="152" w:author="Jiang, Xia" w:date="2021-06-11T13:58:00Z">
+      <w:ins w:id="144" w:author="Jiang, Xia" w:date="2021-06-11T13:58:00Z">
         <w:r>
           <w:rPr>
             <w:rFonts w:cstheme="minorHAnsi"/>
@@ -1845,7 +1695,7 @@
           <w:t>experiments (except deep learning) were done: with or without 80-20 spl</w:t>
         </w:r>
       </w:ins>
-      <w:ins w:id="153" w:author="Jiang, Xia" w:date="2021-06-11T13:59:00Z">
+      <w:ins w:id="145" w:author="Jiang, Xia" w:date="2021-06-11T13:59:00Z">
         <w:r>
           <w:rPr>
             <w:rFonts w:cstheme="minorHAnsi"/>
@@ -1855,7 +1705,7 @@
           <w:t xml:space="preserve">it (level 1 validation)? If yes, then we are good. If no, then we need </w:t>
         </w:r>
       </w:ins>
-      <w:ins w:id="154" w:author="Jiang, Xia" w:date="2021-06-11T14:00:00Z">
+      <w:ins w:id="146" w:author="Jiang, Xia" w:date="2021-06-11T14:00:00Z">
         <w:r>
           <w:rPr>
             <w:rFonts w:cstheme="minorHAnsi"/>
@@ -1865,7 +1715,7 @@
           <w:t xml:space="preserve">to </w:t>
         </w:r>
       </w:ins>
-      <w:ins w:id="155" w:author="Jiang, Xia" w:date="2021-06-11T13:59:00Z">
+      <w:ins w:id="147" w:author="Jiang, Xia" w:date="2021-06-11T13:59:00Z">
         <w:r>
           <w:rPr>
             <w:rFonts w:cstheme="minorHAnsi"/>
@@ -1875,7 +1725,7 @@
           <w:t xml:space="preserve">rerun them by adding 80-20 </w:t>
         </w:r>
       </w:ins>
-      <w:ins w:id="156" w:author="Jiang, Xia" w:date="2021-06-11T14:00:00Z">
+      <w:ins w:id="148" w:author="Jiang, Xia" w:date="2021-06-11T14:00:00Z">
         <w:r>
           <w:rPr>
             <w:rFonts w:cstheme="minorHAnsi"/>
@@ -1883,6 +1733,44 @@
             <w:szCs w:val="24"/>
           </w:rPr>
           <w:t xml:space="preserve">split, then 5-fold CV with the 80%. Don’t delete the current functions. </w:t>
+        </w:r>
+      </w:ins>
+    </w:p>
+    <w:p>
+      <w:pPr>
+        <w:pStyle w:val="ListParagraph"/>
+        <w:ind w:left="1080"/>
+        <w:rPr>
+          <w:ins w:id="149" w:author="Jiang, Xia" w:date="2021-06-11T13:57:00Z"/>
+          <w:rFonts w:cstheme="minorHAnsi"/>
+          <w:color w:val="FF0000"/>
+          <w:sz w:val="24"/>
+          <w:szCs w:val="24"/>
+          <w:rPrChange w:id="150" w:author="Xu, Chuhan" w:date="2021-06-14T10:47:00Z">
+            <w:rPr>
+              <w:ins w:id="151" w:author="Jiang, Xia" w:date="2021-06-11T13:57:00Z"/>
+            </w:rPr>
+          </w:rPrChange>
+        </w:rPr>
+        <w:pPrChange w:id="152" w:author="Xu, Chuhan" w:date="2021-06-14T10:47:00Z">
+          <w:pPr>
+            <w:pStyle w:val="ListParagraph"/>
+            <w:numPr>
+              <w:numId w:val="6"/>
+            </w:numPr>
+            <w:ind w:left="1080" w:hanging="360"/>
+          </w:pPr>
+        </w:pPrChange>
+      </w:pPr>
+      <w:ins w:id="153" w:author="Xu, Chuhan" w:date="2021-06-14T10:47:00Z">
+        <w:r>
+          <w:rPr>
+            <w:rFonts w:cstheme="minorHAnsi"/>
+            <w:color w:val="FF0000"/>
+            <w:sz w:val="24"/>
+            <w:szCs w:val="24"/>
+          </w:rPr>
+          <w:t>The previous machine learning methods also used 20% as the validation dataset and then perform 5-fold CV with the rest 80%.</w:t>
         </w:r>
       </w:ins>
     </w:p>
@@ -1894,18 +1782,52 @@
           <w:numId w:val="6"/>
         </w:numPr>
         <w:rPr>
-          <w:ins w:id="157" w:author="Jiang, Xia" w:date="2021-06-11T13:44:00Z"/>
+          <w:ins w:id="154" w:author="Jiang, Xia" w:date="2021-06-11T13:44:00Z"/>
           <w:rFonts w:cstheme="minorHAnsi"/>
           <w:sz w:val="24"/>
           <w:szCs w:val="24"/>
         </w:rPr>
       </w:pPr>
-      <w:ins w:id="158" w:author="Jiang, Xia" w:date="2021-06-11T13:36:00Z">
+      <w:ins w:id="155" w:author="Jiang, Xia" w:date="2021-06-11T13:36:00Z">
         <w:r>
           <w:rPr>
             <w:rFonts w:cstheme="minorHAnsi"/>
             <w:sz w:val="24"/>
             <w:szCs w:val="24"/>
+            <w:rPrChange w:id="156" w:author="Jiang, Xia" w:date="2021-06-11T13:43:00Z">
+              <w:rPr>
+                <w:b/>
+                <w:bCs/>
+                <w:sz w:val="28"/>
+                <w:szCs w:val="28"/>
+              </w:rPr>
+            </w:rPrChange>
+          </w:rPr>
+          <w:t xml:space="preserve">I will provide new datasets that you </w:t>
+        </w:r>
+      </w:ins>
+      <w:ins w:id="157" w:author="Jiang, Xia" w:date="2021-06-11T13:37:00Z">
+        <w:r>
+          <w:rPr>
+            <w:rFonts w:cstheme="minorHAnsi"/>
+            <w:sz w:val="24"/>
+            <w:szCs w:val="24"/>
+            <w:rPrChange w:id="158" w:author="Jiang, Xia" w:date="2021-06-11T13:43:00Z">
+              <w:rPr>
+                <w:b/>
+                <w:bCs/>
+                <w:sz w:val="28"/>
+                <w:szCs w:val="28"/>
+              </w:rPr>
+            </w:rPrChange>
+          </w:rPr>
+          <w:t>can use to do experiments, similarly to what you did with other MBC dataset</w:t>
+        </w:r>
+        <w:r>
+          <w:rPr>
+            <w:rFonts w:cstheme="minorHAnsi"/>
+            <w:sz w:val="24"/>
+            <w:szCs w:val="24"/>
             <w:rPrChange w:id="159" w:author="Jiang, Xia" w:date="2021-06-11T13:43:00Z">
               <w:rPr>
                 <w:b/>
@@ -1915,10 +1837,10 @@
               </w:rPr>
             </w:rPrChange>
           </w:rPr>
-          <w:t xml:space="preserve">I will provide new datasets that you </w:t>
-        </w:r>
-      </w:ins>
-      <w:ins w:id="160" w:author="Jiang, Xia" w:date="2021-06-11T13:37:00Z">
+          <w:t>: 1) running s</w:t>
+        </w:r>
+      </w:ins>
+      <w:ins w:id="160" w:author="Jiang, Xia" w:date="2021-06-11T13:38:00Z">
         <w:r>
           <w:rPr>
             <w:rFonts w:cstheme="minorHAnsi"/>
@@ -1933,41 +1855,35 @@
               </w:rPr>
             </w:rPrChange>
           </w:rPr>
-          <w:t>can use to do experiments, similarly to what you did with other MBC dataset</w:t>
-        </w:r>
+          <w:t>tage-1 tests that focus on finding the range of good hyperparameter values for each of the hyperparameters</w:t>
+        </w:r>
+      </w:ins>
+      <w:ins w:id="162" w:author="Jiang, Xia" w:date="2021-06-11T13:41:00Z">
         <w:r>
           <w:rPr>
             <w:rFonts w:cstheme="minorHAnsi"/>
             <w:sz w:val="24"/>
             <w:szCs w:val="24"/>
-            <w:rPrChange w:id="162" w:author="Jiang, Xia" w:date="2021-06-11T13:43:00Z">
-              <w:rPr>
-                <w:b/>
-                <w:bCs/>
-                <w:sz w:val="28"/>
-                <w:szCs w:val="28"/>
-              </w:rPr>
-            </w:rPrChange>
-          </w:rPr>
-          <w:t>: 1) running s</w:t>
-        </w:r>
-      </w:ins>
-      <w:ins w:id="163" w:author="Jiang, Xia" w:date="2021-06-11T13:38:00Z">
+            <w:rPrChange w:id="163" w:author="Jiang, Xia" w:date="2021-06-11T13:43:00Z">
+              <w:rPr>
+                <w:b/>
+                <w:bCs/>
+                <w:sz w:val="28"/>
+                <w:szCs w:val="28"/>
+              </w:rPr>
+            </w:rPrChange>
+          </w:rPr>
+          <w:t xml:space="preserve"> while fixing the values of other hyperparameters. 2) running stage-2 tests</w:t>
+        </w:r>
+      </w:ins>
+      <w:ins w:id="164" w:author="Jiang, Xia" w:date="2021-06-11T13:49:00Z">
         <w:r>
           <w:rPr>
             <w:rFonts w:cstheme="minorHAnsi"/>
             <w:sz w:val="24"/>
             <w:szCs w:val="24"/>
-            <w:rPrChange w:id="164" w:author="Jiang, Xia" w:date="2021-06-11T13:43:00Z">
-              <w:rPr>
-                <w:b/>
-                <w:bCs/>
-                <w:sz w:val="28"/>
-                <w:szCs w:val="28"/>
-              </w:rPr>
-            </w:rPrChange>
-          </w:rPr>
-          <w:t>tage-1 tests that focus on finding the range of good hyperparameter values for each of the hyperparameters</w:t>
+          </w:rPr>
+          <w:t xml:space="preserve"> (grid search)</w:t>
         </w:r>
       </w:ins>
       <w:ins w:id="165" w:author="Jiang, Xia" w:date="2021-06-11T13:41:00Z">
@@ -1985,17 +1901,17 @@
               </w:rPr>
             </w:rPrChange>
           </w:rPr>
-          <w:t xml:space="preserve"> while fixing the values of other hyperparameters. 2) running stage-2 tests</w:t>
-        </w:r>
-      </w:ins>
-      <w:ins w:id="167" w:author="Jiang, Xia" w:date="2021-06-11T13:49:00Z">
+          <w:t xml:space="preserve"> based upon</w:t>
+        </w:r>
+      </w:ins>
+      <w:ins w:id="167" w:author="Jiang, Xia" w:date="2021-06-11T14:01:00Z">
         <w:r>
           <w:rPr>
             <w:rFonts w:cstheme="minorHAnsi"/>
             <w:sz w:val="24"/>
             <w:szCs w:val="24"/>
           </w:rPr>
-          <w:t xml:space="preserve"> (grid search)</w:t>
+          <w:t xml:space="preserve">. </w:t>
         </w:r>
       </w:ins>
       <w:ins w:id="168" w:author="Jiang, Xia" w:date="2021-06-11T13:41:00Z">
@@ -2013,58 +1929,30 @@
               </w:rPr>
             </w:rPrChange>
           </w:rPr>
-          <w:t xml:space="preserve"> based upon</w:t>
-        </w:r>
-      </w:ins>
-      <w:ins w:id="170" w:author="Jiang, Xia" w:date="2021-06-11T14:01:00Z">
+          <w:t xml:space="preserve"> results from 1)</w:t>
+        </w:r>
+      </w:ins>
+      <w:ins w:id="170" w:author="Jiang, Xia" w:date="2021-06-11T13:43:00Z">
         <w:r>
           <w:rPr>
             <w:rFonts w:cstheme="minorHAnsi"/>
             <w:sz w:val="24"/>
             <w:szCs w:val="24"/>
           </w:rPr>
-          <w:t xml:space="preserve">. </w:t>
-        </w:r>
-      </w:ins>
-      <w:ins w:id="171" w:author="Jiang, Xia" w:date="2021-06-11T13:41:00Z">
+          <w:t xml:space="preserve">. 3) Starting out with machine </w:t>
+        </w:r>
+      </w:ins>
+      <w:ins w:id="171" w:author="Jiang, Xia" w:date="2021-06-11T13:44:00Z">
         <w:r>
           <w:rPr>
             <w:rFonts w:cstheme="minorHAnsi"/>
             <w:sz w:val="24"/>
             <w:szCs w:val="24"/>
-            <w:rPrChange w:id="172" w:author="Jiang, Xia" w:date="2021-06-11T13:43:00Z">
-              <w:rPr>
-                <w:b/>
-                <w:bCs/>
-                <w:sz w:val="28"/>
-                <w:szCs w:val="28"/>
-              </w:rPr>
-            </w:rPrChange>
-          </w:rPr>
-          <w:t xml:space="preserve"> results from 1)</w:t>
-        </w:r>
-      </w:ins>
-      <w:ins w:id="173" w:author="Jiang, Xia" w:date="2021-06-11T13:43:00Z">
-        <w:r>
-          <w:rPr>
-            <w:rFonts w:cstheme="minorHAnsi"/>
-            <w:sz w:val="24"/>
-            <w:szCs w:val="24"/>
-          </w:rPr>
-          <w:t xml:space="preserve">. 3) Starting out with machine </w:t>
-        </w:r>
-      </w:ins>
-      <w:ins w:id="174" w:author="Jiang, Xia" w:date="2021-06-11T13:44:00Z">
-        <w:r>
-          <w:rPr>
-            <w:rFonts w:cstheme="minorHAnsi"/>
-            <w:sz w:val="24"/>
-            <w:szCs w:val="24"/>
           </w:rPr>
           <w:t>learning methods we used except for deep learning.</w:t>
         </w:r>
       </w:ins>
-      <w:ins w:id="175" w:author="Jiang, Xia" w:date="2021-06-11T14:02:00Z">
+      <w:ins w:id="172" w:author="Jiang, Xia" w:date="2021-06-11T14:02:00Z">
         <w:r>
           <w:rPr>
             <w:rFonts w:cstheme="minorHAnsi"/>
@@ -2083,13 +1971,13 @@
           <w:numId w:val="6"/>
         </w:numPr>
         <w:rPr>
-          <w:ins w:id="176" w:author="Jiang, Xia" w:date="2021-06-11T13:48:00Z"/>
+          <w:ins w:id="173" w:author="Jiang, Xia" w:date="2021-06-11T13:48:00Z"/>
           <w:rFonts w:cstheme="minorHAnsi"/>
           <w:sz w:val="24"/>
           <w:szCs w:val="24"/>
         </w:rPr>
       </w:pPr>
-      <w:ins w:id="177" w:author="Jiang, Xia" w:date="2021-06-11T13:45:00Z">
+      <w:ins w:id="174" w:author="Jiang, Xia" w:date="2021-06-11T13:45:00Z">
         <w:r>
           <w:rPr>
             <w:rFonts w:cstheme="minorHAnsi"/>
@@ -2099,7 +1987,7 @@
           <w:t>Search for more papers pertaining to applicatio</w:t>
         </w:r>
       </w:ins>
-      <w:ins w:id="178" w:author="Jiang, Xia" w:date="2021-06-11T13:46:00Z">
+      <w:ins w:id="175" w:author="Jiang, Xia" w:date="2021-06-11T13:46:00Z">
         <w:r>
           <w:rPr>
             <w:rFonts w:cstheme="minorHAnsi"/>
@@ -2109,7 +1997,7 @@
           <w:t>ns of machine learning/deep</w:t>
         </w:r>
       </w:ins>
-      <w:ins w:id="179" w:author="Jiang, Xia" w:date="2021-06-11T13:47:00Z">
+      <w:ins w:id="176" w:author="Jiang, Xia" w:date="2021-06-11T13:47:00Z">
         <w:r>
           <w:rPr>
             <w:rFonts w:cstheme="minorHAnsi"/>
@@ -2119,7 +2007,7 @@
           <w:t xml:space="preserve"> </w:t>
         </w:r>
       </w:ins>
-      <w:ins w:id="180" w:author="Jiang, Xia" w:date="2021-06-11T13:46:00Z">
+      <w:ins w:id="177" w:author="Jiang, Xia" w:date="2021-06-11T13:46:00Z">
         <w:r>
           <w:rPr>
             <w:rFonts w:cstheme="minorHAnsi"/>
@@ -2129,7 +2017,7 @@
           <w:t>learning. If you already have some this ty</w:t>
         </w:r>
       </w:ins>
-      <w:ins w:id="181" w:author="Jiang, Xia" w:date="2021-06-11T13:47:00Z">
+      <w:ins w:id="178" w:author="Jiang, Xia" w:date="2021-06-11T13:47:00Z">
         <w:r>
           <w:rPr>
             <w:rFonts w:cstheme="minorHAnsi"/>
@@ -2148,33 +2036,23 @@
           <w:numId w:val="6"/>
         </w:numPr>
         <w:rPr>
-          <w:ins w:id="182" w:author="Jiang, Xia" w:date="2021-06-11T14:03:00Z"/>
+          <w:ins w:id="179" w:author="Jiang, Xia" w:date="2021-06-11T14:03:00Z"/>
           <w:rFonts w:cstheme="minorHAnsi"/>
           <w:sz w:val="24"/>
           <w:szCs w:val="24"/>
         </w:rPr>
       </w:pPr>
-      <w:ins w:id="183" w:author="Jiang, Xia" w:date="2021-06-11T13:48:00Z">
+      <w:ins w:id="180" w:author="Jiang, Xia" w:date="2021-06-11T13:48:00Z">
         <w:r>
           <w:rPr>
             <w:rFonts w:cstheme="minorHAnsi"/>
             <w:sz w:val="24"/>
             <w:szCs w:val="24"/>
           </w:rPr>
-          <w:t xml:space="preserve">Improve </w:t>
-        </w:r>
-        <w:proofErr w:type="spellStart"/>
-        <w:r>
-          <w:rPr>
-            <w:rFonts w:cstheme="minorHAnsi"/>
-            <w:sz w:val="24"/>
-            <w:szCs w:val="24"/>
-          </w:rPr>
-          <w:t>iMedBot</w:t>
-        </w:r>
-      </w:ins>
-      <w:proofErr w:type="spellEnd"/>
-      <w:ins w:id="184" w:author="Jiang, Xia" w:date="2021-06-11T13:49:00Z">
+          <w:t>Improve iMedBot</w:t>
+        </w:r>
+      </w:ins>
+      <w:ins w:id="181" w:author="Jiang, Xia" w:date="2021-06-11T13:49:00Z">
         <w:r>
           <w:rPr>
             <w:rFonts w:cstheme="minorHAnsi"/>
@@ -2196,7 +2074,7 @@
           <w:rFonts w:cstheme="minorHAnsi"/>
           <w:sz w:val="24"/>
           <w:szCs w:val="24"/>
-          <w:rPrChange w:id="185" w:author="Jiang, Xia" w:date="2021-06-11T13:43:00Z">
+          <w:rPrChange w:id="182" w:author="Jiang, Xia" w:date="2021-06-11T13:43:00Z">
             <w:rPr>
               <w:b/>
               <w:bCs/>
@@ -2205,13 +2083,13 @@
             </w:rPr>
           </w:rPrChange>
         </w:rPr>
-        <w:pPrChange w:id="186" w:author="Jiang, Xia" w:date="2021-06-11T13:36:00Z">
+        <w:pPrChange w:id="183" w:author="Jiang, Xia" w:date="2021-06-11T13:36:00Z">
           <w:pPr>
             <w:pStyle w:val="ListParagraph"/>
           </w:pPr>
         </w:pPrChange>
       </w:pPr>
-      <w:ins w:id="187" w:author="Jiang, Xia" w:date="2021-06-11T14:04:00Z">
+      <w:ins w:id="184" w:author="Jiang, Xia" w:date="2021-06-11T14:04:00Z">
         <w:r>
           <w:rPr>
             <w:rFonts w:cstheme="minorHAnsi"/>
@@ -2221,7 +2099,7 @@
           <w:t>The current task for s</w:t>
         </w:r>
       </w:ins>
-      <w:ins w:id="188" w:author="Jiang, Xia" w:date="2021-06-11T14:03:00Z">
+      <w:ins w:id="185" w:author="Jiang, Xia" w:date="2021-06-11T14:03:00Z">
         <w:r>
           <w:rPr>
             <w:rFonts w:cstheme="minorHAnsi"/>
@@ -2231,7 +2109,7 @@
           <w:t>erver</w:t>
         </w:r>
       </w:ins>
-      <w:ins w:id="189" w:author="Jiang, Xia" w:date="2021-06-11T14:04:00Z">
+      <w:ins w:id="186" w:author="Jiang, Xia" w:date="2021-06-11T14:04:00Z">
         <w:r>
           <w:rPr>
             <w:rFonts w:cstheme="minorHAnsi"/>
@@ -2241,6 +2119,36 @@
           <w:t xml:space="preserve">s is </w:t>
         </w:r>
       </w:ins>
+      <w:ins w:id="187" w:author="Jiang, Xia" w:date="2021-06-11T14:03:00Z">
+        <w:r>
+          <w:rPr>
+            <w:rFonts w:cstheme="minorHAnsi"/>
+            <w:sz w:val="24"/>
+            <w:szCs w:val="24"/>
+          </w:rPr>
+          <w:t xml:space="preserve">to </w:t>
+        </w:r>
+      </w:ins>
+      <w:ins w:id="188" w:author="Jiang, Xia" w:date="2021-06-11T14:04:00Z">
+        <w:r>
+          <w:rPr>
+            <w:rFonts w:cstheme="minorHAnsi"/>
+            <w:sz w:val="24"/>
+            <w:szCs w:val="24"/>
+          </w:rPr>
+          <w:t>up</w:t>
+        </w:r>
+      </w:ins>
+      <w:ins w:id="189" w:author="Jiang, Xia" w:date="2021-06-11T14:05:00Z">
+        <w:r>
+          <w:rPr>
+            <w:rFonts w:cstheme="minorHAnsi"/>
+            <w:sz w:val="24"/>
+            <w:szCs w:val="24"/>
+          </w:rPr>
+          <w:t xml:space="preserve">grade the OS to </w:t>
+        </w:r>
+      </w:ins>
       <w:ins w:id="190" w:author="Jiang, Xia" w:date="2021-06-11T14:03:00Z">
         <w:r>
           <w:rPr>
@@ -2248,7 +2156,7 @@
             <w:sz w:val="24"/>
             <w:szCs w:val="24"/>
           </w:rPr>
-          <w:t xml:space="preserve">to </w:t>
+          <w:t xml:space="preserve">the newest version because the current </w:t>
         </w:r>
       </w:ins>
       <w:ins w:id="191" w:author="Jiang, Xia" w:date="2021-06-11T14:04:00Z">
@@ -2258,60 +2166,30 @@
             <w:sz w:val="24"/>
             <w:szCs w:val="24"/>
           </w:rPr>
-          <w:t>up</w:t>
-        </w:r>
-      </w:ins>
-      <w:ins w:id="192" w:author="Jiang, Xia" w:date="2021-06-11T14:05:00Z">
+          <w:t xml:space="preserve">Windows NT server </w:t>
+        </w:r>
+      </w:ins>
+      <w:ins w:id="192" w:author="Jiang, Xia" w:date="2021-06-11T14:03:00Z">
         <w:r>
           <w:rPr>
             <w:rFonts w:cstheme="minorHAnsi"/>
             <w:sz w:val="24"/>
             <w:szCs w:val="24"/>
           </w:rPr>
-          <w:t xml:space="preserve">grade the OS to </w:t>
-        </w:r>
-      </w:ins>
-      <w:ins w:id="193" w:author="Jiang, Xia" w:date="2021-06-11T14:03:00Z">
+          <w:t>2008r is no longer supported by Mi</w:t>
+        </w:r>
+      </w:ins>
+      <w:ins w:id="193" w:author="Jiang, Xia" w:date="2021-06-11T14:04:00Z">
         <w:r>
           <w:rPr>
             <w:rFonts w:cstheme="minorHAnsi"/>
             <w:sz w:val="24"/>
             <w:szCs w:val="24"/>
           </w:rPr>
-          <w:t xml:space="preserve">the newest version because the current </w:t>
-        </w:r>
-      </w:ins>
-      <w:ins w:id="194" w:author="Jiang, Xia" w:date="2021-06-11T14:04:00Z">
-        <w:r>
-          <w:rPr>
-            <w:rFonts w:cstheme="minorHAnsi"/>
-            <w:sz w:val="24"/>
-            <w:szCs w:val="24"/>
-          </w:rPr>
-          <w:t xml:space="preserve">Windows NT server </w:t>
-        </w:r>
-      </w:ins>
-      <w:ins w:id="195" w:author="Jiang, Xia" w:date="2021-06-11T14:03:00Z">
-        <w:r>
-          <w:rPr>
-            <w:rFonts w:cstheme="minorHAnsi"/>
-            <w:sz w:val="24"/>
-            <w:szCs w:val="24"/>
-          </w:rPr>
-          <w:t>2008r is no longer supported by Mi</w:t>
-        </w:r>
-      </w:ins>
-      <w:ins w:id="196" w:author="Jiang, Xia" w:date="2021-06-11T14:04:00Z">
-        <w:r>
-          <w:rPr>
-            <w:rFonts w:cstheme="minorHAnsi"/>
-            <w:sz w:val="24"/>
-            <w:szCs w:val="24"/>
-          </w:rPr>
           <w:t xml:space="preserve">crosoft. </w:t>
         </w:r>
       </w:ins>
-      <w:ins w:id="197" w:author="Jiang, Xia" w:date="2021-06-11T14:05:00Z">
+      <w:ins w:id="194" w:author="Jiang, Xia" w:date="2021-06-11T14:05:00Z">
         <w:r>
           <w:rPr>
             <w:rFonts w:cstheme="minorHAnsi"/>
@@ -3021,6 +2899,9 @@
 <w15:people xmlns:wpc="http://schemas.microsoft.com/office/word/2010/wordprocessingCanvas" xmlns:cx="http://schemas.microsoft.com/office/drawing/2014/chartex" xmlns:cx1="http://schemas.microsoft.com/office/drawing/2015/9/8/chartex" xmlns:cx2="http://schemas.microsoft.com/office/drawing/2015/10/21/chartex" xmlns:cx3="http://schemas.microsoft.com/office/drawing/2016/5/9/chartex" xmlns:cx4="http://schemas.microsoft.com/office/drawing/2016/5/10/chartex" xmlns:cx5="http://schemas.microsoft.com/office/drawing/2016/5/11/chartex" xmlns:cx6="http://schemas.microsoft.com/office/drawing/2016/5/12/chartex" xmlns:cx7="http://schemas.microsoft.com/office/drawing/2016/5/13/chartex" xmlns:cx8="http://schemas.microsoft.com/office/drawing/2016/5/14/chartex" xmlns:mc="http://schemas.openxmlformats.org/markup-compatibility/2006" xmlns:aink="http://schemas.microsoft.com/office/drawing/2016/ink" xmlns:am3d="http://schemas.microsoft.com/office/drawing/2017/model3d" xmlns:o="urn:schemas-microsoft-com:office:office" xmlns:r="http://schemas.openxmlformats.org/officeDocument/2006/relationships" xmlns:m="http://schemas.openxmlformats.org/officeDocument/2006/math" xmlns:v="urn:schemas-microsoft-com:vml" xmlns:wp14="http://schemas.microsoft.com/office/word/2010/wordprocessingDrawing" xmlns:wp="http://schemas.openxmlformats.org/drawingml/2006/wordprocessingDrawing" xmlns:w10="urn:schemas-microsoft-com:office:word" xmlns:w="http://schemas.openxmlformats.org/wordprocessingml/2006/main" xmlns:w14="http://schemas.microsoft.com/office/word/2010/wordml" xmlns:w15="http://schemas.microsoft.com/office/word/2012/wordml" xmlns:w16cex="http://schemas.microsoft.com/office/word/2018/wordml/cex" xmlns:w16cid="http://schemas.microsoft.com/office/word/2016/wordml/cid" xmlns:w16="http://schemas.microsoft.com/office/word/2018/wordml" xmlns:w16se="http://schemas.microsoft.com/office/word/2015/wordml/symex" xmlns:wpg="http://schemas.microsoft.com/office/word/2010/wordprocessingGroup" xmlns:wpi="http://schemas.microsoft.com/office/word/2010/wordprocessingInk" xmlns:wne="http://schemas.microsoft.com/office/word/2006/wordml" xmlns:wps="http://schemas.microsoft.com/office/word/2010/wordprocessingShape" mc:Ignorable="w14 w15 w16se w16cid w16 w16cex wp14">
   <w15:person w15:author="Jiang, Xia">
     <w15:presenceInfo w15:providerId="AD" w15:userId="S::xij6@pitt.edu::095ccee8-78a9-43d8-8d6c-ec8d13d294ea"/>
+  </w15:person>
+  <w15:person w15:author="Xu, Chuhan">
+    <w15:presenceInfo w15:providerId="AD" w15:userId="S::CHX37@pitt.edu::459d38d6-809b-4d2f-b9ad-c3a6a9d65e85"/>
   </w15:person>
 </w15:people>
 </file>
@@ -3545,6 +3426,36 @@
     <w:uiPriority w:val="99"/>
     <w:rsid w:val="004B1631"/>
   </w:style>
+  <w:style w:type="paragraph" w:styleId="BalloonText">
+    <w:name w:val="Balloon Text"/>
+    <w:basedOn w:val="Normal"/>
+    <w:link w:val="BalloonTextChar"/>
+    <w:uiPriority w:val="99"/>
+    <w:semiHidden/>
+    <w:unhideWhenUsed/>
+    <w:rsid w:val="00993706"/>
+    <w:pPr>
+      <w:spacing w:after="0" w:line="240" w:lineRule="auto"/>
+    </w:pPr>
+    <w:rPr>
+      <w:rFonts w:ascii="Segoe UI" w:hAnsi="Segoe UI" w:cs="Segoe UI"/>
+      <w:sz w:val="18"/>
+      <w:szCs w:val="18"/>
+    </w:rPr>
+  </w:style>
+  <w:style w:type="character" w:customStyle="1" w:styleId="BalloonTextChar">
+    <w:name w:val="Balloon Text Char"/>
+    <w:basedOn w:val="DefaultParagraphFont"/>
+    <w:link w:val="BalloonText"/>
+    <w:uiPriority w:val="99"/>
+    <w:semiHidden/>
+    <w:rsid w:val="00993706"/>
+    <w:rPr>
+      <w:rFonts w:ascii="Segoe UI" w:hAnsi="Segoe UI" w:cs="Segoe UI"/>
+      <w:sz w:val="18"/>
+      <w:szCs w:val="18"/>
+    </w:rPr>
+  </w:style>
 </w:styles>
 </file>
 

</xml_diff>

<commit_message>
Some new datasets were created and pushed, revised instructions in meeting2021.6.11.docx
</commit_message>
<xml_diff>
--- a/docs/meeting2021.6.11.docx
+++ b/docs/meeting2021.6.11.docx
@@ -348,7 +348,43 @@
             </w:rPr>
           </w:rPrChange>
         </w:rPr>
-        <w:t>I tried to achieve two ways, click the button or text answer, but if I just text 5 year, the robot will use their own package to analyze it and give related answers according to the input. So I added (please click the button) for every button conversation to remind users to click instead of texting.</w:t>
+        <w:t xml:space="preserve">I tried to achieve two ways, click the button or text answer, but if I just text 5 year, the robot will use their own package to analyze it and give related answers according to the input. </w:t>
+      </w:r>
+      <w:proofErr w:type="gramStart"/>
+      <w:r>
+        <w:rPr>
+          <w:color w:val="FF0000"/>
+          <w:sz w:val="28"/>
+          <w:szCs w:val="28"/>
+          <w:rPrChange w:id="18" w:author="Jiang, Xia" w:date="2021-06-11T13:29:00Z">
+            <w:rPr>
+              <w:b/>
+              <w:bCs/>
+              <w:color w:val="FF0000"/>
+              <w:sz w:val="28"/>
+              <w:szCs w:val="28"/>
+            </w:rPr>
+          </w:rPrChange>
+        </w:rPr>
+        <w:t>So</w:t>
+      </w:r>
+      <w:proofErr w:type="gramEnd"/>
+      <w:r>
+        <w:rPr>
+          <w:color w:val="FF0000"/>
+          <w:sz w:val="28"/>
+          <w:szCs w:val="28"/>
+          <w:rPrChange w:id="19" w:author="Jiang, Xia" w:date="2021-06-11T13:29:00Z">
+            <w:rPr>
+              <w:b/>
+              <w:bCs/>
+              <w:color w:val="FF0000"/>
+              <w:sz w:val="28"/>
+              <w:szCs w:val="28"/>
+            </w:rPr>
+          </w:rPrChange>
+        </w:rPr>
+        <w:t xml:space="preserve"> I added (please click the button) for every button conversation to remind users to click instead of texting.</w:t>
       </w:r>
     </w:p>
     <w:p>
@@ -413,7 +449,7 @@
         <w:rPr>
           <w:sz w:val="28"/>
           <w:szCs w:val="28"/>
-          <w:rPrChange w:id="18" w:author="Jiang, Xia" w:date="2021-06-11T13:29:00Z">
+          <w:rPrChange w:id="20" w:author="Jiang, Xia" w:date="2021-06-11T13:29:00Z">
             <w:rPr>
               <w:b/>
               <w:bCs/>
@@ -427,7 +463,7 @@
         <w:rPr>
           <w:sz w:val="28"/>
           <w:szCs w:val="28"/>
-          <w:rPrChange w:id="19" w:author="Jiang, Xia" w:date="2021-06-11T13:29:00Z">
+          <w:rPrChange w:id="21" w:author="Jiang, Xia" w:date="2021-06-11T13:29:00Z">
             <w:rPr>
               <w:b/>
               <w:bCs/>
@@ -437,8 +473,40 @@
           </w:rPrChange>
         </w:rPr>
         <w:lastRenderedPageBreak/>
-        <w:t>Method for deploying the tool. Meaning, how would we let  common user to start and run the tool. We can’t expect that a user knows how to install and run python packages.</w:t>
+        <w:t xml:space="preserve">Method for deploying the tool. Meaning, how would we </w:t>
       </w:r>
+      <w:proofErr w:type="gramStart"/>
+      <w:r>
+        <w:rPr>
+          <w:sz w:val="28"/>
+          <w:szCs w:val="28"/>
+          <w:rPrChange w:id="22" w:author="Jiang, Xia" w:date="2021-06-11T13:29:00Z">
+            <w:rPr>
+              <w:b/>
+              <w:bCs/>
+              <w:sz w:val="28"/>
+              <w:szCs w:val="28"/>
+            </w:rPr>
+          </w:rPrChange>
+        </w:rPr>
+        <w:t>let  common</w:t>
+      </w:r>
+      <w:proofErr w:type="gramEnd"/>
+      <w:r>
+        <w:rPr>
+          <w:sz w:val="28"/>
+          <w:szCs w:val="28"/>
+          <w:rPrChange w:id="23" w:author="Jiang, Xia" w:date="2021-06-11T13:29:00Z">
+            <w:rPr>
+              <w:b/>
+              <w:bCs/>
+              <w:sz w:val="28"/>
+              <w:szCs w:val="28"/>
+            </w:rPr>
+          </w:rPrChange>
+        </w:rPr>
+        <w:t xml:space="preserve"> user to start and run the tool. We can’t expect that a user knows how to install and run python packages.</w:t>
+      </w:r>
     </w:p>
     <w:p>
       <w:pPr>
@@ -447,7 +515,7 @@
           <w:color w:val="FF0000"/>
           <w:sz w:val="28"/>
           <w:szCs w:val="28"/>
-          <w:rPrChange w:id="20" w:author="Jiang, Xia" w:date="2021-06-11T13:29:00Z">
+          <w:rPrChange w:id="24" w:author="Jiang, Xia" w:date="2021-06-11T13:29:00Z">
             <w:rPr>
               <w:b/>
               <w:bCs/>
@@ -463,7 +531,7 @@
           <w:color w:val="FF0000"/>
           <w:sz w:val="28"/>
           <w:szCs w:val="28"/>
-          <w:rPrChange w:id="21" w:author="Jiang, Xia" w:date="2021-06-11T13:29:00Z">
+          <w:rPrChange w:id="25" w:author="Jiang, Xia" w:date="2021-06-11T13:29:00Z">
             <w:rPr>
               <w:b/>
               <w:bCs/>
@@ -483,7 +551,7 @@
           <w:color w:val="FF0000"/>
           <w:sz w:val="28"/>
           <w:szCs w:val="28"/>
-          <w:rPrChange w:id="22" w:author="Jiang, Xia" w:date="2021-06-11T13:29:00Z">
+          <w:rPrChange w:id="26" w:author="Jiang, Xia" w:date="2021-06-11T13:29:00Z">
             <w:rPr>
               <w:b/>
               <w:bCs/>
@@ -499,7 +567,7 @@
           <w:color w:val="FF0000"/>
           <w:sz w:val="28"/>
           <w:szCs w:val="28"/>
-          <w:rPrChange w:id="23" w:author="Jiang, Xia" w:date="2021-06-11T13:29:00Z">
+          <w:rPrChange w:id="27" w:author="Jiang, Xia" w:date="2021-06-11T13:29:00Z">
             <w:rPr>
               <w:b/>
               <w:bCs/>
@@ -520,12 +588,12 @@
           <w:numId w:val="2"/>
         </w:numPr>
         <w:rPr>
-          <w:ins w:id="24" w:author="Jiang, Xia" w:date="2021-06-11T13:28:00Z"/>
-          <w:sz w:val="28"/>
-          <w:szCs w:val="28"/>
-          <w:rPrChange w:id="25" w:author="Jiang, Xia" w:date="2021-06-11T13:29:00Z">
+          <w:ins w:id="28" w:author="Jiang, Xia" w:date="2021-06-11T13:28:00Z"/>
+          <w:sz w:val="28"/>
+          <w:szCs w:val="28"/>
+          <w:rPrChange w:id="29" w:author="Jiang, Xia" w:date="2021-06-11T13:29:00Z">
             <w:rPr>
-              <w:ins w:id="26" w:author="Jiang, Xia" w:date="2021-06-11T13:28:00Z"/>
+              <w:ins w:id="30" w:author="Jiang, Xia" w:date="2021-06-11T13:28:00Z"/>
               <w:b/>
               <w:bCs/>
               <w:sz w:val="28"/>
@@ -538,7 +606,7 @@
         <w:rPr>
           <w:sz w:val="28"/>
           <w:szCs w:val="28"/>
-          <w:rPrChange w:id="27" w:author="Jiang, Xia" w:date="2021-06-11T13:29:00Z">
+          <w:rPrChange w:id="31" w:author="Jiang, Xia" w:date="2021-06-11T13:29:00Z">
             <w:rPr>
               <w:b/>
               <w:bCs/>
@@ -556,7 +624,7 @@
         <w:rPr>
           <w:sz w:val="28"/>
           <w:szCs w:val="28"/>
-          <w:rPrChange w:id="28" w:author="Jiang, Xia" w:date="2021-06-11T13:29:00Z">
+          <w:rPrChange w:id="32" w:author="Jiang, Xia" w:date="2021-06-11T13:29:00Z">
             <w:rPr>
               <w:b/>
               <w:bCs/>
@@ -565,7 +633,7 @@
             </w:rPr>
           </w:rPrChange>
         </w:rPr>
-        <w:pPrChange w:id="29" w:author="Jiang, Xia" w:date="2021-06-11T13:28:00Z">
+        <w:pPrChange w:id="33" w:author="Jiang, Xia" w:date="2021-06-11T13:28:00Z">
           <w:pPr>
             <w:pStyle w:val="ListParagraph"/>
             <w:numPr>
@@ -575,40 +643,6 @@
           </w:pPr>
         </w:pPrChange>
       </w:pPr>
-      <w:ins w:id="30" w:author="Jiang, Xia" w:date="2021-06-11T13:28:00Z">
-        <w:r>
-          <w:rPr>
-            <w:sz w:val="28"/>
-            <w:szCs w:val="28"/>
-            <w:rPrChange w:id="31" w:author="Jiang, Xia" w:date="2021-06-11T13:29:00Z">
-              <w:rPr>
-                <w:b/>
-                <w:bCs/>
-                <w:sz w:val="28"/>
-                <w:szCs w:val="28"/>
-              </w:rPr>
-            </w:rPrChange>
-          </w:rPr>
-          <w:t xml:space="preserve">IT ticked was submitted on Monday (June </w:t>
-        </w:r>
-      </w:ins>
-      <w:ins w:id="32" w:author="Jiang, Xia" w:date="2021-06-11T13:29:00Z">
-        <w:r>
-          <w:rPr>
-            <w:sz w:val="28"/>
-            <w:szCs w:val="28"/>
-            <w:rPrChange w:id="33" w:author="Jiang, Xia" w:date="2021-06-11T13:29:00Z">
-              <w:rPr>
-                <w:b/>
-                <w:bCs/>
-                <w:sz w:val="28"/>
-                <w:szCs w:val="28"/>
-              </w:rPr>
-            </w:rPrChange>
-          </w:rPr>
-          <w:t>7</w:t>
-        </w:r>
-      </w:ins>
       <w:ins w:id="34" w:author="Jiang, Xia" w:date="2021-06-11T13:28:00Z">
         <w:r>
           <w:rPr>
@@ -623,7 +657,7 @@
               </w:rPr>
             </w:rPrChange>
           </w:rPr>
-          <w:t>, 2021</w:t>
+          <w:t xml:space="preserve">IT ticked was submitted on Monday (June </w:t>
         </w:r>
       </w:ins>
       <w:ins w:id="36" w:author="Jiang, Xia" w:date="2021-06-11T13:29:00Z">
@@ -640,6 +674,40 @@
               </w:rPr>
             </w:rPrChange>
           </w:rPr>
+          <w:t>7</w:t>
+        </w:r>
+      </w:ins>
+      <w:ins w:id="38" w:author="Jiang, Xia" w:date="2021-06-11T13:28:00Z">
+        <w:r>
+          <w:rPr>
+            <w:sz w:val="28"/>
+            <w:szCs w:val="28"/>
+            <w:rPrChange w:id="39" w:author="Jiang, Xia" w:date="2021-06-11T13:29:00Z">
+              <w:rPr>
+                <w:b/>
+                <w:bCs/>
+                <w:sz w:val="28"/>
+                <w:szCs w:val="28"/>
+              </w:rPr>
+            </w:rPrChange>
+          </w:rPr>
+          <w:t>, 2021</w:t>
+        </w:r>
+      </w:ins>
+      <w:ins w:id="40" w:author="Jiang, Xia" w:date="2021-06-11T13:29:00Z">
+        <w:r>
+          <w:rPr>
+            <w:sz w:val="28"/>
+            <w:szCs w:val="28"/>
+            <w:rPrChange w:id="41" w:author="Jiang, Xia" w:date="2021-06-11T13:29:00Z">
+              <w:rPr>
+                <w:b/>
+                <w:bCs/>
+                <w:sz w:val="28"/>
+                <w:szCs w:val="28"/>
+              </w:rPr>
+            </w:rPrChange>
+          </w:rPr>
           <w:t>)</w:t>
         </w:r>
       </w:ins>
@@ -651,7 +719,7 @@
           <w:color w:val="FF0000"/>
           <w:sz w:val="28"/>
           <w:szCs w:val="28"/>
-          <w:rPrChange w:id="38" w:author="Jiang, Xia" w:date="2021-06-11T13:29:00Z">
+          <w:rPrChange w:id="42" w:author="Jiang, Xia" w:date="2021-06-11T13:29:00Z">
             <w:rPr>
               <w:b/>
               <w:bCs/>
@@ -667,7 +735,7 @@
           <w:color w:val="FF0000"/>
           <w:sz w:val="28"/>
           <w:szCs w:val="28"/>
-          <w:rPrChange w:id="39" w:author="Jiang, Xia" w:date="2021-06-11T13:29:00Z">
+          <w:rPrChange w:id="43" w:author="Jiang, Xia" w:date="2021-06-11T13:29:00Z">
             <w:rPr>
               <w:b/>
               <w:bCs/>
@@ -706,7 +774,7 @@
       <w:pPr>
         <w:ind w:left="720" w:hanging="360"/>
         <w:rPr>
-          <w:ins w:id="40" w:author="Jiang, Xia" w:date="2021-06-11T14:46:00Z"/>
+          <w:ins w:id="44" w:author="Jiang, Xia" w:date="2021-06-11T14:46:00Z"/>
           <w:b/>
           <w:bCs/>
           <w:sz w:val="28"/>
@@ -727,7 +795,7 @@
       <w:pPr>
         <w:ind w:left="720" w:hanging="360"/>
         <w:rPr>
-          <w:ins w:id="41" w:author="Jiang, Xia" w:date="2021-06-11T14:46:00Z"/>
+          <w:ins w:id="45" w:author="Jiang, Xia" w:date="2021-06-11T14:46:00Z"/>
           <w:b/>
           <w:bCs/>
           <w:sz w:val="28"/>
@@ -745,7 +813,7 @@
           <w:szCs w:val="28"/>
         </w:rPr>
       </w:pPr>
-      <w:del w:id="42" w:author="Jiang, Xia" w:date="2021-06-11T14:46:00Z">
+      <w:del w:id="46" w:author="Jiang, Xia" w:date="2021-06-11T14:46:00Z">
         <w:r>
           <w:rPr>
             <w:b/>
@@ -772,7 +840,7 @@
         <w:rPr>
           <w:sz w:val="24"/>
           <w:szCs w:val="24"/>
-          <w:rPrChange w:id="43" w:author="Jiang, Xia" w:date="2021-06-11T14:40:00Z">
+          <w:rPrChange w:id="47" w:author="Jiang, Xia" w:date="2021-06-11T14:40:00Z">
             <w:rPr>
               <w:b/>
               <w:bCs/>
@@ -782,12 +850,12 @@
           </w:rPrChange>
         </w:rPr>
       </w:pPr>
-      <w:ins w:id="44" w:author="Jiang, Xia" w:date="2021-06-11T14:32:00Z">
-        <w:r>
-          <w:rPr>
-            <w:sz w:val="24"/>
-            <w:szCs w:val="24"/>
-            <w:rPrChange w:id="45" w:author="Jiang, Xia" w:date="2021-06-11T14:40:00Z">
+      <w:ins w:id="48" w:author="Jiang, Xia" w:date="2021-06-11T14:32:00Z">
+        <w:r>
+          <w:rPr>
+            <w:sz w:val="24"/>
+            <w:szCs w:val="24"/>
+            <w:rPrChange w:id="49" w:author="Jiang, Xia" w:date="2021-06-11T14:40:00Z">
               <w:rPr>
                 <w:b/>
                 <w:bCs/>
@@ -799,12 +867,12 @@
           <w:t xml:space="preserve">Regarding the </w:t>
         </w:r>
       </w:ins>
-      <w:ins w:id="46" w:author="Jiang, Xia" w:date="2021-06-11T14:34:00Z">
-        <w:r>
-          <w:rPr>
-            <w:sz w:val="24"/>
-            <w:szCs w:val="24"/>
-            <w:rPrChange w:id="47" w:author="Jiang, Xia" w:date="2021-06-11T14:40:00Z">
+      <w:ins w:id="50" w:author="Jiang, Xia" w:date="2021-06-11T14:34:00Z">
+        <w:r>
+          <w:rPr>
+            <w:sz w:val="24"/>
+            <w:szCs w:val="24"/>
+            <w:rPrChange w:id="51" w:author="Jiang, Xia" w:date="2021-06-11T14:40:00Z">
               <w:rPr>
                 <w:b/>
                 <w:bCs/>
@@ -816,12 +884,12 @@
           <w:t>issue</w:t>
         </w:r>
       </w:ins>
-      <w:ins w:id="48" w:author="Jiang, Xia" w:date="2021-06-11T14:33:00Z">
-        <w:r>
-          <w:rPr>
-            <w:sz w:val="24"/>
-            <w:szCs w:val="24"/>
-            <w:rPrChange w:id="49" w:author="Jiang, Xia" w:date="2021-06-11T14:40:00Z">
+      <w:ins w:id="52" w:author="Jiang, Xia" w:date="2021-06-11T14:33:00Z">
+        <w:r>
+          <w:rPr>
+            <w:sz w:val="24"/>
+            <w:szCs w:val="24"/>
+            <w:rPrChange w:id="53" w:author="Jiang, Xia" w:date="2021-06-11T14:40:00Z">
               <w:rPr>
                 <w:b/>
                 <w:bCs/>
@@ -833,12 +901,12 @@
           <w:t xml:space="preserve"> in </w:t>
         </w:r>
       </w:ins>
-      <w:ins w:id="50" w:author="Jiang, Xia" w:date="2021-06-11T14:32:00Z">
-        <w:r>
-          <w:rPr>
-            <w:sz w:val="24"/>
-            <w:szCs w:val="24"/>
-            <w:rPrChange w:id="51" w:author="Jiang, Xia" w:date="2021-06-11T14:40:00Z">
+      <w:ins w:id="54" w:author="Jiang, Xia" w:date="2021-06-11T14:32:00Z">
+        <w:r>
+          <w:rPr>
+            <w:sz w:val="24"/>
+            <w:szCs w:val="24"/>
+            <w:rPrChange w:id="55" w:author="Jiang, Xia" w:date="2021-06-11T14:40:00Z">
               <w:rPr>
                 <w:b/>
                 <w:bCs/>
@@ -850,12 +918,12 @@
           <w:t xml:space="preserve">Progress 3, I suggest that </w:t>
         </w:r>
       </w:ins>
-      <w:ins w:id="52" w:author="Jiang, Xia" w:date="2021-06-11T14:34:00Z">
-        <w:r>
-          <w:rPr>
-            <w:sz w:val="24"/>
-            <w:szCs w:val="24"/>
-            <w:rPrChange w:id="53" w:author="Jiang, Xia" w:date="2021-06-11T14:40:00Z">
+      <w:ins w:id="56" w:author="Jiang, Xia" w:date="2021-06-11T14:34:00Z">
+        <w:r>
+          <w:rPr>
+            <w:sz w:val="24"/>
+            <w:szCs w:val="24"/>
+            <w:rPrChange w:id="57" w:author="Jiang, Xia" w:date="2021-06-11T14:40:00Z">
               <w:rPr>
                 <w:b/>
                 <w:bCs/>
@@ -867,12 +935,12 @@
           <w:t xml:space="preserve">you take either of the following two approaches: 1) </w:t>
         </w:r>
       </w:ins>
-      <w:ins w:id="54" w:author="Jiang, Xia" w:date="2021-06-11T14:35:00Z">
-        <w:r>
-          <w:rPr>
-            <w:sz w:val="24"/>
-            <w:szCs w:val="24"/>
-            <w:rPrChange w:id="55" w:author="Jiang, Xia" w:date="2021-06-11T14:40:00Z">
+      <w:ins w:id="58" w:author="Jiang, Xia" w:date="2021-06-11T14:35:00Z">
+        <w:r>
+          <w:rPr>
+            <w:sz w:val="24"/>
+            <w:szCs w:val="24"/>
+            <w:rPrChange w:id="59" w:author="Jiang, Xia" w:date="2021-06-11T14:40:00Z">
               <w:rPr>
                 <w:b/>
                 <w:bCs/>
@@ -884,12 +952,12 @@
           <w:t>In case</w:t>
         </w:r>
       </w:ins>
-      <w:ins w:id="56" w:author="Jiang, Xia" w:date="2021-06-11T14:34:00Z">
-        <w:r>
-          <w:rPr>
-            <w:sz w:val="24"/>
-            <w:szCs w:val="24"/>
-            <w:rPrChange w:id="57" w:author="Jiang, Xia" w:date="2021-06-11T14:40:00Z">
+      <w:ins w:id="60" w:author="Jiang, Xia" w:date="2021-06-11T14:34:00Z">
+        <w:r>
+          <w:rPr>
+            <w:sz w:val="24"/>
+            <w:szCs w:val="24"/>
+            <w:rPrChange w:id="61" w:author="Jiang, Xia" w:date="2021-06-11T14:40:00Z">
               <w:rPr>
                 <w:b/>
                 <w:bCs/>
@@ -901,21 +969,37 @@
           <w:t xml:space="preserve"> </w:t>
         </w:r>
       </w:ins>
-      <w:ins w:id="58" w:author="Jiang, Xia" w:date="2021-06-11T14:41:00Z">
-        <w:r>
-          <w:rPr>
-            <w:sz w:val="24"/>
-            <w:szCs w:val="24"/>
-          </w:rPr>
-          <w:t xml:space="preserve">the iMedbot </w:t>
-        </w:r>
-      </w:ins>
-      <w:ins w:id="59" w:author="Jiang, Xia" w:date="2021-06-11T14:34:00Z">
-        <w:r>
-          <w:rPr>
-            <w:sz w:val="24"/>
-            <w:szCs w:val="24"/>
-            <w:rPrChange w:id="60" w:author="Jiang, Xia" w:date="2021-06-11T14:40:00Z">
+      <w:ins w:id="62" w:author="Jiang, Xia" w:date="2021-06-11T14:41:00Z">
+        <w:r>
+          <w:rPr>
+            <w:sz w:val="24"/>
+            <w:szCs w:val="24"/>
+          </w:rPr>
+          <w:t xml:space="preserve">the </w:t>
+        </w:r>
+        <w:proofErr w:type="spellStart"/>
+        <w:r>
+          <w:rPr>
+            <w:sz w:val="24"/>
+            <w:szCs w:val="24"/>
+          </w:rPr>
+          <w:t>iMedbot</w:t>
+        </w:r>
+        <w:proofErr w:type="spellEnd"/>
+        <w:r>
+          <w:rPr>
+            <w:sz w:val="24"/>
+            <w:szCs w:val="24"/>
+          </w:rPr>
+          <w:t xml:space="preserve"> </w:t>
+        </w:r>
+      </w:ins>
+      <w:ins w:id="63" w:author="Jiang, Xia" w:date="2021-06-11T14:34:00Z">
+        <w:r>
+          <w:rPr>
+            <w:sz w:val="24"/>
+            <w:szCs w:val="24"/>
+            <w:rPrChange w:id="64" w:author="Jiang, Xia" w:date="2021-06-11T14:40:00Z">
               <w:rPr>
                 <w:b/>
                 <w:bCs/>
@@ -927,7 +1011,7 @@
           <w:t>ha</w:t>
         </w:r>
       </w:ins>
-      <w:ins w:id="61" w:author="Jiang, Xia" w:date="2021-06-11T14:41:00Z">
+      <w:ins w:id="65" w:author="Jiang, Xia" w:date="2021-06-11T14:41:00Z">
         <w:r>
           <w:rPr>
             <w:sz w:val="24"/>
@@ -936,29 +1020,61 @@
           <w:t>s provided</w:t>
         </w:r>
       </w:ins>
-      <w:ins w:id="62" w:author="Jiang, Xia" w:date="2021-06-11T14:34:00Z">
-        <w:r>
-          <w:rPr>
-            <w:sz w:val="24"/>
-            <w:szCs w:val="24"/>
-            <w:rPrChange w:id="63" w:author="Jiang, Xia" w:date="2021-06-11T14:40:00Z">
-              <w:rPr>
-                <w:b/>
-                <w:bCs/>
-                <w:sz w:val="28"/>
-                <w:szCs w:val="28"/>
-              </w:rPr>
-            </w:rPrChange>
-          </w:rPr>
-          <w:t xml:space="preserve"> selection buttons (such as 5 year, 10 </w:t>
-        </w:r>
-      </w:ins>
-      <w:ins w:id="64" w:author="Jiang, Xia" w:date="2021-06-11T14:35:00Z">
-        <w:r>
-          <w:rPr>
-            <w:sz w:val="24"/>
-            <w:szCs w:val="24"/>
-            <w:rPrChange w:id="65" w:author="Jiang, Xia" w:date="2021-06-11T14:40:00Z">
+      <w:ins w:id="66" w:author="Jiang, Xia" w:date="2021-06-11T14:34:00Z">
+        <w:r>
+          <w:rPr>
+            <w:sz w:val="24"/>
+            <w:szCs w:val="24"/>
+            <w:rPrChange w:id="67" w:author="Jiang, Xia" w:date="2021-06-11T14:40:00Z">
+              <w:rPr>
+                <w:b/>
+                <w:bCs/>
+                <w:sz w:val="28"/>
+                <w:szCs w:val="28"/>
+              </w:rPr>
+            </w:rPrChange>
+          </w:rPr>
+          <w:t xml:space="preserve"> selection buttons (such as </w:t>
+        </w:r>
+        <w:proofErr w:type="gramStart"/>
+        <w:r>
+          <w:rPr>
+            <w:sz w:val="24"/>
+            <w:szCs w:val="24"/>
+            <w:rPrChange w:id="68" w:author="Jiang, Xia" w:date="2021-06-11T14:40:00Z">
+              <w:rPr>
+                <w:b/>
+                <w:bCs/>
+                <w:sz w:val="28"/>
+                <w:szCs w:val="28"/>
+              </w:rPr>
+            </w:rPrChange>
+          </w:rPr>
+          <w:t>5 year</w:t>
+        </w:r>
+        <w:proofErr w:type="gramEnd"/>
+        <w:r>
+          <w:rPr>
+            <w:sz w:val="24"/>
+            <w:szCs w:val="24"/>
+            <w:rPrChange w:id="69" w:author="Jiang, Xia" w:date="2021-06-11T14:40:00Z">
+              <w:rPr>
+                <w:b/>
+                <w:bCs/>
+                <w:sz w:val="28"/>
+                <w:szCs w:val="28"/>
+              </w:rPr>
+            </w:rPrChange>
+          </w:rPr>
+          <w:t xml:space="preserve">, 10 </w:t>
+        </w:r>
+      </w:ins>
+      <w:ins w:id="70" w:author="Jiang, Xia" w:date="2021-06-11T14:35:00Z">
+        <w:r>
+          <w:rPr>
+            <w:sz w:val="24"/>
+            <w:szCs w:val="24"/>
+            <w:rPrChange w:id="71" w:author="Jiang, Xia" w:date="2021-06-11T14:40:00Z">
               <w:rPr>
                 <w:b/>
                 <w:bCs/>
@@ -970,12 +1086,12 @@
           <w:t xml:space="preserve">year, and 15 year) for user to click, then </w:t>
         </w:r>
       </w:ins>
-      <w:ins w:id="66" w:author="Jiang, Xia" w:date="2021-06-11T14:36:00Z">
-        <w:r>
-          <w:rPr>
-            <w:sz w:val="24"/>
-            <w:szCs w:val="24"/>
-            <w:rPrChange w:id="67" w:author="Jiang, Xia" w:date="2021-06-11T14:40:00Z">
+      <w:ins w:id="72" w:author="Jiang, Xia" w:date="2021-06-11T14:36:00Z">
+        <w:r>
+          <w:rPr>
+            <w:sz w:val="24"/>
+            <w:szCs w:val="24"/>
+            <w:rPrChange w:id="73" w:author="Jiang, Xia" w:date="2021-06-11T14:40:00Z">
               <w:rPr>
                 <w:b/>
                 <w:bCs/>
@@ -987,12 +1103,12 @@
           <w:t>dis</w:t>
         </w:r>
       </w:ins>
-      <w:ins w:id="68" w:author="Jiang, Xia" w:date="2021-06-11T14:35:00Z">
-        <w:r>
-          <w:rPr>
-            <w:sz w:val="24"/>
-            <w:szCs w:val="24"/>
-            <w:rPrChange w:id="69" w:author="Jiang, Xia" w:date="2021-06-11T14:40:00Z">
+      <w:ins w:id="74" w:author="Jiang, Xia" w:date="2021-06-11T14:35:00Z">
+        <w:r>
+          <w:rPr>
+            <w:sz w:val="24"/>
+            <w:szCs w:val="24"/>
+            <w:rPrChange w:id="75" w:author="Jiang, Xia" w:date="2021-06-11T14:40:00Z">
               <w:rPr>
                 <w:b/>
                 <w:bCs/>
@@ -1004,12 +1120,12 @@
           <w:t>able</w:t>
         </w:r>
       </w:ins>
-      <w:ins w:id="70" w:author="Jiang, Xia" w:date="2021-06-11T14:36:00Z">
-        <w:r>
-          <w:rPr>
-            <w:sz w:val="24"/>
-            <w:szCs w:val="24"/>
-            <w:rPrChange w:id="71" w:author="Jiang, Xia" w:date="2021-06-11T14:40:00Z">
+      <w:ins w:id="76" w:author="Jiang, Xia" w:date="2021-06-11T14:36:00Z">
+        <w:r>
+          <w:rPr>
+            <w:sz w:val="24"/>
+            <w:szCs w:val="24"/>
+            <w:rPrChange w:id="77" w:author="Jiang, Xia" w:date="2021-06-11T14:40:00Z">
               <w:rPr>
                 <w:b/>
                 <w:bCs/>
@@ -1021,12 +1137,12 @@
           <w:t xml:space="preserve"> (grey)</w:t>
         </w:r>
       </w:ins>
-      <w:ins w:id="72" w:author="Jiang, Xia" w:date="2021-06-11T14:35:00Z">
-        <w:r>
-          <w:rPr>
-            <w:sz w:val="24"/>
-            <w:szCs w:val="24"/>
-            <w:rPrChange w:id="73" w:author="Jiang, Xia" w:date="2021-06-11T14:40:00Z">
+      <w:ins w:id="78" w:author="Jiang, Xia" w:date="2021-06-11T14:35:00Z">
+        <w:r>
+          <w:rPr>
+            <w:sz w:val="24"/>
+            <w:szCs w:val="24"/>
+            <w:rPrChange w:id="79" w:author="Jiang, Xia" w:date="2021-06-11T14:40:00Z">
               <w:rPr>
                 <w:b/>
                 <w:bCs/>
@@ -1038,12 +1154,12 @@
           <w:t xml:space="preserve"> the text input</w:t>
         </w:r>
       </w:ins>
-      <w:ins w:id="74" w:author="Jiang, Xia" w:date="2021-06-11T14:36:00Z">
-        <w:r>
-          <w:rPr>
-            <w:sz w:val="24"/>
-            <w:szCs w:val="24"/>
-            <w:rPrChange w:id="75" w:author="Jiang, Xia" w:date="2021-06-11T14:40:00Z">
+      <w:ins w:id="80" w:author="Jiang, Xia" w:date="2021-06-11T14:36:00Z">
+        <w:r>
+          <w:rPr>
+            <w:sz w:val="24"/>
+            <w:szCs w:val="24"/>
+            <w:rPrChange w:id="81" w:author="Jiang, Xia" w:date="2021-06-11T14:40:00Z">
               <w:rPr>
                 <w:b/>
                 <w:bCs/>
@@ -1055,7 +1171,7 @@
           <w:t xml:space="preserve"> for that </w:t>
         </w:r>
       </w:ins>
-      <w:ins w:id="76" w:author="Jiang, Xia" w:date="2021-06-11T14:42:00Z">
+      <w:ins w:id="82" w:author="Jiang, Xia" w:date="2021-06-11T14:42:00Z">
         <w:r>
           <w:rPr>
             <w:sz w:val="24"/>
@@ -1064,12 +1180,12 @@
           <w:t xml:space="preserve">particular </w:t>
         </w:r>
       </w:ins>
-      <w:ins w:id="77" w:author="Jiang, Xia" w:date="2021-06-11T14:36:00Z">
-        <w:r>
-          <w:rPr>
-            <w:sz w:val="24"/>
-            <w:szCs w:val="24"/>
-            <w:rPrChange w:id="78" w:author="Jiang, Xia" w:date="2021-06-11T14:40:00Z">
+      <w:ins w:id="83" w:author="Jiang, Xia" w:date="2021-06-11T14:36:00Z">
+        <w:r>
+          <w:rPr>
+            <w:sz w:val="24"/>
+            <w:szCs w:val="24"/>
+            <w:rPrChange w:id="84" w:author="Jiang, Xia" w:date="2021-06-11T14:40:00Z">
               <w:rPr>
                 <w:b/>
                 <w:bCs/>
@@ -1081,12 +1197,12 @@
           <w:t>interaction</w:t>
         </w:r>
       </w:ins>
-      <w:ins w:id="79" w:author="Jiang, Xia" w:date="2021-06-11T14:35:00Z">
-        <w:r>
-          <w:rPr>
-            <w:sz w:val="24"/>
-            <w:szCs w:val="24"/>
-            <w:rPrChange w:id="80" w:author="Jiang, Xia" w:date="2021-06-11T14:40:00Z">
+      <w:ins w:id="85" w:author="Jiang, Xia" w:date="2021-06-11T14:35:00Z">
+        <w:r>
+          <w:rPr>
+            <w:sz w:val="24"/>
+            <w:szCs w:val="24"/>
+            <w:rPrChange w:id="86" w:author="Jiang, Xia" w:date="2021-06-11T14:40:00Z">
               <w:rPr>
                 <w:b/>
                 <w:bCs/>
@@ -1098,7 +1214,7 @@
           <w:t xml:space="preserve">. 2) If </w:t>
         </w:r>
       </w:ins>
-      <w:ins w:id="81" w:author="Jiang, Xia" w:date="2021-06-11T14:42:00Z">
+      <w:ins w:id="87" w:author="Jiang, Xia" w:date="2021-06-11T14:42:00Z">
         <w:r>
           <w:rPr>
             <w:sz w:val="24"/>
@@ -1107,12 +1223,12 @@
           <w:t>we choose not</w:t>
         </w:r>
       </w:ins>
-      <w:ins w:id="82" w:author="Jiang, Xia" w:date="2021-06-11T14:36:00Z">
-        <w:r>
-          <w:rPr>
-            <w:sz w:val="24"/>
-            <w:szCs w:val="24"/>
-            <w:rPrChange w:id="83" w:author="Jiang, Xia" w:date="2021-06-11T14:40:00Z">
+      <w:ins w:id="88" w:author="Jiang, Xia" w:date="2021-06-11T14:36:00Z">
+        <w:r>
+          <w:rPr>
+            <w:sz w:val="24"/>
+            <w:szCs w:val="24"/>
+            <w:rPrChange w:id="89" w:author="Jiang, Xia" w:date="2021-06-11T14:40:00Z">
               <w:rPr>
                 <w:b/>
                 <w:bCs/>
@@ -1124,7 +1240,7 @@
           <w:t xml:space="preserve"> to disable the text input</w:t>
         </w:r>
       </w:ins>
-      <w:ins w:id="84" w:author="Jiang, Xia" w:date="2021-06-11T14:42:00Z">
+      <w:ins w:id="90" w:author="Jiang, Xia" w:date="2021-06-11T14:42:00Z">
         <w:r>
           <w:rPr>
             <w:sz w:val="24"/>
@@ -1133,12 +1249,12 @@
           <w:t xml:space="preserve"> in that case</w:t>
         </w:r>
       </w:ins>
-      <w:ins w:id="85" w:author="Jiang, Xia" w:date="2021-06-11T14:36:00Z">
-        <w:r>
-          <w:rPr>
-            <w:sz w:val="24"/>
-            <w:szCs w:val="24"/>
-            <w:rPrChange w:id="86" w:author="Jiang, Xia" w:date="2021-06-11T14:40:00Z">
+      <w:ins w:id="91" w:author="Jiang, Xia" w:date="2021-06-11T14:36:00Z">
+        <w:r>
+          <w:rPr>
+            <w:sz w:val="24"/>
+            <w:szCs w:val="24"/>
+            <w:rPrChange w:id="92" w:author="Jiang, Xia" w:date="2021-06-11T14:40:00Z">
               <w:rPr>
                 <w:b/>
                 <w:bCs/>
@@ -1150,12 +1266,12 @@
           <w:t>, then</w:t>
         </w:r>
       </w:ins>
-      <w:ins w:id="87" w:author="Jiang, Xia" w:date="2021-06-11T14:37:00Z">
-        <w:r>
-          <w:rPr>
-            <w:sz w:val="24"/>
-            <w:szCs w:val="24"/>
-            <w:rPrChange w:id="88" w:author="Jiang, Xia" w:date="2021-06-11T14:40:00Z">
+      <w:ins w:id="93" w:author="Jiang, Xia" w:date="2021-06-11T14:37:00Z">
+        <w:r>
+          <w:rPr>
+            <w:sz w:val="24"/>
+            <w:szCs w:val="24"/>
+            <w:rPrChange w:id="94" w:author="Jiang, Xia" w:date="2021-06-11T14:40:00Z">
               <w:rPr>
                 <w:b/>
                 <w:bCs/>
@@ -1167,7 +1283,7 @@
           <w:t xml:space="preserve"> </w:t>
         </w:r>
       </w:ins>
-      <w:ins w:id="89" w:author="Jiang, Xia" w:date="2021-06-11T14:42:00Z">
+      <w:ins w:id="95" w:author="Jiang, Xia" w:date="2021-06-11T14:42:00Z">
         <w:r>
           <w:rPr>
             <w:sz w:val="24"/>
@@ -1176,12 +1292,12 @@
           <w:t xml:space="preserve">we can </w:t>
         </w:r>
       </w:ins>
-      <w:ins w:id="90" w:author="Jiang, Xia" w:date="2021-06-11T14:37:00Z">
-        <w:r>
-          <w:rPr>
-            <w:sz w:val="24"/>
-            <w:szCs w:val="24"/>
-            <w:rPrChange w:id="91" w:author="Jiang, Xia" w:date="2021-06-11T14:40:00Z">
+      <w:ins w:id="96" w:author="Jiang, Xia" w:date="2021-06-11T14:37:00Z">
+        <w:r>
+          <w:rPr>
+            <w:sz w:val="24"/>
+            <w:szCs w:val="24"/>
+            <w:rPrChange w:id="97" w:author="Jiang, Xia" w:date="2021-06-11T14:40:00Z">
               <w:rPr>
                 <w:b/>
                 <w:bCs/>
@@ -1193,12 +1309,12 @@
           <w:t xml:space="preserve">change the logic/algorithm at the backend, so </w:t>
         </w:r>
       </w:ins>
-      <w:ins w:id="92" w:author="Jiang, Xia" w:date="2021-06-11T14:38:00Z">
-        <w:r>
-          <w:rPr>
-            <w:sz w:val="24"/>
-            <w:szCs w:val="24"/>
-            <w:rPrChange w:id="93" w:author="Jiang, Xia" w:date="2021-06-11T14:40:00Z">
+      <w:ins w:id="98" w:author="Jiang, Xia" w:date="2021-06-11T14:38:00Z">
+        <w:r>
+          <w:rPr>
+            <w:sz w:val="24"/>
+            <w:szCs w:val="24"/>
+            <w:rPrChange w:id="99" w:author="Jiang, Xia" w:date="2021-06-11T14:40:00Z">
               <w:rPr>
                 <w:b/>
                 <w:bCs/>
@@ -1210,12 +1326,12 @@
           <w:t xml:space="preserve">user </w:t>
         </w:r>
       </w:ins>
-      <w:ins w:id="94" w:author="Jiang, Xia" w:date="2021-06-11T14:37:00Z">
-        <w:r>
-          <w:rPr>
-            <w:sz w:val="24"/>
-            <w:szCs w:val="24"/>
-            <w:rPrChange w:id="95" w:author="Jiang, Xia" w:date="2021-06-11T14:40:00Z">
+      <w:ins w:id="100" w:author="Jiang, Xia" w:date="2021-06-11T14:37:00Z">
+        <w:r>
+          <w:rPr>
+            <w:sz w:val="24"/>
+            <w:szCs w:val="24"/>
+            <w:rPrChange w:id="101" w:author="Jiang, Xia" w:date="2021-06-11T14:40:00Z">
               <w:rPr>
                 <w:b/>
                 <w:bCs/>
@@ -1227,12 +1343,12 @@
           <w:t>text input be compared</w:t>
         </w:r>
       </w:ins>
-      <w:ins w:id="96" w:author="Jiang, Xia" w:date="2021-06-11T14:38:00Z">
-        <w:r>
-          <w:rPr>
-            <w:sz w:val="24"/>
-            <w:szCs w:val="24"/>
-            <w:rPrChange w:id="97" w:author="Jiang, Xia" w:date="2021-06-11T14:40:00Z">
+      <w:ins w:id="102" w:author="Jiang, Xia" w:date="2021-06-11T14:38:00Z">
+        <w:r>
+          <w:rPr>
+            <w:sz w:val="24"/>
+            <w:szCs w:val="24"/>
+            <w:rPrChange w:id="103" w:author="Jiang, Xia" w:date="2021-06-11T14:40:00Z">
               <w:rPr>
                 <w:b/>
                 <w:bCs/>
@@ -1244,12 +1360,12 @@
           <w:t xml:space="preserve"> with one of the choices (</w:t>
         </w:r>
       </w:ins>
-      <w:ins w:id="98" w:author="Jiang, Xia" w:date="2021-06-11T14:39:00Z">
-        <w:r>
-          <w:rPr>
-            <w:sz w:val="24"/>
-            <w:szCs w:val="24"/>
-            <w:rPrChange w:id="99" w:author="Jiang, Xia" w:date="2021-06-11T14:40:00Z">
+      <w:ins w:id="104" w:author="Jiang, Xia" w:date="2021-06-11T14:39:00Z">
+        <w:r>
+          <w:rPr>
+            <w:sz w:val="24"/>
+            <w:szCs w:val="24"/>
+            <w:rPrChange w:id="105" w:author="Jiang, Xia" w:date="2021-06-11T14:40:00Z">
               <w:rPr>
                 <w:b/>
                 <w:bCs/>
@@ -1261,12 +1377,12 @@
           <w:t xml:space="preserve">such as </w:t>
         </w:r>
       </w:ins>
-      <w:ins w:id="100" w:author="Jiang, Xia" w:date="2021-06-11T14:38:00Z">
-        <w:r>
-          <w:rPr>
-            <w:sz w:val="24"/>
-            <w:szCs w:val="24"/>
-            <w:rPrChange w:id="101" w:author="Jiang, Xia" w:date="2021-06-11T14:40:00Z">
+      <w:ins w:id="106" w:author="Jiang, Xia" w:date="2021-06-11T14:38:00Z">
+        <w:r>
+          <w:rPr>
+            <w:sz w:val="24"/>
+            <w:szCs w:val="24"/>
+            <w:rPrChange w:id="107" w:author="Jiang, Xia" w:date="2021-06-11T14:40:00Z">
               <w:rPr>
                 <w:b/>
                 <w:bCs/>
@@ -1278,12 +1394,12 @@
           <w:t xml:space="preserve">5 year, 10 year, and </w:t>
         </w:r>
       </w:ins>
-      <w:ins w:id="102" w:author="Jiang, Xia" w:date="2021-06-11T14:39:00Z">
-        <w:r>
-          <w:rPr>
-            <w:sz w:val="24"/>
-            <w:szCs w:val="24"/>
-            <w:rPrChange w:id="103" w:author="Jiang, Xia" w:date="2021-06-11T14:40:00Z">
+      <w:ins w:id="108" w:author="Jiang, Xia" w:date="2021-06-11T14:39:00Z">
+        <w:r>
+          <w:rPr>
+            <w:sz w:val="24"/>
+            <w:szCs w:val="24"/>
+            <w:rPrChange w:id="109" w:author="Jiang, Xia" w:date="2021-06-11T14:40:00Z">
               <w:rPr>
                 <w:b/>
                 <w:bCs/>
@@ -1295,7 +1411,7 @@
           <w:t>15 year)</w:t>
         </w:r>
       </w:ins>
-      <w:ins w:id="104" w:author="Jiang, Xia" w:date="2021-06-11T14:42:00Z">
+      <w:ins w:id="110" w:author="Jiang, Xia" w:date="2021-06-11T14:42:00Z">
         <w:r>
           <w:rPr>
             <w:sz w:val="24"/>
@@ -1304,12 +1420,12 @@
           <w:t>,</w:t>
         </w:r>
       </w:ins>
-      <w:ins w:id="105" w:author="Jiang, Xia" w:date="2021-06-11T14:39:00Z">
-        <w:r>
-          <w:rPr>
-            <w:sz w:val="24"/>
-            <w:szCs w:val="24"/>
-            <w:rPrChange w:id="106" w:author="Jiang, Xia" w:date="2021-06-11T14:40:00Z">
+      <w:ins w:id="111" w:author="Jiang, Xia" w:date="2021-06-11T14:39:00Z">
+        <w:r>
+          <w:rPr>
+            <w:sz w:val="24"/>
+            <w:szCs w:val="24"/>
+            <w:rPrChange w:id="112" w:author="Jiang, Xia" w:date="2021-06-11T14:40:00Z">
               <w:rPr>
                 <w:b/>
                 <w:bCs/>
@@ -1321,12 +1437,12 @@
           <w:t xml:space="preserve"> if there is a match, then respond in the same way as a button being </w:t>
         </w:r>
       </w:ins>
-      <w:ins w:id="107" w:author="Jiang, Xia" w:date="2021-06-11T14:40:00Z">
-        <w:r>
-          <w:rPr>
-            <w:sz w:val="24"/>
-            <w:szCs w:val="24"/>
-            <w:rPrChange w:id="108" w:author="Jiang, Xia" w:date="2021-06-11T14:40:00Z">
+      <w:ins w:id="113" w:author="Jiang, Xia" w:date="2021-06-11T14:40:00Z">
+        <w:r>
+          <w:rPr>
+            <w:sz w:val="24"/>
+            <w:szCs w:val="24"/>
+            <w:rPrChange w:id="114" w:author="Jiang, Xia" w:date="2021-06-11T14:40:00Z">
               <w:rPr>
                 <w:b/>
                 <w:bCs/>
@@ -1338,7 +1454,7 @@
           <w:t xml:space="preserve">clicked, </w:t>
         </w:r>
       </w:ins>
-      <w:ins w:id="109" w:author="Jiang, Xia" w:date="2021-06-11T14:43:00Z">
+      <w:ins w:id="115" w:author="Jiang, Xia" w:date="2021-06-11T14:43:00Z">
         <w:r>
           <w:rPr>
             <w:sz w:val="24"/>
@@ -1347,21 +1463,53 @@
           <w:t xml:space="preserve">and </w:t>
         </w:r>
       </w:ins>
-      <w:ins w:id="110" w:author="Jiang, Xia" w:date="2021-06-11T14:40:00Z">
-        <w:r>
-          <w:rPr>
-            <w:sz w:val="24"/>
-            <w:szCs w:val="24"/>
-            <w:rPrChange w:id="111" w:author="Jiang, Xia" w:date="2021-06-11T14:40:00Z">
-              <w:rPr>
-                <w:b/>
-                <w:bCs/>
-                <w:sz w:val="28"/>
-                <w:szCs w:val="28"/>
-              </w:rPr>
-            </w:rPrChange>
-          </w:rPr>
-          <w:t xml:space="preserve">if there is no match, then go to the database for a answer. </w:t>
+      <w:ins w:id="116" w:author="Jiang, Xia" w:date="2021-06-11T14:40:00Z">
+        <w:r>
+          <w:rPr>
+            <w:sz w:val="24"/>
+            <w:szCs w:val="24"/>
+            <w:rPrChange w:id="117" w:author="Jiang, Xia" w:date="2021-06-11T14:40:00Z">
+              <w:rPr>
+                <w:b/>
+                <w:bCs/>
+                <w:sz w:val="28"/>
+                <w:szCs w:val="28"/>
+              </w:rPr>
+            </w:rPrChange>
+          </w:rPr>
+          <w:t xml:space="preserve">if there is no match, then go to the database for </w:t>
+        </w:r>
+        <w:proofErr w:type="spellStart"/>
+        <w:r>
+          <w:rPr>
+            <w:sz w:val="24"/>
+            <w:szCs w:val="24"/>
+            <w:rPrChange w:id="118" w:author="Jiang, Xia" w:date="2021-06-11T14:40:00Z">
+              <w:rPr>
+                <w:b/>
+                <w:bCs/>
+                <w:sz w:val="28"/>
+                <w:szCs w:val="28"/>
+              </w:rPr>
+            </w:rPrChange>
+          </w:rPr>
+          <w:t>a</w:t>
+        </w:r>
+        <w:proofErr w:type="spellEnd"/>
+        <w:r>
+          <w:rPr>
+            <w:sz w:val="24"/>
+            <w:szCs w:val="24"/>
+            <w:rPrChange w:id="119" w:author="Jiang, Xia" w:date="2021-06-11T14:40:00Z">
+              <w:rPr>
+                <w:b/>
+                <w:bCs/>
+                <w:sz w:val="28"/>
+                <w:szCs w:val="28"/>
+              </w:rPr>
+            </w:rPrChange>
+          </w:rPr>
+          <w:t xml:space="preserve"> answer. </w:t>
         </w:r>
       </w:ins>
     </w:p>
@@ -1380,7 +1528,7 @@
       <w:pPr>
         <w:ind w:left="720" w:hanging="360"/>
         <w:rPr>
-          <w:ins w:id="112" w:author="Jiang, Xia" w:date="2021-06-11T13:34:00Z"/>
+          <w:ins w:id="120" w:author="Jiang, Xia" w:date="2021-06-11T13:34:00Z"/>
           <w:b/>
           <w:bCs/>
           <w:sz w:val="28"/>
@@ -1405,24 +1553,24 @@
           <w:numId w:val="5"/>
         </w:numPr>
         <w:rPr>
-          <w:del w:id="113" w:author="Jiang, Xia" w:date="2021-06-11T13:34:00Z"/>
+          <w:del w:id="121" w:author="Jiang, Xia" w:date="2021-06-11T13:34:00Z"/>
           <w:sz w:val="24"/>
           <w:szCs w:val="24"/>
-          <w:rPrChange w:id="114" w:author="Jiang, Xia" w:date="2021-06-11T13:36:00Z">
+          <w:rPrChange w:id="122" w:author="Jiang, Xia" w:date="2021-06-11T13:36:00Z">
             <w:rPr>
-              <w:del w:id="115" w:author="Jiang, Xia" w:date="2021-06-11T13:34:00Z"/>
+              <w:del w:id="123" w:author="Jiang, Xia" w:date="2021-06-11T13:34:00Z"/>
               <w:sz w:val="28"/>
               <w:szCs w:val="28"/>
             </w:rPr>
           </w:rPrChange>
         </w:rPr>
       </w:pPr>
-      <w:ins w:id="116" w:author="Jiang, Xia" w:date="2021-06-11T13:34:00Z">
-        <w:r>
-          <w:rPr>
-            <w:sz w:val="24"/>
-            <w:szCs w:val="24"/>
-            <w:rPrChange w:id="117" w:author="Jiang, Xia" w:date="2021-06-11T13:36:00Z">
+      <w:ins w:id="124" w:author="Jiang, Xia" w:date="2021-06-11T13:34:00Z">
+        <w:r>
+          <w:rPr>
+            <w:sz w:val="24"/>
+            <w:szCs w:val="24"/>
+            <w:rPrChange w:id="125" w:author="Jiang, Xia" w:date="2021-06-11T13:36:00Z">
               <w:rPr>
                 <w:sz w:val="28"/>
                 <w:szCs w:val="28"/>
@@ -1441,12 +1589,12 @@
           <w:numId w:val="5"/>
         </w:numPr>
         <w:rPr>
-          <w:ins w:id="118" w:author="Jiang, Xia" w:date="2021-06-11T13:35:00Z"/>
+          <w:ins w:id="126" w:author="Jiang, Xia" w:date="2021-06-11T13:35:00Z"/>
           <w:sz w:val="24"/>
           <w:szCs w:val="24"/>
-          <w:rPrChange w:id="119" w:author="Jiang, Xia" w:date="2021-06-11T13:36:00Z">
+          <w:rPrChange w:id="127" w:author="Jiang, Xia" w:date="2021-06-11T13:36:00Z">
             <w:rPr>
-              <w:ins w:id="120" w:author="Jiang, Xia" w:date="2021-06-11T13:35:00Z"/>
+              <w:ins w:id="128" w:author="Jiang, Xia" w:date="2021-06-11T13:35:00Z"/>
               <w:sz w:val="28"/>
               <w:szCs w:val="28"/>
             </w:rPr>
@@ -1462,27 +1610,27 @@
           <w:numId w:val="5"/>
         </w:numPr>
         <w:rPr>
-          <w:ins w:id="121" w:author="Jiang, Xia" w:date="2021-06-11T13:35:00Z"/>
+          <w:ins w:id="129" w:author="Jiang, Xia" w:date="2021-06-11T13:35:00Z"/>
           <w:sz w:val="24"/>
           <w:szCs w:val="24"/>
-          <w:rPrChange w:id="122" w:author="Jiang, Xia" w:date="2021-06-11T13:36:00Z">
+          <w:rPrChange w:id="130" w:author="Jiang, Xia" w:date="2021-06-11T13:36:00Z">
             <w:rPr>
-              <w:ins w:id="123" w:author="Jiang, Xia" w:date="2021-06-11T13:35:00Z"/>
+              <w:ins w:id="131" w:author="Jiang, Xia" w:date="2021-06-11T13:35:00Z"/>
             </w:rPr>
           </w:rPrChange>
         </w:rPr>
-        <w:pPrChange w:id="124" w:author="Jiang, Xia" w:date="2021-06-11T13:34:00Z">
+        <w:pPrChange w:id="132" w:author="Jiang, Xia" w:date="2021-06-11T13:34:00Z">
           <w:pPr>
             <w:ind w:left="720" w:hanging="360"/>
           </w:pPr>
         </w:pPrChange>
       </w:pPr>
-      <w:ins w:id="125" w:author="Jiang, Xia" w:date="2021-06-11T13:35:00Z">
-        <w:r>
-          <w:rPr>
-            <w:sz w:val="24"/>
-            <w:szCs w:val="24"/>
-            <w:rPrChange w:id="126" w:author="Jiang, Xia" w:date="2021-06-11T13:36:00Z">
+      <w:ins w:id="133" w:author="Jiang, Xia" w:date="2021-06-11T13:35:00Z">
+        <w:r>
+          <w:rPr>
+            <w:sz w:val="24"/>
+            <w:szCs w:val="24"/>
+            <w:rPrChange w:id="134" w:author="Jiang, Xia" w:date="2021-06-11T13:36:00Z">
               <w:rPr>
                 <w:sz w:val="28"/>
                 <w:szCs w:val="28"/>
@@ -1501,35 +1649,52 @@
           <w:numId w:val="5"/>
         </w:numPr>
         <w:rPr>
-          <w:ins w:id="127" w:author="Jiang, Xia" w:date="2021-06-11T13:35:00Z"/>
+          <w:ins w:id="135" w:author="Jiang, Xia" w:date="2021-06-11T13:35:00Z"/>
           <w:sz w:val="24"/>
           <w:szCs w:val="24"/>
-          <w:rPrChange w:id="128" w:author="Jiang, Xia" w:date="2021-06-11T13:36:00Z">
+          <w:rPrChange w:id="136" w:author="Jiang, Xia" w:date="2021-06-11T13:36:00Z">
             <w:rPr>
-              <w:ins w:id="129" w:author="Jiang, Xia" w:date="2021-06-11T13:35:00Z"/>
+              <w:ins w:id="137" w:author="Jiang, Xia" w:date="2021-06-11T13:35:00Z"/>
               <w:sz w:val="28"/>
               <w:szCs w:val="28"/>
             </w:rPr>
           </w:rPrChange>
         </w:rPr>
       </w:pPr>
-      <w:ins w:id="130" w:author="Jiang, Xia" w:date="2021-06-11T13:32:00Z">
-        <w:r>
-          <w:rPr>
-            <w:sz w:val="24"/>
-            <w:szCs w:val="24"/>
-            <w:rPrChange w:id="131" w:author="Jiang, Xia" w:date="2021-06-11T13:36:00Z">
-              <w:rPr>
-                <w:b/>
-                <w:bCs/>
-                <w:sz w:val="28"/>
-                <w:szCs w:val="28"/>
-              </w:rPr>
-            </w:rPrChange>
-          </w:rPr>
-          <w:t>Improving iMedBot</w:t>
-        </w:r>
-      </w:ins>
+      <w:ins w:id="138" w:author="Jiang, Xia" w:date="2021-06-11T13:32:00Z">
+        <w:r>
+          <w:rPr>
+            <w:sz w:val="24"/>
+            <w:szCs w:val="24"/>
+            <w:rPrChange w:id="139" w:author="Jiang, Xia" w:date="2021-06-11T13:36:00Z">
+              <w:rPr>
+                <w:b/>
+                <w:bCs/>
+                <w:sz w:val="28"/>
+                <w:szCs w:val="28"/>
+              </w:rPr>
+            </w:rPrChange>
+          </w:rPr>
+          <w:t xml:space="preserve">Improving </w:t>
+        </w:r>
+        <w:proofErr w:type="spellStart"/>
+        <w:r>
+          <w:rPr>
+            <w:sz w:val="24"/>
+            <w:szCs w:val="24"/>
+            <w:rPrChange w:id="140" w:author="Jiang, Xia" w:date="2021-06-11T13:36:00Z">
+              <w:rPr>
+                <w:b/>
+                <w:bCs/>
+                <w:sz w:val="28"/>
+                <w:szCs w:val="28"/>
+              </w:rPr>
+            </w:rPrChange>
+          </w:rPr>
+          <w:t>iMedBot</w:t>
+        </w:r>
+      </w:ins>
+      <w:proofErr w:type="spellEnd"/>
     </w:p>
     <w:p>
       <w:pPr>
@@ -1539,27 +1704,27 @@
           <w:numId w:val="5"/>
         </w:numPr>
         <w:rPr>
-          <w:del w:id="132" w:author="Jiang, Xia" w:date="2021-06-11T13:36:00Z"/>
+          <w:del w:id="141" w:author="Jiang, Xia" w:date="2021-06-11T13:36:00Z"/>
           <w:sz w:val="24"/>
           <w:szCs w:val="24"/>
-          <w:rPrChange w:id="133" w:author="Jiang, Xia" w:date="2021-06-11T13:36:00Z">
+          <w:rPrChange w:id="142" w:author="Jiang, Xia" w:date="2021-06-11T13:36:00Z">
             <w:rPr>
-              <w:del w:id="134" w:author="Jiang, Xia" w:date="2021-06-11T13:36:00Z"/>
+              <w:del w:id="143" w:author="Jiang, Xia" w:date="2021-06-11T13:36:00Z"/>
             </w:rPr>
           </w:rPrChange>
         </w:rPr>
-        <w:pPrChange w:id="135" w:author="Jiang, Xia" w:date="2021-06-11T13:36:00Z">
+        <w:pPrChange w:id="144" w:author="Jiang, Xia" w:date="2021-06-11T13:36:00Z">
           <w:pPr>
             <w:ind w:left="720" w:hanging="360"/>
           </w:pPr>
         </w:pPrChange>
       </w:pPr>
-      <w:ins w:id="136" w:author="Jiang, Xia" w:date="2021-06-11T13:32:00Z">
-        <w:r>
-          <w:rPr>
-            <w:sz w:val="24"/>
-            <w:szCs w:val="24"/>
-            <w:rPrChange w:id="137" w:author="Jiang, Xia" w:date="2021-06-11T13:36:00Z">
+      <w:ins w:id="145" w:author="Jiang, Xia" w:date="2021-06-11T13:32:00Z">
+        <w:r>
+          <w:rPr>
+            <w:sz w:val="24"/>
+            <w:szCs w:val="24"/>
+            <w:rPrChange w:id="146" w:author="Jiang, Xia" w:date="2021-06-11T13:36:00Z">
               <w:rPr>
                 <w:b/>
                 <w:bCs/>
@@ -1570,28 +1735,45 @@
           </w:rPr>
           <w:t>Upgrade two servers (</w:t>
         </w:r>
-        <w:bookmarkStart w:id="138" w:name="OLE_LINK1"/>
-        <w:r>
-          <w:rPr>
-            <w:sz w:val="24"/>
-            <w:szCs w:val="24"/>
-            <w:rPrChange w:id="139" w:author="Jiang, Xia" w:date="2021-06-11T13:36:00Z">
-              <w:rPr>
-                <w:b/>
-                <w:bCs/>
-                <w:sz w:val="28"/>
-                <w:szCs w:val="28"/>
-              </w:rPr>
-            </w:rPrChange>
-          </w:rPr>
-          <w:t>dbgap and dbgap2</w:t>
-        </w:r>
-        <w:bookmarkEnd w:id="138"/>
-        <w:r>
-          <w:rPr>
-            <w:sz w:val="24"/>
-            <w:szCs w:val="24"/>
-            <w:rPrChange w:id="140" w:author="Jiang, Xia" w:date="2021-06-11T13:36:00Z">
+        <w:bookmarkStart w:id="147" w:name="OLE_LINK1"/>
+        <w:proofErr w:type="spellStart"/>
+        <w:r>
+          <w:rPr>
+            <w:sz w:val="24"/>
+            <w:szCs w:val="24"/>
+            <w:rPrChange w:id="148" w:author="Jiang, Xia" w:date="2021-06-11T13:36:00Z">
+              <w:rPr>
+                <w:b/>
+                <w:bCs/>
+                <w:sz w:val="28"/>
+                <w:szCs w:val="28"/>
+              </w:rPr>
+            </w:rPrChange>
+          </w:rPr>
+          <w:t>dbgap</w:t>
+        </w:r>
+        <w:proofErr w:type="spellEnd"/>
+        <w:r>
+          <w:rPr>
+            <w:sz w:val="24"/>
+            <w:szCs w:val="24"/>
+            <w:rPrChange w:id="149" w:author="Jiang, Xia" w:date="2021-06-11T13:36:00Z">
+              <w:rPr>
+                <w:b/>
+                <w:bCs/>
+                <w:sz w:val="28"/>
+                <w:szCs w:val="28"/>
+              </w:rPr>
+            </w:rPrChange>
+          </w:rPr>
+          <w:t xml:space="preserve"> and dbgap2</w:t>
+        </w:r>
+        <w:bookmarkEnd w:id="147"/>
+        <w:r>
+          <w:rPr>
+            <w:sz w:val="24"/>
+            <w:szCs w:val="24"/>
+            <w:rPrChange w:id="150" w:author="Jiang, Xia" w:date="2021-06-11T13:36:00Z">
               <w:rPr>
                 <w:b/>
                 <w:bCs/>
@@ -1607,7 +1789,7 @@
     <w:p>
       <w:pPr>
         <w:pStyle w:val="ListParagraph"/>
-        <w:pPrChange w:id="141" w:author="Jiang, Xia" w:date="2021-06-11T13:36:00Z">
+        <w:pPrChange w:id="151" w:author="Jiang, Xia" w:date="2021-06-11T13:36:00Z">
           <w:pPr>
             <w:ind w:left="720" w:hanging="360"/>
           </w:pPr>
@@ -1661,13 +1843,13 @@
           <w:numId w:val="6"/>
         </w:numPr>
         <w:rPr>
-          <w:ins w:id="142" w:author="Xu, Chuhan" w:date="2021-06-14T10:47:00Z"/>
+          <w:ins w:id="152" w:author="Xu, Chuhan" w:date="2021-06-14T10:47:00Z"/>
           <w:rFonts w:cstheme="minorHAnsi"/>
           <w:sz w:val="24"/>
           <w:szCs w:val="24"/>
         </w:rPr>
       </w:pPr>
-      <w:ins w:id="143" w:author="Jiang, Xia" w:date="2021-06-11T13:57:00Z">
+      <w:ins w:id="153" w:author="Jiang, Xia" w:date="2021-06-11T13:57:00Z">
         <w:r>
           <w:rPr>
             <w:rFonts w:cstheme="minorHAnsi"/>
@@ -1677,7 +1859,7 @@
           <w:t xml:space="preserve">Find out how the </w:t>
         </w:r>
       </w:ins>
-      <w:ins w:id="144" w:author="Jiang, Xia" w:date="2021-06-11T13:58:00Z">
+      <w:ins w:id="154" w:author="Jiang, Xia" w:date="2021-06-11T13:58:00Z">
         <w:r>
           <w:rPr>
             <w:rFonts w:cstheme="minorHAnsi"/>
@@ -1695,7 +1877,7 @@
           <w:t>experiments (except deep learning) were done: with or without 80-20 spl</w:t>
         </w:r>
       </w:ins>
-      <w:ins w:id="145" w:author="Jiang, Xia" w:date="2021-06-11T13:59:00Z">
+      <w:ins w:id="155" w:author="Jiang, Xia" w:date="2021-06-11T13:59:00Z">
         <w:r>
           <w:rPr>
             <w:rFonts w:cstheme="minorHAnsi"/>
@@ -1705,7 +1887,7 @@
           <w:t xml:space="preserve">it (level 1 validation)? If yes, then we are good. If no, then we need </w:t>
         </w:r>
       </w:ins>
-      <w:ins w:id="146" w:author="Jiang, Xia" w:date="2021-06-11T14:00:00Z">
+      <w:ins w:id="156" w:author="Jiang, Xia" w:date="2021-06-11T14:00:00Z">
         <w:r>
           <w:rPr>
             <w:rFonts w:cstheme="minorHAnsi"/>
@@ -1715,7 +1897,7 @@
           <w:t xml:space="preserve">to </w:t>
         </w:r>
       </w:ins>
-      <w:ins w:id="147" w:author="Jiang, Xia" w:date="2021-06-11T13:59:00Z">
+      <w:ins w:id="157" w:author="Jiang, Xia" w:date="2021-06-11T13:59:00Z">
         <w:r>
           <w:rPr>
             <w:rFonts w:cstheme="minorHAnsi"/>
@@ -1725,7 +1907,7 @@
           <w:t xml:space="preserve">rerun them by adding 80-20 </w:t>
         </w:r>
       </w:ins>
-      <w:ins w:id="148" w:author="Jiang, Xia" w:date="2021-06-11T14:00:00Z">
+      <w:ins w:id="158" w:author="Jiang, Xia" w:date="2021-06-11T14:00:00Z">
         <w:r>
           <w:rPr>
             <w:rFonts w:cstheme="minorHAnsi"/>
@@ -1741,18 +1923,18 @@
         <w:pStyle w:val="ListParagraph"/>
         <w:ind w:left="1080"/>
         <w:rPr>
-          <w:ins w:id="149" w:author="Jiang, Xia" w:date="2021-06-11T13:57:00Z"/>
+          <w:ins w:id="159" w:author="Jiang, Xia" w:date="2021-06-11T13:57:00Z"/>
           <w:rFonts w:cstheme="minorHAnsi"/>
           <w:color w:val="FF0000"/>
           <w:sz w:val="24"/>
           <w:szCs w:val="24"/>
-          <w:rPrChange w:id="150" w:author="Xu, Chuhan" w:date="2021-06-14T10:47:00Z">
+          <w:rPrChange w:id="160" w:author="Xu, Chuhan" w:date="2021-06-14T10:47:00Z">
             <w:rPr>
-              <w:ins w:id="151" w:author="Jiang, Xia" w:date="2021-06-11T13:57:00Z"/>
+              <w:ins w:id="161" w:author="Jiang, Xia" w:date="2021-06-11T13:57:00Z"/>
             </w:rPr>
           </w:rPrChange>
         </w:rPr>
-        <w:pPrChange w:id="152" w:author="Xu, Chuhan" w:date="2021-06-14T10:47:00Z">
+        <w:pPrChange w:id="162" w:author="Xu, Chuhan" w:date="2021-06-14T10:47:00Z">
           <w:pPr>
             <w:pStyle w:val="ListParagraph"/>
             <w:numPr>
@@ -1762,7 +1944,7 @@
           </w:pPr>
         </w:pPrChange>
       </w:pPr>
-      <w:ins w:id="153" w:author="Xu, Chuhan" w:date="2021-06-14T10:47:00Z">
+      <w:ins w:id="163" w:author="Xu, Chuhan" w:date="2021-06-14T10:47:00Z">
         <w:r>
           <w:rPr>
             <w:rFonts w:cstheme="minorHAnsi"/>
@@ -1782,37 +1964,85 @@
           <w:numId w:val="6"/>
         </w:numPr>
         <w:rPr>
-          <w:ins w:id="154" w:author="Jiang, Xia" w:date="2021-06-11T13:44:00Z"/>
+          <w:ins w:id="164" w:author="Jiang, Xia" w:date="2021-06-16T14:56:00Z"/>
           <w:rFonts w:cstheme="minorHAnsi"/>
           <w:sz w:val="24"/>
           <w:szCs w:val="24"/>
         </w:rPr>
       </w:pPr>
-      <w:ins w:id="155" w:author="Jiang, Xia" w:date="2021-06-11T13:36:00Z">
-        <w:r>
-          <w:rPr>
-            <w:rFonts w:cstheme="minorHAnsi"/>
-            <w:sz w:val="24"/>
-            <w:szCs w:val="24"/>
-            <w:rPrChange w:id="156" w:author="Jiang, Xia" w:date="2021-06-11T13:43:00Z">
-              <w:rPr>
-                <w:b/>
-                <w:bCs/>
-                <w:sz w:val="28"/>
-                <w:szCs w:val="28"/>
-              </w:rPr>
-            </w:rPrChange>
-          </w:rPr>
-          <w:t xml:space="preserve">I will provide new datasets that you </w:t>
-        </w:r>
-      </w:ins>
-      <w:ins w:id="157" w:author="Jiang, Xia" w:date="2021-06-11T13:37:00Z">
-        <w:r>
-          <w:rPr>
-            <w:rFonts w:cstheme="minorHAnsi"/>
-            <w:sz w:val="24"/>
-            <w:szCs w:val="24"/>
-            <w:rPrChange w:id="158" w:author="Jiang, Xia" w:date="2021-06-11T13:43:00Z">
+      <w:ins w:id="165" w:author="Jiang, Xia" w:date="2021-06-11T13:36:00Z">
+        <w:r>
+          <w:rPr>
+            <w:rFonts w:cstheme="minorHAnsi"/>
+            <w:sz w:val="24"/>
+            <w:szCs w:val="24"/>
+            <w:rPrChange w:id="166" w:author="Jiang, Xia" w:date="2021-06-11T13:43:00Z">
+              <w:rPr>
+                <w:b/>
+                <w:bCs/>
+                <w:sz w:val="28"/>
+                <w:szCs w:val="28"/>
+              </w:rPr>
+            </w:rPrChange>
+          </w:rPr>
+          <w:t>I</w:t>
+        </w:r>
+      </w:ins>
+      <w:ins w:id="167" w:author="Jiang, Xia" w:date="2021-06-16T14:56:00Z">
+        <w:r>
+          <w:rPr>
+            <w:rFonts w:cstheme="minorHAnsi"/>
+            <w:sz w:val="24"/>
+            <w:szCs w:val="24"/>
+          </w:rPr>
+          <w:t xml:space="preserve"> </w:t>
+        </w:r>
+      </w:ins>
+      <w:ins w:id="168" w:author="Jiang, Xia" w:date="2021-06-16T15:01:00Z">
+        <w:r>
+          <w:rPr>
+            <w:rFonts w:cstheme="minorHAnsi"/>
+            <w:sz w:val="24"/>
+            <w:szCs w:val="24"/>
+          </w:rPr>
+          <w:t>will provide</w:t>
+        </w:r>
+      </w:ins>
+      <w:ins w:id="169" w:author="Jiang, Xia" w:date="2021-06-16T14:56:00Z">
+        <w:r>
+          <w:rPr>
+            <w:rFonts w:cstheme="minorHAnsi"/>
+            <w:sz w:val="24"/>
+            <w:szCs w:val="24"/>
+          </w:rPr>
+          <w:t xml:space="preserve"> </w:t>
+        </w:r>
+      </w:ins>
+      <w:ins w:id="170" w:author="Jiang, Xia" w:date="2021-06-11T13:36:00Z">
+        <w:r>
+          <w:rPr>
+            <w:rFonts w:cstheme="minorHAnsi"/>
+            <w:sz w:val="24"/>
+            <w:szCs w:val="24"/>
+            <w:rPrChange w:id="171" w:author="Jiang, Xia" w:date="2021-06-11T13:43:00Z">
+              <w:rPr>
+                <w:b/>
+                <w:bCs/>
+                <w:sz w:val="28"/>
+                <w:szCs w:val="28"/>
+              </w:rPr>
+            </w:rPrChange>
+          </w:rPr>
+          <w:t xml:space="preserve">new datasets that you </w:t>
+        </w:r>
+      </w:ins>
+      <w:ins w:id="172" w:author="Jiang, Xia" w:date="2021-06-11T13:37:00Z">
+        <w:r>
+          <w:rPr>
+            <w:rFonts w:cstheme="minorHAnsi"/>
+            <w:sz w:val="24"/>
+            <w:szCs w:val="24"/>
+            <w:rPrChange w:id="173" w:author="Jiang, Xia" w:date="2021-06-11T13:43:00Z">
               <w:rPr>
                 <w:b/>
                 <w:bCs/>
@@ -1828,7 +2058,7 @@
             <w:rFonts w:cstheme="minorHAnsi"/>
             <w:sz w:val="24"/>
             <w:szCs w:val="24"/>
-            <w:rPrChange w:id="159" w:author="Jiang, Xia" w:date="2021-06-11T13:43:00Z">
+            <w:rPrChange w:id="174" w:author="Jiang, Xia" w:date="2021-06-11T13:43:00Z">
               <w:rPr>
                 <w:b/>
                 <w:bCs/>
@@ -1840,13 +2070,13 @@
           <w:t>: 1) running s</w:t>
         </w:r>
       </w:ins>
-      <w:ins w:id="160" w:author="Jiang, Xia" w:date="2021-06-11T13:38:00Z">
-        <w:r>
-          <w:rPr>
-            <w:rFonts w:cstheme="minorHAnsi"/>
-            <w:sz w:val="24"/>
-            <w:szCs w:val="24"/>
-            <w:rPrChange w:id="161" w:author="Jiang, Xia" w:date="2021-06-11T13:43:00Z">
+      <w:ins w:id="175" w:author="Jiang, Xia" w:date="2021-06-11T13:38:00Z">
+        <w:r>
+          <w:rPr>
+            <w:rFonts w:cstheme="minorHAnsi"/>
+            <w:sz w:val="24"/>
+            <w:szCs w:val="24"/>
+            <w:rPrChange w:id="176" w:author="Jiang, Xia" w:date="2021-06-11T13:43:00Z">
               <w:rPr>
                 <w:b/>
                 <w:bCs/>
@@ -1858,13 +2088,13 @@
           <w:t>tage-1 tests that focus on finding the range of good hyperparameter values for each of the hyperparameters</w:t>
         </w:r>
       </w:ins>
-      <w:ins w:id="162" w:author="Jiang, Xia" w:date="2021-06-11T13:41:00Z">
-        <w:r>
-          <w:rPr>
-            <w:rFonts w:cstheme="minorHAnsi"/>
-            <w:sz w:val="24"/>
-            <w:szCs w:val="24"/>
-            <w:rPrChange w:id="163" w:author="Jiang, Xia" w:date="2021-06-11T13:43:00Z">
+      <w:ins w:id="177" w:author="Jiang, Xia" w:date="2021-06-11T13:41:00Z">
+        <w:r>
+          <w:rPr>
+            <w:rFonts w:cstheme="minorHAnsi"/>
+            <w:sz w:val="24"/>
+            <w:szCs w:val="24"/>
+            <w:rPrChange w:id="178" w:author="Jiang, Xia" w:date="2021-06-11T13:43:00Z">
               <w:rPr>
                 <w:b/>
                 <w:bCs/>
@@ -1876,7 +2106,7 @@
           <w:t xml:space="preserve"> while fixing the values of other hyperparameters. 2) running stage-2 tests</w:t>
         </w:r>
       </w:ins>
-      <w:ins w:id="164" w:author="Jiang, Xia" w:date="2021-06-11T13:49:00Z">
+      <w:ins w:id="179" w:author="Jiang, Xia" w:date="2021-06-11T13:49:00Z">
         <w:r>
           <w:rPr>
             <w:rFonts w:cstheme="minorHAnsi"/>
@@ -1886,13 +2116,13 @@
           <w:t xml:space="preserve"> (grid search)</w:t>
         </w:r>
       </w:ins>
-      <w:ins w:id="165" w:author="Jiang, Xia" w:date="2021-06-11T13:41:00Z">
-        <w:r>
-          <w:rPr>
-            <w:rFonts w:cstheme="minorHAnsi"/>
-            <w:sz w:val="24"/>
-            <w:szCs w:val="24"/>
-            <w:rPrChange w:id="166" w:author="Jiang, Xia" w:date="2021-06-11T13:43:00Z">
+      <w:ins w:id="180" w:author="Jiang, Xia" w:date="2021-06-11T13:41:00Z">
+        <w:r>
+          <w:rPr>
+            <w:rFonts w:cstheme="minorHAnsi"/>
+            <w:sz w:val="24"/>
+            <w:szCs w:val="24"/>
+            <w:rPrChange w:id="181" w:author="Jiang, Xia" w:date="2021-06-11T13:43:00Z">
               <w:rPr>
                 <w:b/>
                 <w:bCs/>
@@ -1904,7 +2134,7 @@
           <w:t xml:space="preserve"> based upon</w:t>
         </w:r>
       </w:ins>
-      <w:ins w:id="167" w:author="Jiang, Xia" w:date="2021-06-11T14:01:00Z">
+      <w:ins w:id="182" w:author="Jiang, Xia" w:date="2021-06-11T14:01:00Z">
         <w:r>
           <w:rPr>
             <w:rFonts w:cstheme="minorHAnsi"/>
@@ -1914,13 +2144,13 @@
           <w:t xml:space="preserve">. </w:t>
         </w:r>
       </w:ins>
-      <w:ins w:id="168" w:author="Jiang, Xia" w:date="2021-06-11T13:41:00Z">
-        <w:r>
-          <w:rPr>
-            <w:rFonts w:cstheme="minorHAnsi"/>
-            <w:sz w:val="24"/>
-            <w:szCs w:val="24"/>
-            <w:rPrChange w:id="169" w:author="Jiang, Xia" w:date="2021-06-11T13:43:00Z">
+      <w:ins w:id="183" w:author="Jiang, Xia" w:date="2021-06-11T13:41:00Z">
+        <w:r>
+          <w:rPr>
+            <w:rFonts w:cstheme="minorHAnsi"/>
+            <w:sz w:val="24"/>
+            <w:szCs w:val="24"/>
+            <w:rPrChange w:id="184" w:author="Jiang, Xia" w:date="2021-06-11T13:43:00Z">
               <w:rPr>
                 <w:b/>
                 <w:bCs/>
@@ -1932,27 +2162,123 @@
           <w:t xml:space="preserve"> results from 1)</w:t>
         </w:r>
       </w:ins>
-      <w:ins w:id="170" w:author="Jiang, Xia" w:date="2021-06-11T13:43:00Z">
-        <w:r>
-          <w:rPr>
-            <w:rFonts w:cstheme="minorHAnsi"/>
-            <w:sz w:val="24"/>
-            <w:szCs w:val="24"/>
-          </w:rPr>
-          <w:t xml:space="preserve">. 3) Starting out with machine </w:t>
-        </w:r>
-      </w:ins>
-      <w:ins w:id="171" w:author="Jiang, Xia" w:date="2021-06-11T13:44:00Z">
-        <w:r>
-          <w:rPr>
-            <w:rFonts w:cstheme="minorHAnsi"/>
-            <w:sz w:val="24"/>
-            <w:szCs w:val="24"/>
-          </w:rPr>
-          <w:t>learning methods we used except for deep learning.</w:t>
-        </w:r>
-      </w:ins>
-      <w:ins w:id="172" w:author="Jiang, Xia" w:date="2021-06-11T14:02:00Z">
+      <w:ins w:id="185" w:author="Jiang, Xia" w:date="2021-06-11T13:43:00Z">
+        <w:r>
+          <w:rPr>
+            <w:rFonts w:cstheme="minorHAnsi"/>
+            <w:sz w:val="24"/>
+            <w:szCs w:val="24"/>
+          </w:rPr>
+          <w:t xml:space="preserve">. 3) </w:t>
+        </w:r>
+        <w:r>
+          <w:rPr>
+            <w:rFonts w:cstheme="minorHAnsi"/>
+            <w:sz w:val="24"/>
+            <w:szCs w:val="24"/>
+            <w:highlight w:val="yellow"/>
+            <w:rPrChange w:id="186" w:author="Jiang, Xia" w:date="2021-06-16T15:01:00Z">
+              <w:rPr>
+                <w:rFonts w:cstheme="minorHAnsi"/>
+                <w:sz w:val="24"/>
+                <w:szCs w:val="24"/>
+              </w:rPr>
+            </w:rPrChange>
+          </w:rPr>
+          <w:t>St</w:t>
+        </w:r>
+      </w:ins>
+      <w:ins w:id="187" w:author="Jiang, Xia" w:date="2021-06-16T14:55:00Z">
+        <w:r>
+          <w:rPr>
+            <w:rFonts w:cstheme="minorHAnsi"/>
+            <w:sz w:val="24"/>
+            <w:szCs w:val="24"/>
+            <w:highlight w:val="yellow"/>
+            <w:rPrChange w:id="188" w:author="Jiang, Xia" w:date="2021-06-16T15:01:00Z">
+              <w:rPr>
+                <w:rFonts w:cstheme="minorHAnsi"/>
+                <w:sz w:val="24"/>
+                <w:szCs w:val="24"/>
+              </w:rPr>
+            </w:rPrChange>
+          </w:rPr>
+          <w:t xml:space="preserve">art out with deep learning </w:t>
+        </w:r>
+      </w:ins>
+      <w:ins w:id="189" w:author="Jiang, Xia" w:date="2021-06-11T13:44:00Z">
+        <w:r>
+          <w:rPr>
+            <w:rFonts w:cstheme="minorHAnsi"/>
+            <w:sz w:val="24"/>
+            <w:szCs w:val="24"/>
+            <w:highlight w:val="yellow"/>
+            <w:rPrChange w:id="190" w:author="Jiang, Xia" w:date="2021-06-16T15:01:00Z">
+              <w:rPr>
+                <w:rFonts w:cstheme="minorHAnsi"/>
+                <w:sz w:val="24"/>
+                <w:szCs w:val="24"/>
+              </w:rPr>
+            </w:rPrChange>
+          </w:rPr>
+          <w:t>methods</w:t>
+        </w:r>
+      </w:ins>
+      <w:ins w:id="191" w:author="Jiang, Xia" w:date="2021-06-16T14:55:00Z">
+        <w:r>
+          <w:rPr>
+            <w:rFonts w:cstheme="minorHAnsi"/>
+            <w:sz w:val="24"/>
+            <w:szCs w:val="24"/>
+            <w:highlight w:val="yellow"/>
+            <w:rPrChange w:id="192" w:author="Jiang, Xia" w:date="2021-06-16T15:01:00Z">
+              <w:rPr>
+                <w:rFonts w:cstheme="minorHAnsi"/>
+                <w:sz w:val="24"/>
+                <w:szCs w:val="24"/>
+              </w:rPr>
+            </w:rPrChange>
+          </w:rPr>
+          <w:t xml:space="preserve"> using </w:t>
+        </w:r>
+      </w:ins>
+      <w:ins w:id="193" w:author="Jiang, Xia" w:date="2021-06-16T14:56:00Z">
+        <w:r>
+          <w:rPr>
+            <w:rFonts w:cstheme="minorHAnsi"/>
+            <w:sz w:val="24"/>
+            <w:szCs w:val="24"/>
+            <w:highlight w:val="yellow"/>
+            <w:rPrChange w:id="194" w:author="Jiang, Xia" w:date="2021-06-16T15:01:00Z">
+              <w:rPr>
+                <w:rFonts w:cstheme="minorHAnsi"/>
+                <w:sz w:val="24"/>
+                <w:szCs w:val="24"/>
+              </w:rPr>
+            </w:rPrChange>
+          </w:rPr>
+          <w:t>dnn_keras.py</w:t>
+        </w:r>
+      </w:ins>
+      <w:ins w:id="195" w:author="Jiang, Xia" w:date="2021-06-11T13:44:00Z">
+        <w:r>
+          <w:rPr>
+            <w:rFonts w:cstheme="minorHAnsi"/>
+            <w:sz w:val="24"/>
+            <w:szCs w:val="24"/>
+            <w:highlight w:val="yellow"/>
+            <w:rPrChange w:id="196" w:author="Jiang, Xia" w:date="2021-06-16T15:01:00Z">
+              <w:rPr>
+                <w:rFonts w:cstheme="minorHAnsi"/>
+                <w:sz w:val="24"/>
+                <w:szCs w:val="24"/>
+              </w:rPr>
+            </w:rPrChange>
+          </w:rPr>
+          <w:t>.</w:t>
+        </w:r>
+      </w:ins>
+      <w:ins w:id="197" w:author="Jiang, Xia" w:date="2021-06-11T14:02:00Z">
         <w:r>
           <w:rPr>
             <w:rFonts w:cstheme="minorHAnsi"/>
@@ -1960,6 +2286,254 @@
             <w:szCs w:val="24"/>
           </w:rPr>
           <w:t xml:space="preserve"> In these experiments, don’t do 80-20 split.</w:t>
+        </w:r>
+      </w:ins>
+    </w:p>
+    <w:p>
+      <w:pPr>
+        <w:pStyle w:val="ListParagraph"/>
+        <w:ind w:left="1080"/>
+        <w:rPr>
+          <w:ins w:id="198" w:author="Jiang, Xia" w:date="2021-06-16T15:02:00Z"/>
+          <w:rFonts w:cstheme="minorHAnsi"/>
+          <w:sz w:val="24"/>
+          <w:szCs w:val="24"/>
+        </w:rPr>
+      </w:pPr>
+      <w:ins w:id="199" w:author="Jiang, Xia" w:date="2021-06-16T14:56:00Z">
+        <w:r>
+          <w:rPr>
+            <w:rFonts w:cstheme="minorHAnsi"/>
+            <w:sz w:val="24"/>
+            <w:szCs w:val="24"/>
+            <w:highlight w:val="yellow"/>
+            <w:rPrChange w:id="200" w:author="Jiang, Xia" w:date="2021-06-16T15:01:00Z">
+              <w:rPr>
+                <w:rFonts w:cstheme="minorHAnsi"/>
+                <w:sz w:val="24"/>
+                <w:szCs w:val="24"/>
+              </w:rPr>
+            </w:rPrChange>
+          </w:rPr>
+          <w:t>Just created and pushed up some new datasets</w:t>
+        </w:r>
+        <w:r>
+          <w:rPr>
+            <w:rFonts w:cstheme="minorHAnsi"/>
+            <w:sz w:val="24"/>
+            <w:szCs w:val="24"/>
+            <w:highlight w:val="yellow"/>
+            <w:rPrChange w:id="201" w:author="Jiang, Xia" w:date="2021-06-16T15:02:00Z">
+              <w:rPr>
+                <w:rFonts w:cstheme="minorHAnsi"/>
+                <w:sz w:val="24"/>
+                <w:szCs w:val="24"/>
+              </w:rPr>
+            </w:rPrChange>
+          </w:rPr>
+          <w:t xml:space="preserve">. </w:t>
+        </w:r>
+      </w:ins>
+      <w:ins w:id="202" w:author="Jiang, Xia" w:date="2021-06-16T15:02:00Z">
+        <w:r>
+          <w:rPr>
+            <w:rFonts w:cstheme="minorHAnsi"/>
+            <w:sz w:val="24"/>
+            <w:szCs w:val="24"/>
+            <w:highlight w:val="yellow"/>
+            <w:rPrChange w:id="203" w:author="Jiang, Xia" w:date="2021-06-16T15:02:00Z">
+              <w:rPr>
+                <w:rFonts w:cstheme="minorHAnsi"/>
+                <w:sz w:val="24"/>
+                <w:szCs w:val="24"/>
+              </w:rPr>
+            </w:rPrChange>
+          </w:rPr>
+          <w:t xml:space="preserve">I will </w:t>
+        </w:r>
+      </w:ins>
+      <w:ins w:id="204" w:author="Jiang, Xia" w:date="2021-06-16T15:01:00Z">
+        <w:r>
+          <w:rPr>
+            <w:rFonts w:cstheme="minorHAnsi"/>
+            <w:sz w:val="24"/>
+            <w:szCs w:val="24"/>
+            <w:highlight w:val="yellow"/>
+            <w:rPrChange w:id="205" w:author="Jiang, Xia" w:date="2021-06-16T15:02:00Z">
+              <w:rPr>
+                <w:rFonts w:cstheme="minorHAnsi"/>
+                <w:sz w:val="24"/>
+                <w:szCs w:val="24"/>
+              </w:rPr>
+            </w:rPrChange>
+          </w:rPr>
+          <w:t>create more, but you can start doing your work with the</w:t>
+        </w:r>
+      </w:ins>
+      <w:ins w:id="206" w:author="Jiang, Xia" w:date="2021-06-16T15:02:00Z">
+        <w:r>
+          <w:rPr>
+            <w:rFonts w:cstheme="minorHAnsi"/>
+            <w:sz w:val="24"/>
+            <w:szCs w:val="24"/>
+            <w:highlight w:val="yellow"/>
+            <w:rPrChange w:id="207" w:author="Jiang, Xia" w:date="2021-06-16T15:02:00Z">
+              <w:rPr>
+                <w:rFonts w:cstheme="minorHAnsi"/>
+                <w:sz w:val="24"/>
+                <w:szCs w:val="24"/>
+              </w:rPr>
+            </w:rPrChange>
+          </w:rPr>
+          <w:t>se.</w:t>
+        </w:r>
+      </w:ins>
+    </w:p>
+    <w:p>
+      <w:pPr>
+        <w:pStyle w:val="ListParagraph"/>
+        <w:ind w:left="1080"/>
+        <w:rPr>
+          <w:ins w:id="208" w:author="Jiang, Xia" w:date="2021-06-16T15:03:00Z"/>
+          <w:rFonts w:cstheme="minorHAnsi"/>
+          <w:sz w:val="24"/>
+          <w:szCs w:val="24"/>
+          <w:highlight w:val="yellow"/>
+          <w:rPrChange w:id="209" w:author="Jiang, Xia" w:date="2021-06-16T15:04:00Z">
+            <w:rPr>
+              <w:ins w:id="210" w:author="Jiang, Xia" w:date="2021-06-16T15:03:00Z"/>
+              <w:rFonts w:cstheme="minorHAnsi"/>
+              <w:sz w:val="24"/>
+              <w:szCs w:val="24"/>
+            </w:rPr>
+          </w:rPrChange>
+        </w:rPr>
+      </w:pPr>
+      <w:ins w:id="211" w:author="Jiang, Xia" w:date="2021-06-16T15:02:00Z">
+        <w:r>
+          <w:rPr>
+            <w:rFonts w:cstheme="minorHAnsi"/>
+            <w:sz w:val="24"/>
+            <w:szCs w:val="24"/>
+            <w:highlight w:val="yellow"/>
+            <w:rPrChange w:id="212" w:author="Jiang, Xia" w:date="2021-06-16T15:04:00Z">
+              <w:rPr>
+                <w:rFonts w:cstheme="minorHAnsi"/>
+                <w:sz w:val="24"/>
+                <w:szCs w:val="24"/>
+              </w:rPr>
+            </w:rPrChange>
+          </w:rPr>
+          <w:t xml:space="preserve">Please save all results (except files &gt; 100MB) </w:t>
+        </w:r>
+        <w:proofErr w:type="spellStart"/>
+        <w:r>
+          <w:rPr>
+            <w:rFonts w:cstheme="minorHAnsi"/>
+            <w:sz w:val="24"/>
+            <w:szCs w:val="24"/>
+            <w:highlight w:val="yellow"/>
+            <w:rPrChange w:id="213" w:author="Jiang, Xia" w:date="2021-06-16T15:04:00Z">
+              <w:rPr>
+                <w:rFonts w:cstheme="minorHAnsi"/>
+                <w:sz w:val="24"/>
+                <w:szCs w:val="24"/>
+              </w:rPr>
+            </w:rPrChange>
+          </w:rPr>
+          <w:t>unders</w:t>
+        </w:r>
+        <w:proofErr w:type="spellEnd"/>
+        <w:r>
+          <w:rPr>
+            <w:rFonts w:cstheme="minorHAnsi"/>
+            <w:sz w:val="24"/>
+            <w:szCs w:val="24"/>
+            <w:highlight w:val="yellow"/>
+            <w:rPrChange w:id="214" w:author="Jiang, Xia" w:date="2021-06-16T15:04:00Z">
+              <w:rPr>
+                <w:rFonts w:cstheme="minorHAnsi"/>
+                <w:sz w:val="24"/>
+                <w:szCs w:val="24"/>
+              </w:rPr>
+            </w:rPrChange>
+          </w:rPr>
+          <w:t xml:space="preserve"> </w:t>
+        </w:r>
+      </w:ins>
+      <w:ins w:id="215" w:author="Jiang, Xia" w:date="2021-06-16T15:03:00Z">
+        <w:r>
+          <w:rPr>
+            <w:rFonts w:cstheme="minorHAnsi"/>
+            <w:sz w:val="24"/>
+            <w:szCs w:val="24"/>
+            <w:highlight w:val="yellow"/>
+            <w:rPrChange w:id="216" w:author="Jiang, Xia" w:date="2021-06-16T15:04:00Z">
+              <w:rPr>
+                <w:rFonts w:cstheme="minorHAnsi"/>
+                <w:sz w:val="24"/>
+                <w:szCs w:val="24"/>
+              </w:rPr>
+            </w:rPrChange>
+          </w:rPr>
+          <w:t>DNM-RF/Stage 1 or DNM-RF/Stage2.</w:t>
+        </w:r>
+      </w:ins>
+    </w:p>
+    <w:p>
+      <w:pPr>
+        <w:pStyle w:val="ListParagraph"/>
+        <w:ind w:left="1080"/>
+        <w:rPr>
+          <w:ins w:id="217" w:author="Jiang, Xia" w:date="2021-06-11T13:44:00Z"/>
+          <w:rFonts w:cstheme="minorHAnsi"/>
+          <w:sz w:val="24"/>
+          <w:szCs w:val="24"/>
+        </w:rPr>
+        <w:pPrChange w:id="218" w:author="Jiang, Xia" w:date="2021-06-16T14:56:00Z">
+          <w:pPr>
+            <w:pStyle w:val="ListParagraph"/>
+            <w:numPr>
+              <w:numId w:val="6"/>
+            </w:numPr>
+            <w:ind w:left="1080" w:hanging="360"/>
+          </w:pPr>
+        </w:pPrChange>
+      </w:pPr>
+      <w:ins w:id="219" w:author="Jiang, Xia" w:date="2021-06-16T15:03:00Z">
+        <w:r>
+          <w:rPr>
+            <w:rFonts w:cstheme="minorHAnsi"/>
+            <w:sz w:val="24"/>
+            <w:szCs w:val="24"/>
+            <w:highlight w:val="yellow"/>
+            <w:rPrChange w:id="220" w:author="Jiang, Xia" w:date="2021-06-16T15:04:00Z">
+              <w:rPr>
+                <w:rFonts w:cstheme="minorHAnsi"/>
+                <w:sz w:val="24"/>
+                <w:szCs w:val="24"/>
+              </w:rPr>
+            </w:rPrChange>
+          </w:rPr>
+          <w:t>Keep a list of experiments (template .txt file are prov</w:t>
+        </w:r>
+      </w:ins>
+      <w:ins w:id="221" w:author="Jiang, Xia" w:date="2021-06-16T15:04:00Z">
+        <w:r>
+          <w:rPr>
+            <w:rFonts w:cstheme="minorHAnsi"/>
+            <w:sz w:val="24"/>
+            <w:szCs w:val="24"/>
+            <w:highlight w:val="yellow"/>
+            <w:rPrChange w:id="222" w:author="Jiang, Xia" w:date="2021-06-16T15:04:00Z">
+              <w:rPr>
+                <w:rFonts w:cstheme="minorHAnsi"/>
+                <w:sz w:val="24"/>
+                <w:szCs w:val="24"/>
+              </w:rPr>
+            </w:rPrChange>
+          </w:rPr>
+          <w:t>ided)</w:t>
         </w:r>
       </w:ins>
     </w:p>
@@ -1971,13 +2545,13 @@
           <w:numId w:val="6"/>
         </w:numPr>
         <w:rPr>
-          <w:ins w:id="173" w:author="Jiang, Xia" w:date="2021-06-11T13:48:00Z"/>
+          <w:ins w:id="223" w:author="Jiang, Xia" w:date="2021-06-11T13:48:00Z"/>
           <w:rFonts w:cstheme="minorHAnsi"/>
           <w:sz w:val="24"/>
           <w:szCs w:val="24"/>
         </w:rPr>
       </w:pPr>
-      <w:ins w:id="174" w:author="Jiang, Xia" w:date="2021-06-11T13:45:00Z">
+      <w:ins w:id="224" w:author="Jiang, Xia" w:date="2021-06-11T13:45:00Z">
         <w:r>
           <w:rPr>
             <w:rFonts w:cstheme="minorHAnsi"/>
@@ -1987,7 +2561,7 @@
           <w:t>Search for more papers pertaining to applicatio</w:t>
         </w:r>
       </w:ins>
-      <w:ins w:id="175" w:author="Jiang, Xia" w:date="2021-06-11T13:46:00Z">
+      <w:ins w:id="225" w:author="Jiang, Xia" w:date="2021-06-11T13:46:00Z">
         <w:r>
           <w:rPr>
             <w:rFonts w:cstheme="minorHAnsi"/>
@@ -1997,7 +2571,7 @@
           <w:t>ns of machine learning/deep</w:t>
         </w:r>
       </w:ins>
-      <w:ins w:id="176" w:author="Jiang, Xia" w:date="2021-06-11T13:47:00Z">
+      <w:ins w:id="226" w:author="Jiang, Xia" w:date="2021-06-11T13:47:00Z">
         <w:r>
           <w:rPr>
             <w:rFonts w:cstheme="minorHAnsi"/>
@@ -2007,7 +2581,7 @@
           <w:t xml:space="preserve"> </w:t>
         </w:r>
       </w:ins>
-      <w:ins w:id="177" w:author="Jiang, Xia" w:date="2021-06-11T13:46:00Z">
+      <w:ins w:id="227" w:author="Jiang, Xia" w:date="2021-06-11T13:46:00Z">
         <w:r>
           <w:rPr>
             <w:rFonts w:cstheme="minorHAnsi"/>
@@ -2017,7 +2591,7 @@
           <w:t>learning. If you already have some this ty</w:t>
         </w:r>
       </w:ins>
-      <w:ins w:id="178" w:author="Jiang, Xia" w:date="2021-06-11T13:47:00Z">
+      <w:ins w:id="228" w:author="Jiang, Xia" w:date="2021-06-11T13:47:00Z">
         <w:r>
           <w:rPr>
             <w:rFonts w:cstheme="minorHAnsi"/>
@@ -2036,23 +2610,33 @@
           <w:numId w:val="6"/>
         </w:numPr>
         <w:rPr>
-          <w:ins w:id="179" w:author="Jiang, Xia" w:date="2021-06-11T14:03:00Z"/>
+          <w:ins w:id="229" w:author="Jiang, Xia" w:date="2021-06-11T14:03:00Z"/>
           <w:rFonts w:cstheme="minorHAnsi"/>
           <w:sz w:val="24"/>
           <w:szCs w:val="24"/>
         </w:rPr>
       </w:pPr>
-      <w:ins w:id="180" w:author="Jiang, Xia" w:date="2021-06-11T13:48:00Z">
-        <w:r>
-          <w:rPr>
-            <w:rFonts w:cstheme="minorHAnsi"/>
-            <w:sz w:val="24"/>
-            <w:szCs w:val="24"/>
-          </w:rPr>
-          <w:t>Improve iMedBot</w:t>
-        </w:r>
-      </w:ins>
-      <w:ins w:id="181" w:author="Jiang, Xia" w:date="2021-06-11T13:49:00Z">
+      <w:ins w:id="230" w:author="Jiang, Xia" w:date="2021-06-11T13:48:00Z">
+        <w:r>
+          <w:rPr>
+            <w:rFonts w:cstheme="minorHAnsi"/>
+            <w:sz w:val="24"/>
+            <w:szCs w:val="24"/>
+          </w:rPr>
+          <w:t xml:space="preserve">Improve </w:t>
+        </w:r>
+        <w:proofErr w:type="spellStart"/>
+        <w:r>
+          <w:rPr>
+            <w:rFonts w:cstheme="minorHAnsi"/>
+            <w:sz w:val="24"/>
+            <w:szCs w:val="24"/>
+          </w:rPr>
+          <w:t>iMedBot</w:t>
+        </w:r>
+      </w:ins>
+      <w:proofErr w:type="spellEnd"/>
+      <w:ins w:id="231" w:author="Jiang, Xia" w:date="2021-06-11T13:49:00Z">
         <w:r>
           <w:rPr>
             <w:rFonts w:cstheme="minorHAnsi"/>
@@ -2074,7 +2658,7 @@
           <w:rFonts w:cstheme="minorHAnsi"/>
           <w:sz w:val="24"/>
           <w:szCs w:val="24"/>
-          <w:rPrChange w:id="182" w:author="Jiang, Xia" w:date="2021-06-11T13:43:00Z">
+          <w:rPrChange w:id="232" w:author="Jiang, Xia" w:date="2021-06-11T13:43:00Z">
             <w:rPr>
               <w:b/>
               <w:bCs/>
@@ -2083,13 +2667,13 @@
             </w:rPr>
           </w:rPrChange>
         </w:rPr>
-        <w:pPrChange w:id="183" w:author="Jiang, Xia" w:date="2021-06-11T13:36:00Z">
+        <w:pPrChange w:id="233" w:author="Jiang, Xia" w:date="2021-06-11T13:36:00Z">
           <w:pPr>
             <w:pStyle w:val="ListParagraph"/>
           </w:pPr>
         </w:pPrChange>
       </w:pPr>
-      <w:ins w:id="184" w:author="Jiang, Xia" w:date="2021-06-11T14:04:00Z">
+      <w:ins w:id="234" w:author="Jiang, Xia" w:date="2021-06-11T14:04:00Z">
         <w:r>
           <w:rPr>
             <w:rFonts w:cstheme="minorHAnsi"/>
@@ -2099,7 +2683,7 @@
           <w:t>The current task for s</w:t>
         </w:r>
       </w:ins>
-      <w:ins w:id="185" w:author="Jiang, Xia" w:date="2021-06-11T14:03:00Z">
+      <w:ins w:id="235" w:author="Jiang, Xia" w:date="2021-06-11T14:03:00Z">
         <w:r>
           <w:rPr>
             <w:rFonts w:cstheme="minorHAnsi"/>
@@ -2109,7 +2693,7 @@
           <w:t>erver</w:t>
         </w:r>
       </w:ins>
-      <w:ins w:id="186" w:author="Jiang, Xia" w:date="2021-06-11T14:04:00Z">
+      <w:ins w:id="236" w:author="Jiang, Xia" w:date="2021-06-11T14:04:00Z">
         <w:r>
           <w:rPr>
             <w:rFonts w:cstheme="minorHAnsi"/>
@@ -2119,7 +2703,7 @@
           <w:t xml:space="preserve">s is </w:t>
         </w:r>
       </w:ins>
-      <w:ins w:id="187" w:author="Jiang, Xia" w:date="2021-06-11T14:03:00Z">
+      <w:ins w:id="237" w:author="Jiang, Xia" w:date="2021-06-11T14:03:00Z">
         <w:r>
           <w:rPr>
             <w:rFonts w:cstheme="minorHAnsi"/>
@@ -2129,7 +2713,7 @@
           <w:t xml:space="preserve">to </w:t>
         </w:r>
       </w:ins>
-      <w:ins w:id="188" w:author="Jiang, Xia" w:date="2021-06-11T14:04:00Z">
+      <w:ins w:id="238" w:author="Jiang, Xia" w:date="2021-06-11T14:04:00Z">
         <w:r>
           <w:rPr>
             <w:rFonts w:cstheme="minorHAnsi"/>
@@ -2139,7 +2723,7 @@
           <w:t>up</w:t>
         </w:r>
       </w:ins>
-      <w:ins w:id="189" w:author="Jiang, Xia" w:date="2021-06-11T14:05:00Z">
+      <w:ins w:id="239" w:author="Jiang, Xia" w:date="2021-06-11T14:05:00Z">
         <w:r>
           <w:rPr>
             <w:rFonts w:cstheme="minorHAnsi"/>
@@ -2149,7 +2733,7 @@
           <w:t xml:space="preserve">grade the OS to </w:t>
         </w:r>
       </w:ins>
-      <w:ins w:id="190" w:author="Jiang, Xia" w:date="2021-06-11T14:03:00Z">
+      <w:ins w:id="240" w:author="Jiang, Xia" w:date="2021-06-11T14:03:00Z">
         <w:r>
           <w:rPr>
             <w:rFonts w:cstheme="minorHAnsi"/>
@@ -2159,7 +2743,7 @@
           <w:t xml:space="preserve">the newest version because the current </w:t>
         </w:r>
       </w:ins>
-      <w:ins w:id="191" w:author="Jiang, Xia" w:date="2021-06-11T14:04:00Z">
+      <w:ins w:id="241" w:author="Jiang, Xia" w:date="2021-06-11T14:04:00Z">
         <w:r>
           <w:rPr>
             <w:rFonts w:cstheme="minorHAnsi"/>
@@ -2169,7 +2753,7 @@
           <w:t xml:space="preserve">Windows NT server </w:t>
         </w:r>
       </w:ins>
-      <w:ins w:id="192" w:author="Jiang, Xia" w:date="2021-06-11T14:03:00Z">
+      <w:ins w:id="242" w:author="Jiang, Xia" w:date="2021-06-11T14:03:00Z">
         <w:r>
           <w:rPr>
             <w:rFonts w:cstheme="minorHAnsi"/>
@@ -2179,7 +2763,7 @@
           <w:t>2008r is no longer supported by Mi</w:t>
         </w:r>
       </w:ins>
-      <w:ins w:id="193" w:author="Jiang, Xia" w:date="2021-06-11T14:04:00Z">
+      <w:ins w:id="243" w:author="Jiang, Xia" w:date="2021-06-11T14:04:00Z">
         <w:r>
           <w:rPr>
             <w:rFonts w:cstheme="minorHAnsi"/>
@@ -2189,7 +2773,7 @@
           <w:t xml:space="preserve">crosoft. </w:t>
         </w:r>
       </w:ins>
-      <w:ins w:id="194" w:author="Jiang, Xia" w:date="2021-06-11T14:05:00Z">
+      <w:ins w:id="244" w:author="Jiang, Xia" w:date="2021-06-11T14:05:00Z">
         <w:r>
           <w:rPr>
             <w:rFonts w:cstheme="minorHAnsi"/>

</xml_diff>

<commit_message>
Revised instructions for new experiments see meeting2021.6.11
</commit_message>
<xml_diff>
--- a/docs/meeting2021.6.11.docx
+++ b/docs/meeting2021.6.11.docx
@@ -2278,36 +2278,26 @@
           <w:t>.</w:t>
         </w:r>
       </w:ins>
-      <w:ins w:id="197" w:author="Jiang, Xia" w:date="2021-06-11T14:02:00Z">
-        <w:r>
-          <w:rPr>
-            <w:rFonts w:cstheme="minorHAnsi"/>
-            <w:sz w:val="24"/>
-            <w:szCs w:val="24"/>
-          </w:rPr>
-          <w:t xml:space="preserve"> In these experiments, don’t do 80-20 split.</w:t>
-        </w:r>
-      </w:ins>
     </w:p>
     <w:p>
       <w:pPr>
         <w:pStyle w:val="ListParagraph"/>
         <w:ind w:left="1080"/>
         <w:rPr>
-          <w:ins w:id="198" w:author="Jiang, Xia" w:date="2021-06-16T15:02:00Z"/>
+          <w:ins w:id="197" w:author="Jiang, Xia" w:date="2021-06-16T15:02:00Z"/>
           <w:rFonts w:cstheme="minorHAnsi"/>
           <w:sz w:val="24"/>
           <w:szCs w:val="24"/>
         </w:rPr>
       </w:pPr>
-      <w:ins w:id="199" w:author="Jiang, Xia" w:date="2021-06-16T14:56:00Z">
+      <w:ins w:id="198" w:author="Jiang, Xia" w:date="2021-06-16T14:56:00Z">
         <w:r>
           <w:rPr>
             <w:rFonts w:cstheme="minorHAnsi"/>
             <w:sz w:val="24"/>
             <w:szCs w:val="24"/>
             <w:highlight w:val="yellow"/>
-            <w:rPrChange w:id="200" w:author="Jiang, Xia" w:date="2021-06-16T15:01:00Z">
+            <w:rPrChange w:id="199" w:author="Jiang, Xia" w:date="2021-06-16T15:01:00Z">
               <w:rPr>
                 <w:rFonts w:cstheme="minorHAnsi"/>
                 <w:sz w:val="24"/>
@@ -2323,7 +2313,7 @@
             <w:sz w:val="24"/>
             <w:szCs w:val="24"/>
             <w:highlight w:val="yellow"/>
-            <w:rPrChange w:id="201" w:author="Jiang, Xia" w:date="2021-06-16T15:02:00Z">
+            <w:rPrChange w:id="200" w:author="Jiang, Xia" w:date="2021-06-16T15:02:00Z">
               <w:rPr>
                 <w:rFonts w:cstheme="minorHAnsi"/>
                 <w:sz w:val="24"/>
@@ -2334,14 +2324,14 @@
           <w:t xml:space="preserve">. </w:t>
         </w:r>
       </w:ins>
-      <w:ins w:id="202" w:author="Jiang, Xia" w:date="2021-06-16T15:02:00Z">
+      <w:ins w:id="201" w:author="Jiang, Xia" w:date="2021-06-16T15:02:00Z">
         <w:r>
           <w:rPr>
             <w:rFonts w:cstheme="minorHAnsi"/>
             <w:sz w:val="24"/>
             <w:szCs w:val="24"/>
             <w:highlight w:val="yellow"/>
-            <w:rPrChange w:id="203" w:author="Jiang, Xia" w:date="2021-06-16T15:02:00Z">
+            <w:rPrChange w:id="202" w:author="Jiang, Xia" w:date="2021-06-16T15:02:00Z">
               <w:rPr>
                 <w:rFonts w:cstheme="minorHAnsi"/>
                 <w:sz w:val="24"/>
@@ -2352,14 +2342,14 @@
           <w:t xml:space="preserve">I will </w:t>
         </w:r>
       </w:ins>
-      <w:ins w:id="204" w:author="Jiang, Xia" w:date="2021-06-16T15:01:00Z">
+      <w:ins w:id="203" w:author="Jiang, Xia" w:date="2021-06-16T15:01:00Z">
         <w:r>
           <w:rPr>
             <w:rFonts w:cstheme="minorHAnsi"/>
             <w:sz w:val="24"/>
             <w:szCs w:val="24"/>
             <w:highlight w:val="yellow"/>
-            <w:rPrChange w:id="205" w:author="Jiang, Xia" w:date="2021-06-16T15:02:00Z">
+            <w:rPrChange w:id="204" w:author="Jiang, Xia" w:date="2021-06-16T15:02:00Z">
               <w:rPr>
                 <w:rFonts w:cstheme="minorHAnsi"/>
                 <w:sz w:val="24"/>
@@ -2370,14 +2360,14 @@
           <w:t>create more, but you can start doing your work with the</w:t>
         </w:r>
       </w:ins>
-      <w:ins w:id="206" w:author="Jiang, Xia" w:date="2021-06-16T15:02:00Z">
+      <w:ins w:id="205" w:author="Jiang, Xia" w:date="2021-06-16T15:02:00Z">
         <w:r>
           <w:rPr>
             <w:rFonts w:cstheme="minorHAnsi"/>
             <w:sz w:val="24"/>
             <w:szCs w:val="24"/>
             <w:highlight w:val="yellow"/>
-            <w:rPrChange w:id="207" w:author="Jiang, Xia" w:date="2021-06-16T15:02:00Z">
+            <w:rPrChange w:id="206" w:author="Jiang, Xia" w:date="2021-06-16T15:02:00Z">
               <w:rPr>
                 <w:rFonts w:cstheme="minorHAnsi"/>
                 <w:sz w:val="24"/>
@@ -2394,14 +2384,14 @@
         <w:pStyle w:val="ListParagraph"/>
         <w:ind w:left="1080"/>
         <w:rPr>
-          <w:ins w:id="208" w:author="Jiang, Xia" w:date="2021-06-16T15:03:00Z"/>
+          <w:ins w:id="207" w:author="Jiang, Xia" w:date="2021-06-16T15:03:00Z"/>
           <w:rFonts w:cstheme="minorHAnsi"/>
           <w:sz w:val="24"/>
           <w:szCs w:val="24"/>
           <w:highlight w:val="yellow"/>
-          <w:rPrChange w:id="209" w:author="Jiang, Xia" w:date="2021-06-16T15:04:00Z">
+          <w:rPrChange w:id="208" w:author="Jiang, Xia" w:date="2021-06-16T15:04:00Z">
             <w:rPr>
-              <w:ins w:id="210" w:author="Jiang, Xia" w:date="2021-06-16T15:03:00Z"/>
+              <w:ins w:id="209" w:author="Jiang, Xia" w:date="2021-06-16T15:03:00Z"/>
               <w:rFonts w:cstheme="minorHAnsi"/>
               <w:sz w:val="24"/>
               <w:szCs w:val="24"/>
@@ -2409,14 +2399,14 @@
           </w:rPrChange>
         </w:rPr>
       </w:pPr>
-      <w:ins w:id="211" w:author="Jiang, Xia" w:date="2021-06-16T15:02:00Z">
+      <w:ins w:id="210" w:author="Jiang, Xia" w:date="2021-06-16T15:02:00Z">
         <w:r>
           <w:rPr>
             <w:rFonts w:cstheme="minorHAnsi"/>
             <w:sz w:val="24"/>
             <w:szCs w:val="24"/>
             <w:highlight w:val="yellow"/>
-            <w:rPrChange w:id="212" w:author="Jiang, Xia" w:date="2021-06-16T15:04:00Z">
+            <w:rPrChange w:id="211" w:author="Jiang, Xia" w:date="2021-06-16T15:04:00Z">
               <w:rPr>
                 <w:rFonts w:cstheme="minorHAnsi"/>
                 <w:sz w:val="24"/>
@@ -2433,7 +2423,7 @@
             <w:sz w:val="24"/>
             <w:szCs w:val="24"/>
             <w:highlight w:val="yellow"/>
-            <w:rPrChange w:id="213" w:author="Jiang, Xia" w:date="2021-06-16T15:04:00Z">
+            <w:rPrChange w:id="212" w:author="Jiang, Xia" w:date="2021-06-16T15:04:00Z">
               <w:rPr>
                 <w:rFonts w:cstheme="minorHAnsi"/>
                 <w:sz w:val="24"/>
@@ -2450,7 +2440,7 @@
             <w:sz w:val="24"/>
             <w:szCs w:val="24"/>
             <w:highlight w:val="yellow"/>
-            <w:rPrChange w:id="214" w:author="Jiang, Xia" w:date="2021-06-16T15:04:00Z">
+            <w:rPrChange w:id="213" w:author="Jiang, Xia" w:date="2021-06-16T15:04:00Z">
               <w:rPr>
                 <w:rFonts w:cstheme="minorHAnsi"/>
                 <w:sz w:val="24"/>
@@ -2461,14 +2451,14 @@
           <w:t xml:space="preserve"> </w:t>
         </w:r>
       </w:ins>
-      <w:ins w:id="215" w:author="Jiang, Xia" w:date="2021-06-16T15:03:00Z">
+      <w:ins w:id="214" w:author="Jiang, Xia" w:date="2021-06-16T15:03:00Z">
         <w:r>
           <w:rPr>
             <w:rFonts w:cstheme="minorHAnsi"/>
             <w:sz w:val="24"/>
             <w:szCs w:val="24"/>
             <w:highlight w:val="yellow"/>
-            <w:rPrChange w:id="216" w:author="Jiang, Xia" w:date="2021-06-16T15:04:00Z">
+            <w:rPrChange w:id="215" w:author="Jiang, Xia" w:date="2021-06-16T15:04:00Z">
               <w:rPr>
                 <w:rFonts w:cstheme="minorHAnsi"/>
                 <w:sz w:val="24"/>
@@ -2485,12 +2475,12 @@
         <w:pStyle w:val="ListParagraph"/>
         <w:ind w:left="1080"/>
         <w:rPr>
-          <w:ins w:id="217" w:author="Jiang, Xia" w:date="2021-06-11T13:44:00Z"/>
+          <w:ins w:id="216" w:author="Jiang, Xia" w:date="2021-06-11T13:44:00Z"/>
           <w:rFonts w:cstheme="minorHAnsi"/>
           <w:sz w:val="24"/>
           <w:szCs w:val="24"/>
         </w:rPr>
-        <w:pPrChange w:id="218" w:author="Jiang, Xia" w:date="2021-06-16T14:56:00Z">
+        <w:pPrChange w:id="217" w:author="Jiang, Xia" w:date="2021-06-16T14:56:00Z">
           <w:pPr>
             <w:pStyle w:val="ListParagraph"/>
             <w:numPr>
@@ -2500,14 +2490,14 @@
           </w:pPr>
         </w:pPrChange>
       </w:pPr>
-      <w:ins w:id="219" w:author="Jiang, Xia" w:date="2021-06-16T15:03:00Z">
+      <w:ins w:id="218" w:author="Jiang, Xia" w:date="2021-06-16T15:03:00Z">
         <w:r>
           <w:rPr>
             <w:rFonts w:cstheme="minorHAnsi"/>
             <w:sz w:val="24"/>
             <w:szCs w:val="24"/>
             <w:highlight w:val="yellow"/>
-            <w:rPrChange w:id="220" w:author="Jiang, Xia" w:date="2021-06-16T15:04:00Z">
+            <w:rPrChange w:id="219" w:author="Jiang, Xia" w:date="2021-06-16T15:04:00Z">
               <w:rPr>
                 <w:rFonts w:cstheme="minorHAnsi"/>
                 <w:sz w:val="24"/>
@@ -2518,14 +2508,14 @@
           <w:t>Keep a list of experiments (template .txt file are prov</w:t>
         </w:r>
       </w:ins>
-      <w:ins w:id="221" w:author="Jiang, Xia" w:date="2021-06-16T15:04:00Z">
+      <w:ins w:id="220" w:author="Jiang, Xia" w:date="2021-06-16T15:04:00Z">
         <w:r>
           <w:rPr>
             <w:rFonts w:cstheme="minorHAnsi"/>
             <w:sz w:val="24"/>
             <w:szCs w:val="24"/>
             <w:highlight w:val="yellow"/>
-            <w:rPrChange w:id="222" w:author="Jiang, Xia" w:date="2021-06-16T15:04:00Z">
+            <w:rPrChange w:id="221" w:author="Jiang, Xia" w:date="2021-06-16T15:04:00Z">
               <w:rPr>
                 <w:rFonts w:cstheme="minorHAnsi"/>
                 <w:sz w:val="24"/>
@@ -2545,13 +2535,13 @@
           <w:numId w:val="6"/>
         </w:numPr>
         <w:rPr>
-          <w:ins w:id="223" w:author="Jiang, Xia" w:date="2021-06-11T13:48:00Z"/>
+          <w:ins w:id="222" w:author="Jiang, Xia" w:date="2021-06-11T13:48:00Z"/>
           <w:rFonts w:cstheme="minorHAnsi"/>
           <w:sz w:val="24"/>
           <w:szCs w:val="24"/>
         </w:rPr>
       </w:pPr>
-      <w:ins w:id="224" w:author="Jiang, Xia" w:date="2021-06-11T13:45:00Z">
+      <w:ins w:id="223" w:author="Jiang, Xia" w:date="2021-06-11T13:45:00Z">
         <w:r>
           <w:rPr>
             <w:rFonts w:cstheme="minorHAnsi"/>
@@ -2561,7 +2551,7 @@
           <w:t>Search for more papers pertaining to applicatio</w:t>
         </w:r>
       </w:ins>
-      <w:ins w:id="225" w:author="Jiang, Xia" w:date="2021-06-11T13:46:00Z">
+      <w:ins w:id="224" w:author="Jiang, Xia" w:date="2021-06-11T13:46:00Z">
         <w:r>
           <w:rPr>
             <w:rFonts w:cstheme="minorHAnsi"/>
@@ -2571,7 +2561,7 @@
           <w:t>ns of machine learning/deep</w:t>
         </w:r>
       </w:ins>
-      <w:ins w:id="226" w:author="Jiang, Xia" w:date="2021-06-11T13:47:00Z">
+      <w:ins w:id="225" w:author="Jiang, Xia" w:date="2021-06-11T13:47:00Z">
         <w:r>
           <w:rPr>
             <w:rFonts w:cstheme="minorHAnsi"/>
@@ -2581,7 +2571,7 @@
           <w:t xml:space="preserve"> </w:t>
         </w:r>
       </w:ins>
-      <w:ins w:id="227" w:author="Jiang, Xia" w:date="2021-06-11T13:46:00Z">
+      <w:ins w:id="226" w:author="Jiang, Xia" w:date="2021-06-11T13:46:00Z">
         <w:r>
           <w:rPr>
             <w:rFonts w:cstheme="minorHAnsi"/>
@@ -2591,7 +2581,7 @@
           <w:t>learning. If you already have some this ty</w:t>
         </w:r>
       </w:ins>
-      <w:ins w:id="228" w:author="Jiang, Xia" w:date="2021-06-11T13:47:00Z">
+      <w:ins w:id="227" w:author="Jiang, Xia" w:date="2021-06-11T13:47:00Z">
         <w:r>
           <w:rPr>
             <w:rFonts w:cstheme="minorHAnsi"/>
@@ -2610,13 +2600,13 @@
           <w:numId w:val="6"/>
         </w:numPr>
         <w:rPr>
-          <w:ins w:id="229" w:author="Jiang, Xia" w:date="2021-06-11T14:03:00Z"/>
+          <w:ins w:id="228" w:author="Jiang, Xia" w:date="2021-06-11T14:03:00Z"/>
           <w:rFonts w:cstheme="minorHAnsi"/>
           <w:sz w:val="24"/>
           <w:szCs w:val="24"/>
         </w:rPr>
       </w:pPr>
-      <w:ins w:id="230" w:author="Jiang, Xia" w:date="2021-06-11T13:48:00Z">
+      <w:ins w:id="229" w:author="Jiang, Xia" w:date="2021-06-11T13:48:00Z">
         <w:r>
           <w:rPr>
             <w:rFonts w:cstheme="minorHAnsi"/>
@@ -2636,7 +2626,7 @@
         </w:r>
       </w:ins>
       <w:proofErr w:type="spellEnd"/>
-      <w:ins w:id="231" w:author="Jiang, Xia" w:date="2021-06-11T13:49:00Z">
+      <w:ins w:id="230" w:author="Jiang, Xia" w:date="2021-06-11T13:49:00Z">
         <w:r>
           <w:rPr>
             <w:rFonts w:cstheme="minorHAnsi"/>
@@ -2658,7 +2648,7 @@
           <w:rFonts w:cstheme="minorHAnsi"/>
           <w:sz w:val="24"/>
           <w:szCs w:val="24"/>
-          <w:rPrChange w:id="232" w:author="Jiang, Xia" w:date="2021-06-11T13:43:00Z">
+          <w:rPrChange w:id="231" w:author="Jiang, Xia" w:date="2021-06-11T13:43:00Z">
             <w:rPr>
               <w:b/>
               <w:bCs/>
@@ -2667,13 +2657,13 @@
             </w:rPr>
           </w:rPrChange>
         </w:rPr>
-        <w:pPrChange w:id="233" w:author="Jiang, Xia" w:date="2021-06-11T13:36:00Z">
+        <w:pPrChange w:id="232" w:author="Jiang, Xia" w:date="2021-06-11T13:36:00Z">
           <w:pPr>
             <w:pStyle w:val="ListParagraph"/>
           </w:pPr>
         </w:pPrChange>
       </w:pPr>
-      <w:ins w:id="234" w:author="Jiang, Xia" w:date="2021-06-11T14:04:00Z">
+      <w:ins w:id="233" w:author="Jiang, Xia" w:date="2021-06-11T14:04:00Z">
         <w:r>
           <w:rPr>
             <w:rFonts w:cstheme="minorHAnsi"/>
@@ -2683,7 +2673,7 @@
           <w:t>The current task for s</w:t>
         </w:r>
       </w:ins>
-      <w:ins w:id="235" w:author="Jiang, Xia" w:date="2021-06-11T14:03:00Z">
+      <w:ins w:id="234" w:author="Jiang, Xia" w:date="2021-06-11T14:03:00Z">
         <w:r>
           <w:rPr>
             <w:rFonts w:cstheme="minorHAnsi"/>
@@ -2693,7 +2683,7 @@
           <w:t>erver</w:t>
         </w:r>
       </w:ins>
-      <w:ins w:id="236" w:author="Jiang, Xia" w:date="2021-06-11T14:04:00Z">
+      <w:ins w:id="235" w:author="Jiang, Xia" w:date="2021-06-11T14:04:00Z">
         <w:r>
           <w:rPr>
             <w:rFonts w:cstheme="minorHAnsi"/>
@@ -2703,7 +2693,7 @@
           <w:t xml:space="preserve">s is </w:t>
         </w:r>
       </w:ins>
-      <w:ins w:id="237" w:author="Jiang, Xia" w:date="2021-06-11T14:03:00Z">
+      <w:ins w:id="236" w:author="Jiang, Xia" w:date="2021-06-11T14:03:00Z">
         <w:r>
           <w:rPr>
             <w:rFonts w:cstheme="minorHAnsi"/>
@@ -2713,7 +2703,7 @@
           <w:t xml:space="preserve">to </w:t>
         </w:r>
       </w:ins>
-      <w:ins w:id="238" w:author="Jiang, Xia" w:date="2021-06-11T14:04:00Z">
+      <w:ins w:id="237" w:author="Jiang, Xia" w:date="2021-06-11T14:04:00Z">
         <w:r>
           <w:rPr>
             <w:rFonts w:cstheme="minorHAnsi"/>
@@ -2723,7 +2713,7 @@
           <w:t>up</w:t>
         </w:r>
       </w:ins>
-      <w:ins w:id="239" w:author="Jiang, Xia" w:date="2021-06-11T14:05:00Z">
+      <w:ins w:id="238" w:author="Jiang, Xia" w:date="2021-06-11T14:05:00Z">
         <w:r>
           <w:rPr>
             <w:rFonts w:cstheme="minorHAnsi"/>
@@ -2733,7 +2723,7 @@
           <w:t xml:space="preserve">grade the OS to </w:t>
         </w:r>
       </w:ins>
-      <w:ins w:id="240" w:author="Jiang, Xia" w:date="2021-06-11T14:03:00Z">
+      <w:ins w:id="239" w:author="Jiang, Xia" w:date="2021-06-11T14:03:00Z">
         <w:r>
           <w:rPr>
             <w:rFonts w:cstheme="minorHAnsi"/>
@@ -2743,7 +2733,7 @@
           <w:t xml:space="preserve">the newest version because the current </w:t>
         </w:r>
       </w:ins>
-      <w:ins w:id="241" w:author="Jiang, Xia" w:date="2021-06-11T14:04:00Z">
+      <w:ins w:id="240" w:author="Jiang, Xia" w:date="2021-06-11T14:04:00Z">
         <w:r>
           <w:rPr>
             <w:rFonts w:cstheme="minorHAnsi"/>
@@ -2753,7 +2743,7 @@
           <w:t xml:space="preserve">Windows NT server </w:t>
         </w:r>
       </w:ins>
-      <w:ins w:id="242" w:author="Jiang, Xia" w:date="2021-06-11T14:03:00Z">
+      <w:ins w:id="241" w:author="Jiang, Xia" w:date="2021-06-11T14:03:00Z">
         <w:r>
           <w:rPr>
             <w:rFonts w:cstheme="minorHAnsi"/>
@@ -2763,7 +2753,7 @@
           <w:t>2008r is no longer supported by Mi</w:t>
         </w:r>
       </w:ins>
-      <w:ins w:id="243" w:author="Jiang, Xia" w:date="2021-06-11T14:04:00Z">
+      <w:ins w:id="242" w:author="Jiang, Xia" w:date="2021-06-11T14:04:00Z">
         <w:r>
           <w:rPr>
             <w:rFonts w:cstheme="minorHAnsi"/>
@@ -2773,7 +2763,7 @@
           <w:t xml:space="preserve">crosoft. </w:t>
         </w:r>
       </w:ins>
-      <w:ins w:id="244" w:author="Jiang, Xia" w:date="2021-06-11T14:05:00Z">
+      <w:ins w:id="243" w:author="Jiang, Xia" w:date="2021-06-11T14:05:00Z">
         <w:r>
           <w:rPr>
             <w:rFonts w:cstheme="minorHAnsi"/>

</xml_diff>